<commit_message>
manage migration and docs
</commit_message>
<xml_diff>
--- a/documents/FoyerResidence-Avenant-template.docx
+++ b/documents/FoyerResidence-Avenant-template.docx
@@ -1285,13 +1285,11 @@
       <w:pPr>
         <w:rPr>
           <w:color w:val="000000"/>
-          <w:lang/>
         </w:rPr>
       </w:pPr>
       <w:r>
         <w:rPr>
           <w:color w:val="000000"/>
-          <w:lang/>
         </w:rPr>
         <w:t>III. Composition du programme</w:t>
       </w:r>
@@ -1300,7 +1298,6 @@
       <w:pPr>
         <w:rPr>
           <w:color w:val="000000"/>
-          <w:lang/>
         </w:rPr>
       </w:pPr>
     </w:p>
@@ -1308,13 +1305,11 @@
       <w:pPr>
         <w:rPr>
           <w:color w:val="000000"/>
-          <w:lang/>
         </w:rPr>
       </w:pPr>
       <w:r>
         <w:rPr>
           <w:color w:val="000000"/>
-          <w:lang/>
         </w:rPr>
         <w:t>A. Locaux auxquels s'applique la présente convention :</w:t>
       </w:r>
@@ -1323,7 +1318,6 @@
       <w:pPr>
         <w:rPr>
           <w:color w:val="000000"/>
-          <w:lang/>
         </w:rPr>
       </w:pPr>
     </w:p>
@@ -1331,13 +1325,11 @@
       <w:pPr>
         <w:rPr>
           <w:color w:val="000000"/>
-          <w:lang/>
         </w:rPr>
       </w:pPr>
       <w:r>
         <w:rPr>
           <w:color w:val="000000"/>
-          <w:lang/>
         </w:rPr>
         <w:t xml:space="preserve">Surface habitable totale :  </w:t>
       </w:r>
@@ -1370,7 +1362,6 @@
       <w:r>
         <w:rPr>
           <w:color w:val="000000"/>
-          <w:lang/>
         </w:rPr>
         <w:t>mètres carrés, dont :</w:t>
       </w:r>
@@ -1379,7 +1370,6 @@
       <w:pPr>
         <w:rPr>
           <w:color w:val="000000"/>
-          <w:lang/>
         </w:rPr>
       </w:pPr>
     </w:p>
@@ -1387,13 +1377,11 @@
       <w:pPr>
         <w:rPr>
           <w:color w:val="000000"/>
-          <w:lang/>
         </w:rPr>
       </w:pPr>
       <w:r>
         <w:rPr>
           <w:color w:val="000000"/>
-          <w:lang/>
         </w:rPr>
         <w:t xml:space="preserve">* Surface habitable totale des parties privatives : </w:t>
       </w:r>
@@ -1420,7 +1408,6 @@
       <w:r>
         <w:rPr>
           <w:color w:val="000000"/>
-          <w:lang/>
         </w:rPr>
         <w:t>mètres carrés ;</w:t>
       </w:r>
@@ -1429,13 +1416,11 @@
       <w:pPr>
         <w:rPr>
           <w:color w:val="000000"/>
-          <w:lang/>
         </w:rPr>
       </w:pPr>
       <w:r>
         <w:rPr>
           <w:color w:val="000000"/>
-          <w:lang/>
         </w:rPr>
         <w:t>Se décomposant comme suit :</w:t>
       </w:r>
@@ -1444,7 +1429,6 @@
       <w:pPr>
         <w:rPr>
           <w:color w:val="000000"/>
-          <w:lang/>
         </w:rPr>
       </w:pPr>
     </w:p>
@@ -1457,7 +1441,6 @@
       <w:r>
         <w:rPr>
           <w:color w:val="000000"/>
-          <w:lang/>
         </w:rPr>
         <w:t xml:space="preserve">Nombre total de logements : </w:t>
       </w:r>
@@ -1486,7 +1469,6 @@
       <w:pPr>
         <w:rPr>
           <w:color w:val="000000"/>
-          <w:lang/>
         </w:rPr>
       </w:pPr>
     </w:p>
@@ -1536,7 +1518,6 @@
                 <w:color w:val="000000"/>
                 <w:sz w:val="16"/>
                 <w:szCs w:val="16"/>
-                <w:lang/>
               </w:rPr>
             </w:pPr>
             <w:r>
@@ -1544,7 +1525,6 @@
                 <w:color w:val="000000"/>
                 <w:sz w:val="16"/>
                 <w:szCs w:val="16"/>
-                <w:lang/>
               </w:rPr>
               <w:t>TYPES DE LOGEMENT (*)</w:t>
             </w:r>
@@ -1554,7 +1534,6 @@
               <w:jc w:val="center"/>
               <w:rPr>
                 <w:color w:val="000000"/>
-                <w:lang/>
               </w:rPr>
             </w:pPr>
             <w:r>
@@ -1562,7 +1541,6 @@
                 <w:color w:val="000000"/>
                 <w:sz w:val="16"/>
                 <w:szCs w:val="16"/>
-                <w:lang/>
               </w:rPr>
               <w:t>(une ligne par logement)</w:t>
             </w:r>
@@ -1592,7 +1570,6 @@
                 <w:color w:val="000000"/>
                 <w:sz w:val="16"/>
                 <w:szCs w:val="16"/>
-                <w:lang/>
               </w:rPr>
             </w:pPr>
             <w:r>
@@ -1600,7 +1577,6 @@
                 <w:color w:val="000000"/>
                 <w:sz w:val="16"/>
                 <w:szCs w:val="16"/>
-                <w:lang/>
               </w:rPr>
               <w:t>SURFACE HABITABLE</w:t>
             </w:r>
@@ -1610,7 +1586,6 @@
               <w:jc w:val="center"/>
               <w:rPr>
                 <w:color w:val="000000"/>
-                <w:lang/>
               </w:rPr>
             </w:pPr>
             <w:r>
@@ -1618,7 +1593,6 @@
                 <w:color w:val="000000"/>
                 <w:sz w:val="16"/>
                 <w:szCs w:val="16"/>
-                <w:lang/>
               </w:rPr>
               <w:t>par local</w:t>
             </w:r>
@@ -1648,7 +1622,6 @@
                 <w:color w:val="000000"/>
                 <w:sz w:val="16"/>
                 <w:szCs w:val="16"/>
-                <w:lang/>
               </w:rPr>
             </w:pPr>
             <w:r>
@@ -1656,7 +1629,6 @@
                 <w:color w:val="000000"/>
                 <w:sz w:val="16"/>
                 <w:szCs w:val="16"/>
-                <w:lang/>
               </w:rPr>
               <w:t>NUMÉRO</w:t>
             </w:r>
@@ -1666,7 +1638,6 @@
               <w:jc w:val="center"/>
               <w:rPr>
                 <w:color w:val="000000"/>
-                <w:lang/>
               </w:rPr>
             </w:pPr>
             <w:r>
@@ -1674,7 +1645,6 @@
                 <w:color w:val="000000"/>
                 <w:sz w:val="16"/>
                 <w:szCs w:val="16"/>
-                <w:lang/>
               </w:rPr>
               <w:t>du logement</w:t>
             </w:r>
@@ -1704,7 +1674,6 @@
                 <w:color w:val="000000"/>
                 <w:sz w:val="16"/>
                 <w:szCs w:val="16"/>
-                <w:lang/>
               </w:rPr>
             </w:pPr>
             <w:r>
@@ -1712,7 +1681,6 @@
                 <w:color w:val="000000"/>
                 <w:sz w:val="16"/>
                 <w:szCs w:val="16"/>
-                <w:lang/>
               </w:rPr>
               <w:t>REDEVANCE MAXIMALE</w:t>
             </w:r>
@@ -1722,7 +1690,6 @@
               <w:jc w:val="center"/>
               <w:rPr>
                 <w:color w:val="000000"/>
-                <w:lang/>
               </w:rPr>
             </w:pPr>
             <w:r>
@@ -1730,7 +1697,6 @@
                 <w:color w:val="000000"/>
                 <w:sz w:val="16"/>
                 <w:szCs w:val="16"/>
-                <w:lang/>
               </w:rPr>
               <w:t>par logement prise en compte pour le calcul de l'APL</w:t>
             </w:r>
@@ -1763,7 +1729,7 @@
             <w:pPr>
               <w:rPr>
                 <w:color w:val="000000"/>
-                <w:lang/>
+                <w:lang w:val="en-US"/>
               </w:rPr>
             </w:pPr>
             <w:r>
@@ -1958,7 +1924,6 @@
                 <w:color w:val="000000"/>
                 <w:sz w:val="20"/>
                 <w:szCs w:val="20"/>
-                <w:lang/>
               </w:rPr>
             </w:pPr>
             <w:r>
@@ -2021,7 +1986,6 @@
                 <w:color w:val="000000"/>
                 <w:sz w:val="20"/>
                 <w:szCs w:val="20"/>
-                <w:lang/>
               </w:rPr>
             </w:pPr>
             <w:r>
@@ -2157,13 +2121,11 @@
             <w:pPr>
               <w:rPr>
                 <w:color w:val="000000"/>
-                <w:lang/>
               </w:rPr>
             </w:pPr>
             <w:r>
               <w:rPr>
                 <w:color w:val="000000"/>
-                <w:lang/>
               </w:rPr>
               <w:t>(*) Normes des typologies définies par l'arrêté du 17 octobre 2011. A prendre en compte dans la liste déroulante</w:t>
             </w:r>
@@ -2175,7 +2137,6 @@
       <w:pPr>
         <w:rPr>
           <w:color w:val="000000"/>
-          <w:lang/>
         </w:rPr>
       </w:pPr>
     </w:p>
@@ -2183,13 +2144,11 @@
       <w:pPr>
         <w:rPr>
           <w:color w:val="000000"/>
-          <w:lang/>
         </w:rPr>
       </w:pPr>
       <w:r>
         <w:rPr>
           <w:color w:val="000000"/>
-          <w:lang/>
         </w:rPr>
         <w:t xml:space="preserve">* Surface totale des locaux à usage collectif : </w:t>
       </w:r>
@@ -2216,7 +2175,6 @@
       <w:r>
         <w:rPr>
           <w:color w:val="000000"/>
-          <w:lang/>
         </w:rPr>
         <w:t xml:space="preserve">mètres carrés de surface habitable : </w:t>
       </w:r>
@@ -2225,7 +2183,6 @@
       <w:pPr>
         <w:rPr>
           <w:color w:val="000000"/>
-          <w:lang/>
         </w:rPr>
       </w:pPr>
     </w:p>
@@ -2275,7 +2232,6 @@
                 <w:color w:val="000000"/>
                 <w:sz w:val="16"/>
                 <w:szCs w:val="16"/>
-                <w:lang/>
               </w:rPr>
             </w:pPr>
             <w:r>
@@ -2283,7 +2239,6 @@
                 <w:color w:val="000000"/>
                 <w:sz w:val="16"/>
                 <w:szCs w:val="16"/>
-                <w:lang/>
               </w:rPr>
               <w:t>TYPE DE LOCAL</w:t>
             </w:r>
@@ -2314,7 +2269,6 @@
                 <w:color w:val="000000"/>
                 <w:sz w:val="16"/>
                 <w:szCs w:val="16"/>
-                <w:lang/>
               </w:rPr>
             </w:pPr>
             <w:r>
@@ -2322,7 +2276,6 @@
                 <w:color w:val="000000"/>
                 <w:sz w:val="16"/>
                 <w:szCs w:val="16"/>
-                <w:lang/>
               </w:rPr>
               <w:t>SURFACE HABITABLE</w:t>
             </w:r>
@@ -2353,7 +2306,6 @@
                 <w:color w:val="000000"/>
                 <w:sz w:val="16"/>
                 <w:szCs w:val="16"/>
-                <w:lang/>
               </w:rPr>
             </w:pPr>
             <w:r>
@@ -2361,7 +2313,6 @@
                 <w:color w:val="000000"/>
                 <w:sz w:val="16"/>
                 <w:szCs w:val="16"/>
-                <w:lang/>
               </w:rPr>
               <w:t>NOMBRE</w:t>
             </w:r>
@@ -2395,7 +2346,6 @@
             <w:pPr>
               <w:rPr>
                 <w:color w:val="000000"/>
-                <w:lang/>
               </w:rPr>
             </w:pPr>
             <w:r>
@@ -2536,7 +2486,6 @@
                 <w:color w:val="000000"/>
                 <w:sz w:val="20"/>
                 <w:szCs w:val="20"/>
-                <w:lang/>
               </w:rPr>
             </w:pPr>
             <w:proofErr w:type="gramStart"/>
@@ -2600,7 +2549,6 @@
                 <w:color w:val="000000"/>
                 <w:sz w:val="20"/>
                 <w:szCs w:val="20"/>
-                <w:lang/>
               </w:rPr>
             </w:pPr>
             <w:proofErr w:type="gramStart"/>
@@ -2670,7 +2618,6 @@
             <w:pPr>
               <w:rPr>
                 <w:color w:val="000000"/>
-                <w:lang/>
               </w:rPr>
             </w:pPr>
             <w:r>
@@ -2707,13 +2654,11 @@
       <w:pPr>
         <w:rPr>
           <w:color w:val="000000"/>
-          <w:lang/>
         </w:rPr>
       </w:pPr>
       <w:r>
         <w:rPr>
           <w:color w:val="000000"/>
-          <w:lang/>
         </w:rPr>
         <w:t> </w:t>
       </w:r>
@@ -2727,7 +2672,6 @@
       <w:r>
         <w:rPr>
           <w:color w:val="000000"/>
-          <w:lang/>
         </w:rPr>
         <w:t xml:space="preserve">Dépendances (nombre et surface) : </w:t>
       </w:r>
@@ -2824,7 +2768,6 @@
       <w:pPr>
         <w:rPr>
           <w:color w:val="000000"/>
-          <w:lang/>
         </w:rPr>
       </w:pPr>
     </w:p>
@@ -2832,13 +2775,11 @@
       <w:pPr>
         <w:rPr>
           <w:color w:val="000000"/>
-          <w:lang/>
         </w:rPr>
       </w:pPr>
       <w:r>
         <w:rPr>
           <w:color w:val="000000"/>
-          <w:lang/>
         </w:rPr>
         <w:t xml:space="preserve">Garages et/ ou parking (nombre) : </w:t>
       </w:r>
@@ -2873,7 +2814,6 @@
       <w:pPr>
         <w:rPr>
           <w:color w:val="000000"/>
-          <w:lang/>
         </w:rPr>
       </w:pPr>
     </w:p>
@@ -2886,7 +2826,6 @@
       <w:r>
         <w:rPr>
           <w:color w:val="000000"/>
-          <w:lang/>
         </w:rPr>
         <w:t>B. Locaux auxquels ne s'applique pas la convention [Exemple : logement de fonction, logement d'accueil temporaire et espaces hors hébergement dédiés aux soins, à de la balnéothérapie ...] :</w:t>
       </w:r>
@@ -2941,27 +2880,22 @@
         <w:jc w:val="both"/>
         <w:rPr>
           <w:color w:val="000000" w:themeColor="text1"/>
+          <w:lang w:val="en-US"/>
         </w:rPr>
       </w:pPr>
       <w:r>
         <w:rPr>
           <w:color w:val="000000"/>
-          <w:lang/>
+          <w:lang w:val="en-US"/>
         </w:rPr>
         <w:t>-</w:t>
       </w:r>
       <w:r>
         <w:rPr>
           <w:color w:val="000000" w:themeColor="text1"/>
-          <w:lang/>
-        </w:rPr>
-        <w:t xml:space="preserve"> </w:t>
-      </w:r>
-      <w:r>
-        <w:rPr>
-          <w:color w:val="000000" w:themeColor="text1"/>
-        </w:rPr>
-        <w:t>{{ line }}</w:t>
+          <w:lang w:val="en-US"/>
+        </w:rPr>
+        <w:t xml:space="preserve"> {{ line }}</w:t>
       </w:r>
     </w:p>
     <w:p>
@@ -2969,11 +2903,13 @@
         <w:jc w:val="both"/>
         <w:rPr>
           <w:color w:val="000000"/>
+          <w:lang w:val="en-US"/>
         </w:rPr>
       </w:pPr>
       <w:r>
         <w:rPr>
           <w:color w:val="000000"/>
+          <w:lang w:val="en-US"/>
         </w:rPr>
         <w:t>{%- endfor %}</w:t>
       </w:r>
@@ -2982,11 +2918,13 @@
       <w:pPr>
         <w:rPr>
           <w:rFonts w:ascii="TimesNewRomanPSMT" w:hAnsi="TimesNewRomanPSMT" w:cs="TimesNewRomanPSMT"/>
-        </w:rPr>
-      </w:pPr>
-      <w:r>
-        <w:rPr>
-          <w:rFonts w:ascii="TimesNewRomanPSMT" w:hAnsi="TimesNewRomanPSMT" w:cs="TimesNewRomanPSMT"/>
+          <w:lang w:val="en-US"/>
+        </w:rPr>
+      </w:pPr>
+      <w:r>
+        <w:rPr>
+          <w:rFonts w:ascii="TimesNewRomanPSMT" w:hAnsi="TimesNewRomanPSMT" w:cs="TimesNewRomanPSMT"/>
+          <w:lang w:val="en-US"/>
         </w:rPr>
         <w:t>{% endif %}{% if avenant_type_duree %}</w:t>
       </w:r>
@@ -3112,9 +3050,6 @@
         <w:t xml:space="preserve"> </w:t>
       </w:r>
       <w:r>
-        <w:rPr>
-          <w:lang/>
-        </w:rPr>
         <w:t>à défaut de dénonciation expresse notifiée au moins six mois avant cette date, la convention est renouvelée par tacite reconduction par périodes triennales prenant effet à compter de sa date d'expiration.</w:t>
       </w:r>
     </w:p>
@@ -3151,13 +3086,11 @@
       <w:pPr>
         <w:rPr>
           <w:color w:val="000000"/>
-          <w:lang/>
         </w:rPr>
       </w:pPr>
       <w:r>
         <w:rPr>
           <w:color w:val="000000"/>
-          <w:lang/>
         </w:rPr>
         <w:t xml:space="preserve">C. Modalités de financement de l'opération [Renseignements à compléter dès que les décisions de financements sont intervenues] : </w:t>
       </w:r>
@@ -3221,7 +3154,7 @@
     </w:p>
     <w:p>
       <w:pPr>
-        <w:pStyle w:val="Paragraphedeliste"/>
+        <w:pStyle w:val="ListParagraph"/>
         <w:numPr>
           <w:ilvl w:val="0"/>
           <w:numId w:val="3"/>
@@ -3262,7 +3195,7 @@
     </w:p>
     <w:p>
       <w:pPr>
-        <w:pStyle w:val="Paragraphedeliste"/>
+        <w:pStyle w:val="ListParagraph"/>
         <w:numPr>
           <w:ilvl w:val="0"/>
           <w:numId w:val="3"/>
@@ -3309,7 +3242,7 @@
     </w:p>
     <w:p>
       <w:pPr>
-        <w:pStyle w:val="Paragraphedeliste"/>
+        <w:pStyle w:val="ListParagraph"/>
         <w:numPr>
           <w:ilvl w:val="0"/>
           <w:numId w:val="3"/>
@@ -3364,7 +3297,7 @@
     </w:p>
     <w:p>
       <w:pPr>
-        <w:pStyle w:val="Paragraphedeliste"/>
+        <w:pStyle w:val="ListParagraph"/>
         <w:numPr>
           <w:ilvl w:val="0"/>
           <w:numId w:val="3"/>
@@ -3412,7 +3345,7 @@
     </w:p>
     <w:p>
       <w:pPr>
-        <w:pStyle w:val="Paragraphedeliste"/>
+        <w:pStyle w:val="ListParagraph"/>
         <w:numPr>
           <w:ilvl w:val="0"/>
           <w:numId w:val="3"/>
@@ -3646,7 +3579,7 @@
     </w:p>
     <w:p>
       <w:pPr>
-        <w:pStyle w:val="Paragraphedeliste"/>
+        <w:pStyle w:val="ListParagraph"/>
         <w:numPr>
           <w:ilvl w:val="0"/>
           <w:numId w:val="3"/>
@@ -3728,7 +3661,7 @@
     </w:p>
     <w:p>
       <w:pPr>
-        <w:pStyle w:val="Paragraphedeliste"/>
+        <w:pStyle w:val="ListParagraph"/>
         <w:numPr>
           <w:ilvl w:val="0"/>
           <w:numId w:val="3"/>
@@ -3826,7 +3759,7 @@
     </w:p>
     <w:p>
       <w:pPr>
-        <w:pStyle w:val="Paragraphedeliste"/>
+        <w:pStyle w:val="ListParagraph"/>
         <w:numPr>
           <w:ilvl w:val="0"/>
           <w:numId w:val="3"/>
@@ -3931,7 +3864,7 @@
     </w:p>
     <w:p>
       <w:pPr>
-        <w:pStyle w:val="Paragraphedeliste"/>
+        <w:pStyle w:val="ListParagraph"/>
         <w:numPr>
           <w:ilvl w:val="0"/>
           <w:numId w:val="3"/>
@@ -4036,7 +3969,7 @@
     </w:p>
     <w:p>
       <w:pPr>
-        <w:pStyle w:val="Paragraphedeliste"/>
+        <w:pStyle w:val="ListParagraph"/>
         <w:numPr>
           <w:ilvl w:val="0"/>
           <w:numId w:val="3"/>
@@ -4267,7 +4200,6 @@
       <w:pPr>
         <w:rPr>
           <w:color w:val="000000"/>
-          <w:lang/>
         </w:rPr>
       </w:pPr>
     </w:p>
@@ -4280,7 +4212,6 @@
       <w:r>
         <w:rPr>
           <w:color w:val="000000"/>
-          <w:lang/>
         </w:rPr>
         <w:t xml:space="preserve">D. Historique des financements publics dont le programme a bénéficié depuis sa construction : </w:t>
       </w:r>
@@ -4537,6 +4468,47 @@
                               </w:rPr>
                               <w:t>Le propriétaire (6),</w:t>
                             </w:r>
+                            <w:r>
+                              <w:rPr>
+                                <w:rFonts w:ascii="TimesNewRomanPSMT" w:hAnsi="TimesNewRomanPSMT" w:cs="TimesNewRomanPSMT"/>
+                              </w:rPr>
+                              <w:t xml:space="preserve"> </w:t>
+                            </w:r>
+                            <w:proofErr w:type="gramStart"/>
+                            <w:r>
+                              <w:t xml:space="preserve">{{ </w:t>
+                            </w:r>
+                            <w:proofErr w:type="spellStart"/>
+                            <w:r>
+                              <w:rPr>
+                                <w:rFonts w:ascii="TimesNewRomanPSMT" w:hAnsi="TimesNewRomanPSMT" w:cs="TimesNewRomanPSMT"/>
+                              </w:rPr>
+                              <w:t>conven</w:t>
+                            </w:r>
+                            <w:r>
+                              <w:rPr>
+                                <w:rFonts w:ascii="TimesNewRomanPSMT" w:hAnsi="TimesNewRomanPSMT" w:cs="TimesNewRomanPSMT"/>
+                              </w:rPr>
+                              <w:t>tion</w:t>
+                            </w:r>
+                            <w:proofErr w:type="gramEnd"/>
+                            <w:r>
+                              <w:t>.signa</w:t>
+                            </w:r>
+                            <w:r>
+                              <w:t>taire</w:t>
+                            </w:r>
+                            <w:r>
+                              <w:t>_</w:t>
+                            </w:r>
+                            <w:r>
+                              <w:t>bloc_signature</w:t>
+                            </w:r>
+                            <w:proofErr w:type="spellEnd"/>
+                            <w:r>
+                              <w:t xml:space="preserve"> }}</w:t>
+                            </w:r>
+                            <w:proofErr w:type="spellStart"/>
                           </w:p>
                           <w:p>
                             <w:pPr>
@@ -4567,11 +4539,52 @@
                             <w:pPr>
                               <w:jc w:val="both"/>
                             </w:pPr>
+                            <w:proofErr w:type="spellEnd"/>
                             <w:r>
                               <w:rPr>
                                 <w:rFonts w:ascii="TimesNewRomanPSMT" w:hAnsi="TimesNewRomanPSMT" w:cs="TimesNewRomanPSMT"/>
                               </w:rPr>
                               <w:t>Le gestionnaire (6),</w:t>
+                            </w:r>
+                            <w:r>
+                              <w:rPr>
+                                <w:rFonts w:ascii="TimesNewRomanPSMT" w:hAnsi="TimesNewRomanPSMT" w:cs="TimesNewRomanPSMT"/>
+                              </w:rPr>
+                              <w:t xml:space="preserve"> </w:t>
+                            </w:r>
+                            <w:proofErr w:type="gramStart"/>
+                            <w:r>
+                              <w:t xml:space="preserve">{{ </w:t>
+                            </w:r>
+                            <w:proofErr w:type="spellStart"/>
+                            <w:r>
+                              <w:rPr>
+                                <w:rFonts w:ascii="TimesNewRomanPSMT" w:hAnsi="TimesNewRomanPSMT" w:cs="TimesNewRomanPSMT"/>
+                              </w:rPr>
+                              <w:t>convention</w:t>
+                            </w:r>
+                            <w:proofErr w:type="gramEnd"/>
+                            <w:r>
+                              <w:t>.</w:t>
+                            </w:r>
+                            <w:r>
+                              <w:t>gestionnaire_</w:t>
+                            </w:r>
+                            <w:r>
+                              <w:t>signat</w:t>
+                            </w:r>
+                            <w:r>
+                              <w:t>ai</w:t>
+                            </w:r>
+                            <w:r>
+                              <w:t>re_</w:t>
+                            </w:r>
+                            <w:r>
+                              <w:t>bloc_signature</w:t>
+                            </w:r>
+                            <w:proofErr w:type="spellEnd"/>
+                            <w:r>
+                              <w:t xml:space="preserve"> }}</w:t>
                             </w:r>
                           </w:p>
                           <w:p>
@@ -4631,10 +4644,16 @@
                               <w:t>administration</w:t>
                             </w:r>
                             <w:r>
-                              <w:t>.signature_label</w:t>
+                              <w:t>.signat</w:t>
                             </w:r>
                             <w:r>
-                              <w:t>_extra</w:t>
+                              <w:t>ai</w:t>
+                            </w:r>
+                            <w:r>
+                              <w:t>re_</w:t>
+                            </w:r>
+                            <w:r>
+                              <w:t>bloc_signature</w:t>
                             </w:r>
                             <w:proofErr w:type="spellEnd"/>
                             <w:r>
@@ -4738,6 +4757,47 @@
                         </w:rPr>
                         <w:t>Le propriétaire (6),</w:t>
                       </w:r>
+                      <w:r>
+                        <w:rPr>
+                          <w:rFonts w:ascii="TimesNewRomanPSMT" w:hAnsi="TimesNewRomanPSMT" w:cs="TimesNewRomanPSMT"/>
+                        </w:rPr>
+                        <w:t xml:space="preserve"> </w:t>
+                      </w:r>
+                      <w:proofErr w:type="gramStart"/>
+                      <w:r>
+                        <w:t xml:space="preserve">{{ </w:t>
+                      </w:r>
+                      <w:proofErr w:type="spellStart"/>
+                      <w:r>
+                        <w:rPr>
+                          <w:rFonts w:ascii="TimesNewRomanPSMT" w:hAnsi="TimesNewRomanPSMT" w:cs="TimesNewRomanPSMT"/>
+                        </w:rPr>
+                        <w:t>conven</w:t>
+                      </w:r>
+                      <w:r>
+                        <w:rPr>
+                          <w:rFonts w:ascii="TimesNewRomanPSMT" w:hAnsi="TimesNewRomanPSMT" w:cs="TimesNewRomanPSMT"/>
+                        </w:rPr>
+                        <w:t>tion</w:t>
+                      </w:r>
+                      <w:proofErr w:type="gramEnd"/>
+                      <w:r>
+                        <w:t>.signa</w:t>
+                      </w:r>
+                      <w:r>
+                        <w:t>taire</w:t>
+                      </w:r>
+                      <w:r>
+                        <w:t>_</w:t>
+                      </w:r>
+                      <w:r>
+                        <w:t>bloc_signature</w:t>
+                      </w:r>
+                      <w:proofErr w:type="spellEnd"/>
+                      <w:r>
+                        <w:t xml:space="preserve"> }}</w:t>
+                      </w:r>
+                      <w:proofErr w:type="spellStart"/>
                     </w:p>
                     <w:p>
                       <w:pPr>
@@ -4768,11 +4828,52 @@
                       <w:pPr>
                         <w:jc w:val="both"/>
                       </w:pPr>
+                      <w:proofErr w:type="spellEnd"/>
                       <w:r>
                         <w:rPr>
                           <w:rFonts w:ascii="TimesNewRomanPSMT" w:hAnsi="TimesNewRomanPSMT" w:cs="TimesNewRomanPSMT"/>
                         </w:rPr>
                         <w:t>Le gestionnaire (6),</w:t>
+                      </w:r>
+                      <w:r>
+                        <w:rPr>
+                          <w:rFonts w:ascii="TimesNewRomanPSMT" w:hAnsi="TimesNewRomanPSMT" w:cs="TimesNewRomanPSMT"/>
+                        </w:rPr>
+                        <w:t xml:space="preserve"> </w:t>
+                      </w:r>
+                      <w:proofErr w:type="gramStart"/>
+                      <w:r>
+                        <w:t xml:space="preserve">{{ </w:t>
+                      </w:r>
+                      <w:proofErr w:type="spellStart"/>
+                      <w:r>
+                        <w:rPr>
+                          <w:rFonts w:ascii="TimesNewRomanPSMT" w:hAnsi="TimesNewRomanPSMT" w:cs="TimesNewRomanPSMT"/>
+                        </w:rPr>
+                        <w:t>convention</w:t>
+                      </w:r>
+                      <w:proofErr w:type="gramEnd"/>
+                      <w:r>
+                        <w:t>.</w:t>
+                      </w:r>
+                      <w:r>
+                        <w:t>gestionnaire_</w:t>
+                      </w:r>
+                      <w:r>
+                        <w:t>signat</w:t>
+                      </w:r>
+                      <w:r>
+                        <w:t>ai</w:t>
+                      </w:r>
+                      <w:r>
+                        <w:t>re_</w:t>
+                      </w:r>
+                      <w:r>
+                        <w:t>bloc_signature</w:t>
+                      </w:r>
+                      <w:proofErr w:type="spellEnd"/>
+                      <w:r>
+                        <w:t xml:space="preserve"> }}</w:t>
                       </w:r>
                     </w:p>
                     <w:p>
@@ -4832,10 +4933,16 @@
                         <w:t>administration</w:t>
                       </w:r>
                       <w:r>
-                        <w:t>.signature_label</w:t>
+                        <w:t>.signat</w:t>
                       </w:r>
                       <w:r>
-                        <w:t>_extra</w:t>
+                        <w:t>ai</w:t>
+                      </w:r>
+                      <w:r>
+                        <w:t>re_</w:t>
+                      </w:r>
+                      <w:r>
+                        <w:t>bloc_signature</w:t>
                       </w:r>
                       <w:proofErr w:type="spellEnd"/>
                       <w:r>
@@ -4914,7 +5021,7 @@
 <w:ftr xmlns:wpc="http://schemas.microsoft.com/office/word/2010/wordprocessingCanvas" xmlns:cx="http://schemas.microsoft.com/office/drawing/2014/chartex" xmlns:cx1="http://schemas.microsoft.com/office/drawing/2015/9/8/chartex" xmlns:cx2="http://schemas.microsoft.com/office/drawing/2015/10/21/chartex" xmlns:cx3="http://schemas.microsoft.com/office/drawing/2016/5/9/chartex" xmlns:cx4="http://schemas.microsoft.com/office/drawing/2016/5/10/chartex" xmlns:cx5="http://schemas.microsoft.com/office/drawing/2016/5/11/chartex" xmlns:cx6="http://schemas.microsoft.com/office/drawing/2016/5/12/chartex" xmlns:cx7="http://schemas.microsoft.com/office/drawing/2016/5/13/chartex" xmlns:cx8="http://schemas.microsoft.com/office/drawing/2016/5/14/chartex" xmlns:mc="http://schemas.openxmlformats.org/markup-compatibility/2006" xmlns:aink="http://schemas.microsoft.com/office/drawing/2016/ink" xmlns:am3d="http://schemas.microsoft.com/office/drawing/2017/model3d" xmlns:o="urn:schemas-microsoft-com:office:office" xmlns:oel="http://schemas.microsoft.com/office/2019/extlst" xmlns:r="http://schemas.openxmlformats.org/officeDocument/2006/relationships" xmlns:m="http://schemas.openxmlformats.org/officeDocument/2006/math" xmlns:v="urn:schemas-microsoft-com:vml" xmlns:wp14="http://schemas.microsoft.com/office/word/2010/wordprocessingDrawing" xmlns:wp="http://schemas.openxmlformats.org/drawingml/2006/wordprocessingDrawing" xmlns:w10="urn:schemas-microsoft-com:office:word" xmlns:w="http://schemas.openxmlformats.org/wordprocessingml/2006/main" xmlns:w14="http://schemas.microsoft.com/office/word/2010/wordml" xmlns:w15="http://schemas.microsoft.com/office/word/2012/wordml" xmlns:w16cex="http://schemas.microsoft.com/office/word/2018/wordml/cex" xmlns:w16cid="http://schemas.microsoft.com/office/word/2016/wordml/cid" xmlns:w16="http://schemas.microsoft.com/office/word/2018/wordml" xmlns:w16sdtdh="http://schemas.microsoft.com/office/word/2020/wordml/sdtdatahash" xmlns:w16se="http://schemas.microsoft.com/office/word/2015/wordml/symex" xmlns:wpg="http://schemas.microsoft.com/office/word/2010/wordprocessingGroup" xmlns:wpi="http://schemas.microsoft.com/office/word/2010/wordprocessingInk" xmlns:wne="http://schemas.microsoft.com/office/word/2006/wordml" xmlns:wps="http://schemas.microsoft.com/office/word/2010/wordprocessingShape" mc:Ignorable="w14 w15 w16se w16cid w16 w16cex w16sdtdh wp14">
   <w:p>
     <w:pPr>
-      <w:pStyle w:val="Pieddepage"/>
+      <w:pStyle w:val="Footer"/>
     </w:pPr>
     <w:r>
       <w:t xml:space="preserve"> </w:t>
@@ -4927,7 +5034,7 @@
 <w:ftr xmlns:wpc="http://schemas.microsoft.com/office/word/2010/wordprocessingCanvas" xmlns:cx="http://schemas.microsoft.com/office/drawing/2014/chartex" xmlns:cx1="http://schemas.microsoft.com/office/drawing/2015/9/8/chartex" xmlns:cx2="http://schemas.microsoft.com/office/drawing/2015/10/21/chartex" xmlns:cx3="http://schemas.microsoft.com/office/drawing/2016/5/9/chartex" xmlns:cx4="http://schemas.microsoft.com/office/drawing/2016/5/10/chartex" xmlns:cx5="http://schemas.microsoft.com/office/drawing/2016/5/11/chartex" xmlns:cx6="http://schemas.microsoft.com/office/drawing/2016/5/12/chartex" xmlns:cx7="http://schemas.microsoft.com/office/drawing/2016/5/13/chartex" xmlns:cx8="http://schemas.microsoft.com/office/drawing/2016/5/14/chartex" xmlns:mc="http://schemas.openxmlformats.org/markup-compatibility/2006" xmlns:aink="http://schemas.microsoft.com/office/drawing/2016/ink" xmlns:am3d="http://schemas.microsoft.com/office/drawing/2017/model3d" xmlns:o="urn:schemas-microsoft-com:office:office" xmlns:oel="http://schemas.microsoft.com/office/2019/extlst" xmlns:r="http://schemas.openxmlformats.org/officeDocument/2006/relationships" xmlns:m="http://schemas.openxmlformats.org/officeDocument/2006/math" xmlns:v="urn:schemas-microsoft-com:vml" xmlns:wp14="http://schemas.microsoft.com/office/word/2010/wordprocessingDrawing" xmlns:wp="http://schemas.openxmlformats.org/drawingml/2006/wordprocessingDrawing" xmlns:w10="urn:schemas-microsoft-com:office:word" xmlns:w="http://schemas.openxmlformats.org/wordprocessingml/2006/main" xmlns:w14="http://schemas.microsoft.com/office/word/2010/wordml" xmlns:w15="http://schemas.microsoft.com/office/word/2012/wordml" xmlns:w16cex="http://schemas.microsoft.com/office/word/2018/wordml/cex" xmlns:w16cid="http://schemas.microsoft.com/office/word/2016/wordml/cid" xmlns:w16="http://schemas.microsoft.com/office/word/2018/wordml" xmlns:w16sdtdh="http://schemas.microsoft.com/office/word/2020/wordml/sdtdatahash" xmlns:w16se="http://schemas.microsoft.com/office/word/2015/wordml/symex" xmlns:wpg="http://schemas.microsoft.com/office/word/2010/wordprocessingGroup" xmlns:wpi="http://schemas.microsoft.com/office/word/2010/wordprocessingInk" xmlns:wne="http://schemas.microsoft.com/office/word/2006/wordml" xmlns:wps="http://schemas.microsoft.com/office/word/2010/wordprocessingShape" mc:Ignorable="w14 w15 w16se w16cid w16 w16cex w16sdtdh wp14">
   <w:p>
     <w:pPr>
-      <w:pStyle w:val="Pieddepage"/>
+      <w:pStyle w:val="Footer"/>
     </w:pPr>
     <w:r>
       <w:t xml:space="preserve"> </w:t>
@@ -4940,7 +5047,7 @@
 <w:ftr xmlns:wpc="http://schemas.microsoft.com/office/word/2010/wordprocessingCanvas" xmlns:cx="http://schemas.microsoft.com/office/drawing/2014/chartex" xmlns:cx1="http://schemas.microsoft.com/office/drawing/2015/9/8/chartex" xmlns:cx2="http://schemas.microsoft.com/office/drawing/2015/10/21/chartex" xmlns:cx3="http://schemas.microsoft.com/office/drawing/2016/5/9/chartex" xmlns:cx4="http://schemas.microsoft.com/office/drawing/2016/5/10/chartex" xmlns:cx5="http://schemas.microsoft.com/office/drawing/2016/5/11/chartex" xmlns:cx6="http://schemas.microsoft.com/office/drawing/2016/5/12/chartex" xmlns:cx7="http://schemas.microsoft.com/office/drawing/2016/5/13/chartex" xmlns:cx8="http://schemas.microsoft.com/office/drawing/2016/5/14/chartex" xmlns:mc="http://schemas.openxmlformats.org/markup-compatibility/2006" xmlns:aink="http://schemas.microsoft.com/office/drawing/2016/ink" xmlns:am3d="http://schemas.microsoft.com/office/drawing/2017/model3d" xmlns:o="urn:schemas-microsoft-com:office:office" xmlns:oel="http://schemas.microsoft.com/office/2019/extlst" xmlns:r="http://schemas.openxmlformats.org/officeDocument/2006/relationships" xmlns:m="http://schemas.openxmlformats.org/officeDocument/2006/math" xmlns:v="urn:schemas-microsoft-com:vml" xmlns:wp14="http://schemas.microsoft.com/office/word/2010/wordprocessingDrawing" xmlns:wp="http://schemas.openxmlformats.org/drawingml/2006/wordprocessingDrawing" xmlns:w10="urn:schemas-microsoft-com:office:word" xmlns:w="http://schemas.openxmlformats.org/wordprocessingml/2006/main" xmlns:w14="http://schemas.microsoft.com/office/word/2010/wordml" xmlns:w15="http://schemas.microsoft.com/office/word/2012/wordml" xmlns:w16cex="http://schemas.microsoft.com/office/word/2018/wordml/cex" xmlns:w16cid="http://schemas.microsoft.com/office/word/2016/wordml/cid" xmlns:w16="http://schemas.microsoft.com/office/word/2018/wordml" xmlns:w16sdtdh="http://schemas.microsoft.com/office/word/2020/wordml/sdtdatahash" xmlns:w16se="http://schemas.microsoft.com/office/word/2015/wordml/symex" xmlns:wpg="http://schemas.microsoft.com/office/word/2010/wordprocessingGroup" xmlns:wpi="http://schemas.microsoft.com/office/word/2010/wordprocessingInk" xmlns:wne="http://schemas.microsoft.com/office/word/2006/wordml" xmlns:wps="http://schemas.microsoft.com/office/word/2010/wordprocessingShape" mc:Ignorable="w14 w15 w16se w16cid w16 w16cex w16sdtdh wp14">
   <w:p>
     <w:pPr>
-      <w:pStyle w:val="Pieddepage"/>
+      <w:pStyle w:val="Footer"/>
     </w:pPr>
     <w:r>
       <w:t xml:space="preserve"> </w:t>
@@ -4972,7 +5079,7 @@
 <w:hdr xmlns:wpc="http://schemas.microsoft.com/office/word/2010/wordprocessingCanvas" xmlns:cx="http://schemas.microsoft.com/office/drawing/2014/chartex" xmlns:cx1="http://schemas.microsoft.com/office/drawing/2015/9/8/chartex" xmlns:cx2="http://schemas.microsoft.com/office/drawing/2015/10/21/chartex" xmlns:cx3="http://schemas.microsoft.com/office/drawing/2016/5/9/chartex" xmlns:cx4="http://schemas.microsoft.com/office/drawing/2016/5/10/chartex" xmlns:cx5="http://schemas.microsoft.com/office/drawing/2016/5/11/chartex" xmlns:cx6="http://schemas.microsoft.com/office/drawing/2016/5/12/chartex" xmlns:cx7="http://schemas.microsoft.com/office/drawing/2016/5/13/chartex" xmlns:cx8="http://schemas.microsoft.com/office/drawing/2016/5/14/chartex" xmlns:mc="http://schemas.openxmlformats.org/markup-compatibility/2006" xmlns:aink="http://schemas.microsoft.com/office/drawing/2016/ink" xmlns:am3d="http://schemas.microsoft.com/office/drawing/2017/model3d" xmlns:o="urn:schemas-microsoft-com:office:office" xmlns:oel="http://schemas.microsoft.com/office/2019/extlst" xmlns:r="http://schemas.openxmlformats.org/officeDocument/2006/relationships" xmlns:m="http://schemas.openxmlformats.org/officeDocument/2006/math" xmlns:v="urn:schemas-microsoft-com:vml" xmlns:wp14="http://schemas.microsoft.com/office/word/2010/wordprocessingDrawing" xmlns:wp="http://schemas.openxmlformats.org/drawingml/2006/wordprocessingDrawing" xmlns:w10="urn:schemas-microsoft-com:office:word" xmlns:w="http://schemas.openxmlformats.org/wordprocessingml/2006/main" xmlns:w14="http://schemas.microsoft.com/office/word/2010/wordml" xmlns:w15="http://schemas.microsoft.com/office/word/2012/wordml" xmlns:w16cex="http://schemas.microsoft.com/office/word/2018/wordml/cex" xmlns:w16cid="http://schemas.microsoft.com/office/word/2016/wordml/cid" xmlns:w16="http://schemas.microsoft.com/office/word/2018/wordml" xmlns:w16sdtdh="http://schemas.microsoft.com/office/word/2020/wordml/sdtdatahash" xmlns:w16se="http://schemas.microsoft.com/office/word/2015/wordml/symex" xmlns:wpg="http://schemas.microsoft.com/office/word/2010/wordprocessingGroup" xmlns:wpi="http://schemas.microsoft.com/office/word/2010/wordprocessingInk" xmlns:wne="http://schemas.microsoft.com/office/word/2006/wordml" xmlns:wps="http://schemas.microsoft.com/office/word/2010/wordprocessingShape" mc:Ignorable="w14 w15 w16se w16cid w16 w16cex w16sdtdh wp14">
   <w:p>
     <w:pPr>
-      <w:pStyle w:val="En-tte"/>
+      <w:pStyle w:val="Header"/>
     </w:pPr>
     <w:r>
       <w:rPr>
@@ -5036,7 +5143,7 @@
                         <w:p>
                           <w:r>
                             <w:rPr>
-                              <w:rStyle w:val="Numrodepage"/>
+                              <w:rStyle w:val="PageNumber"/>
                               <w:sz w:val="22"/>
                               <w:szCs w:val="22"/>
                             </w:rPr>
@@ -5044,7 +5151,7 @@
                           </w:r>
                           <w:r>
                             <w:rPr>
-                              <w:rStyle w:val="Numrodepage"/>
+                              <w:rStyle w:val="PageNumber"/>
                               <w:sz w:val="22"/>
                               <w:szCs w:val="22"/>
                             </w:rPr>
@@ -5052,7 +5159,7 @@
                           </w:r>
                           <w:r>
                             <w:rPr>
-                              <w:rStyle w:val="Numrodepage"/>
+                              <w:rStyle w:val="PageNumber"/>
                               <w:sz w:val="22"/>
                               <w:szCs w:val="22"/>
                             </w:rPr>
@@ -5060,7 +5167,7 @@
                           </w:r>
                           <w:r>
                             <w:rPr>
-                              <w:rStyle w:val="Numrodepage"/>
+                              <w:rStyle w:val="PageNumber"/>
                               <w:sz w:val="22"/>
                               <w:szCs w:val="22"/>
                             </w:rPr>
@@ -5068,7 +5175,7 @@
                           </w:r>
                           <w:r>
                             <w:rPr>
-                              <w:rStyle w:val="Numrodepage"/>
+                              <w:rStyle w:val="PageNumber"/>
                               <w:noProof/>
                               <w:sz w:val="22"/>
                               <w:szCs w:val="22"/>
@@ -5077,7 +5184,7 @@
                           </w:r>
                           <w:r>
                             <w:rPr>
-                              <w:rStyle w:val="Numrodepage"/>
+                              <w:rStyle w:val="PageNumber"/>
                               <w:sz w:val="22"/>
                               <w:szCs w:val="22"/>
                             </w:rPr>
@@ -5085,45 +5192,45 @@
                           </w:r>
                           <w:r>
                             <w:rPr>
-                              <w:rStyle w:val="Numrodepage"/>
+                              <w:rStyle w:val="PageNumber"/>
                             </w:rPr>
                             <w:tab/>
                             <w:t xml:space="preserve">- </w:t>
                           </w:r>
                           <w:r>
                             <w:rPr>
-                              <w:rStyle w:val="Numrodepage"/>
+                              <w:rStyle w:val="PageNumber"/>
                             </w:rPr>
                             <w:fldChar w:fldCharType="begin"/>
                           </w:r>
                           <w:r>
                             <w:rPr>
-                              <w:rStyle w:val="Numrodepage"/>
+                              <w:rStyle w:val="PageNumber"/>
                             </w:rPr>
                             <w:instrText xml:space="preserve"> PAGE </w:instrText>
                           </w:r>
                           <w:r>
                             <w:rPr>
-                              <w:rStyle w:val="Numrodepage"/>
+                              <w:rStyle w:val="PageNumber"/>
                             </w:rPr>
                             <w:fldChar w:fldCharType="separate"/>
                           </w:r>
                           <w:r>
                             <w:rPr>
-                              <w:rStyle w:val="Numrodepage"/>
+                              <w:rStyle w:val="PageNumber"/>
                               <w:noProof/>
                             </w:rPr>
                             <w:t>16</w:t>
                           </w:r>
                           <w:r>
                             <w:rPr>
-                              <w:rStyle w:val="Numrodepage"/>
+                              <w:rStyle w:val="PageNumber"/>
                             </w:rPr>
                             <w:fldChar w:fldCharType="end"/>
                           </w:r>
                           <w:r>
                             <w:rPr>
-                              <w:rStyle w:val="Numrodepage"/>
+                              <w:rStyle w:val="PageNumber"/>
                             </w:rPr>
                             <w:t xml:space="preserve"> -101010 878</w:t>
                           </w:r>
@@ -5302,7 +5409,7 @@
 <w:hdr xmlns:wpc="http://schemas.microsoft.com/office/word/2010/wordprocessingCanvas" xmlns:cx="http://schemas.microsoft.com/office/drawing/2014/chartex" xmlns:cx1="http://schemas.microsoft.com/office/drawing/2015/9/8/chartex" xmlns:cx2="http://schemas.microsoft.com/office/drawing/2015/10/21/chartex" xmlns:cx3="http://schemas.microsoft.com/office/drawing/2016/5/9/chartex" xmlns:cx4="http://schemas.microsoft.com/office/drawing/2016/5/10/chartex" xmlns:cx5="http://schemas.microsoft.com/office/drawing/2016/5/11/chartex" xmlns:cx6="http://schemas.microsoft.com/office/drawing/2016/5/12/chartex" xmlns:cx7="http://schemas.microsoft.com/office/drawing/2016/5/13/chartex" xmlns:cx8="http://schemas.microsoft.com/office/drawing/2016/5/14/chartex" xmlns:mc="http://schemas.openxmlformats.org/markup-compatibility/2006" xmlns:aink="http://schemas.microsoft.com/office/drawing/2016/ink" xmlns:am3d="http://schemas.microsoft.com/office/drawing/2017/model3d" xmlns:o="urn:schemas-microsoft-com:office:office" xmlns:oel="http://schemas.microsoft.com/office/2019/extlst" xmlns:r="http://schemas.openxmlformats.org/officeDocument/2006/relationships" xmlns:m="http://schemas.openxmlformats.org/officeDocument/2006/math" xmlns:v="urn:schemas-microsoft-com:vml" xmlns:wp14="http://schemas.microsoft.com/office/word/2010/wordprocessingDrawing" xmlns:wp="http://schemas.openxmlformats.org/drawingml/2006/wordprocessingDrawing" xmlns:w10="urn:schemas-microsoft-com:office:word" xmlns:w="http://schemas.openxmlformats.org/wordprocessingml/2006/main" xmlns:w14="http://schemas.microsoft.com/office/word/2010/wordml" xmlns:w15="http://schemas.microsoft.com/office/word/2012/wordml" xmlns:w16cex="http://schemas.microsoft.com/office/word/2018/wordml/cex" xmlns:w16cid="http://schemas.microsoft.com/office/word/2016/wordml/cid" xmlns:w16="http://schemas.microsoft.com/office/word/2018/wordml" xmlns:w16sdtdh="http://schemas.microsoft.com/office/word/2020/wordml/sdtdatahash" xmlns:w16se="http://schemas.microsoft.com/office/word/2015/wordml/symex" xmlns:wpg="http://schemas.microsoft.com/office/word/2010/wordprocessingGroup" xmlns:wpi="http://schemas.microsoft.com/office/word/2010/wordprocessingInk" xmlns:wne="http://schemas.microsoft.com/office/word/2006/wordml" xmlns:wps="http://schemas.microsoft.com/office/word/2010/wordprocessingShape" mc:Ignorable="w14 w15 w16se w16cid w16 w16cex w16sdtdh wp14">
   <w:p>
     <w:pPr>
-      <w:pStyle w:val="En-tte"/>
+      <w:pStyle w:val="Header"/>
       <w:ind w:right="360"/>
     </w:pPr>
     <w:r>
@@ -5402,7 +5509,7 @@
                         <w:p>
                           <w:r>
                             <w:rPr>
-                              <w:rStyle w:val="Numrodepage"/>
+                              <w:rStyle w:val="PageNumber"/>
                               <w:sz w:val="22"/>
                               <w:szCs w:val="22"/>
                             </w:rPr>
@@ -5410,7 +5517,7 @@
                           </w:r>
                           <w:r>
                             <w:rPr>
-                              <w:rStyle w:val="Numrodepage"/>
+                              <w:rStyle w:val="PageNumber"/>
                               <w:sz w:val="22"/>
                               <w:szCs w:val="22"/>
                             </w:rPr>
@@ -5418,7 +5525,7 @@
                           </w:r>
                           <w:r>
                             <w:rPr>
-                              <w:rStyle w:val="Numrodepage"/>
+                              <w:rStyle w:val="PageNumber"/>
                               <w:sz w:val="22"/>
                               <w:szCs w:val="22"/>
                             </w:rPr>
@@ -5426,7 +5533,7 @@
                           </w:r>
                           <w:r>
                             <w:rPr>
-                              <w:rStyle w:val="Numrodepage"/>
+                              <w:rStyle w:val="PageNumber"/>
                               <w:sz w:val="22"/>
                               <w:szCs w:val="22"/>
                             </w:rPr>
@@ -5434,7 +5541,7 @@
                           </w:r>
                           <w:r>
                             <w:rPr>
-                              <w:rStyle w:val="Numrodepage"/>
+                              <w:rStyle w:val="PageNumber"/>
                               <w:noProof/>
                               <w:sz w:val="22"/>
                               <w:szCs w:val="22"/>
@@ -5443,7 +5550,7 @@
                           </w:r>
                           <w:r>
                             <w:rPr>
-                              <w:rStyle w:val="Numrodepage"/>
+                              <w:rStyle w:val="PageNumber"/>
                               <w:sz w:val="22"/>
                               <w:szCs w:val="22"/>
                             </w:rPr>
@@ -5451,45 +5558,45 @@
                           </w:r>
                           <w:r>
                             <w:rPr>
-                              <w:rStyle w:val="Numrodepage"/>
+                              <w:rStyle w:val="PageNumber"/>
                             </w:rPr>
                             <w:tab/>
                             <w:t xml:space="preserve">- </w:t>
                           </w:r>
                           <w:r>
                             <w:rPr>
-                              <w:rStyle w:val="Numrodepage"/>
+                              <w:rStyle w:val="PageNumber"/>
                             </w:rPr>
                             <w:fldChar w:fldCharType="begin"/>
                           </w:r>
                           <w:r>
                             <w:rPr>
-                              <w:rStyle w:val="Numrodepage"/>
+                              <w:rStyle w:val="PageNumber"/>
                             </w:rPr>
                             <w:instrText xml:space="preserve"> PAGE </w:instrText>
                           </w:r>
                           <w:r>
                             <w:rPr>
-                              <w:rStyle w:val="Numrodepage"/>
+                              <w:rStyle w:val="PageNumber"/>
                             </w:rPr>
                             <w:fldChar w:fldCharType="separate"/>
                           </w:r>
                           <w:r>
                             <w:rPr>
-                              <w:rStyle w:val="Numrodepage"/>
+                              <w:rStyle w:val="PageNumber"/>
                               <w:noProof/>
                             </w:rPr>
                             <w:t>16</w:t>
                           </w:r>
                           <w:r>
                             <w:rPr>
-                              <w:rStyle w:val="Numrodepage"/>
+                              <w:rStyle w:val="PageNumber"/>
                             </w:rPr>
                             <w:fldChar w:fldCharType="end"/>
                           </w:r>
                           <w:r>
                             <w:rPr>
-                              <w:rStyle w:val="Numrodepage"/>
+                              <w:rStyle w:val="PageNumber"/>
                             </w:rPr>
                             <w:t xml:space="preserve"> -101010 878</w:t>
                           </w:r>
@@ -5636,25 +5743,25 @@
     </w:r>
     <w:r>
       <w:rPr>
-        <w:rStyle w:val="Numrodepage"/>
+        <w:rStyle w:val="PageNumber"/>
       </w:rPr>
       <w:t xml:space="preserve"> </w:t>
     </w:r>
     <w:r>
       <w:rPr>
-        <w:rStyle w:val="Numrodepage"/>
+        <w:rStyle w:val="PageNumber"/>
       </w:rPr>
       <w:tab/>
     </w:r>
     <w:r>
       <w:rPr>
-        <w:rStyle w:val="Numrodepage"/>
+        <w:rStyle w:val="PageNumber"/>
       </w:rPr>
       <w:tab/>
     </w:r>
     <w:r>
       <w:rPr>
-        <w:rStyle w:val="Numrodepage"/>
+        <w:rStyle w:val="PageNumber"/>
       </w:rPr>
       <w:tab/>
     </w:r>
@@ -5666,7 +5773,7 @@
 <w:hdr xmlns:wpc="http://schemas.microsoft.com/office/word/2010/wordprocessingCanvas" xmlns:cx="http://schemas.microsoft.com/office/drawing/2014/chartex" xmlns:cx1="http://schemas.microsoft.com/office/drawing/2015/9/8/chartex" xmlns:cx2="http://schemas.microsoft.com/office/drawing/2015/10/21/chartex" xmlns:cx3="http://schemas.microsoft.com/office/drawing/2016/5/9/chartex" xmlns:cx4="http://schemas.microsoft.com/office/drawing/2016/5/10/chartex" xmlns:cx5="http://schemas.microsoft.com/office/drawing/2016/5/11/chartex" xmlns:cx6="http://schemas.microsoft.com/office/drawing/2016/5/12/chartex" xmlns:cx7="http://schemas.microsoft.com/office/drawing/2016/5/13/chartex" xmlns:cx8="http://schemas.microsoft.com/office/drawing/2016/5/14/chartex" xmlns:mc="http://schemas.openxmlformats.org/markup-compatibility/2006" xmlns:aink="http://schemas.microsoft.com/office/drawing/2016/ink" xmlns:am3d="http://schemas.microsoft.com/office/drawing/2017/model3d" xmlns:o="urn:schemas-microsoft-com:office:office" xmlns:oel="http://schemas.microsoft.com/office/2019/extlst" xmlns:r="http://schemas.openxmlformats.org/officeDocument/2006/relationships" xmlns:m="http://schemas.openxmlformats.org/officeDocument/2006/math" xmlns:v="urn:schemas-microsoft-com:vml" xmlns:wp14="http://schemas.microsoft.com/office/word/2010/wordprocessingDrawing" xmlns:wp="http://schemas.openxmlformats.org/drawingml/2006/wordprocessingDrawing" xmlns:w10="urn:schemas-microsoft-com:office:word" xmlns:w="http://schemas.openxmlformats.org/wordprocessingml/2006/main" xmlns:w14="http://schemas.microsoft.com/office/word/2010/wordml" xmlns:w15="http://schemas.microsoft.com/office/word/2012/wordml" xmlns:w16cex="http://schemas.microsoft.com/office/word/2018/wordml/cex" xmlns:w16cid="http://schemas.microsoft.com/office/word/2016/wordml/cid" xmlns:w16="http://schemas.microsoft.com/office/word/2018/wordml" xmlns:w16sdtdh="http://schemas.microsoft.com/office/word/2020/wordml/sdtdatahash" xmlns:w16se="http://schemas.microsoft.com/office/word/2015/wordml/symex" xmlns:wpg="http://schemas.microsoft.com/office/word/2010/wordprocessingGroup" xmlns:wpi="http://schemas.microsoft.com/office/word/2010/wordprocessingInk" xmlns:wne="http://schemas.microsoft.com/office/word/2006/wordml" xmlns:wps="http://schemas.microsoft.com/office/word/2010/wordprocessingShape" mc:Ignorable="w14 w15 w16se w16cid w16 w16cex w16sdtdh wp14">
   <w:tbl>
     <w:tblPr>
-      <w:tblStyle w:val="Grilledutableau"/>
+      <w:tblStyle w:val="TableGrid"/>
       <w:tblW w:w="8460" w:type="dxa"/>
       <w:jc w:val="center"/>
       <w:tblBorders>
@@ -6183,7 +6290,7 @@
   </w:tbl>
   <w:p>
     <w:pPr>
-      <w:pStyle w:val="En-tte"/>
+      <w:pStyle w:val="Header"/>
       <w:tabs>
         <w:tab w:val="clear" w:pos="4536"/>
         <w:tab w:val="clear" w:pos="9072"/>
@@ -6303,7 +6410,7 @@
                             <w:rPr>
                               <w:noProof/>
                             </w:rPr>
-                            <w:object w:dxaOrig="755" w:dyaOrig="519" w14:anchorId="2094FED2">
+                            <w:object w:dxaOrig="756" w:dyaOrig="522" w14:anchorId="2094FED2">
                               <v:shapetype id="_x0000_t75" coordsize="21600,21600" o:spt="75" o:preferrelative="t" path="m@4@5l@4@11@9@11@9@5xe" filled="f" stroked="f">
                                 <v:stroke joinstyle="miter"/>
                                 <v:formulas>
@@ -6323,11 +6430,11 @@
                                 <v:path o:extrusionok="f" gradientshapeok="t" o:connecttype="rect"/>
                                 <o:lock v:ext="edit" aspectratio="t"/>
                               </v:shapetype>
-                              <v:shape id="_x0000_i1025" type="#_x0000_t75" alt="" style="width:37.8pt;height:26.1pt;mso-width-percent:0;mso-height-percent:0;mso-width-percent:0;mso-height-percent:0" filled="t">
+                              <v:shape id="_x0000_i1025" type="#_x0000_t75" alt="" style="width:38pt;height:26pt;mso-width-percent:0;mso-height-percent:0;mso-width-percent:0;mso-height-percent:0" filled="t">
                                 <v:fill color2="black"/>
                                 <v:imagedata r:id="rId2" o:title="" croptop="-22f" cropbottom="-22f" cropleft="-25f" cropright="-25f"/>
                               </v:shape>
-                              <o:OLEObject Type="Embed" ProgID="Word.Picture.8" ShapeID="_x0000_i1025" DrawAspect="Content" ObjectID="_1734358489" r:id="rId3"/>
+                              <o:OLEObject Type="Embed" ProgID="Word.Picture.8" ShapeID="_x0000_i1025" DrawAspect="Content" ObjectID="_1737610753" r:id="rId3"/>
                             </w:object>
                           </w:r>
                         </w:p>
@@ -6402,12 +6509,12 @@
                       <w:rPr>
                         <w:noProof/>
                       </w:rPr>
-                      <w:object w:dxaOrig="755" w:dyaOrig="519" w14:anchorId="2094FED2">
-                        <v:shape id="_x0000_i1025" type="#_x0000_t75" alt="" style="width:37.8pt;height:26.1pt;mso-width-percent:0;mso-height-percent:0;mso-width-percent:0;mso-height-percent:0" filled="t">
+                      <w:object w:dxaOrig="756" w:dyaOrig="522" w14:anchorId="2094FED2">
+                        <v:shape id="_x0000_i1025" type="#_x0000_t75" alt="" style="width:38pt;height:26pt;mso-width-percent:0;mso-height-percent:0;mso-width-percent:0;mso-height-percent:0" filled="t">
                           <v:fill color2="black"/>
                           <v:imagedata r:id="rId2" o:title="" croptop="-22f" cropbottom="-22f" cropleft="-25f" cropright="-25f"/>
                         </v:shape>
-                        <o:OLEObject Type="Embed" ProgID="Word.Picture.8" ShapeID="_x0000_i1025" DrawAspect="Content" ObjectID="_1734358489" r:id="rId4"/>
+                        <o:OLEObject Type="Embed" ProgID="Word.Picture.8" ShapeID="_x0000_i1025" DrawAspect="Content" ObjectID="_1737610753" r:id="rId4"/>
                       </w:object>
                     </w:r>
                   </w:p>
@@ -6764,7 +6871,7 @@
     <w:lvl w:ilvl="0">
       <w:start w:val="1"/>
       <w:numFmt w:val="none"/>
-      <w:pStyle w:val="Titre1"/>
+      <w:pStyle w:val="Heading1"/>
       <w:suff w:val="nothing"/>
       <w:lvlText w:val=""/>
       <w:lvlJc w:val="left"/>
@@ -6778,7 +6885,7 @@
     <w:lvl w:ilvl="1">
       <w:start w:val="1"/>
       <w:numFmt w:val="none"/>
-      <w:pStyle w:val="Titre2"/>
+      <w:pStyle w:val="Heading2"/>
       <w:suff w:val="nothing"/>
       <w:lvlText w:val=""/>
       <w:lvlJc w:val="left"/>
@@ -6792,7 +6899,7 @@
     <w:lvl w:ilvl="2">
       <w:start w:val="1"/>
       <w:numFmt w:val="none"/>
-      <w:pStyle w:val="Titre3"/>
+      <w:pStyle w:val="Heading3"/>
       <w:suff w:val="nothing"/>
       <w:lvlText w:val=""/>
       <w:lvlJc w:val="left"/>
@@ -6806,7 +6913,7 @@
     <w:lvl w:ilvl="3">
       <w:start w:val="1"/>
       <w:numFmt w:val="none"/>
-      <w:pStyle w:val="Titre4"/>
+      <w:pStyle w:val="Heading4"/>
       <w:suff w:val="nothing"/>
       <w:lvlText w:val=""/>
       <w:lvlJc w:val="left"/>
@@ -6820,7 +6927,7 @@
     <w:lvl w:ilvl="4">
       <w:start w:val="1"/>
       <w:numFmt w:val="none"/>
-      <w:pStyle w:val="Titre5"/>
+      <w:pStyle w:val="Heading5"/>
       <w:suff w:val="nothing"/>
       <w:lvlText w:val=""/>
       <w:lvlJc w:val="left"/>
@@ -6834,7 +6941,7 @@
     <w:lvl w:ilvl="5">
       <w:start w:val="1"/>
       <w:numFmt w:val="none"/>
-      <w:pStyle w:val="Titre6"/>
+      <w:pStyle w:val="Heading6"/>
       <w:suff w:val="nothing"/>
       <w:lvlText w:val=""/>
       <w:lvlJc w:val="left"/>
@@ -6848,7 +6955,7 @@
     <w:lvl w:ilvl="6">
       <w:start w:val="1"/>
       <w:numFmt w:val="none"/>
-      <w:pStyle w:val="Titre7"/>
+      <w:pStyle w:val="Heading7"/>
       <w:suff w:val="nothing"/>
       <w:lvlText w:val=""/>
       <w:lvlJc w:val="left"/>
@@ -7679,7 +7786,7 @@
       <w:szCs w:val="24"/>
     </w:rPr>
   </w:style>
-  <w:style w:type="paragraph" w:styleId="Titre1">
+  <w:style w:type="paragraph" w:styleId="Heading1">
     <w:name w:val="heading 1"/>
     <w:basedOn w:val="Normal"/>
     <w:next w:val="Normal"/>
@@ -7712,7 +7819,7 @@
       <w:lang w:eastAsia="zh-CN"/>
     </w:rPr>
   </w:style>
-  <w:style w:type="paragraph" w:styleId="Titre2">
+  <w:style w:type="paragraph" w:styleId="Heading2">
     <w:name w:val="heading 2"/>
     <w:basedOn w:val="Normal"/>
     <w:next w:val="Normal"/>
@@ -7739,9 +7846,9 @@
       <w:lang w:eastAsia="zh-CN"/>
     </w:rPr>
   </w:style>
-  <w:style w:type="paragraph" w:styleId="Titre3">
+  <w:style w:type="paragraph" w:styleId="Heading3">
     <w:name w:val="heading 3"/>
-    <w:basedOn w:val="Titre2"/>
+    <w:basedOn w:val="Heading2"/>
     <w:next w:val="Normal"/>
     <w:qFormat/>
     <w:pPr>
@@ -7754,7 +7861,7 @@
       <w:color w:val="800080"/>
     </w:rPr>
   </w:style>
-  <w:style w:type="paragraph" w:styleId="Titre4">
+  <w:style w:type="paragraph" w:styleId="Heading4">
     <w:name w:val="heading 4"/>
     <w:basedOn w:val="Normal"/>
     <w:next w:val="Normal"/>
@@ -7778,7 +7885,7 @@
       <w:lang w:eastAsia="zh-CN"/>
     </w:rPr>
   </w:style>
-  <w:style w:type="paragraph" w:styleId="Titre5">
+  <w:style w:type="paragraph" w:styleId="Heading5">
     <w:name w:val="heading 5"/>
     <w:basedOn w:val="Normal"/>
     <w:next w:val="Normal"/>
@@ -7802,7 +7909,7 @@
       <w:lang w:eastAsia="zh-CN"/>
     </w:rPr>
   </w:style>
-  <w:style w:type="paragraph" w:styleId="Titre6">
+  <w:style w:type="paragraph" w:styleId="Heading6">
     <w:name w:val="heading 6"/>
     <w:basedOn w:val="Normal"/>
     <w:next w:val="Normal"/>
@@ -7827,7 +7934,7 @@
       <w:lang w:eastAsia="zh-CN"/>
     </w:rPr>
   </w:style>
-  <w:style w:type="paragraph" w:styleId="Titre7">
+  <w:style w:type="paragraph" w:styleId="Heading7">
     <w:name w:val="heading 7"/>
     <w:basedOn w:val="Normal"/>
     <w:next w:val="Normal"/>
@@ -7853,13 +7960,13 @@
       <w:lang w:eastAsia="zh-CN"/>
     </w:rPr>
   </w:style>
-  <w:style w:type="character" w:default="1" w:styleId="Policepardfaut">
+  <w:style w:type="character" w:default="1" w:styleId="DefaultParagraphFont">
     <w:name w:val="Default Paragraph Font"/>
     <w:uiPriority w:val="1"/>
     <w:semiHidden/>
     <w:unhideWhenUsed/>
   </w:style>
-  <w:style w:type="table" w:default="1" w:styleId="TableauNormal">
+  <w:style w:type="table" w:default="1" w:styleId="TableNormal">
     <w:name w:val="Normal Table"/>
     <w:uiPriority w:val="99"/>
     <w:semiHidden/>
@@ -7874,7 +7981,7 @@
       </w:tblCellMar>
     </w:tblPr>
   </w:style>
-  <w:style w:type="numbering" w:default="1" w:styleId="Aucuneliste">
+  <w:style w:type="numbering" w:default="1" w:styleId="NoList">
     <w:name w:val="No List"/>
     <w:uiPriority w:val="99"/>
     <w:semiHidden/>
@@ -8090,7 +8197,7 @@
   <w:style w:type="character" w:customStyle="1" w:styleId="WW-Policepardfaut">
     <w:name w:val="WW-Police par défaut"/>
   </w:style>
-  <w:style w:type="character" w:styleId="Numrodepage">
+  <w:style w:type="character" w:styleId="PageNumber">
     <w:name w:val="page number"/>
     <w:basedOn w:val="WW-Policepardfaut"/>
   </w:style>
@@ -8152,10 +8259,10 @@
   <w:style w:type="character" w:customStyle="1" w:styleId="Policepardfaut1">
     <w:name w:val="Police par défaut1"/>
   </w:style>
-  <w:style w:type="paragraph" w:customStyle="1" w:styleId="Titre20">
+  <w:style w:type="paragraph" w:customStyle="1" w:styleId="Titre2">
     <w:name w:val="Titre2"/>
     <w:basedOn w:val="Normal"/>
-    <w:next w:val="Corpsdetexte"/>
+    <w:next w:val="BodyText"/>
     <w:pPr>
       <w:keepNext/>
       <w:suppressAutoHyphens/>
@@ -8172,7 +8279,7 @@
       <w:lang w:eastAsia="zh-CN"/>
     </w:rPr>
   </w:style>
-  <w:style w:type="paragraph" w:styleId="Corpsdetexte">
+  <w:style w:type="paragraph" w:styleId="BodyText">
     <w:name w:val="Body Text"/>
     <w:basedOn w:val="Normal"/>
     <w:pPr>
@@ -8188,14 +8295,14 @@
       <w:lang w:eastAsia="zh-CN"/>
     </w:rPr>
   </w:style>
-  <w:style w:type="paragraph" w:styleId="Liste">
+  <w:style w:type="paragraph" w:styleId="List">
     <w:name w:val="List"/>
-    <w:basedOn w:val="Corpsdetexte"/>
+    <w:basedOn w:val="BodyText"/>
     <w:rPr>
       <w:rFonts w:cs="Tahoma"/>
     </w:rPr>
   </w:style>
-  <w:style w:type="paragraph" w:styleId="Lgende">
+  <w:style w:type="paragraph" w:styleId="Caption">
     <w:name w:val="caption"/>
     <w:basedOn w:val="Normal"/>
     <w:qFormat/>
@@ -8249,7 +8356,7 @@
   <w:style w:type="paragraph" w:customStyle="1" w:styleId="WW-Titre">
     <w:name w:val="WW-Titre"/>
     <w:basedOn w:val="Normal"/>
-    <w:next w:val="Corpsdetexte"/>
+    <w:next w:val="BodyText"/>
     <w:pPr>
       <w:keepNext/>
       <w:suppressAutoHyphens/>
@@ -8266,10 +8373,10 @@
       <w:lang w:eastAsia="zh-CN"/>
     </w:rPr>
   </w:style>
-  <w:style w:type="paragraph" w:styleId="Sous-titre">
+  <w:style w:type="paragraph" w:styleId="Subtitle">
     <w:name w:val="Subtitle"/>
-    <w:basedOn w:val="Titre20"/>
-    <w:next w:val="Corpsdetexte"/>
+    <w:basedOn w:val="Titre2"/>
+    <w:next w:val="BodyText"/>
     <w:qFormat/>
     <w:pPr>
       <w:jc w:val="center"/>
@@ -8296,7 +8403,7 @@
       <w:lang w:eastAsia="zh-CN"/>
     </w:rPr>
   </w:style>
-  <w:style w:type="paragraph" w:styleId="En-tte">
+  <w:style w:type="paragraph" w:styleId="Header">
     <w:name w:val="header"/>
     <w:basedOn w:val="Normal"/>
     <w:pPr>
@@ -8315,7 +8422,7 @@
       <w:lang w:eastAsia="zh-CN"/>
     </w:rPr>
   </w:style>
-  <w:style w:type="paragraph" w:styleId="Pieddepage">
+  <w:style w:type="paragraph" w:styleId="Footer">
     <w:name w:val="footer"/>
     <w:basedOn w:val="Normal"/>
     <w:pPr>
@@ -8430,7 +8537,7 @@
       <w:lang w:eastAsia="zh-CN"/>
     </w:rPr>
   </w:style>
-  <w:style w:type="paragraph" w:styleId="Notedebasdepage">
+  <w:style w:type="paragraph" w:styleId="FootnoteText">
     <w:name w:val="footnote text"/>
     <w:basedOn w:val="Normal"/>
     <w:pPr>
@@ -8600,7 +8707,7 @@
   </w:style>
   <w:style w:type="paragraph" w:customStyle="1" w:styleId="Contenudetableau">
     <w:name w:val="Contenu de tableau"/>
-    <w:basedOn w:val="Corpsdetexte"/>
+    <w:basedOn w:val="BodyText"/>
     <w:pPr>
       <w:suppressLineNumbers/>
     </w:pPr>
@@ -8683,7 +8790,7 @@
       <w:iCs/>
     </w:rPr>
   </w:style>
-  <w:style w:type="paragraph" w:customStyle="1" w:styleId="TITRE40">
+  <w:style w:type="paragraph" w:customStyle="1" w:styleId="TITRE4">
     <w:name w:val="TITRE4"/>
     <w:basedOn w:val="Normal"/>
     <w:pPr>
@@ -8700,7 +8807,7 @@
       <w:lang w:eastAsia="zh-CN"/>
     </w:rPr>
   </w:style>
-  <w:style w:type="paragraph" w:customStyle="1" w:styleId="TITRE50">
+  <w:style w:type="paragraph" w:customStyle="1" w:styleId="TITRE5">
     <w:name w:val="TITRE5"/>
     <w:basedOn w:val="Normal"/>
     <w:pPr>
@@ -8752,12 +8859,12 @@
   </w:style>
   <w:style w:type="paragraph" w:customStyle="1" w:styleId="Contenuducadre">
     <w:name w:val="Contenu du cadre"/>
-    <w:basedOn w:val="Corpsdetexte"/>
-  </w:style>
-  <w:style w:type="paragraph" w:customStyle="1" w:styleId="Titre10">
+    <w:basedOn w:val="BodyText"/>
+  </w:style>
+  <w:style w:type="paragraph" w:customStyle="1" w:styleId="Titre1">
     <w:name w:val="Titre1"/>
     <w:basedOn w:val="Normal"/>
-    <w:next w:val="Corpsdetexte"/>
+    <w:next w:val="BodyText"/>
     <w:pPr>
       <w:keepNext/>
       <w:suppressAutoHyphens/>
@@ -8840,9 +8947,9 @@
       <w:lang w:eastAsia="zh-CN"/>
     </w:rPr>
   </w:style>
-  <w:style w:type="table" w:styleId="Grilledutableau">
+  <w:style w:type="table" w:styleId="TableGrid">
     <w:name w:val="Table Grid"/>
-    <w:basedOn w:val="TableauNormal"/>
+    <w:basedOn w:val="TableNormal"/>
     <w:uiPriority w:val="59"/>
     <w:rsid w:val="00ED0284"/>
     <w:tblPr>
@@ -8856,7 +8963,7 @@
       </w:tblBorders>
     </w:tblPr>
   </w:style>
-  <w:style w:type="paragraph" w:styleId="Paragraphedeliste">
+  <w:style w:type="paragraph" w:styleId="ListParagraph">
     <w:name w:val="List Paragraph"/>
     <w:basedOn w:val="Normal"/>
     <w:uiPriority w:val="34"/>

</xml_diff>

<commit_message>
ajout du paragraphe "informations complémentaires" manquant dans les avenants foyer/résidence
</commit_message>
<xml_diff>
--- a/documents/FoyerResidence-Avenant-template.docx
+++ b/documents/FoyerResidence-Avenant-template.docx
@@ -32,6 +32,8 @@
         </w:rPr>
         <w:t xml:space="preserve">{% if </w:t>
       </w:r>
+      <w:proofErr w:type="spellStart"/>
+      <w:proofErr w:type="gramStart"/>
       <w:r>
         <w:rPr>
           <w:rFonts w:ascii="TimesNewRomanPS-BoldMT" w:hAnsi="TimesNewRomanPS-BoldMT" w:cs="TimesNewRomanPS-BoldMT"/>
@@ -39,6 +41,8 @@
         </w:rPr>
         <w:t>convention.numero</w:t>
       </w:r>
+      <w:proofErr w:type="spellEnd"/>
+      <w:proofErr w:type="gramEnd"/>
       <w:r>
         <w:rPr>
           <w:rFonts w:ascii="TimesNewRomanPSMT" w:hAnsi="TimesNewRomanPSMT" w:cs="TimesNewRomanPSMT"/>
@@ -51,14 +55,39 @@
           <w:rFonts w:ascii="TimesNewRomanPS-BoldMT" w:hAnsi="TimesNewRomanPS-BoldMT" w:cs="TimesNewRomanPS-BoldMT"/>
           <w:b/>
         </w:rPr>
-        <w:t>{{convention.numero</w:t>
-      </w:r>
+        <w:t>{{</w:t>
+      </w:r>
+      <w:proofErr w:type="spellStart"/>
       <w:r>
         <w:rPr>
           <w:rFonts w:ascii="TimesNewRomanPS-BoldMT" w:hAnsi="TimesNewRomanPS-BoldMT" w:cs="TimesNewRomanPS-BoldMT"/>
           <w:b/>
         </w:rPr>
-        <w:t>}}{% else %}</w:t>
+        <w:t>convention.numero</w:t>
+      </w:r>
+      <w:proofErr w:type="spellEnd"/>
+      <w:r>
+        <w:rPr>
+          <w:rFonts w:ascii="TimesNewRomanPS-BoldMT" w:hAnsi="TimesNewRomanPS-BoldMT" w:cs="TimesNewRomanPS-BoldMT"/>
+          <w:b/>
+        </w:rPr>
+        <w:t xml:space="preserve">}}{% </w:t>
+      </w:r>
+      <w:proofErr w:type="spellStart"/>
+      <w:r>
+        <w:rPr>
+          <w:rFonts w:ascii="TimesNewRomanPS-BoldMT" w:hAnsi="TimesNewRomanPS-BoldMT" w:cs="TimesNewRomanPS-BoldMT"/>
+          <w:b/>
+        </w:rPr>
+        <w:t>else</w:t>
+      </w:r>
+      <w:proofErr w:type="spellEnd"/>
+      <w:r>
+        <w:rPr>
+          <w:rFonts w:ascii="TimesNewRomanPS-BoldMT" w:hAnsi="TimesNewRomanPS-BoldMT" w:cs="TimesNewRomanPS-BoldMT"/>
+          <w:b/>
+        </w:rPr>
+        <w:t xml:space="preserve"> %}</w:t>
       </w:r>
       <w:r>
         <w:rPr>
@@ -120,99 +149,117 @@
           <w:rFonts w:ascii="TimesNewRomanPS-BoldMT" w:hAnsi="TimesNewRomanPS-BoldMT" w:cs="TimesNewRomanPS-BoldMT"/>
           <w:b/>
         </w:rPr>
-        <w:t>{% endif %}</w:t>
-      </w:r>
+        <w:t xml:space="preserve">{% </w:t>
+      </w:r>
+      <w:proofErr w:type="spellStart"/>
       <w:r>
         <w:rPr>
           <w:rFonts w:ascii="TimesNewRomanPS-BoldMT" w:hAnsi="TimesNewRomanPS-BoldMT" w:cs="TimesNewRomanPS-BoldMT"/>
           <w:b/>
         </w:rPr>
-        <w:t xml:space="preserve"> </w:t>
-      </w:r>
+        <w:t>endif</w:t>
+      </w:r>
+      <w:proofErr w:type="spellEnd"/>
       <w:r>
         <w:rPr>
           <w:rFonts w:ascii="TimesNewRomanPS-BoldMT" w:hAnsi="TimesNewRomanPS-BoldMT" w:cs="TimesNewRomanPS-BoldMT"/>
           <w:b/>
         </w:rPr>
-        <w:t>à</w:t>
+        <w:t xml:space="preserve"> %}</w:t>
       </w:r>
       <w:r>
         <w:rPr>
           <w:rFonts w:ascii="TimesNewRomanPS-BoldMT" w:hAnsi="TimesNewRomanPS-BoldMT" w:cs="TimesNewRomanPS-BoldMT"/>
           <w:b/>
         </w:rPr>
-        <w:t xml:space="preserve"> la convention n</w:t>
+        <w:t xml:space="preserve"> </w:t>
       </w:r>
       <w:r>
         <w:rPr>
           <w:rFonts w:ascii="TimesNewRomanPS-BoldMT" w:hAnsi="TimesNewRomanPS-BoldMT" w:cs="TimesNewRomanPS-BoldMT"/>
           <w:b/>
         </w:rPr>
-        <w:t xml:space="preserve">° </w:t>
-      </w:r>
-      <w:r>
-        <w:rPr>
-          <w:rFonts w:ascii="TimesNewRomanPSMT" w:hAnsi="TimesNewRomanPSMT" w:cs="TimesNewRomanPSMT"/>
-          <w:b/>
-        </w:rPr>
-        <w:t>{</w:t>
-      </w:r>
-      <w:r>
-        <w:rPr>
-          <w:rFonts w:ascii="TimesNewRomanPSMT" w:hAnsi="TimesNewRomanPSMT" w:cs="TimesNewRomanPSMT"/>
-          <w:b/>
-        </w:rPr>
-        <w:t xml:space="preserve">{ </w:t>
+        <w:t>à</w:t>
       </w:r>
       <w:r>
         <w:rPr>
           <w:rFonts w:ascii="TimesNewRomanPS-BoldMT" w:hAnsi="TimesNewRomanPS-BoldMT" w:cs="TimesNewRomanPS-BoldMT"/>
           <w:b/>
         </w:rPr>
-        <w:t>convention.</w:t>
+        <w:t xml:space="preserve"> la convention n</w:t>
       </w:r>
       <w:r>
         <w:rPr>
           <w:rFonts w:ascii="TimesNewRomanPS-BoldMT" w:hAnsi="TimesNewRomanPS-BoldMT" w:cs="TimesNewRomanPS-BoldMT"/>
           <w:b/>
         </w:rPr>
-        <w:t>parent.</w:t>
-      </w:r>
+        <w:t xml:space="preserve">° </w:t>
+      </w:r>
+      <w:r>
+        <w:rPr>
+          <w:rFonts w:ascii="TimesNewRomanPSMT" w:hAnsi="TimesNewRomanPSMT" w:cs="TimesNewRomanPSMT"/>
+          <w:b/>
+        </w:rPr>
+        <w:t>{</w:t>
+      </w:r>
+      <w:r>
+        <w:rPr>
+          <w:rFonts w:ascii="TimesNewRomanPSMT" w:hAnsi="TimesNewRomanPSMT" w:cs="TimesNewRomanPSMT"/>
+          <w:b/>
+        </w:rPr>
+        <w:t xml:space="preserve">{ </w:t>
+      </w:r>
+      <w:proofErr w:type="spellStart"/>
       <w:r>
         <w:rPr>
           <w:rFonts w:ascii="TimesNewRomanPS-BoldMT" w:hAnsi="TimesNewRomanPS-BoldMT" w:cs="TimesNewRomanPS-BoldMT"/>
           <w:b/>
         </w:rPr>
-        <w:t>numero</w:t>
-      </w:r>
-      <w:r>
-        <w:rPr>
-          <w:rFonts w:ascii="TimesNewRomanPSMT" w:hAnsi="TimesNewRomanPSMT" w:cs="TimesNewRomanPSMT"/>
-          <w:b/>
-        </w:rPr>
-        <w:t xml:space="preserve"> </w:t>
-      </w:r>
-      <w:r>
-        <w:rPr>
-          <w:rFonts w:ascii="TimesNewRomanPSMT" w:hAnsi="TimesNewRomanPSMT" w:cs="TimesNewRomanPSMT"/>
-          <w:b/>
-        </w:rPr>
-        <w:t>}</w:t>
-      </w:r>
-      <w:r>
-        <w:rPr>
-          <w:rFonts w:ascii="TimesNewRomanPSMT" w:hAnsi="TimesNewRomanPSMT" w:cs="TimesNewRomanPSMT"/>
-          <w:b/>
-        </w:rPr>
-        <w:t>}</w:t>
-      </w:r>
-    </w:p>
-    <w:p>
-      <w:pPr>
+        <w:t>convention.</w:t>
+      </w:r>
+      <w:r>
         <w:rPr>
           <w:rFonts w:ascii="TimesNewRomanPS-BoldMT" w:hAnsi="TimesNewRomanPS-BoldMT" w:cs="TimesNewRomanPS-BoldMT"/>
           <w:b/>
         </w:rPr>
+        <w:t>parent.</w:t>
+      </w:r>
+      <w:r>
+        <w:rPr>
+          <w:rFonts w:ascii="TimesNewRomanPS-BoldMT" w:hAnsi="TimesNewRomanPS-BoldMT" w:cs="TimesNewRomanPS-BoldMT"/>
+          <w:b/>
+        </w:rPr>
+        <w:t>numero</w:t>
+      </w:r>
+      <w:proofErr w:type="spellEnd"/>
+      <w:r>
+        <w:rPr>
+          <w:rFonts w:ascii="TimesNewRomanPSMT" w:hAnsi="TimesNewRomanPSMT" w:cs="TimesNewRomanPSMT"/>
+          <w:b/>
+        </w:rPr>
+        <w:t xml:space="preserve"> </w:t>
+      </w:r>
+      <w:r>
+        <w:rPr>
+          <w:rFonts w:ascii="TimesNewRomanPSMT" w:hAnsi="TimesNewRomanPSMT" w:cs="TimesNewRomanPSMT"/>
+          <w:b/>
+        </w:rPr>
+        <w:t>}</w:t>
+      </w:r>
+      <w:r>
+        <w:rPr>
+          <w:rFonts w:ascii="TimesNewRomanPSMT" w:hAnsi="TimesNewRomanPSMT" w:cs="TimesNewRomanPSMT"/>
+          <w:b/>
+        </w:rPr>
+        <w:t>}</w:t>
+      </w:r>
+    </w:p>
+    <w:p>
+      <w:pPr>
+        <w:rPr>
+          <w:rFonts w:ascii="TimesNewRomanPS-BoldMT" w:hAnsi="TimesNewRomanPS-BoldMT" w:cs="TimesNewRomanPS-BoldMT"/>
+          <w:b/>
+        </w:rPr>
       </w:pPr>
     </w:p>
     <w:p>
@@ -241,8 +288,21 @@
       <w:pPr>
         <w:jc w:val="both"/>
       </w:pPr>
-      <w:r>
-        <w:t>{{ bailleur.nom|upper }}  [Organisme d'habitations à loyer modéré, société d'économie mixte ou collectivité territoriale ou autre personne morale propriétaire du logement-foyer</w:t>
+      <w:proofErr w:type="gramStart"/>
+      <w:r>
+        <w:t xml:space="preserve">{{ </w:t>
+      </w:r>
+      <w:proofErr w:type="spellStart"/>
+      <w:r>
+        <w:t>bailleur.nom</w:t>
+      </w:r>
+      <w:proofErr w:type="gramEnd"/>
+      <w:r>
+        <w:t>|upper</w:t>
+      </w:r>
+      <w:proofErr w:type="spellEnd"/>
+      <w:r>
+        <w:t xml:space="preserve"> }}  [Organisme d'habitations à loyer modéré, société d'économie mixte ou collectivité territoriale ou autre personne morale propriétaire du logement-foyer</w:t>
       </w:r>
       <w:r>
         <w:rPr>
@@ -251,7 +311,31 @@
         <w:t>1</w:t>
       </w:r>
       <w:r>
-        <w:t>], représenté (e) par {{ convention.signataire_nom }}, {{ convention.signataire_fonction }} agissant en vertu de la délibération du Conseil d’Administration en date du {{ convention.signataire_date_deliberation|d }}</w:t>
+        <w:t xml:space="preserve">], représenté (e) par {{ </w:t>
+      </w:r>
+      <w:proofErr w:type="spellStart"/>
+      <w:r>
+        <w:t>convention.signataire_nom</w:t>
+      </w:r>
+      <w:proofErr w:type="spellEnd"/>
+      <w:r>
+        <w:t xml:space="preserve"> }}, {{ </w:t>
+      </w:r>
+      <w:proofErr w:type="spellStart"/>
+      <w:r>
+        <w:t>convention.signataire_fonction</w:t>
+      </w:r>
+      <w:proofErr w:type="spellEnd"/>
+      <w:r>
+        <w:t xml:space="preserve"> }} agissant en vertu de la délibération du Conseil d’Administration en date du {{ </w:t>
+      </w:r>
+      <w:proofErr w:type="spellStart"/>
+      <w:r>
+        <w:t>convention.signataire_date_deliberation|d</w:t>
+      </w:r>
+      <w:proofErr w:type="spellEnd"/>
+      <w:r>
+        <w:t xml:space="preserve"> }}</w:t>
       </w:r>
       <w:r>
         <w:rPr>
@@ -287,6 +371,7 @@
         </w:rPr>
         <w:t xml:space="preserve">{{ </w:t>
       </w:r>
+      <w:proofErr w:type="spellStart"/>
       <w:r>
         <w:rPr>
           <w:rFonts w:eastAsia="Arial Unicode MS"/>
@@ -315,19 +400,79 @@
         <w:rPr>
           <w:rFonts w:eastAsia="Arial Unicode MS"/>
         </w:rPr>
-        <w:t>|upper }} [Organisme agréé gestionnaire du logement-foyer, sauf dans le cas où le propriétaire est gestionnaire direct] représenté (e) par {{ convention.</w:t>
-      </w:r>
+        <w:t>|upper</w:t>
+      </w:r>
+      <w:proofErr w:type="spellEnd"/>
       <w:r>
         <w:rPr>
           <w:rFonts w:eastAsia="Arial Unicode MS"/>
         </w:rPr>
+        <w:t xml:space="preserve"> }} [Organisme agréé gestionnaire du logement-foyer, sauf dans le cas où le propriétaire est gestionnaire direct] représenté (e) par {{ </w:t>
+      </w:r>
+      <w:proofErr w:type="spellStart"/>
+      <w:proofErr w:type="gramStart"/>
+      <w:r>
+        <w:rPr>
+          <w:rFonts w:eastAsia="Arial Unicode MS"/>
+        </w:rPr>
+        <w:t>convention.</w:t>
+      </w:r>
+      <w:r>
+        <w:rPr>
+          <w:rFonts w:eastAsia="Arial Unicode MS"/>
+        </w:rPr>
+        <w:t>gestionnaire</w:t>
+      </w:r>
+      <w:proofErr w:type="gramEnd"/>
+      <w:r>
+        <w:rPr>
+          <w:rFonts w:eastAsia="Arial Unicode MS"/>
+        </w:rPr>
+        <w:t>_</w:t>
+      </w:r>
+      <w:r>
+        <w:rPr>
+          <w:rFonts w:eastAsia="Arial Unicode MS"/>
+        </w:rPr>
+        <w:t>signataire_nom</w:t>
+      </w:r>
+      <w:r>
+        <w:rPr>
+          <w:rFonts w:eastAsia="Arial Unicode MS"/>
+        </w:rPr>
+        <w:t>|</w:t>
+      </w:r>
+      <w:r>
+        <w:rPr>
+          <w:rFonts w:eastAsia="Arial Unicode MS"/>
+        </w:rPr>
+        <w:t>default_str_if_none</w:t>
+      </w:r>
+      <w:proofErr w:type="spellEnd"/>
+      <w:r>
+        <w:rPr>
+          <w:rFonts w:eastAsia="Arial Unicode MS"/>
+        </w:rPr>
+        <w:t xml:space="preserve"> }}, {{ </w:t>
+      </w:r>
+      <w:proofErr w:type="spellStart"/>
+      <w:r>
+        <w:rPr>
+          <w:rFonts w:eastAsia="Arial Unicode MS"/>
+        </w:rPr>
+        <w:t>convention.</w:t>
+      </w:r>
+      <w:r>
+        <w:rPr>
+          <w:rFonts w:eastAsia="Arial Unicode MS"/>
+        </w:rPr>
         <w:t>gestionnaire_</w:t>
       </w:r>
       <w:r>
         <w:rPr>
           <w:rFonts w:eastAsia="Arial Unicode MS"/>
         </w:rPr>
-        <w:t>signataire_nom</w:t>
+        <w:t>signataire_fonction</w:t>
       </w:r>
       <w:r>
         <w:rPr>
@@ -341,76 +486,55 @@
         </w:rPr>
         <w:t>default_str_if_none</w:t>
       </w:r>
+      <w:proofErr w:type="spellEnd"/>
       <w:r>
         <w:rPr>
           <w:rFonts w:eastAsia="Arial Unicode MS"/>
         </w:rPr>
-        <w:t xml:space="preserve"> }}, {{ convention.</w:t>
-      </w:r>
+        <w:t xml:space="preserve"> }} agissant en vertu de la délibération du Conseil d’Administration en date du {{ </w:t>
+      </w:r>
+      <w:proofErr w:type="spellStart"/>
       <w:r>
         <w:rPr>
           <w:rFonts w:eastAsia="Arial Unicode MS"/>
         </w:rPr>
+        <w:t>convention.</w:t>
+      </w:r>
+      <w:r>
+        <w:rPr>
+          <w:rFonts w:eastAsia="Arial Unicode MS"/>
+        </w:rPr>
         <w:t>gestionnaire_</w:t>
       </w:r>
       <w:r>
         <w:rPr>
           <w:rFonts w:eastAsia="Arial Unicode MS"/>
         </w:rPr>
-        <w:t>signataire_fonction</w:t>
+        <w:t>signataire_date_deliberation|</w:t>
       </w:r>
       <w:r>
         <w:rPr>
           <w:rFonts w:eastAsia="Arial Unicode MS"/>
         </w:rPr>
-        <w:t>|</w:t>
-      </w:r>
+        <w:t>dd</w:t>
+      </w:r>
+      <w:proofErr w:type="spellEnd"/>
       <w:r>
         <w:rPr>
           <w:rFonts w:eastAsia="Arial Unicode MS"/>
         </w:rPr>
-        <w:t>default_str_if_none</w:t>
+        <w:t xml:space="preserve"> }}, dénommé ci-après le gestionnaire, et agissant à ce titre en application de la convention de location conclue avec le propriétaire</w:t>
       </w:r>
       <w:r>
         <w:rPr>
           <w:rFonts w:eastAsia="Arial Unicode MS"/>
         </w:rPr>
-        <w:t xml:space="preserve"> }} agissant en vertu de la délibération du Conseil d’Administration en date du {{ convention.</w:t>
+        <w:t> </w:t>
       </w:r>
       <w:r>
         <w:rPr>
           <w:rFonts w:eastAsia="Arial Unicode MS"/>
         </w:rPr>
-        <w:t>gestionnaire_</w:t>
-      </w:r>
-      <w:r>
-        <w:rPr>
-          <w:rFonts w:eastAsia="Arial Unicode MS"/>
-        </w:rPr>
-        <w:t>signataire_date_deliberation|</w:t>
-      </w:r>
-      <w:r>
-        <w:rPr>
-          <w:rFonts w:eastAsia="Arial Unicode MS"/>
-        </w:rPr>
-        <w:t>dd</w:t>
-      </w:r>
-      <w:r>
-        <w:rPr>
-          <w:rFonts w:eastAsia="Arial Unicode MS"/>
-        </w:rPr>
-        <w:t xml:space="preserve"> }}, dénommé ci-après le gestionnaire, et agissant à ce titre en application de la convention de location conclue avec le propriétaire</w:t>
-      </w:r>
-      <w:r>
-        <w:rPr>
-          <w:rFonts w:eastAsia="Arial Unicode MS"/>
-        </w:rPr>
-        <w:t> </w:t>
-      </w:r>
-      <w:r>
-        <w:rPr>
-          <w:rFonts w:eastAsia="Arial Unicode MS"/>
-        </w:rPr>
         <w:t>;</w:t>
       </w:r>
     </w:p>
@@ -437,11 +561,19 @@
           <w:rFonts w:ascii="TimesNewRomanPSMT" w:hAnsi="TimesNewRomanPSMT" w:cs="TimesNewRomanPSMT"/>
         </w:rPr>
       </w:pPr>
-      <w:r>
-        <w:rPr>
-          <w:rFonts w:ascii="TimesNewRomanPSMT" w:hAnsi="TimesNewRomanPSMT" w:cs="TimesNewRomanPSMT"/>
-        </w:rPr>
-        <w:t>sont convenus de ce qui suit :</w:t>
+      <w:proofErr w:type="gramStart"/>
+      <w:r>
+        <w:rPr>
+          <w:rFonts w:ascii="TimesNewRomanPSMT" w:hAnsi="TimesNewRomanPSMT" w:cs="TimesNewRomanPSMT"/>
+        </w:rPr>
+        <w:t>sont</w:t>
+      </w:r>
+      <w:proofErr w:type="gramEnd"/>
+      <w:r>
+        <w:rPr>
+          <w:rFonts w:ascii="TimesNewRomanPSMT" w:hAnsi="TimesNewRomanPSMT" w:cs="TimesNewRomanPSMT"/>
+        </w:rPr>
+        <w:t xml:space="preserve"> convenus de ce qui suit :</w:t>
       </w:r>
       <w:r>
         <w:rPr>
@@ -502,13 +634,41 @@
         <w:rPr>
           <w:rFonts w:ascii="TimesNewRomanPSMT" w:hAnsi="TimesNewRomanPSMT" w:cs="TimesNewRomanPSMT"/>
         </w:rPr>
-        <w:t>{% if avenant_type_bailleur %}</w:t>
-      </w:r>
-      <w:r>
-        <w:rPr>
-          <w:rFonts w:ascii="TimesNewRomanPSMT" w:hAnsi="TimesNewRomanPSMT" w:cs="TimesNewRomanPSMT"/>
-        </w:rPr>
-        <w:t xml:space="preserve">Modification du </w:t>
+        <w:t xml:space="preserve">{% if </w:t>
+      </w:r>
+      <w:proofErr w:type="spellStart"/>
+      <w:r>
+        <w:rPr>
+          <w:rFonts w:ascii="TimesNewRomanPSMT" w:hAnsi="TimesNewRomanPSMT" w:cs="TimesNewRomanPSMT"/>
+        </w:rPr>
+        <w:t>avenant_type_bailleur</w:t>
+      </w:r>
+      <w:proofErr w:type="spellEnd"/>
+      <w:r>
+        <w:rPr>
+          <w:rFonts w:ascii="TimesNewRomanPSMT" w:hAnsi="TimesNewRomanPSMT" w:cs="TimesNewRomanPSMT"/>
+        </w:rPr>
+        <w:t xml:space="preserve"> </w:t>
+      </w:r>
+      <w:proofErr w:type="gramStart"/>
+      <w:r>
+        <w:rPr>
+          <w:rFonts w:ascii="TimesNewRomanPSMT" w:hAnsi="TimesNewRomanPSMT" w:cs="TimesNewRomanPSMT"/>
+        </w:rPr>
+        <w:t>%}</w:t>
+      </w:r>
+      <w:r>
+        <w:rPr>
+          <w:rFonts w:ascii="TimesNewRomanPSMT" w:hAnsi="TimesNewRomanPSMT" w:cs="TimesNewRomanPSMT"/>
+        </w:rPr>
+        <w:t>Modification</w:t>
+      </w:r>
+      <w:proofErr w:type="gramEnd"/>
+      <w:r>
+        <w:rPr>
+          <w:rFonts w:ascii="TimesNewRomanPSMT" w:hAnsi="TimesNewRomanPSMT" w:cs="TimesNewRomanPSMT"/>
+        </w:rPr>
+        <w:t xml:space="preserve"> du </w:t>
       </w:r>
       <w:r>
         <w:rPr>
@@ -527,7 +687,49 @@
         <w:rPr>
           <w:rFonts w:ascii="TimesNewRomanPSMT" w:hAnsi="TimesNewRomanPSMT" w:cs="TimesNewRomanPSMT"/>
         </w:rPr>
-        <w:t>{% endif %}{% if avenant_type_logements %}</w:t>
+        <w:t xml:space="preserve">{% </w:t>
+      </w:r>
+      <w:proofErr w:type="spellStart"/>
+      <w:r>
+        <w:rPr>
+          <w:rFonts w:ascii="TimesNewRomanPSMT" w:hAnsi="TimesNewRomanPSMT" w:cs="TimesNewRomanPSMT"/>
+        </w:rPr>
+        <w:t>endif</w:t>
+      </w:r>
+      <w:proofErr w:type="spellEnd"/>
+      <w:r>
+        <w:rPr>
+          <w:rFonts w:ascii="TimesNewRomanPSMT" w:hAnsi="TimesNewRomanPSMT" w:cs="TimesNewRomanPSMT"/>
+        </w:rPr>
+        <w:t xml:space="preserve"> </w:t>
+      </w:r>
+      <w:proofErr w:type="gramStart"/>
+      <w:r>
+        <w:rPr>
+          <w:rFonts w:ascii="TimesNewRomanPSMT" w:hAnsi="TimesNewRomanPSMT" w:cs="TimesNewRomanPSMT"/>
+        </w:rPr>
+        <w:t>%}{</w:t>
+      </w:r>
+      <w:proofErr w:type="gramEnd"/>
+      <w:r>
+        <w:rPr>
+          <w:rFonts w:ascii="TimesNewRomanPSMT" w:hAnsi="TimesNewRomanPSMT" w:cs="TimesNewRomanPSMT"/>
+        </w:rPr>
+        <w:t xml:space="preserve">% if </w:t>
+      </w:r>
+      <w:proofErr w:type="spellStart"/>
+      <w:r>
+        <w:rPr>
+          <w:rFonts w:ascii="TimesNewRomanPSMT" w:hAnsi="TimesNewRomanPSMT" w:cs="TimesNewRomanPSMT"/>
+        </w:rPr>
+        <w:t>avenant_type_logements</w:t>
+      </w:r>
+      <w:proofErr w:type="spellEnd"/>
+      <w:r>
+        <w:rPr>
+          <w:rFonts w:ascii="TimesNewRomanPSMT" w:hAnsi="TimesNewRomanPSMT" w:cs="TimesNewRomanPSMT"/>
+        </w:rPr>
+        <w:t xml:space="preserve"> %}</w:t>
       </w:r>
       <w:r>
         <w:rPr>
@@ -546,7 +748,49 @@
         <w:rPr>
           <w:rFonts w:ascii="TimesNewRomanPSMT" w:hAnsi="TimesNewRomanPSMT" w:cs="TimesNewRomanPSMT"/>
         </w:rPr>
-        <w:t>{% endif %}{% if avenant_type_duree %}Modification de la durée de la convention et du financement</w:t>
+        <w:t xml:space="preserve">{% </w:t>
+      </w:r>
+      <w:proofErr w:type="spellStart"/>
+      <w:r>
+        <w:rPr>
+          <w:rFonts w:ascii="TimesNewRomanPSMT" w:hAnsi="TimesNewRomanPSMT" w:cs="TimesNewRomanPSMT"/>
+        </w:rPr>
+        <w:t>endif</w:t>
+      </w:r>
+      <w:proofErr w:type="spellEnd"/>
+      <w:r>
+        <w:rPr>
+          <w:rFonts w:ascii="TimesNewRomanPSMT" w:hAnsi="TimesNewRomanPSMT" w:cs="TimesNewRomanPSMT"/>
+        </w:rPr>
+        <w:t xml:space="preserve"> </w:t>
+      </w:r>
+      <w:proofErr w:type="gramStart"/>
+      <w:r>
+        <w:rPr>
+          <w:rFonts w:ascii="TimesNewRomanPSMT" w:hAnsi="TimesNewRomanPSMT" w:cs="TimesNewRomanPSMT"/>
+        </w:rPr>
+        <w:t>%}{</w:t>
+      </w:r>
+      <w:proofErr w:type="gramEnd"/>
+      <w:r>
+        <w:rPr>
+          <w:rFonts w:ascii="TimesNewRomanPSMT" w:hAnsi="TimesNewRomanPSMT" w:cs="TimesNewRomanPSMT"/>
+        </w:rPr>
+        <w:t xml:space="preserve">% if </w:t>
+      </w:r>
+      <w:proofErr w:type="spellStart"/>
+      <w:r>
+        <w:rPr>
+          <w:rFonts w:ascii="TimesNewRomanPSMT" w:hAnsi="TimesNewRomanPSMT" w:cs="TimesNewRomanPSMT"/>
+        </w:rPr>
+        <w:t>avenant_type_duree</w:t>
+      </w:r>
+      <w:proofErr w:type="spellEnd"/>
+      <w:r>
+        <w:rPr>
+          <w:rFonts w:ascii="TimesNewRomanPSMT" w:hAnsi="TimesNewRomanPSMT" w:cs="TimesNewRomanPSMT"/>
+        </w:rPr>
+        <w:t xml:space="preserve"> %}Modification de la durée de la convention et du financement</w:t>
       </w:r>
     </w:p>
     <w:p>
@@ -560,7 +804,21 @@
         <w:rPr>
           <w:rFonts w:ascii="TimesNewRomanPSMT" w:hAnsi="TimesNewRomanPSMT" w:cs="TimesNewRomanPSMT"/>
         </w:rPr>
-        <w:t>{% endif %}</w:t>
+        <w:t xml:space="preserve">{% </w:t>
+      </w:r>
+      <w:proofErr w:type="spellStart"/>
+      <w:r>
+        <w:rPr>
+          <w:rFonts w:ascii="TimesNewRomanPSMT" w:hAnsi="TimesNewRomanPSMT" w:cs="TimesNewRomanPSMT"/>
+        </w:rPr>
+        <w:t>endif</w:t>
+      </w:r>
+      <w:proofErr w:type="spellEnd"/>
+      <w:r>
+        <w:rPr>
+          <w:rFonts w:ascii="TimesNewRomanPSMT" w:hAnsi="TimesNewRomanPSMT" w:cs="TimesNewRomanPSMT"/>
+        </w:rPr>
+        <w:t xml:space="preserve"> %}</w:t>
       </w:r>
     </w:p>
     <w:p>
@@ -608,7 +866,14 @@
         <w:rPr>
           <w:rFonts w:ascii="TimesNewRomanPSMT" w:hAnsi="TimesNewRomanPSMT" w:cs="TimesNewRomanPSMT"/>
         </w:rPr>
-        <w:t>{% if avenant_type_</w:t>
+        <w:t xml:space="preserve">{% if </w:t>
+      </w:r>
+      <w:proofErr w:type="spellStart"/>
+      <w:r>
+        <w:rPr>
+          <w:rFonts w:ascii="TimesNewRomanPSMT" w:hAnsi="TimesNewRomanPSMT" w:cs="TimesNewRomanPSMT"/>
+        </w:rPr>
+        <w:t>avenant_type_</w:t>
       </w:r>
       <w:r>
         <w:rPr>
@@ -616,6 +881,7 @@
         </w:rPr>
         <w:t>bailleur</w:t>
       </w:r>
+      <w:proofErr w:type="spellEnd"/>
       <w:r>
         <w:rPr>
           <w:rFonts w:ascii="TimesNewRomanPSMT" w:hAnsi="TimesNewRomanPSMT" w:cs="TimesNewRomanPSMT"/>
@@ -651,8 +917,21 @@
       <w:pPr>
         <w:jc w:val="both"/>
       </w:pPr>
-      <w:r>
-        <w:t>{{ bailleur.nom|upper }}  [Organisme d'habitations à loyer modéré, société d'économie mixte ou collectivité territoriale ou autre personne morale propriétaire du logement-foyer</w:t>
+      <w:proofErr w:type="gramStart"/>
+      <w:r>
+        <w:t xml:space="preserve">{{ </w:t>
+      </w:r>
+      <w:proofErr w:type="spellStart"/>
+      <w:r>
+        <w:t>bailleur.nom</w:t>
+      </w:r>
+      <w:proofErr w:type="gramEnd"/>
+      <w:r>
+        <w:t>|upper</w:t>
+      </w:r>
+      <w:proofErr w:type="spellEnd"/>
+      <w:r>
+        <w:t xml:space="preserve"> }}  [Organisme d'habitations à loyer modéré, société d'économie mixte ou collectivité territoriale ou autre personne morale propriétaire du logement-foyer</w:t>
       </w:r>
       <w:r>
         <w:rPr>
@@ -661,7 +940,31 @@
         <w:t>1</w:t>
       </w:r>
       <w:r>
-        <w:t>], représenté (e) par {{ convention.signataire_nom }}, {{ convention.signataire_fonction }} agissant en vertu de la délibération du Conseil d’Administration en date du {{ convention.signataire_date_deliberation|d }}</w:t>
+        <w:t xml:space="preserve">], représenté (e) par {{ </w:t>
+      </w:r>
+      <w:proofErr w:type="spellStart"/>
+      <w:r>
+        <w:t>convention.signataire_nom</w:t>
+      </w:r>
+      <w:proofErr w:type="spellEnd"/>
+      <w:r>
+        <w:t xml:space="preserve"> }}, {{ </w:t>
+      </w:r>
+      <w:proofErr w:type="spellStart"/>
+      <w:r>
+        <w:t>convention.signataire_fonction</w:t>
+      </w:r>
+      <w:proofErr w:type="spellEnd"/>
+      <w:r>
+        <w:t xml:space="preserve"> }} agissant en vertu de la délibération du Conseil d’Administration en date du {{ </w:t>
+      </w:r>
+      <w:proofErr w:type="spellStart"/>
+      <w:r>
+        <w:t>convention.signataire_date_deliberation|d</w:t>
+      </w:r>
+      <w:proofErr w:type="spellEnd"/>
+      <w:r>
+        <w:t xml:space="preserve"> }}</w:t>
       </w:r>
       <w:r>
         <w:rPr>
@@ -697,6 +1000,7 @@
         </w:rPr>
         <w:t xml:space="preserve">{{ </w:t>
       </w:r>
+      <w:proofErr w:type="spellStart"/>
       <w:r>
         <w:rPr>
           <w:rFonts w:eastAsia="Arial Unicode MS"/>
@@ -725,12 +1029,26 @@
         <w:rPr>
           <w:rFonts w:eastAsia="Arial Unicode MS"/>
         </w:rPr>
-        <w:t>|upper }} [Organisme agréé gestionnaire du logement-foyer, sauf dans le cas où le propriétaire est gestionnaire direct] représenté (e) par {{ convention.</w:t>
-      </w:r>
+        <w:t>|upper</w:t>
+      </w:r>
+      <w:proofErr w:type="spellEnd"/>
       <w:r>
         <w:rPr>
           <w:rFonts w:eastAsia="Arial Unicode MS"/>
         </w:rPr>
+        <w:t xml:space="preserve"> }} [Organisme agréé gestionnaire du logement-foyer, sauf dans le cas où le propriétaire est gestionnaire direct] représenté (e) par {{ </w:t>
+      </w:r>
+      <w:proofErr w:type="spellStart"/>
+      <w:r>
+        <w:rPr>
+          <w:rFonts w:eastAsia="Arial Unicode MS"/>
+        </w:rPr>
+        <w:t>convention.</w:t>
+      </w:r>
+      <w:r>
+        <w:rPr>
+          <w:rFonts w:eastAsia="Arial Unicode MS"/>
+        </w:rPr>
         <w:t>gestionnaire_</w:t>
       </w:r>
       <w:r>
@@ -751,16 +1069,24 @@
         </w:rPr>
         <w:t>default_str_if_none</w:t>
       </w:r>
+      <w:proofErr w:type="spellEnd"/>
       <w:r>
         <w:rPr>
           <w:rFonts w:eastAsia="Arial Unicode MS"/>
         </w:rPr>
-        <w:t xml:space="preserve"> }}, {{ convention.</w:t>
-      </w:r>
+        <w:t xml:space="preserve"> }}, {{ </w:t>
+      </w:r>
+      <w:proofErr w:type="spellStart"/>
       <w:r>
         <w:rPr>
           <w:rFonts w:eastAsia="Arial Unicode MS"/>
         </w:rPr>
+        <w:t>convention.</w:t>
+      </w:r>
+      <w:r>
+        <w:rPr>
+          <w:rFonts w:eastAsia="Arial Unicode MS"/>
+        </w:rPr>
         <w:t>gestionnaire_</w:t>
       </w:r>
       <w:r>
@@ -781,16 +1107,24 @@
         </w:rPr>
         <w:t>default_str_if_none</w:t>
       </w:r>
+      <w:proofErr w:type="spellEnd"/>
       <w:r>
         <w:rPr>
           <w:rFonts w:eastAsia="Arial Unicode MS"/>
         </w:rPr>
-        <w:t xml:space="preserve"> }} agissant en vertu de la délibération du Conseil d’Administration en date du {{ convention.</w:t>
-      </w:r>
+        <w:t xml:space="preserve"> }} agissant en vertu de la délibération du Conseil d’Administration en date du {{ </w:t>
+      </w:r>
+      <w:proofErr w:type="spellStart"/>
       <w:r>
         <w:rPr>
           <w:rFonts w:eastAsia="Arial Unicode MS"/>
         </w:rPr>
+        <w:t>convention.</w:t>
+      </w:r>
+      <w:r>
+        <w:rPr>
+          <w:rFonts w:eastAsia="Arial Unicode MS"/>
+        </w:rPr>
         <w:t>gestionnaire_</w:t>
       </w:r>
       <w:r>
@@ -805,6 +1139,7 @@
         </w:rPr>
         <w:t>dd</w:t>
       </w:r>
+      <w:proofErr w:type="spellEnd"/>
       <w:r>
         <w:rPr>
           <w:rFonts w:eastAsia="Arial Unicode MS"/>
@@ -834,7 +1169,49 @@
         <w:rPr>
           <w:rFonts w:ascii="TimesNewRomanPSMT" w:hAnsi="TimesNewRomanPSMT" w:cs="TimesNewRomanPSMT"/>
         </w:rPr>
-        <w:t>{% endif %}{% if avenant_type_logements %}</w:t>
+        <w:t xml:space="preserve">{% </w:t>
+      </w:r>
+      <w:proofErr w:type="spellStart"/>
+      <w:r>
+        <w:rPr>
+          <w:rFonts w:ascii="TimesNewRomanPSMT" w:hAnsi="TimesNewRomanPSMT" w:cs="TimesNewRomanPSMT"/>
+        </w:rPr>
+        <w:t>endif</w:t>
+      </w:r>
+      <w:proofErr w:type="spellEnd"/>
+      <w:r>
+        <w:rPr>
+          <w:rFonts w:ascii="TimesNewRomanPSMT" w:hAnsi="TimesNewRomanPSMT" w:cs="TimesNewRomanPSMT"/>
+        </w:rPr>
+        <w:t xml:space="preserve"> </w:t>
+      </w:r>
+      <w:proofErr w:type="gramStart"/>
+      <w:r>
+        <w:rPr>
+          <w:rFonts w:ascii="TimesNewRomanPSMT" w:hAnsi="TimesNewRomanPSMT" w:cs="TimesNewRomanPSMT"/>
+        </w:rPr>
+        <w:t>%}{</w:t>
+      </w:r>
+      <w:proofErr w:type="gramEnd"/>
+      <w:r>
+        <w:rPr>
+          <w:rFonts w:ascii="TimesNewRomanPSMT" w:hAnsi="TimesNewRomanPSMT" w:cs="TimesNewRomanPSMT"/>
+        </w:rPr>
+        <w:t xml:space="preserve">% if </w:t>
+      </w:r>
+      <w:proofErr w:type="spellStart"/>
+      <w:r>
+        <w:rPr>
+          <w:rFonts w:ascii="TimesNewRomanPSMT" w:hAnsi="TimesNewRomanPSMT" w:cs="TimesNewRomanPSMT"/>
+        </w:rPr>
+        <w:t>avenant_type_logements</w:t>
+      </w:r>
+      <w:proofErr w:type="spellEnd"/>
+      <w:r>
+        <w:rPr>
+          <w:rFonts w:ascii="TimesNewRomanPSMT" w:hAnsi="TimesNewRomanPSMT" w:cs="TimesNewRomanPSMT"/>
+        </w:rPr>
+        <w:t xml:space="preserve"> %}</w:t>
       </w:r>
     </w:p>
     <w:p>
@@ -962,13 +1339,34 @@
         <w:rPr>
           <w:color w:val="000000"/>
         </w:rPr>
-        <w:t xml:space="preserve">Surface habitable totale :  </w:t>
-      </w:r>
-      <w:r>
-        <w:rPr>
-          <w:color w:val="000000"/>
-        </w:rPr>
-        <w:t>{{ lot.surface_habitable_totale</w:t>
+        <w:t xml:space="preserve">Surface habitable totale </w:t>
+      </w:r>
+      <w:proofErr w:type="gramStart"/>
+      <w:r>
+        <w:rPr>
+          <w:color w:val="000000"/>
+        </w:rPr>
+        <w:t xml:space="preserve">:  </w:t>
+      </w:r>
+      <w:r>
+        <w:rPr>
+          <w:color w:val="000000"/>
+        </w:rPr>
+        <w:t>{</w:t>
+      </w:r>
+      <w:proofErr w:type="gramEnd"/>
+      <w:r>
+        <w:rPr>
+          <w:color w:val="000000"/>
+        </w:rPr>
+        <w:t xml:space="preserve">{ </w:t>
+      </w:r>
+      <w:proofErr w:type="spellStart"/>
+      <w:r>
+        <w:rPr>
+          <w:color w:val="000000"/>
+        </w:rPr>
+        <w:t>lot.surface_habitable_totale</w:t>
       </w:r>
       <w:r>
         <w:rPr>
@@ -976,6 +1374,7 @@
         </w:rPr>
         <w:t>|f</w:t>
       </w:r>
+      <w:proofErr w:type="spellEnd"/>
       <w:r>
         <w:rPr>
           <w:color w:val="000000"/>
@@ -1008,11 +1407,33 @@
         </w:rPr>
         <w:t xml:space="preserve">* Surface habitable totale des parties privatives : </w:t>
       </w:r>
-      <w:r>
-        <w:rPr>
-          <w:rFonts w:ascii="TimesNewRomanPSMT" w:hAnsi="TimesNewRomanPSMT" w:cs="TimesNewRomanPSMT"/>
-        </w:rPr>
-        <w:t xml:space="preserve">{{ sh_totale|f }} </w:t>
+      <w:proofErr w:type="gramStart"/>
+      <w:r>
+        <w:rPr>
+          <w:rFonts w:ascii="TimesNewRomanPSMT" w:hAnsi="TimesNewRomanPSMT" w:cs="TimesNewRomanPSMT"/>
+        </w:rPr>
+        <w:t xml:space="preserve">{{ </w:t>
+      </w:r>
+      <w:proofErr w:type="spellStart"/>
+      <w:r>
+        <w:rPr>
+          <w:rFonts w:ascii="TimesNewRomanPSMT" w:hAnsi="TimesNewRomanPSMT" w:cs="TimesNewRomanPSMT"/>
+        </w:rPr>
+        <w:t>sh</w:t>
+      </w:r>
+      <w:proofErr w:type="gramEnd"/>
+      <w:r>
+        <w:rPr>
+          <w:rFonts w:ascii="TimesNewRomanPSMT" w:hAnsi="TimesNewRomanPSMT" w:cs="TimesNewRomanPSMT"/>
+        </w:rPr>
+        <w:t>_totale|f</w:t>
+      </w:r>
+      <w:proofErr w:type="spellEnd"/>
+      <w:r>
+        <w:rPr>
+          <w:rFonts w:ascii="TimesNewRomanPSMT" w:hAnsi="TimesNewRomanPSMT" w:cs="TimesNewRomanPSMT"/>
+        </w:rPr>
+        <w:t xml:space="preserve"> }} </w:t>
       </w:r>
       <w:r>
         <w:rPr>
@@ -1053,11 +1474,33 @@
         </w:rPr>
         <w:t xml:space="preserve">Nombre total de logements : </w:t>
       </w:r>
-      <w:r>
-        <w:rPr>
-          <w:color w:val="000000"/>
-        </w:rPr>
-        <w:t>{{ lot.nb_logements }}</w:t>
+      <w:proofErr w:type="gramStart"/>
+      <w:r>
+        <w:rPr>
+          <w:color w:val="000000"/>
+        </w:rPr>
+        <w:t xml:space="preserve">{{ </w:t>
+      </w:r>
+      <w:proofErr w:type="spellStart"/>
+      <w:r>
+        <w:rPr>
+          <w:color w:val="000000"/>
+        </w:rPr>
+        <w:t>lot</w:t>
+      </w:r>
+      <w:proofErr w:type="gramEnd"/>
+      <w:r>
+        <w:rPr>
+          <w:color w:val="000000"/>
+        </w:rPr>
+        <w:t>.nb_logements</w:t>
+      </w:r>
+      <w:proofErr w:type="spellEnd"/>
+      <w:r>
+        <w:rPr>
+          <w:color w:val="000000"/>
+        </w:rPr>
+        <w:t xml:space="preserve"> }}</w:t>
       </w:r>
     </w:p>
     <w:p>
@@ -1137,7 +1580,25 @@
                 <w:sz w:val="16"/>
                 <w:szCs w:val="16"/>
               </w:rPr>
-              <w:t>(une ligne par logement)</w:t>
+              <w:t>(</w:t>
+            </w:r>
+            <w:proofErr w:type="gramStart"/>
+            <w:r>
+              <w:rPr>
+                <w:color w:val="000000"/>
+                <w:sz w:val="16"/>
+                <w:szCs w:val="16"/>
+              </w:rPr>
+              <w:t>une</w:t>
+            </w:r>
+            <w:proofErr w:type="gramEnd"/>
+            <w:r>
+              <w:rPr>
+                <w:color w:val="000000"/>
+                <w:sz w:val="16"/>
+                <w:szCs w:val="16"/>
+              </w:rPr>
+              <w:t xml:space="preserve"> ligne par logement)</w:t>
             </w:r>
           </w:p>
         </w:tc>
@@ -1183,13 +1644,23 @@
                 <w:color w:val="000000"/>
               </w:rPr>
             </w:pPr>
+            <w:proofErr w:type="gramStart"/>
             <w:r>
               <w:rPr>
                 <w:color w:val="000000"/>
                 <w:sz w:val="16"/>
                 <w:szCs w:val="16"/>
               </w:rPr>
-              <w:t>par local</w:t>
+              <w:t>par</w:t>
+            </w:r>
+            <w:proofErr w:type="gramEnd"/>
+            <w:r>
+              <w:rPr>
+                <w:color w:val="000000"/>
+                <w:sz w:val="16"/>
+                <w:szCs w:val="16"/>
+              </w:rPr>
+              <w:t xml:space="preserve"> local</w:t>
             </w:r>
           </w:p>
         </w:tc>
@@ -1235,13 +1706,23 @@
                 <w:color w:val="000000"/>
               </w:rPr>
             </w:pPr>
+            <w:proofErr w:type="gramStart"/>
             <w:r>
               <w:rPr>
                 <w:color w:val="000000"/>
                 <w:sz w:val="16"/>
                 <w:szCs w:val="16"/>
               </w:rPr>
-              <w:t>du logement</w:t>
+              <w:t>du</w:t>
+            </w:r>
+            <w:proofErr w:type="gramEnd"/>
+            <w:r>
+              <w:rPr>
+                <w:color w:val="000000"/>
+                <w:sz w:val="16"/>
+                <w:szCs w:val="16"/>
+              </w:rPr>
+              <w:t xml:space="preserve"> logement</w:t>
             </w:r>
           </w:p>
         </w:tc>
@@ -1287,13 +1768,23 @@
                 <w:color w:val="000000"/>
               </w:rPr>
             </w:pPr>
+            <w:proofErr w:type="gramStart"/>
             <w:r>
               <w:rPr>
                 <w:color w:val="000000"/>
                 <w:sz w:val="16"/>
                 <w:szCs w:val="16"/>
               </w:rPr>
-              <w:t>par logement prise en compte pour le calcul de l'APL</w:t>
+              <w:t>par</w:t>
+            </w:r>
+            <w:proofErr w:type="gramEnd"/>
+            <w:r>
+              <w:rPr>
+                <w:color w:val="000000"/>
+                <w:sz w:val="16"/>
+                <w:szCs w:val="16"/>
+              </w:rPr>
+              <w:t xml:space="preserve"> logement prise en compte pour le calcul de l'APL</w:t>
             </w:r>
           </w:p>
         </w:tc>
@@ -1335,7 +1826,27 @@
                 <w:lang w:val="en-US"/>
               </w:rPr>
               <w:lastRenderedPageBreak/>
-              <w:t>{%tr for l in logements %}</w:t>
+              <w:t xml:space="preserve">{%tr for l in </w:t>
+            </w:r>
+            <w:proofErr w:type="spellStart"/>
+            <w:r>
+              <w:rPr>
+                <w:rFonts w:ascii="TimesNewRomanPSMT" w:hAnsi="TimesNewRomanPSMT" w:cs="TimesNewRomanPSMT"/>
+                <w:sz w:val="16"/>
+                <w:szCs w:val="16"/>
+                <w:lang w:val="en-US"/>
+              </w:rPr>
+              <w:t>logements</w:t>
+            </w:r>
+            <w:proofErr w:type="spellEnd"/>
+            <w:r>
+              <w:rPr>
+                <w:rFonts w:ascii="TimesNewRomanPSMT" w:hAnsi="TimesNewRomanPSMT" w:cs="TimesNewRomanPSMT"/>
+                <w:sz w:val="16"/>
+                <w:szCs w:val="16"/>
+                <w:lang w:val="en-US"/>
+              </w:rPr>
+              <w:t xml:space="preserve"> %}</w:t>
             </w:r>
           </w:p>
         </w:tc>
@@ -1375,50 +1886,28 @@
                 <w:sz w:val="20"/>
                 <w:szCs w:val="20"/>
               </w:rPr>
-              <w:t>{{l.typologie|tl}}</w:t>
+              <w:t>{{</w:t>
             </w:r>
-          </w:p>
-        </w:tc>
-        <w:tc>
-          <w:tcPr>
-            <w:tcW w:w="0" w:type="auto"/>
-            <w:tcBorders>
-              <w:top w:val="single" w:sz="8" w:space="0" w:color="808080"/>
-              <w:left w:val="single" w:sz="8" w:space="0" w:color="808080"/>
-              <w:bottom w:val="single" w:sz="8" w:space="0" w:color="808080"/>
-              <w:right w:val="single" w:sz="8" w:space="0" w:color="808080"/>
-            </w:tcBorders>
-            <w:tcMar>
-              <w:top w:w="108" w:type="dxa"/>
-              <w:left w:w="108" w:type="dxa"/>
-              <w:bottom w:w="108" w:type="dxa"/>
-              <w:right w:w="108" w:type="dxa"/>
-            </w:tcMar>
-          </w:tcPr>
-          <w:p>
-            <w:pPr>
-              <w:rPr>
-                <w:color w:val="000000"/>
-                <w:sz w:val="20"/>
-                <w:szCs w:val="20"/>
-              </w:rPr>
-            </w:pPr>
+            <w:proofErr w:type="spellStart"/>
+            <w:proofErr w:type="gramStart"/>
             <w:r>
               <w:rPr>
                 <w:color w:val="000000"/>
                 <w:sz w:val="20"/>
                 <w:szCs w:val="20"/>
               </w:rPr>
-              <w:t>{{l.surface_habitable</w:t>
+              <w:t>l.typologie</w:t>
             </w:r>
+            <w:proofErr w:type="gramEnd"/>
             <w:r>
               <w:rPr>
                 <w:color w:val="000000"/>
                 <w:sz w:val="20"/>
                 <w:szCs w:val="20"/>
               </w:rPr>
-              <w:t>|f</w:t>
+              <w:t>|tl</w:t>
             </w:r>
+            <w:proofErr w:type="spellEnd"/>
             <w:r>
               <w:rPr>
                 <w:color w:val="000000"/>
@@ -1459,7 +1948,26 @@
                 <w:sz w:val="20"/>
                 <w:szCs w:val="20"/>
               </w:rPr>
-              <w:t>{{l.</w:t>
+              <w:t>{{</w:t>
+            </w:r>
+            <w:proofErr w:type="spellStart"/>
+            <w:proofErr w:type="gramStart"/>
+            <w:r>
+              <w:rPr>
+                <w:color w:val="000000"/>
+                <w:sz w:val="20"/>
+                <w:szCs w:val="20"/>
+              </w:rPr>
+              <w:t>l.surface</w:t>
+            </w:r>
+            <w:proofErr w:type="gramEnd"/>
+            <w:r>
+              <w:rPr>
+                <w:color w:val="000000"/>
+                <w:sz w:val="20"/>
+                <w:szCs w:val="20"/>
+              </w:rPr>
+              <w:t>_habitable</w:t>
             </w:r>
             <w:r>
               <w:rPr>
@@ -1467,8 +1975,9 @@
                 <w:sz w:val="20"/>
                 <w:szCs w:val="20"/>
               </w:rPr>
-              <w:t>designation</w:t>
+              <w:t>|f</w:t>
             </w:r>
+            <w:proofErr w:type="spellEnd"/>
             <w:r>
               <w:rPr>
                 <w:color w:val="000000"/>
@@ -1509,7 +2018,17 @@
                 <w:sz w:val="20"/>
                 <w:szCs w:val="20"/>
               </w:rPr>
-              <w:t>{{l.</w:t>
+              <w:t>{{</w:t>
+            </w:r>
+            <w:proofErr w:type="spellStart"/>
+            <w:proofErr w:type="gramStart"/>
+            <w:r>
+              <w:rPr>
+                <w:color w:val="000000"/>
+                <w:sz w:val="20"/>
+                <w:szCs w:val="20"/>
+              </w:rPr>
+              <w:t>l.</w:t>
             </w:r>
             <w:r>
               <w:rPr>
@@ -1517,8 +2036,80 @@
                 <w:sz w:val="20"/>
                 <w:szCs w:val="20"/>
               </w:rPr>
-              <w:t>loyer|f</w:t>
+              <w:t>designation</w:t>
             </w:r>
+            <w:proofErr w:type="spellEnd"/>
+            <w:proofErr w:type="gramEnd"/>
+            <w:r>
+              <w:rPr>
+                <w:color w:val="000000"/>
+                <w:sz w:val="20"/>
+                <w:szCs w:val="20"/>
+              </w:rPr>
+              <w:t>}}</w:t>
+            </w:r>
+          </w:p>
+        </w:tc>
+        <w:tc>
+          <w:tcPr>
+            <w:tcW w:w="0" w:type="auto"/>
+            <w:tcBorders>
+              <w:top w:val="single" w:sz="8" w:space="0" w:color="808080"/>
+              <w:left w:val="single" w:sz="8" w:space="0" w:color="808080"/>
+              <w:bottom w:val="single" w:sz="8" w:space="0" w:color="808080"/>
+              <w:right w:val="single" w:sz="8" w:space="0" w:color="808080"/>
+            </w:tcBorders>
+            <w:tcMar>
+              <w:top w:w="108" w:type="dxa"/>
+              <w:left w:w="108" w:type="dxa"/>
+              <w:bottom w:w="108" w:type="dxa"/>
+              <w:right w:w="108" w:type="dxa"/>
+            </w:tcMar>
+          </w:tcPr>
+          <w:p>
+            <w:pPr>
+              <w:rPr>
+                <w:color w:val="000000"/>
+                <w:sz w:val="20"/>
+                <w:szCs w:val="20"/>
+              </w:rPr>
+            </w:pPr>
+            <w:r>
+              <w:rPr>
+                <w:color w:val="000000"/>
+                <w:sz w:val="20"/>
+                <w:szCs w:val="20"/>
+              </w:rPr>
+              <w:t>{{</w:t>
+            </w:r>
+            <w:proofErr w:type="spellStart"/>
+            <w:proofErr w:type="gramStart"/>
+            <w:r>
+              <w:rPr>
+                <w:color w:val="000000"/>
+                <w:sz w:val="20"/>
+                <w:szCs w:val="20"/>
+              </w:rPr>
+              <w:t>l.</w:t>
+            </w:r>
+            <w:r>
+              <w:rPr>
+                <w:color w:val="000000"/>
+                <w:sz w:val="20"/>
+                <w:szCs w:val="20"/>
+              </w:rPr>
+              <w:t>loyer</w:t>
+            </w:r>
+            <w:proofErr w:type="gramEnd"/>
+            <w:r>
+              <w:rPr>
+                <w:color w:val="000000"/>
+                <w:sz w:val="20"/>
+                <w:szCs w:val="20"/>
+              </w:rPr>
+              <w:t>|f</w:t>
+            </w:r>
+            <w:proofErr w:type="spellEnd"/>
             <w:r>
               <w:rPr>
                 <w:color w:val="000000"/>
@@ -1566,7 +2157,25 @@
                 <w:sz w:val="16"/>
                 <w:szCs w:val="16"/>
               </w:rPr>
-              <w:t>{%tr endfor %}</w:t>
+              <w:t xml:space="preserve">{%tr </w:t>
+            </w:r>
+            <w:proofErr w:type="spellStart"/>
+            <w:r>
+              <w:rPr>
+                <w:color w:val="000000"/>
+                <w:sz w:val="16"/>
+                <w:szCs w:val="16"/>
+              </w:rPr>
+              <w:t>endfor</w:t>
+            </w:r>
+            <w:proofErr w:type="spellEnd"/>
+            <w:r>
+              <w:rPr>
+                <w:color w:val="000000"/>
+                <w:sz w:val="16"/>
+                <w:szCs w:val="16"/>
+              </w:rPr>
+              <w:t xml:space="preserve"> %}</w:t>
             </w:r>
           </w:p>
         </w:tc>
@@ -1629,11 +2238,33 @@
         </w:rPr>
         <w:t xml:space="preserve">* Surface totale des locaux à usage collectif : </w:t>
       </w:r>
-      <w:r>
-        <w:rPr>
-          <w:color w:val="000000"/>
-        </w:rPr>
-        <w:t xml:space="preserve">{{ lc_sh_totale|f }} </w:t>
+      <w:proofErr w:type="gramStart"/>
+      <w:r>
+        <w:rPr>
+          <w:color w:val="000000"/>
+        </w:rPr>
+        <w:t xml:space="preserve">{{ </w:t>
+      </w:r>
+      <w:proofErr w:type="spellStart"/>
+      <w:r>
+        <w:rPr>
+          <w:color w:val="000000"/>
+        </w:rPr>
+        <w:t>lc</w:t>
+      </w:r>
+      <w:proofErr w:type="gramEnd"/>
+      <w:r>
+        <w:rPr>
+          <w:color w:val="000000"/>
+        </w:rPr>
+        <w:t>_sh_totale|f</w:t>
+      </w:r>
+      <w:proofErr w:type="spellEnd"/>
+      <w:r>
+        <w:rPr>
+          <w:color w:val="000000"/>
+        </w:rPr>
+        <w:t xml:space="preserve"> }} </w:t>
       </w:r>
       <w:r>
         <w:rPr>
@@ -1817,7 +2448,43 @@
                 <w:sz w:val="16"/>
                 <w:szCs w:val="16"/>
               </w:rPr>
-              <w:t>{%tr for lc in locaux_collectifs %}</w:t>
+              <w:t xml:space="preserve">{%tr for </w:t>
+            </w:r>
+            <w:proofErr w:type="spellStart"/>
+            <w:r>
+              <w:rPr>
+                <w:rFonts w:ascii="TimesNewRomanPSMT" w:hAnsi="TimesNewRomanPSMT" w:cs="TimesNewRomanPSMT"/>
+                <w:sz w:val="16"/>
+                <w:szCs w:val="16"/>
+              </w:rPr>
+              <w:t>lc</w:t>
+            </w:r>
+            <w:proofErr w:type="spellEnd"/>
+            <w:r>
+              <w:rPr>
+                <w:rFonts w:ascii="TimesNewRomanPSMT" w:hAnsi="TimesNewRomanPSMT" w:cs="TimesNewRomanPSMT"/>
+                <w:sz w:val="16"/>
+                <w:szCs w:val="16"/>
+              </w:rPr>
+              <w:t xml:space="preserve"> in </w:t>
+            </w:r>
+            <w:proofErr w:type="spellStart"/>
+            <w:r>
+              <w:rPr>
+                <w:rFonts w:ascii="TimesNewRomanPSMT" w:hAnsi="TimesNewRomanPSMT" w:cs="TimesNewRomanPSMT"/>
+                <w:sz w:val="16"/>
+                <w:szCs w:val="16"/>
+              </w:rPr>
+              <w:t>locaux_collectifs</w:t>
+            </w:r>
+            <w:proofErr w:type="spellEnd"/>
+            <w:r>
+              <w:rPr>
+                <w:rFonts w:ascii="TimesNewRomanPSMT" w:hAnsi="TimesNewRomanPSMT" w:cs="TimesNewRomanPSMT"/>
+                <w:sz w:val="16"/>
+                <w:szCs w:val="16"/>
+              </w:rPr>
+              <w:t xml:space="preserve"> %}</w:t>
             </w:r>
           </w:p>
         </w:tc>
@@ -1852,13 +2519,41 @@
                 <w:szCs w:val="20"/>
               </w:rPr>
             </w:pPr>
+            <w:proofErr w:type="gramStart"/>
             <w:r>
               <w:rPr>
                 <w:color w:val="000000"/>
                 <w:sz w:val="20"/>
                 <w:szCs w:val="20"/>
               </w:rPr>
-              <w:t>{{ lc.type_local }}</w:t>
+              <w:t xml:space="preserve">{{ </w:t>
+            </w:r>
+            <w:proofErr w:type="spellStart"/>
+            <w:r>
+              <w:rPr>
+                <w:color w:val="000000"/>
+                <w:sz w:val="20"/>
+                <w:szCs w:val="20"/>
+              </w:rPr>
+              <w:t>lc</w:t>
+            </w:r>
+            <w:proofErr w:type="gramEnd"/>
+            <w:r>
+              <w:rPr>
+                <w:color w:val="000000"/>
+                <w:sz w:val="20"/>
+                <w:szCs w:val="20"/>
+              </w:rPr>
+              <w:t>.type_local</w:t>
+            </w:r>
+            <w:proofErr w:type="spellEnd"/>
+            <w:r>
+              <w:rPr>
+                <w:color w:val="000000"/>
+                <w:sz w:val="20"/>
+                <w:szCs w:val="20"/>
+              </w:rPr>
+              <w:t xml:space="preserve"> }}</w:t>
             </w:r>
           </w:p>
         </w:tc>
@@ -1887,13 +2582,41 @@
                 <w:szCs w:val="20"/>
               </w:rPr>
             </w:pPr>
+            <w:proofErr w:type="gramStart"/>
             <w:r>
               <w:rPr>
                 <w:color w:val="000000"/>
                 <w:sz w:val="20"/>
                 <w:szCs w:val="20"/>
               </w:rPr>
-              <w:t>{{ lc.surface_habitable }}</w:t>
+              <w:t xml:space="preserve">{{ </w:t>
+            </w:r>
+            <w:proofErr w:type="spellStart"/>
+            <w:r>
+              <w:rPr>
+                <w:color w:val="000000"/>
+                <w:sz w:val="20"/>
+                <w:szCs w:val="20"/>
+              </w:rPr>
+              <w:t>lc</w:t>
+            </w:r>
+            <w:proofErr w:type="gramEnd"/>
+            <w:r>
+              <w:rPr>
+                <w:color w:val="000000"/>
+                <w:sz w:val="20"/>
+                <w:szCs w:val="20"/>
+              </w:rPr>
+              <w:t>.surface_habitable</w:t>
+            </w:r>
+            <w:proofErr w:type="spellEnd"/>
+            <w:r>
+              <w:rPr>
+                <w:color w:val="000000"/>
+                <w:sz w:val="20"/>
+                <w:szCs w:val="20"/>
+              </w:rPr>
+              <w:t xml:space="preserve"> }}</w:t>
             </w:r>
           </w:p>
         </w:tc>
@@ -1922,13 +2645,41 @@
                 <w:szCs w:val="20"/>
               </w:rPr>
             </w:pPr>
+            <w:proofErr w:type="gramStart"/>
             <w:r>
               <w:rPr>
                 <w:color w:val="000000"/>
                 <w:sz w:val="20"/>
                 <w:szCs w:val="20"/>
               </w:rPr>
-              <w:t>{{ lc.nombre }}</w:t>
+              <w:t xml:space="preserve">{{ </w:t>
+            </w:r>
+            <w:proofErr w:type="spellStart"/>
+            <w:r>
+              <w:rPr>
+                <w:color w:val="000000"/>
+                <w:sz w:val="20"/>
+                <w:szCs w:val="20"/>
+              </w:rPr>
+              <w:t>lc</w:t>
+            </w:r>
+            <w:proofErr w:type="gramEnd"/>
+            <w:r>
+              <w:rPr>
+                <w:color w:val="000000"/>
+                <w:sz w:val="20"/>
+                <w:szCs w:val="20"/>
+              </w:rPr>
+              <w:t>.nombre</w:t>
+            </w:r>
+            <w:proofErr w:type="spellEnd"/>
+            <w:r>
+              <w:rPr>
+                <w:color w:val="000000"/>
+                <w:sz w:val="20"/>
+                <w:szCs w:val="20"/>
+              </w:rPr>
+              <w:t xml:space="preserve"> }}</w:t>
             </w:r>
           </w:p>
         </w:tc>
@@ -1969,7 +2720,25 @@
                 <w:sz w:val="16"/>
                 <w:szCs w:val="16"/>
               </w:rPr>
-              <w:t>{%tr endfor %}</w:t>
+              <w:t xml:space="preserve">{%tr </w:t>
+            </w:r>
+            <w:proofErr w:type="spellStart"/>
+            <w:r>
+              <w:rPr>
+                <w:color w:val="000000"/>
+                <w:sz w:val="16"/>
+                <w:szCs w:val="16"/>
+              </w:rPr>
+              <w:t>endfor</w:t>
+            </w:r>
+            <w:proofErr w:type="spellEnd"/>
+            <w:r>
+              <w:rPr>
+                <w:color w:val="000000"/>
+                <w:sz w:val="16"/>
+                <w:szCs w:val="16"/>
+              </w:rPr>
+              <w:t xml:space="preserve"> %}</w:t>
             </w:r>
           </w:p>
         </w:tc>
@@ -2004,7 +2773,70 @@
         <w:rPr>
           <w:color w:val="000000"/>
         </w:rPr>
-        <w:t>{% if lot.</w:t>
+        <w:t xml:space="preserve">{% if </w:t>
+      </w:r>
+      <w:proofErr w:type="spellStart"/>
+      <w:proofErr w:type="gramStart"/>
+      <w:r>
+        <w:rPr>
+          <w:color w:val="000000"/>
+        </w:rPr>
+        <w:t>lot.</w:t>
+      </w:r>
+      <w:r>
+        <w:rPr>
+          <w:color w:val="000000"/>
+        </w:rPr>
+        <w:t>foyer</w:t>
+      </w:r>
+      <w:proofErr w:type="gramEnd"/>
+      <w:r>
+        <w:rPr>
+          <w:color w:val="000000"/>
+        </w:rPr>
+        <w:t>_residence_dependance</w:t>
+      </w:r>
+      <w:proofErr w:type="spellEnd"/>
+      <w:r>
+        <w:rPr>
+          <w:color w:val="000000"/>
+        </w:rPr>
+        <w:t xml:space="preserve"> %}</w:t>
+      </w:r>
+    </w:p>
+    <w:p>
+      <w:pPr>
+        <w:rPr>
+          <w:color w:val="000000"/>
+        </w:rPr>
+      </w:pPr>
+    </w:p>
+    <w:p>
+      <w:pPr>
+        <w:rPr>
+          <w:color w:val="000000"/>
+        </w:rPr>
+      </w:pPr>
+      <w:proofErr w:type="gramStart"/>
+      <w:r>
+        <w:rPr>
+          <w:color w:val="000000"/>
+        </w:rPr>
+        <w:t xml:space="preserve">{{ </w:t>
+      </w:r>
+      <w:proofErr w:type="spellStart"/>
+      <w:r>
+        <w:rPr>
+          <w:color w:val="000000"/>
+        </w:rPr>
+        <w:t>lot</w:t>
+      </w:r>
+      <w:proofErr w:type="gramEnd"/>
+      <w:r>
+        <w:rPr>
+          <w:color w:val="000000"/>
+        </w:rPr>
+        <w:t>.</w:t>
       </w:r>
       <w:r>
         <w:rPr>
@@ -2012,6 +2844,21 @@
         </w:rPr>
         <w:t>foyer_residence_dependance</w:t>
       </w:r>
+      <w:proofErr w:type="spellEnd"/>
+      <w:r>
+        <w:rPr>
+          <w:color w:val="000000"/>
+        </w:rPr>
+        <w:t xml:space="preserve"> }}{% </w:t>
+      </w:r>
+      <w:proofErr w:type="spellStart"/>
+      <w:r>
+        <w:rPr>
+          <w:color w:val="000000"/>
+        </w:rPr>
+        <w:t>endif</w:t>
+      </w:r>
+      <w:proofErr w:type="spellEnd"/>
       <w:r>
         <w:rPr>
           <w:color w:val="000000"/>
@@ -2036,45 +2883,28 @@
         <w:rPr>
           <w:color w:val="000000"/>
         </w:rPr>
-        <w:t>{{ lot.</w:t>
-      </w:r>
-      <w:r>
-        <w:rPr>
-          <w:color w:val="000000"/>
-        </w:rPr>
-        <w:t>foyer_residence_dependance</w:t>
-      </w:r>
-      <w:r>
-        <w:rPr>
-          <w:color w:val="000000"/>
-        </w:rPr>
-        <w:t xml:space="preserve"> }}{% endif %}</w:t>
-      </w:r>
-    </w:p>
-    <w:p>
-      <w:pPr>
-        <w:rPr>
-          <w:color w:val="000000"/>
-        </w:rPr>
-      </w:pPr>
-    </w:p>
-    <w:p>
-      <w:pPr>
-        <w:rPr>
-          <w:color w:val="000000"/>
-        </w:rPr>
-      </w:pPr>
-      <w:r>
-        <w:rPr>
-          <w:color w:val="000000"/>
-        </w:rPr>
         <w:t xml:space="preserve">Garages et/ ou parking (nombre) : </w:t>
       </w:r>
-      <w:r>
-        <w:rPr>
-          <w:color w:val="000000"/>
-        </w:rPr>
-        <w:t>{{ lot.</w:t>
+      <w:proofErr w:type="gramStart"/>
+      <w:r>
+        <w:rPr>
+          <w:color w:val="000000"/>
+        </w:rPr>
+        <w:t xml:space="preserve">{{ </w:t>
+      </w:r>
+      <w:proofErr w:type="spellStart"/>
+      <w:r>
+        <w:rPr>
+          <w:color w:val="000000"/>
+        </w:rPr>
+        <w:t>lot</w:t>
+      </w:r>
+      <w:proofErr w:type="gramEnd"/>
+      <w:r>
+        <w:rPr>
+          <w:color w:val="000000"/>
+        </w:rPr>
+        <w:t>.</w:t>
       </w:r>
       <w:r>
         <w:rPr>
@@ -2082,6 +2912,7 @@
         </w:rPr>
         <w:t>foyer_residence_nb_garage_parking</w:t>
       </w:r>
+      <w:proofErr w:type="spellEnd"/>
       <w:r>
         <w:rPr>
           <w:color w:val="000000"/>
@@ -2122,12 +2953,30 @@
         </w:rPr>
         <w:t xml:space="preserve">{% for line in </w:t>
       </w:r>
+      <w:proofErr w:type="spellStart"/>
+      <w:proofErr w:type="gramStart"/>
       <w:r>
         <w:rPr>
           <w:color w:val="000000"/>
           <w:lang w:val="en-US"/>
         </w:rPr>
-        <w:t xml:space="preserve">lot.foyer_residence_locaux_hors_convention|get_text_as_list </w:t>
+        <w:t>lot.foyer</w:t>
+      </w:r>
+      <w:proofErr w:type="gramEnd"/>
+      <w:r>
+        <w:rPr>
+          <w:color w:val="000000"/>
+          <w:lang w:val="en-US"/>
+        </w:rPr>
+        <w:t>_residence_locaux_hors_convention|get_text_as_list</w:t>
+      </w:r>
+      <w:proofErr w:type="spellEnd"/>
+      <w:r>
+        <w:rPr>
+          <w:color w:val="000000"/>
+          <w:lang w:val="en-US"/>
+        </w:rPr>
+        <w:t xml:space="preserve"> </w:t>
       </w:r>
       <w:r>
         <w:rPr>
@@ -2156,7 +3005,23 @@
           <w:color w:val="000000" w:themeColor="text1"/>
           <w:lang w:val="en-US"/>
         </w:rPr>
-        <w:t xml:space="preserve"> {{ line }}</w:t>
+        <w:t xml:space="preserve"> </w:t>
+      </w:r>
+      <w:proofErr w:type="gramStart"/>
+      <w:r>
+        <w:rPr>
+          <w:color w:val="000000" w:themeColor="text1"/>
+          <w:lang w:val="en-US"/>
+        </w:rPr>
+        <w:t>{{ line</w:t>
+      </w:r>
+      <w:proofErr w:type="gramEnd"/>
+      <w:r>
+        <w:rPr>
+          <w:color w:val="000000" w:themeColor="text1"/>
+          <w:lang w:val="en-US"/>
+        </w:rPr>
+        <w:t xml:space="preserve"> }}</w:t>
       </w:r>
     </w:p>
     <w:p>
@@ -2172,22 +3037,70 @@
           <w:color w:val="000000"/>
           <w:lang w:val="en-US"/>
         </w:rPr>
-        <w:t>{%- endfor %}</w:t>
-      </w:r>
-    </w:p>
-    <w:p>
-      <w:pPr>
-        <w:rPr>
-          <w:rFonts w:ascii="TimesNewRomanPSMT" w:hAnsi="TimesNewRomanPSMT" w:cs="TimesNewRomanPSMT"/>
+        <w:t xml:space="preserve">{%- </w:t>
+      </w:r>
+      <w:proofErr w:type="spellStart"/>
+      <w:r>
+        <w:rPr>
+          <w:color w:val="000000"/>
           <w:lang w:val="en-US"/>
         </w:rPr>
-      </w:pPr>
-      <w:r>
-        <w:rPr>
-          <w:rFonts w:ascii="TimesNewRomanPSMT" w:hAnsi="TimesNewRomanPSMT" w:cs="TimesNewRomanPSMT"/>
+        <w:t>endfor</w:t>
+      </w:r>
+      <w:proofErr w:type="spellEnd"/>
+      <w:r>
+        <w:rPr>
+          <w:color w:val="000000"/>
           <w:lang w:val="en-US"/>
         </w:rPr>
-        <w:t>{% endif %}{% if avenant_type_duree %}</w:t>
+        <w:t xml:space="preserve"> %}</w:t>
+      </w:r>
+    </w:p>
+    <w:p>
+      <w:pPr>
+        <w:rPr>
+          <w:rFonts w:ascii="TimesNewRomanPSMT" w:hAnsi="TimesNewRomanPSMT" w:cs="TimesNewRomanPSMT"/>
+          <w:lang w:val="en-US"/>
+        </w:rPr>
+      </w:pPr>
+      <w:r>
+        <w:rPr>
+          <w:rFonts w:ascii="TimesNewRomanPSMT" w:hAnsi="TimesNewRomanPSMT" w:cs="TimesNewRomanPSMT"/>
+          <w:lang w:val="en-US"/>
+        </w:rPr>
+        <w:t xml:space="preserve">{% endif </w:t>
+      </w:r>
+      <w:proofErr w:type="gramStart"/>
+      <w:r>
+        <w:rPr>
+          <w:rFonts w:ascii="TimesNewRomanPSMT" w:hAnsi="TimesNewRomanPSMT" w:cs="TimesNewRomanPSMT"/>
+          <w:lang w:val="en-US"/>
+        </w:rPr>
+        <w:t>%}{</w:t>
+      </w:r>
+      <w:proofErr w:type="gramEnd"/>
+      <w:r>
+        <w:rPr>
+          <w:rFonts w:ascii="TimesNewRomanPSMT" w:hAnsi="TimesNewRomanPSMT" w:cs="TimesNewRomanPSMT"/>
+          <w:lang w:val="en-US"/>
+        </w:rPr>
+        <w:t xml:space="preserve">% if </w:t>
+      </w:r>
+      <w:proofErr w:type="spellStart"/>
+      <w:r>
+        <w:rPr>
+          <w:rFonts w:ascii="TimesNewRomanPSMT" w:hAnsi="TimesNewRomanPSMT" w:cs="TimesNewRomanPSMT"/>
+          <w:lang w:val="en-US"/>
+        </w:rPr>
+        <w:t>avenant_type_duree</w:t>
+      </w:r>
+      <w:proofErr w:type="spellEnd"/>
+      <w:r>
+        <w:rPr>
+          <w:rFonts w:ascii="TimesNewRomanPSMT" w:hAnsi="TimesNewRomanPSMT" w:cs="TimesNewRomanPSMT"/>
+          <w:lang w:val="en-US"/>
+        </w:rPr>
+        <w:t xml:space="preserve"> %}</w:t>
       </w:r>
     </w:p>
     <w:p>
@@ -2276,11 +3189,33 @@
       </w:r>
       <w:bookmarkStart w:id="0" w:name="DateExpir1"/>
       <w:bookmarkEnd w:id="0"/>
-      <w:r>
-        <w:rPr>
-          <w:rFonts w:ascii="TimesNewRomanPSMT" w:hAnsi="TimesNewRomanPSMT" w:cs="TimesNewRomanPSMT"/>
-        </w:rPr>
-        <w:t>{{ convention.date_fin_conventionnement|d }}</w:t>
+      <w:proofErr w:type="gramStart"/>
+      <w:r>
+        <w:rPr>
+          <w:rFonts w:ascii="TimesNewRomanPSMT" w:hAnsi="TimesNewRomanPSMT" w:cs="TimesNewRomanPSMT"/>
+        </w:rPr>
+        <w:t xml:space="preserve">{{ </w:t>
+      </w:r>
+      <w:proofErr w:type="spellStart"/>
+      <w:r>
+        <w:rPr>
+          <w:rFonts w:ascii="TimesNewRomanPSMT" w:hAnsi="TimesNewRomanPSMT" w:cs="TimesNewRomanPSMT"/>
+        </w:rPr>
+        <w:t>convention</w:t>
+      </w:r>
+      <w:proofErr w:type="gramEnd"/>
+      <w:r>
+        <w:rPr>
+          <w:rFonts w:ascii="TimesNewRomanPSMT" w:hAnsi="TimesNewRomanPSMT" w:cs="TimesNewRomanPSMT"/>
+        </w:rPr>
+        <w:t>.date_fin_conventionnement|d</w:t>
+      </w:r>
+      <w:proofErr w:type="spellEnd"/>
+      <w:r>
+        <w:rPr>
+          <w:rFonts w:ascii="TimesNewRomanPSMT" w:hAnsi="TimesNewRomanPSMT" w:cs="TimesNewRomanPSMT"/>
+        </w:rPr>
+        <w:t xml:space="preserve"> }}</w:t>
       </w:r>
       <w:r>
         <w:rPr>
@@ -2347,12 +3282,53 @@
           <w:rFonts w:ascii="TimesNewRomanPSMT" w:hAnsi="TimesNewRomanPSMT" w:cs="TimesNewRomanPSMT"/>
           <w:lang w:val="en-US"/>
         </w:rPr>
-        <w:t>{% if prets_cdc.count() %}{% for p in prets_cdc %}</w:t>
-      </w:r>
-    </w:p>
-    <w:p>
-      <w:pPr>
-        <w:pStyle w:val="ListParagraph"/>
+        <w:t xml:space="preserve">{% if </w:t>
+      </w:r>
+      <w:proofErr w:type="spellStart"/>
+      <w:r>
+        <w:rPr>
+          <w:rFonts w:ascii="TimesNewRomanPSMT" w:hAnsi="TimesNewRomanPSMT" w:cs="TimesNewRomanPSMT"/>
+          <w:lang w:val="en-US"/>
+        </w:rPr>
+        <w:t>prets_</w:t>
+      </w:r>
+      <w:proofErr w:type="gramStart"/>
+      <w:r>
+        <w:rPr>
+          <w:rFonts w:ascii="TimesNewRomanPSMT" w:hAnsi="TimesNewRomanPSMT" w:cs="TimesNewRomanPSMT"/>
+          <w:lang w:val="en-US"/>
+        </w:rPr>
+        <w:t>cdc.count</w:t>
+      </w:r>
+      <w:proofErr w:type="spellEnd"/>
+      <w:proofErr w:type="gramEnd"/>
+      <w:r>
+        <w:rPr>
+          <w:rFonts w:ascii="TimesNewRomanPSMT" w:hAnsi="TimesNewRomanPSMT" w:cs="TimesNewRomanPSMT"/>
+          <w:lang w:val="en-US"/>
+        </w:rPr>
+        <w:t xml:space="preserve">() %}{% for p in </w:t>
+      </w:r>
+      <w:proofErr w:type="spellStart"/>
+      <w:r>
+        <w:rPr>
+          <w:rFonts w:ascii="TimesNewRomanPSMT" w:hAnsi="TimesNewRomanPSMT" w:cs="TimesNewRomanPSMT"/>
+          <w:lang w:val="en-US"/>
+        </w:rPr>
+        <w:t>prets_cdc</w:t>
+      </w:r>
+      <w:proofErr w:type="spellEnd"/>
+      <w:r>
+        <w:rPr>
+          <w:rFonts w:ascii="TimesNewRomanPSMT" w:hAnsi="TimesNewRomanPSMT" w:cs="TimesNewRomanPSMT"/>
+          <w:lang w:val="en-US"/>
+        </w:rPr>
+        <w:t xml:space="preserve"> %}</w:t>
+      </w:r>
+    </w:p>
+    <w:p>
+      <w:pPr>
+        <w:pStyle w:val="Paragraphedeliste"/>
         <w:numPr>
           <w:ilvl w:val="0"/>
           <w:numId w:val="3"/>
@@ -2366,12 +3342,34 @@
         <w:rPr>
           <w:rFonts w:ascii="TimesNewRomanPSMT" w:hAnsi="TimesNewRomanPSMT" w:cs="TimesNewRomanPSMT"/>
         </w:rPr>
-        <w:t>Numéro : {{ p.n }}</w:t>
-      </w:r>
-    </w:p>
-    <w:p>
-      <w:pPr>
-        <w:pStyle w:val="ListParagraph"/>
+        <w:t xml:space="preserve">Numéro : </w:t>
+      </w:r>
+      <w:proofErr w:type="gramStart"/>
+      <w:r>
+        <w:rPr>
+          <w:rFonts w:ascii="TimesNewRomanPSMT" w:hAnsi="TimesNewRomanPSMT" w:cs="TimesNewRomanPSMT"/>
+        </w:rPr>
+        <w:t xml:space="preserve">{{ </w:t>
+      </w:r>
+      <w:proofErr w:type="spellStart"/>
+      <w:r>
+        <w:rPr>
+          <w:rFonts w:ascii="TimesNewRomanPSMT" w:hAnsi="TimesNewRomanPSMT" w:cs="TimesNewRomanPSMT"/>
+        </w:rPr>
+        <w:t>p.n</w:t>
+      </w:r>
+      <w:proofErr w:type="spellEnd"/>
+      <w:proofErr w:type="gramEnd"/>
+      <w:r>
+        <w:rPr>
+          <w:rFonts w:ascii="TimesNewRomanPSMT" w:hAnsi="TimesNewRomanPSMT" w:cs="TimesNewRomanPSMT"/>
+        </w:rPr>
+        <w:t xml:space="preserve"> }}</w:t>
+      </w:r>
+    </w:p>
+    <w:p>
+      <w:pPr>
+        <w:pStyle w:val="Paragraphedeliste"/>
         <w:numPr>
           <w:ilvl w:val="0"/>
           <w:numId w:val="3"/>
@@ -2385,12 +3383,40 @@
         <w:rPr>
           <w:rFonts w:ascii="TimesNewRomanPSMT" w:hAnsi="TimesNewRomanPSMT" w:cs="TimesNewRomanPSMT"/>
         </w:rPr>
-        <w:t>Date d’octroi : {{ p.do|sd }}</w:t>
-      </w:r>
-    </w:p>
-    <w:p>
-      <w:pPr>
-        <w:pStyle w:val="ListParagraph"/>
+        <w:t xml:space="preserve">Date d’octroi : </w:t>
+      </w:r>
+      <w:proofErr w:type="gramStart"/>
+      <w:r>
+        <w:rPr>
+          <w:rFonts w:ascii="TimesNewRomanPSMT" w:hAnsi="TimesNewRomanPSMT" w:cs="TimesNewRomanPSMT"/>
+        </w:rPr>
+        <w:t xml:space="preserve">{{ </w:t>
+      </w:r>
+      <w:proofErr w:type="spellStart"/>
+      <w:r>
+        <w:rPr>
+          <w:rFonts w:ascii="TimesNewRomanPSMT" w:hAnsi="TimesNewRomanPSMT" w:cs="TimesNewRomanPSMT"/>
+        </w:rPr>
+        <w:t>p</w:t>
+      </w:r>
+      <w:proofErr w:type="gramEnd"/>
+      <w:r>
+        <w:rPr>
+          <w:rFonts w:ascii="TimesNewRomanPSMT" w:hAnsi="TimesNewRomanPSMT" w:cs="TimesNewRomanPSMT"/>
+        </w:rPr>
+        <w:t>.do|sd</w:t>
+      </w:r>
+      <w:proofErr w:type="spellEnd"/>
+      <w:r>
+        <w:rPr>
+          <w:rFonts w:ascii="TimesNewRomanPSMT" w:hAnsi="TimesNewRomanPSMT" w:cs="TimesNewRomanPSMT"/>
+        </w:rPr>
+        <w:t xml:space="preserve"> }}</w:t>
+      </w:r>
+    </w:p>
+    <w:p>
+      <w:pPr>
+        <w:pStyle w:val="Paragraphedeliste"/>
         <w:numPr>
           <w:ilvl w:val="0"/>
           <w:numId w:val="3"/>
@@ -2400,16 +3426,52 @@
           <w:rFonts w:ascii="TimesNewRomanPSMT" w:hAnsi="TimesNewRomanPSMT" w:cs="TimesNewRomanPSMT"/>
         </w:rPr>
       </w:pPr>
-      <w:r>
-        <w:rPr>
-          <w:rFonts w:ascii="TimesNewRomanPSMT" w:hAnsi="TimesNewRomanPSMT" w:cs="TimesNewRomanPSMT"/>
-        </w:rPr>
-        <w:t>Durée: {{ p.d }} an{{ p.d|pl }}</w:t>
-      </w:r>
-    </w:p>
-    <w:p>
-      <w:pPr>
-        <w:pStyle w:val="ListParagraph"/>
+      <w:proofErr w:type="gramStart"/>
+      <w:r>
+        <w:rPr>
+          <w:rFonts w:ascii="TimesNewRomanPSMT" w:hAnsi="TimesNewRomanPSMT" w:cs="TimesNewRomanPSMT"/>
+        </w:rPr>
+        <w:t>Durée:</w:t>
+      </w:r>
+      <w:proofErr w:type="gramEnd"/>
+      <w:r>
+        <w:rPr>
+          <w:rFonts w:ascii="TimesNewRomanPSMT" w:hAnsi="TimesNewRomanPSMT" w:cs="TimesNewRomanPSMT"/>
+        </w:rPr>
+        <w:t xml:space="preserve"> {{ </w:t>
+      </w:r>
+      <w:proofErr w:type="spellStart"/>
+      <w:r>
+        <w:rPr>
+          <w:rFonts w:ascii="TimesNewRomanPSMT" w:hAnsi="TimesNewRomanPSMT" w:cs="TimesNewRomanPSMT"/>
+        </w:rPr>
+        <w:t>p.d</w:t>
+      </w:r>
+      <w:proofErr w:type="spellEnd"/>
+      <w:r>
+        <w:rPr>
+          <w:rFonts w:ascii="TimesNewRomanPSMT" w:hAnsi="TimesNewRomanPSMT" w:cs="TimesNewRomanPSMT"/>
+        </w:rPr>
+        <w:t xml:space="preserve"> }} an{{ </w:t>
+      </w:r>
+      <w:proofErr w:type="spellStart"/>
+      <w:r>
+        <w:rPr>
+          <w:rFonts w:ascii="TimesNewRomanPSMT" w:hAnsi="TimesNewRomanPSMT" w:cs="TimesNewRomanPSMT"/>
+        </w:rPr>
+        <w:t>p.d|pl</w:t>
+      </w:r>
+      <w:proofErr w:type="spellEnd"/>
+      <w:r>
+        <w:rPr>
+          <w:rFonts w:ascii="TimesNewRomanPSMT" w:hAnsi="TimesNewRomanPSMT" w:cs="TimesNewRomanPSMT"/>
+        </w:rPr>
+        <w:t xml:space="preserve"> }}</w:t>
+      </w:r>
+    </w:p>
+    <w:p>
+      <w:pPr>
+        <w:pStyle w:val="Paragraphedeliste"/>
         <w:numPr>
           <w:ilvl w:val="0"/>
           <w:numId w:val="3"/>
@@ -2424,12 +3486,40 @@
           <w:rFonts w:ascii="TimesNewRomanPSMT" w:hAnsi="TimesNewRomanPSMT" w:cs="TimesNewRomanPSMT"/>
         </w:rPr>
         <w:lastRenderedPageBreak/>
-        <w:t>Montant : {{ p.m|f }} €</w:t>
-      </w:r>
-    </w:p>
-    <w:p>
-      <w:pPr>
-        <w:pStyle w:val="ListParagraph"/>
+        <w:t xml:space="preserve">Montant : </w:t>
+      </w:r>
+      <w:proofErr w:type="gramStart"/>
+      <w:r>
+        <w:rPr>
+          <w:rFonts w:ascii="TimesNewRomanPSMT" w:hAnsi="TimesNewRomanPSMT" w:cs="TimesNewRomanPSMT"/>
+        </w:rPr>
+        <w:t xml:space="preserve">{{ </w:t>
+      </w:r>
+      <w:proofErr w:type="spellStart"/>
+      <w:r>
+        <w:rPr>
+          <w:rFonts w:ascii="TimesNewRomanPSMT" w:hAnsi="TimesNewRomanPSMT" w:cs="TimesNewRomanPSMT"/>
+        </w:rPr>
+        <w:t>p</w:t>
+      </w:r>
+      <w:proofErr w:type="gramEnd"/>
+      <w:r>
+        <w:rPr>
+          <w:rFonts w:ascii="TimesNewRomanPSMT" w:hAnsi="TimesNewRomanPSMT" w:cs="TimesNewRomanPSMT"/>
+        </w:rPr>
+        <w:t>.m|f</w:t>
+      </w:r>
+      <w:proofErr w:type="spellEnd"/>
+      <w:r>
+        <w:rPr>
+          <w:rFonts w:ascii="TimesNewRomanPSMT" w:hAnsi="TimesNewRomanPSMT" w:cs="TimesNewRomanPSMT"/>
+        </w:rPr>
+        <w:t xml:space="preserve"> }} €</w:t>
+      </w:r>
+    </w:p>
+    <w:p>
+      <w:pPr>
+        <w:pStyle w:val="Paragraphedeliste"/>
         <w:numPr>
           <w:ilvl w:val="0"/>
           <w:numId w:val="3"/>
@@ -2443,7 +3533,35 @@
         <w:rPr>
           <w:rFonts w:ascii="TimesNewRomanPSMT" w:hAnsi="TimesNewRomanPSMT" w:cs="TimesNewRomanPSMT"/>
         </w:rPr>
-        <w:t>Prêteur : {{ p.p_full() }}</w:t>
+        <w:t xml:space="preserve">Prêteur : </w:t>
+      </w:r>
+      <w:proofErr w:type="gramStart"/>
+      <w:r>
+        <w:rPr>
+          <w:rFonts w:ascii="TimesNewRomanPSMT" w:hAnsi="TimesNewRomanPSMT" w:cs="TimesNewRomanPSMT"/>
+        </w:rPr>
+        <w:t xml:space="preserve">{{ </w:t>
+      </w:r>
+      <w:proofErr w:type="spellStart"/>
+      <w:r>
+        <w:rPr>
+          <w:rFonts w:ascii="TimesNewRomanPSMT" w:hAnsi="TimesNewRomanPSMT" w:cs="TimesNewRomanPSMT"/>
+        </w:rPr>
+        <w:t>p.p</w:t>
+      </w:r>
+      <w:proofErr w:type="gramEnd"/>
+      <w:r>
+        <w:rPr>
+          <w:rFonts w:ascii="TimesNewRomanPSMT" w:hAnsi="TimesNewRomanPSMT" w:cs="TimesNewRomanPSMT"/>
+        </w:rPr>
+        <w:t>_full</w:t>
+      </w:r>
+      <w:proofErr w:type="spellEnd"/>
+      <w:r>
+        <w:rPr>
+          <w:rFonts w:ascii="TimesNewRomanPSMT" w:hAnsi="TimesNewRomanPSMT" w:cs="TimesNewRomanPSMT"/>
+        </w:rPr>
+        <w:t>() }}</w:t>
       </w:r>
     </w:p>
     <w:p>
@@ -2459,10 +3577,46 @@
           <w:rFonts w:ascii="TimesNewRomanPSMT" w:hAnsi="TimesNewRomanPSMT" w:cs="TimesNewRomanPSMT"/>
           <w:lang w:val="en-US"/>
         </w:rPr>
-        <w:t>{% endfor %}</w:t>
-      </w:r>
-      <w:r>
-        <w:t>{% endif %}</w:t>
+        <w:t xml:space="preserve">{% </w:t>
+      </w:r>
+      <w:proofErr w:type="spellStart"/>
+      <w:r>
+        <w:rPr>
+          <w:rFonts w:ascii="TimesNewRomanPSMT" w:hAnsi="TimesNewRomanPSMT" w:cs="TimesNewRomanPSMT"/>
+          <w:lang w:val="en-US"/>
+        </w:rPr>
+        <w:t>endfor</w:t>
+      </w:r>
+      <w:proofErr w:type="spellEnd"/>
+      <w:r>
+        <w:rPr>
+          <w:rFonts w:ascii="TimesNewRomanPSMT" w:hAnsi="TimesNewRomanPSMT" w:cs="TimesNewRomanPSMT"/>
+          <w:lang w:val="en-US"/>
+        </w:rPr>
+        <w:t xml:space="preserve"> </w:t>
+      </w:r>
+      <w:proofErr w:type="gramStart"/>
+      <w:r>
+        <w:rPr>
+          <w:rFonts w:ascii="TimesNewRomanPSMT" w:hAnsi="TimesNewRomanPSMT" w:cs="TimesNewRomanPSMT"/>
+          <w:lang w:val="en-US"/>
+        </w:rPr>
+        <w:t>%}</w:t>
+      </w:r>
+      <w:r>
+        <w:t>{</w:t>
+      </w:r>
+      <w:proofErr w:type="gramEnd"/>
+      <w:r>
+        <w:t xml:space="preserve">% </w:t>
+      </w:r>
+      <w:proofErr w:type="spellStart"/>
+      <w:r>
+        <w:t>endif</w:t>
+      </w:r>
+      <w:proofErr w:type="spellEnd"/>
+      <w:r>
+        <w:t xml:space="preserve"> %}</w:t>
       </w:r>
     </w:p>
     <w:p>
@@ -2475,7 +3629,29 @@
         <w:rPr>
           <w:rFonts w:ascii="TimesNewRomanPSMT" w:hAnsi="TimesNewRomanPSMT" w:cs="TimesNewRomanPSMT"/>
         </w:rPr>
-        <w:t>{% if autres_prets.count() %}</w:t>
+        <w:t xml:space="preserve">{% if </w:t>
+      </w:r>
+      <w:proofErr w:type="spellStart"/>
+      <w:r>
+        <w:rPr>
+          <w:rFonts w:ascii="TimesNewRomanPSMT" w:hAnsi="TimesNewRomanPSMT" w:cs="TimesNewRomanPSMT"/>
+        </w:rPr>
+        <w:t>autres_</w:t>
+      </w:r>
+      <w:proofErr w:type="gramStart"/>
+      <w:r>
+        <w:rPr>
+          <w:rFonts w:ascii="TimesNewRomanPSMT" w:hAnsi="TimesNewRomanPSMT" w:cs="TimesNewRomanPSMT"/>
+        </w:rPr>
+        <w:t>prets.count</w:t>
+      </w:r>
+      <w:proofErr w:type="spellEnd"/>
+      <w:proofErr w:type="gramEnd"/>
+      <w:r>
+        <w:rPr>
+          <w:rFonts w:ascii="TimesNewRomanPSMT" w:hAnsi="TimesNewRomanPSMT" w:cs="TimesNewRomanPSMT"/>
+        </w:rPr>
+        <w:t>() %}</w:t>
       </w:r>
       <w:r>
         <w:rPr>
@@ -2505,6 +3681,7 @@
         </w:rPr>
         <w:t xml:space="preserve">{% for p in </w:t>
       </w:r>
+      <w:proofErr w:type="spellStart"/>
       <w:r>
         <w:rPr>
           <w:rFonts w:ascii="TimesNewRomanPSMT" w:hAnsi="TimesNewRomanPSMT" w:cs="TimesNewRomanPSMT"/>
@@ -2524,19 +3701,59 @@
           <w:rFonts w:ascii="TimesNewRomanPSMT" w:hAnsi="TimesNewRomanPSMT" w:cs="TimesNewRomanPSMT"/>
           <w:lang w:val="en-US"/>
         </w:rPr>
-        <w:t>prets %}</w:t>
-      </w:r>
+        <w:t>prets</w:t>
+      </w:r>
+      <w:proofErr w:type="spellEnd"/>
       <w:r>
         <w:rPr>
           <w:rFonts w:ascii="TimesNewRomanPSMT" w:hAnsi="TimesNewRomanPSMT" w:cs="TimesNewRomanPSMT"/>
           <w:lang w:val="en-US"/>
         </w:rPr>
-        <w:t>{% if p.n %}</w:t>
-      </w:r>
-    </w:p>
-    <w:p>
-      <w:pPr>
-        <w:pStyle w:val="ListParagraph"/>
+        <w:t xml:space="preserve"> </w:t>
+      </w:r>
+      <w:proofErr w:type="gramStart"/>
+      <w:r>
+        <w:rPr>
+          <w:rFonts w:ascii="TimesNewRomanPSMT" w:hAnsi="TimesNewRomanPSMT" w:cs="TimesNewRomanPSMT"/>
+          <w:lang w:val="en-US"/>
+        </w:rPr>
+        <w:t>%}</w:t>
+      </w:r>
+      <w:r>
+        <w:rPr>
+          <w:rFonts w:ascii="TimesNewRomanPSMT" w:hAnsi="TimesNewRomanPSMT" w:cs="TimesNewRomanPSMT"/>
+          <w:lang w:val="en-US"/>
+        </w:rPr>
+        <w:t>{</w:t>
+      </w:r>
+      <w:proofErr w:type="gramEnd"/>
+      <w:r>
+        <w:rPr>
+          <w:rFonts w:ascii="TimesNewRomanPSMT" w:hAnsi="TimesNewRomanPSMT" w:cs="TimesNewRomanPSMT"/>
+          <w:lang w:val="en-US"/>
+        </w:rPr>
+        <w:t xml:space="preserve">% if </w:t>
+      </w:r>
+      <w:proofErr w:type="spellStart"/>
+      <w:r>
+        <w:rPr>
+          <w:rFonts w:ascii="TimesNewRomanPSMT" w:hAnsi="TimesNewRomanPSMT" w:cs="TimesNewRomanPSMT"/>
+          <w:lang w:val="en-US"/>
+        </w:rPr>
+        <w:t>p.n</w:t>
+      </w:r>
+      <w:proofErr w:type="spellEnd"/>
+      <w:r>
+        <w:rPr>
+          <w:rFonts w:ascii="TimesNewRomanPSMT" w:hAnsi="TimesNewRomanPSMT" w:cs="TimesNewRomanPSMT"/>
+          <w:lang w:val="en-US"/>
+        </w:rPr>
+        <w:t xml:space="preserve"> %}</w:t>
+      </w:r>
+    </w:p>
+    <w:p>
+      <w:pPr>
+        <w:pStyle w:val="Paragraphedeliste"/>
         <w:numPr>
           <w:ilvl w:val="0"/>
           <w:numId w:val="3"/>
@@ -2547,17 +3764,51 @@
           <w:lang w:val="en-US"/>
         </w:rPr>
       </w:pPr>
+      <w:proofErr w:type="spellStart"/>
+      <w:proofErr w:type="gramStart"/>
       <w:r>
         <w:rPr>
           <w:rFonts w:ascii="TimesNewRomanPSMT" w:hAnsi="TimesNewRomanPSMT" w:cs="TimesNewRomanPSMT"/>
           <w:lang w:val="en-US"/>
         </w:rPr>
-        <w:t>Numéro : {{ p.n }}</w:t>
-      </w:r>
-      <w:r>
-        <w:rPr>
+        <w:t>Numéro</w:t>
+      </w:r>
+      <w:proofErr w:type="spellEnd"/>
+      <w:r>
+        <w:rPr>
+          <w:rFonts w:ascii="TimesNewRomanPSMT" w:hAnsi="TimesNewRomanPSMT" w:cs="TimesNewRomanPSMT"/>
           <w:lang w:val="en-US"/>
         </w:rPr>
+        <w:t> :</w:t>
+      </w:r>
+      <w:proofErr w:type="gramEnd"/>
+      <w:r>
+        <w:rPr>
+          <w:rFonts w:ascii="TimesNewRomanPSMT" w:hAnsi="TimesNewRomanPSMT" w:cs="TimesNewRomanPSMT"/>
+          <w:lang w:val="en-US"/>
+        </w:rPr>
+        <w:t xml:space="preserve"> {{ </w:t>
+      </w:r>
+      <w:proofErr w:type="spellStart"/>
+      <w:r>
+        <w:rPr>
+          <w:rFonts w:ascii="TimesNewRomanPSMT" w:hAnsi="TimesNewRomanPSMT" w:cs="TimesNewRomanPSMT"/>
+          <w:lang w:val="en-US"/>
+        </w:rPr>
+        <w:t>p.n</w:t>
+      </w:r>
+      <w:proofErr w:type="spellEnd"/>
+      <w:r>
+        <w:rPr>
+          <w:rFonts w:ascii="TimesNewRomanPSMT" w:hAnsi="TimesNewRomanPSMT" w:cs="TimesNewRomanPSMT"/>
+          <w:lang w:val="en-US"/>
+        </w:rPr>
+        <w:t xml:space="preserve"> }}</w:t>
+      </w:r>
+      <w:r>
+        <w:rPr>
+          <w:lang w:val="en-US"/>
+        </w:rPr>
         <w:t>{% endif %}</w:t>
       </w:r>
       <w:r>
@@ -2584,7 +3835,7 @@
     </w:p>
     <w:p>
       <w:pPr>
-        <w:pStyle w:val="ListParagraph"/>
+        <w:pStyle w:val="Paragraphedeliste"/>
         <w:numPr>
           <w:ilvl w:val="0"/>
           <w:numId w:val="3"/>
@@ -2600,12 +3851,53 @@
           <w:rFonts w:ascii="TimesNewRomanPSMT" w:hAnsi="TimesNewRomanPSMT" w:cs="TimesNewRomanPSMT"/>
           <w:lang w:val="en-US"/>
         </w:rPr>
-        <w:t>Date d’octroi : {{ p.do|sd }}</w:t>
-      </w:r>
-      <w:r>
-        <w:rPr>
+        <w:t xml:space="preserve">Date </w:t>
+      </w:r>
+      <w:proofErr w:type="spellStart"/>
+      <w:proofErr w:type="gramStart"/>
+      <w:r>
+        <w:rPr>
+          <w:rFonts w:ascii="TimesNewRomanPSMT" w:hAnsi="TimesNewRomanPSMT" w:cs="TimesNewRomanPSMT"/>
           <w:lang w:val="en-US"/>
         </w:rPr>
+        <w:t>d’octroi</w:t>
+      </w:r>
+      <w:proofErr w:type="spellEnd"/>
+      <w:r>
+        <w:rPr>
+          <w:rFonts w:ascii="TimesNewRomanPSMT" w:hAnsi="TimesNewRomanPSMT" w:cs="TimesNewRomanPSMT"/>
+          <w:lang w:val="en-US"/>
+        </w:rPr>
+        <w:t> :</w:t>
+      </w:r>
+      <w:proofErr w:type="gramEnd"/>
+      <w:r>
+        <w:rPr>
+          <w:rFonts w:ascii="TimesNewRomanPSMT" w:hAnsi="TimesNewRomanPSMT" w:cs="TimesNewRomanPSMT"/>
+          <w:lang w:val="en-US"/>
+        </w:rPr>
+        <w:t xml:space="preserve"> {{ </w:t>
+      </w:r>
+      <w:proofErr w:type="spellStart"/>
+      <w:r>
+        <w:rPr>
+          <w:rFonts w:ascii="TimesNewRomanPSMT" w:hAnsi="TimesNewRomanPSMT" w:cs="TimesNewRomanPSMT"/>
+          <w:lang w:val="en-US"/>
+        </w:rPr>
+        <w:t>p.do|sd</w:t>
+      </w:r>
+      <w:proofErr w:type="spellEnd"/>
+      <w:r>
+        <w:rPr>
+          <w:rFonts w:ascii="TimesNewRomanPSMT" w:hAnsi="TimesNewRomanPSMT" w:cs="TimesNewRomanPSMT"/>
+          <w:lang w:val="en-US"/>
+        </w:rPr>
+        <w:t xml:space="preserve"> }}</w:t>
+      </w:r>
+      <w:r>
+        <w:rPr>
+          <w:lang w:val="en-US"/>
+        </w:rPr>
         <w:t>{% endif %}</w:t>
       </w:r>
       <w:r>
@@ -2613,15 +3905,24 @@
           <w:rFonts w:ascii="TimesNewRomanPSMT" w:hAnsi="TimesNewRomanPSMT" w:cs="TimesNewRomanPSMT"/>
           <w:lang w:val="en-US"/>
         </w:rPr>
-        <w:t>{% if p.</w:t>
-      </w:r>
+        <w:t xml:space="preserve">{% if </w:t>
+      </w:r>
+      <w:proofErr w:type="spellStart"/>
       <w:r>
         <w:rPr>
           <w:rFonts w:ascii="TimesNewRomanPSMT" w:hAnsi="TimesNewRomanPSMT" w:cs="TimesNewRomanPSMT"/>
           <w:lang w:val="en-US"/>
         </w:rPr>
+        <w:t>p.</w:t>
+      </w:r>
+      <w:r>
+        <w:rPr>
+          <w:rFonts w:ascii="TimesNewRomanPSMT" w:hAnsi="TimesNewRomanPSMT" w:cs="TimesNewRomanPSMT"/>
+          <w:lang w:val="en-US"/>
+        </w:rPr>
         <w:t>d</w:t>
       </w:r>
+      <w:proofErr w:type="spellEnd"/>
       <w:r>
         <w:rPr>
           <w:rFonts w:ascii="TimesNewRomanPSMT" w:hAnsi="TimesNewRomanPSMT" w:cs="TimesNewRomanPSMT"/>
@@ -2632,7 +3933,7 @@
     </w:p>
     <w:p>
       <w:pPr>
-        <w:pStyle w:val="ListParagraph"/>
+        <w:pStyle w:val="Paragraphedeliste"/>
         <w:numPr>
           <w:ilvl w:val="0"/>
           <w:numId w:val="3"/>
@@ -2643,18 +3944,43 @@
           <w:lang w:val="en-US"/>
         </w:rPr>
       </w:pPr>
+      <w:proofErr w:type="gramStart"/>
       <w:r>
         <w:rPr>
           <w:rFonts w:ascii="TimesNewRomanPSMT" w:hAnsi="TimesNewRomanPSMT" w:cs="TimesNewRomanPSMT"/>
           <w:lang w:val="en-US"/>
         </w:rPr>
-        <w:t xml:space="preserve">Durée : {{ p.d }} </w:t>
-      </w:r>
+        <w:t>Durée :</w:t>
+      </w:r>
+      <w:proofErr w:type="gramEnd"/>
       <w:r>
         <w:rPr>
           <w:rFonts w:ascii="TimesNewRomanPSMT" w:hAnsi="TimesNewRomanPSMT" w:cs="TimesNewRomanPSMT"/>
           <w:lang w:val="en-US"/>
         </w:rPr>
+        <w:t xml:space="preserve"> {{ </w:t>
+      </w:r>
+      <w:proofErr w:type="spellStart"/>
+      <w:r>
+        <w:rPr>
+          <w:rFonts w:ascii="TimesNewRomanPSMT" w:hAnsi="TimesNewRomanPSMT" w:cs="TimesNewRomanPSMT"/>
+          <w:lang w:val="en-US"/>
+        </w:rPr>
+        <w:t>p.d</w:t>
+      </w:r>
+      <w:proofErr w:type="spellEnd"/>
+      <w:r>
+        <w:rPr>
+          <w:rFonts w:ascii="TimesNewRomanPSMT" w:hAnsi="TimesNewRomanPSMT" w:cs="TimesNewRomanPSMT"/>
+          <w:lang w:val="en-US"/>
+        </w:rPr>
+        <w:t xml:space="preserve"> }} </w:t>
+      </w:r>
+      <w:r>
+        <w:rPr>
+          <w:rFonts w:ascii="TimesNewRomanPSMT" w:hAnsi="TimesNewRomanPSMT" w:cs="TimesNewRomanPSMT"/>
+          <w:lang w:val="en-US"/>
+        </w:rPr>
         <w:t>an</w:t>
       </w:r>
       <w:r>
@@ -2662,12 +3988,28 @@
           <w:rFonts w:ascii="TimesNewRomanPSMT" w:hAnsi="TimesNewRomanPSMT" w:cs="TimesNewRomanPSMT"/>
           <w:lang w:val="en-US"/>
         </w:rPr>
-        <w:t>{{ p.d|pl }}</w:t>
-      </w:r>
-      <w:r>
-        <w:rPr>
+        <w:t xml:space="preserve">{{ </w:t>
+      </w:r>
+      <w:proofErr w:type="spellStart"/>
+      <w:r>
+        <w:rPr>
+          <w:rFonts w:ascii="TimesNewRomanPSMT" w:hAnsi="TimesNewRomanPSMT" w:cs="TimesNewRomanPSMT"/>
           <w:lang w:val="en-US"/>
         </w:rPr>
+        <w:t>p.d|pl</w:t>
+      </w:r>
+      <w:proofErr w:type="spellEnd"/>
+      <w:r>
+        <w:rPr>
+          <w:rFonts w:ascii="TimesNewRomanPSMT" w:hAnsi="TimesNewRomanPSMT" w:cs="TimesNewRomanPSMT"/>
+          <w:lang w:val="en-US"/>
+        </w:rPr>
+        <w:t xml:space="preserve"> }}</w:t>
+      </w:r>
+      <w:r>
+        <w:rPr>
+          <w:lang w:val="en-US"/>
+        </w:rPr>
         <w:t>{% endif %}</w:t>
       </w:r>
       <w:r>
@@ -2675,12 +4017,28 @@
           <w:rFonts w:ascii="TimesNewRomanPSMT" w:hAnsi="TimesNewRomanPSMT" w:cs="TimesNewRomanPSMT"/>
           <w:lang w:val="en-US"/>
         </w:rPr>
-        <w:t>{% if p.m %}</w:t>
-      </w:r>
-    </w:p>
-    <w:p>
-      <w:pPr>
-        <w:pStyle w:val="ListParagraph"/>
+        <w:t xml:space="preserve">{% if </w:t>
+      </w:r>
+      <w:proofErr w:type="spellStart"/>
+      <w:r>
+        <w:rPr>
+          <w:rFonts w:ascii="TimesNewRomanPSMT" w:hAnsi="TimesNewRomanPSMT" w:cs="TimesNewRomanPSMT"/>
+          <w:lang w:val="en-US"/>
+        </w:rPr>
+        <w:t>p.m</w:t>
+      </w:r>
+      <w:proofErr w:type="spellEnd"/>
+      <w:r>
+        <w:rPr>
+          <w:rFonts w:ascii="TimesNewRomanPSMT" w:hAnsi="TimesNewRomanPSMT" w:cs="TimesNewRomanPSMT"/>
+          <w:lang w:val="en-US"/>
+        </w:rPr>
+        <w:t xml:space="preserve"> %}</w:t>
+      </w:r>
+    </w:p>
+    <w:p>
+      <w:pPr>
+        <w:pStyle w:val="Paragraphedeliste"/>
         <w:numPr>
           <w:ilvl w:val="0"/>
           <w:numId w:val="3"/>
@@ -2691,18 +4049,52 @@
           <w:lang w:val="en-US"/>
         </w:rPr>
       </w:pPr>
+      <w:proofErr w:type="spellStart"/>
+      <w:proofErr w:type="gramStart"/>
       <w:r>
         <w:rPr>
           <w:rFonts w:ascii="TimesNewRomanPSMT" w:hAnsi="TimesNewRomanPSMT" w:cs="TimesNewRomanPSMT"/>
           <w:lang w:val="en-US"/>
         </w:rPr>
-        <w:t>Montant : {{ p.m|f }}</w:t>
-      </w:r>
+        <w:t>Montant</w:t>
+      </w:r>
+      <w:proofErr w:type="spellEnd"/>
       <w:r>
         <w:rPr>
           <w:rFonts w:ascii="TimesNewRomanPSMT" w:hAnsi="TimesNewRomanPSMT" w:cs="TimesNewRomanPSMT"/>
           <w:lang w:val="en-US"/>
         </w:rPr>
+        <w:t xml:space="preserve"> :</w:t>
+      </w:r>
+      <w:proofErr w:type="gramEnd"/>
+      <w:r>
+        <w:rPr>
+          <w:rFonts w:ascii="TimesNewRomanPSMT" w:hAnsi="TimesNewRomanPSMT" w:cs="TimesNewRomanPSMT"/>
+          <w:lang w:val="en-US"/>
+        </w:rPr>
+        <w:t xml:space="preserve"> {{ </w:t>
+      </w:r>
+      <w:proofErr w:type="spellStart"/>
+      <w:r>
+        <w:rPr>
+          <w:rFonts w:ascii="TimesNewRomanPSMT" w:hAnsi="TimesNewRomanPSMT" w:cs="TimesNewRomanPSMT"/>
+          <w:lang w:val="en-US"/>
+        </w:rPr>
+        <w:t>p.m|f</w:t>
+      </w:r>
+      <w:proofErr w:type="spellEnd"/>
+      <w:r>
+        <w:rPr>
+          <w:rFonts w:ascii="TimesNewRomanPSMT" w:hAnsi="TimesNewRomanPSMT" w:cs="TimesNewRomanPSMT"/>
+          <w:lang w:val="en-US"/>
+        </w:rPr>
+        <w:t xml:space="preserve"> }}</w:t>
+      </w:r>
+      <w:r>
+        <w:rPr>
+          <w:rFonts w:ascii="TimesNewRomanPSMT" w:hAnsi="TimesNewRomanPSMT" w:cs="TimesNewRomanPSMT"/>
+          <w:lang w:val="en-US"/>
+        </w:rPr>
         <w:t xml:space="preserve"> €</w:t>
       </w:r>
       <w:r>
@@ -2716,26 +4108,42 @@
           <w:rFonts w:ascii="TimesNewRomanPSMT" w:hAnsi="TimesNewRomanPSMT" w:cs="TimesNewRomanPSMT"/>
           <w:lang w:val="en-US"/>
         </w:rPr>
-        <w:t>{% if p.</w:t>
-      </w:r>
+        <w:t xml:space="preserve">{% if </w:t>
+      </w:r>
+      <w:proofErr w:type="spellStart"/>
       <w:r>
         <w:rPr>
           <w:rFonts w:ascii="TimesNewRomanPSMT" w:hAnsi="TimesNewRomanPSMT" w:cs="TimesNewRomanPSMT"/>
           <w:lang w:val="en-US"/>
         </w:rPr>
-        <w:t>preteur_display()</w:t>
+        <w:t>p.</w:t>
       </w:r>
       <w:r>
         <w:rPr>
           <w:rFonts w:ascii="TimesNewRomanPSMT" w:hAnsi="TimesNewRomanPSMT" w:cs="TimesNewRomanPSMT"/>
           <w:lang w:val="en-US"/>
         </w:rPr>
+        <w:t>preteur_display</w:t>
+      </w:r>
+      <w:proofErr w:type="spellEnd"/>
+      <w:r>
+        <w:rPr>
+          <w:rFonts w:ascii="TimesNewRomanPSMT" w:hAnsi="TimesNewRomanPSMT" w:cs="TimesNewRomanPSMT"/>
+          <w:lang w:val="en-US"/>
+        </w:rPr>
+        <w:t>()</w:t>
+      </w:r>
+      <w:r>
+        <w:rPr>
+          <w:rFonts w:ascii="TimesNewRomanPSMT" w:hAnsi="TimesNewRomanPSMT" w:cs="TimesNewRomanPSMT"/>
+          <w:lang w:val="en-US"/>
+        </w:rPr>
         <w:t xml:space="preserve"> %}</w:t>
       </w:r>
     </w:p>
     <w:p>
       <w:pPr>
-        <w:pStyle w:val="ListParagraph"/>
+        <w:pStyle w:val="Paragraphedeliste"/>
         <w:numPr>
           <w:ilvl w:val="0"/>
           <w:numId w:val="3"/>
@@ -2749,10 +4157,46 @@
         <w:rPr>
           <w:rFonts w:ascii="TimesNewRomanPSMT" w:hAnsi="TimesNewRomanPSMT" w:cs="TimesNewRomanPSMT"/>
         </w:rPr>
-        <w:t>Prêteur : {{ p.preteur_display() }}</w:t>
-      </w:r>
-      <w:r>
-        <w:t>{% endif %}</w:t>
+        <w:t xml:space="preserve">Prêteur : </w:t>
+      </w:r>
+      <w:proofErr w:type="gramStart"/>
+      <w:r>
+        <w:rPr>
+          <w:rFonts w:ascii="TimesNewRomanPSMT" w:hAnsi="TimesNewRomanPSMT" w:cs="TimesNewRomanPSMT"/>
+        </w:rPr>
+        <w:t xml:space="preserve">{{ </w:t>
+      </w:r>
+      <w:proofErr w:type="spellStart"/>
+      <w:r>
+        <w:rPr>
+          <w:rFonts w:ascii="TimesNewRomanPSMT" w:hAnsi="TimesNewRomanPSMT" w:cs="TimesNewRomanPSMT"/>
+        </w:rPr>
+        <w:t>p</w:t>
+      </w:r>
+      <w:proofErr w:type="gramEnd"/>
+      <w:r>
+        <w:rPr>
+          <w:rFonts w:ascii="TimesNewRomanPSMT" w:hAnsi="TimesNewRomanPSMT" w:cs="TimesNewRomanPSMT"/>
+        </w:rPr>
+        <w:t>.preteur_display</w:t>
+      </w:r>
+      <w:proofErr w:type="spellEnd"/>
+      <w:r>
+        <w:rPr>
+          <w:rFonts w:ascii="TimesNewRomanPSMT" w:hAnsi="TimesNewRomanPSMT" w:cs="TimesNewRomanPSMT"/>
+        </w:rPr>
+        <w:t>() }}</w:t>
+      </w:r>
+      <w:r>
+        <w:t xml:space="preserve">{% </w:t>
+      </w:r>
+      <w:proofErr w:type="spellStart"/>
+      <w:r>
+        <w:t>endif</w:t>
+      </w:r>
+      <w:proofErr w:type="spellEnd"/>
+      <w:r>
+        <w:t xml:space="preserve"> %}</w:t>
       </w:r>
     </w:p>
     <w:p>
@@ -2766,10 +4210,43 @@
         <w:rPr>
           <w:rFonts w:ascii="TimesNewRomanPSMT" w:hAnsi="TimesNewRomanPSMT" w:cs="TimesNewRomanPSMT"/>
         </w:rPr>
-        <w:t>{% endfor %}</w:t>
-      </w:r>
-      <w:r>
-        <w:t>{% endif %}</w:t>
+        <w:t xml:space="preserve">{% </w:t>
+      </w:r>
+      <w:proofErr w:type="spellStart"/>
+      <w:r>
+        <w:rPr>
+          <w:rFonts w:ascii="TimesNewRomanPSMT" w:hAnsi="TimesNewRomanPSMT" w:cs="TimesNewRomanPSMT"/>
+        </w:rPr>
+        <w:t>endfor</w:t>
+      </w:r>
+      <w:proofErr w:type="spellEnd"/>
+      <w:r>
+        <w:rPr>
+          <w:rFonts w:ascii="TimesNewRomanPSMT" w:hAnsi="TimesNewRomanPSMT" w:cs="TimesNewRomanPSMT"/>
+        </w:rPr>
+        <w:t xml:space="preserve"> </w:t>
+      </w:r>
+      <w:proofErr w:type="gramStart"/>
+      <w:r>
+        <w:rPr>
+          <w:rFonts w:ascii="TimesNewRomanPSMT" w:hAnsi="TimesNewRomanPSMT" w:cs="TimesNewRomanPSMT"/>
+        </w:rPr>
+        <w:t>%}</w:t>
+      </w:r>
+      <w:r>
+        <w:t>{</w:t>
+      </w:r>
+      <w:proofErr w:type="gramEnd"/>
+      <w:r>
+        <w:t xml:space="preserve">% </w:t>
+      </w:r>
+      <w:proofErr w:type="spellStart"/>
+      <w:r>
+        <w:t>endif</w:t>
+      </w:r>
+      <w:proofErr w:type="spellEnd"/>
+      <w:r>
+        <w:t xml:space="preserve"> %}</w:t>
       </w:r>
     </w:p>
     <w:p>
@@ -2785,7 +4262,43 @@
         <w:rPr>
           <w:rFonts w:ascii="TimesNewRomanPSMT" w:hAnsi="TimesNewRomanPSMT" w:cs="TimesNewRomanPSMT"/>
         </w:rPr>
-        <w:t>{% if convention.fond_propre %}Fond propre : {{ convention.fond_propre|f }} €</w:t>
+        <w:t xml:space="preserve">{% if </w:t>
+      </w:r>
+      <w:proofErr w:type="spellStart"/>
+      <w:proofErr w:type="gramStart"/>
+      <w:r>
+        <w:rPr>
+          <w:rFonts w:ascii="TimesNewRomanPSMT" w:hAnsi="TimesNewRomanPSMT" w:cs="TimesNewRomanPSMT"/>
+        </w:rPr>
+        <w:t>convention.fond</w:t>
+      </w:r>
+      <w:proofErr w:type="gramEnd"/>
+      <w:r>
+        <w:rPr>
+          <w:rFonts w:ascii="TimesNewRomanPSMT" w:hAnsi="TimesNewRomanPSMT" w:cs="TimesNewRomanPSMT"/>
+        </w:rPr>
+        <w:t>_propre</w:t>
+      </w:r>
+      <w:proofErr w:type="spellEnd"/>
+      <w:r>
+        <w:rPr>
+          <w:rFonts w:ascii="TimesNewRomanPSMT" w:hAnsi="TimesNewRomanPSMT" w:cs="TimesNewRomanPSMT"/>
+        </w:rPr>
+        <w:t xml:space="preserve"> %}Fond propre : {{ </w:t>
+      </w:r>
+      <w:proofErr w:type="spellStart"/>
+      <w:r>
+        <w:rPr>
+          <w:rFonts w:ascii="TimesNewRomanPSMT" w:hAnsi="TimesNewRomanPSMT" w:cs="TimesNewRomanPSMT"/>
+        </w:rPr>
+        <w:t>convention.fond_propre|f</w:t>
+      </w:r>
+      <w:proofErr w:type="spellEnd"/>
+      <w:r>
+        <w:rPr>
+          <w:rFonts w:ascii="TimesNewRomanPSMT" w:hAnsi="TimesNewRomanPSMT" w:cs="TimesNewRomanPSMT"/>
+        </w:rPr>
+        <w:t xml:space="preserve"> }} €</w:t>
       </w:r>
     </w:p>
     <w:p>
@@ -2804,7 +4317,35 @@
         <w:rPr>
           <w:rFonts w:ascii="TimesNewRomanPSMT" w:hAnsi="TimesNewRomanPSMT" w:cs="TimesNewRomanPSMT"/>
         </w:rPr>
-        <w:t xml:space="preserve">{% endif %}Date d'achèvement de la construction ou certificat de conformité : </w:t>
+        <w:t xml:space="preserve">{% </w:t>
+      </w:r>
+      <w:proofErr w:type="spellStart"/>
+      <w:r>
+        <w:rPr>
+          <w:rFonts w:ascii="TimesNewRomanPSMT" w:hAnsi="TimesNewRomanPSMT" w:cs="TimesNewRomanPSMT"/>
+        </w:rPr>
+        <w:t>endif</w:t>
+      </w:r>
+      <w:proofErr w:type="spellEnd"/>
+      <w:r>
+        <w:rPr>
+          <w:rFonts w:ascii="TimesNewRomanPSMT" w:hAnsi="TimesNewRomanPSMT" w:cs="TimesNewRomanPSMT"/>
+        </w:rPr>
+        <w:t xml:space="preserve"> </w:t>
+      </w:r>
+      <w:proofErr w:type="gramStart"/>
+      <w:r>
+        <w:rPr>
+          <w:rFonts w:ascii="TimesNewRomanPSMT" w:hAnsi="TimesNewRomanPSMT" w:cs="TimesNewRomanPSMT"/>
+        </w:rPr>
+        <w:t>%}Date</w:t>
+      </w:r>
+      <w:proofErr w:type="gramEnd"/>
+      <w:r>
+        <w:rPr>
+          <w:rFonts w:ascii="TimesNewRomanPSMT" w:hAnsi="TimesNewRomanPSMT" w:cs="TimesNewRomanPSMT"/>
+        </w:rPr>
+        <w:t xml:space="preserve"> d'achèvement de la construction ou certificat de conformité : </w:t>
       </w:r>
       <w:bookmarkStart w:id="3" w:name="Construc"/>
       <w:bookmarkEnd w:id="3"/>
@@ -2812,7 +4353,21 @@
         <w:rPr>
           <w:rFonts w:ascii="TimesNewRomanPSMT" w:hAnsi="TimesNewRomanPSMT" w:cs="TimesNewRomanPSMT"/>
         </w:rPr>
-        <w:t>{{ programme.date_achevement|d }}</w:t>
+        <w:t xml:space="preserve">{{ </w:t>
+      </w:r>
+      <w:proofErr w:type="spellStart"/>
+      <w:r>
+        <w:rPr>
+          <w:rFonts w:ascii="TimesNewRomanPSMT" w:hAnsi="TimesNewRomanPSMT" w:cs="TimesNewRomanPSMT"/>
+        </w:rPr>
+        <w:t>programme.date_achevement|d</w:t>
+      </w:r>
+      <w:proofErr w:type="spellEnd"/>
+      <w:r>
+        <w:rPr>
+          <w:rFonts w:ascii="TimesNewRomanPSMT" w:hAnsi="TimesNewRomanPSMT" w:cs="TimesNewRomanPSMT"/>
+        </w:rPr>
+        <w:t xml:space="preserve"> }}</w:t>
       </w:r>
     </w:p>
     <w:p>
@@ -2838,7 +4393,70 @@
         <w:rPr>
           <w:color w:val="000000"/>
         </w:rPr>
-        <w:t>{% if convention.</w:t>
+        <w:t xml:space="preserve">{% if </w:t>
+      </w:r>
+      <w:proofErr w:type="spellStart"/>
+      <w:proofErr w:type="gramStart"/>
+      <w:r>
+        <w:rPr>
+          <w:color w:val="000000"/>
+        </w:rPr>
+        <w:t>convention.</w:t>
+      </w:r>
+      <w:r>
+        <w:rPr>
+          <w:color w:val="000000"/>
+        </w:rPr>
+        <w:t>historique</w:t>
+      </w:r>
+      <w:proofErr w:type="gramEnd"/>
+      <w:r>
+        <w:rPr>
+          <w:color w:val="000000"/>
+        </w:rPr>
+        <w:t>_financement_public</w:t>
+      </w:r>
+      <w:proofErr w:type="spellEnd"/>
+      <w:r>
+        <w:rPr>
+          <w:color w:val="000000"/>
+        </w:rPr>
+        <w:t xml:space="preserve"> %}</w:t>
+      </w:r>
+    </w:p>
+    <w:p>
+      <w:pPr>
+        <w:rPr>
+          <w:color w:val="000000"/>
+        </w:rPr>
+      </w:pPr>
+    </w:p>
+    <w:p>
+      <w:pPr>
+        <w:rPr>
+          <w:color w:val="000000"/>
+        </w:rPr>
+      </w:pPr>
+      <w:proofErr w:type="gramStart"/>
+      <w:r>
+        <w:rPr>
+          <w:color w:val="000000"/>
+        </w:rPr>
+        <w:t>{{ </w:t>
+      </w:r>
+      <w:proofErr w:type="spellStart"/>
+      <w:r>
+        <w:rPr>
+          <w:color w:val="000000"/>
+        </w:rPr>
+        <w:t>convention</w:t>
+      </w:r>
+      <w:proofErr w:type="gramEnd"/>
+      <w:r>
+        <w:rPr>
+          <w:color w:val="000000"/>
+        </w:rPr>
+        <w:t>.</w:t>
       </w:r>
       <w:r>
         <w:rPr>
@@ -2846,6 +4464,21 @@
         </w:rPr>
         <w:t>historique_financement_public</w:t>
       </w:r>
+      <w:proofErr w:type="spellEnd"/>
+      <w:r>
+        <w:rPr>
+          <w:color w:val="000000"/>
+        </w:rPr>
+        <w:t xml:space="preserve"> }}{% </w:t>
+      </w:r>
+      <w:proofErr w:type="spellStart"/>
+      <w:r>
+        <w:rPr>
+          <w:color w:val="000000"/>
+        </w:rPr>
+        <w:t>endif</w:t>
+      </w:r>
+      <w:proofErr w:type="spellEnd"/>
       <w:r>
         <w:rPr>
           <w:color w:val="000000"/>
@@ -2856,49 +4489,154 @@
     <w:p>
       <w:pPr>
         <w:rPr>
-          <w:color w:val="000000"/>
-        </w:rPr>
-      </w:pPr>
-    </w:p>
-    <w:p>
-      <w:pPr>
-        <w:rPr>
-          <w:color w:val="000000"/>
-        </w:rPr>
-      </w:pPr>
-      <w:r>
-        <w:rPr>
-          <w:color w:val="000000"/>
-        </w:rPr>
-        <w:t>{{ convention.</w:t>
-      </w:r>
-      <w:r>
-        <w:rPr>
-          <w:color w:val="000000"/>
-        </w:rPr>
-        <w:t>historique_financement_public</w:t>
-      </w:r>
-      <w:r>
-        <w:rPr>
-          <w:color w:val="000000"/>
-        </w:rPr>
-        <w:t xml:space="preserve"> }}{% endif %}</w:t>
-      </w:r>
-    </w:p>
-    <w:p>
+          <w:rFonts w:ascii="TimesNewRomanPSMT" w:hAnsi="TimesNewRomanPSMT" w:cs="TimesNewRomanPSMT"/>
+        </w:rPr>
+      </w:pPr>
       <w:r>
         <w:rPr>
           <w:color w:val="000000"/>
         </w:rPr>
         <w:t xml:space="preserve">{% </w:t>
       </w:r>
-      <w:r>
-        <w:rPr>
-          <w:rFonts w:ascii="TimesNewRomanPSMT" w:hAnsi="TimesNewRomanPSMT" w:cs="TimesNewRomanPSMT"/>
-        </w:rPr>
-        <w:t>endif %}</w:t>
-      </w:r>
-    </w:p>
+      <w:proofErr w:type="spellStart"/>
+      <w:r>
+        <w:rPr>
+          <w:rFonts w:ascii="TimesNewRomanPSMT" w:hAnsi="TimesNewRomanPSMT" w:cs="TimesNewRomanPSMT"/>
+        </w:rPr>
+        <w:t>endif</w:t>
+      </w:r>
+      <w:proofErr w:type="spellEnd"/>
+      <w:r>
+        <w:rPr>
+          <w:rFonts w:ascii="TimesNewRomanPSMT" w:hAnsi="TimesNewRomanPSMT" w:cs="TimesNewRomanPSMT"/>
+        </w:rPr>
+        <w:t xml:space="preserve"> %}</w:t>
+      </w:r>
+    </w:p>
+    <w:p>
+      <w:pPr>
+        <w:rPr>
+          <w:rFonts w:ascii="TimesNewRomanPSMT" w:hAnsi="TimesNewRomanPSMT" w:cs="TimesNewRomanPSMT"/>
+        </w:rPr>
+      </w:pPr>
+    </w:p>
+    <w:p>
+      <w:pPr>
+        <w:rPr>
+          <w:rFonts w:ascii="TimesNewRomanPSMT" w:hAnsi="TimesNewRomanPSMT" w:cs="TimesNewRomanPSMT"/>
+        </w:rPr>
+      </w:pPr>
+    </w:p>
+    <w:p>
+      <w:pPr>
+        <w:rPr>
+          <w:rFonts w:ascii="TimesNewRomanPSMT" w:hAnsi="TimesNewRomanPSMT" w:cs="TimesNewRomanPSMT"/>
+        </w:rPr>
+      </w:pPr>
+      <w:r>
+        <w:rPr>
+          <w:rFonts w:ascii="TimesNewRomanPSMT" w:hAnsi="TimesNewRomanPSMT" w:cs="TimesNewRomanPSMT"/>
+        </w:rPr>
+        <w:t xml:space="preserve">{% if </w:t>
+      </w:r>
+      <w:proofErr w:type="spellStart"/>
+      <w:r>
+        <w:rPr>
+          <w:rFonts w:ascii="TimesNewRomanPSMT" w:hAnsi="TimesNewRomanPSMT" w:cs="TimesNewRomanPSMT"/>
+        </w:rPr>
+        <w:t>avenant_type_champ_libre</w:t>
+      </w:r>
+      <w:proofErr w:type="spellEnd"/>
+      <w:r>
+        <w:rPr>
+          <w:rFonts w:ascii="TimesNewRomanPSMT" w:hAnsi="TimesNewRomanPSMT" w:cs="TimesNewRomanPSMT"/>
+        </w:rPr>
+        <w:t xml:space="preserve"> %}</w:t>
+      </w:r>
+    </w:p>
+    <w:p>
+      <w:pPr>
+        <w:rPr>
+          <w:rFonts w:ascii="TimesNewRomanPSMT" w:hAnsi="TimesNewRomanPSMT" w:cs="TimesNewRomanPSMT"/>
+          <w:b/>
+          <w:bCs/>
+        </w:rPr>
+      </w:pPr>
+      <w:r>
+        <w:rPr>
+          <w:rFonts w:ascii="TimesNewRomanPSMT" w:hAnsi="TimesNewRomanPSMT" w:cs="TimesNewRomanPSMT"/>
+          <w:b/>
+          <w:bCs/>
+        </w:rPr>
+        <w:t>Informations complémentaires</w:t>
+      </w:r>
+      <w:r>
+        <w:rPr>
+          <w:rFonts w:ascii="TimesNewRomanPSMT" w:hAnsi="TimesNewRomanPSMT" w:cs="TimesNewRomanPSMT"/>
+          <w:b/>
+          <w:bCs/>
+        </w:rPr>
+        <w:t xml:space="preserve"> :</w:t>
+      </w:r>
+    </w:p>
+    <w:p>
+      <w:r>
+        <w:rPr>
+          <w:rFonts w:ascii="TimesNewRomanPSMT" w:hAnsi="TimesNewRomanPSMT" w:cs="TimesNewRomanPSMT"/>
+        </w:rPr>
+        <w:t>{{</w:t>
+      </w:r>
+      <w:proofErr w:type="spellStart"/>
+      <w:proofErr w:type="gramStart"/>
+      <w:r>
+        <w:rPr>
+          <w:rFonts w:ascii="TimesNewRomanPSMT" w:hAnsi="TimesNewRomanPSMT" w:cs="TimesNewRomanPSMT"/>
+        </w:rPr>
+        <w:t>convention.champ</w:t>
+      </w:r>
+      <w:proofErr w:type="gramEnd"/>
+      <w:r>
+        <w:rPr>
+          <w:rFonts w:ascii="TimesNewRomanPSMT" w:hAnsi="TimesNewRomanPSMT" w:cs="TimesNewRomanPSMT"/>
+        </w:rPr>
+        <w:t>_libre_avenant</w:t>
+      </w:r>
+      <w:proofErr w:type="spellEnd"/>
+      <w:r>
+        <w:rPr>
+          <w:rFonts w:ascii="TimesNewRomanPSMT" w:hAnsi="TimesNewRomanPSMT" w:cs="TimesNewRomanPSMT"/>
+        </w:rPr>
+        <w:t>}}</w:t>
+      </w:r>
+    </w:p>
+    <w:p>
+      <w:pPr>
+        <w:rPr>
+          <w:rFonts w:ascii="TimesNewRomanPSMT" w:hAnsi="TimesNewRomanPSMT" w:cs="TimesNewRomanPSMT"/>
+        </w:rPr>
+      </w:pPr>
+      <w:r>
+        <w:rPr>
+          <w:rFonts w:ascii="TimesNewRomanPSMT" w:hAnsi="TimesNewRomanPSMT" w:cs="TimesNewRomanPSMT"/>
+        </w:rPr>
+        <w:t xml:space="preserve">{% </w:t>
+      </w:r>
+      <w:proofErr w:type="spellStart"/>
+      <w:r>
+        <w:rPr>
+          <w:rFonts w:ascii="TimesNewRomanPSMT" w:hAnsi="TimesNewRomanPSMT" w:cs="TimesNewRomanPSMT"/>
+        </w:rPr>
+        <w:t>endif</w:t>
+      </w:r>
+      <w:proofErr w:type="spellEnd"/>
+      <w:r>
+        <w:rPr>
+          <w:rFonts w:ascii="TimesNewRomanPSMT" w:hAnsi="TimesNewRomanPSMT" w:cs="TimesNewRomanPSMT"/>
+        </w:rPr>
+        <w:t xml:space="preserve"> %}</w:t>
+      </w:r>
+    </w:p>
+    <w:p/>
     <w:p>
       <w:pPr>
         <w:jc w:val="center"/>
@@ -2955,6 +4693,7 @@
           <w:rFonts w:ascii="TimesNewRomanPSMT" w:hAnsi="TimesNewRomanPSMT" w:cs="TimesNewRomanPSMT"/>
           <w:noProof/>
         </w:rPr>
+        <w:lastRenderedPageBreak/>
         <mc:AlternateContent>
           <mc:Choice Requires="wps">
             <w:drawing>
@@ -2992,7 +4731,35 @@
                               <w:rPr>
                                 <w:rFonts w:ascii="TimesNewRomanPSMT" w:hAnsi="TimesNewRomanPSMT" w:cs="TimesNewRomanPSMT"/>
                               </w:rPr>
-                              <w:t>Fait à {{administration.get_ville_signature_or_empty() }}, le</w:t>
+                              <w:t>Fait à {{</w:t>
+                            </w:r>
+                            <w:proofErr w:type="spellStart"/>
+                            <w:r>
+                              <w:rPr>
+                                <w:rFonts w:ascii="TimesNewRomanPSMT" w:hAnsi="TimesNewRomanPSMT" w:cs="TimesNewRomanPSMT"/>
+                              </w:rPr>
+                              <w:t>administration.get_ville_signature_or_</w:t>
+                            </w:r>
+                            <w:proofErr w:type="gramStart"/>
+                            <w:r>
+                              <w:rPr>
+                                <w:rFonts w:ascii="TimesNewRomanPSMT" w:hAnsi="TimesNewRomanPSMT" w:cs="TimesNewRomanPSMT"/>
+                              </w:rPr>
+                              <w:t>empty</w:t>
+                            </w:r>
+                            <w:proofErr w:type="spellEnd"/>
+                            <w:r>
+                              <w:rPr>
+                                <w:rFonts w:ascii="TimesNewRomanPSMT" w:hAnsi="TimesNewRomanPSMT" w:cs="TimesNewRomanPSMT"/>
+                              </w:rPr>
+                              <w:t>(</w:t>
+                            </w:r>
+                            <w:proofErr w:type="gramEnd"/>
+                            <w:r>
+                              <w:rPr>
+                                <w:rFonts w:ascii="TimesNewRomanPSMT" w:hAnsi="TimesNewRomanPSMT" w:cs="TimesNewRomanPSMT"/>
+                              </w:rPr>
+                              <w:t>) }}, le</w:t>
                             </w:r>
                           </w:p>
                           <w:p>
@@ -3019,15 +4786,18 @@
                               </w:rPr>
                               <w:t xml:space="preserve"> </w:t>
                             </w:r>
+                            <w:proofErr w:type="gramStart"/>
                             <w:r>
                               <w:t xml:space="preserve">{{ </w:t>
                             </w:r>
+                            <w:proofErr w:type="spellStart"/>
                             <w:r>
                               <w:rPr>
                                 <w:rFonts w:ascii="TimesNewRomanPSMT" w:hAnsi="TimesNewRomanPSMT" w:cs="TimesNewRomanPSMT"/>
                               </w:rPr>
                               <w:t>convention</w:t>
                             </w:r>
+                            <w:proofErr w:type="gramEnd"/>
                             <w:r>
                               <w:t>.signa</w:t>
                             </w:r>
@@ -3043,6 +4813,7 @@
                             <w:r>
                               <w:t>|default_empty_if_none</w:t>
                             </w:r>
+                            <w:proofErr w:type="spellEnd"/>
                             <w:r>
                               <w:t xml:space="preserve"> }}</w:t>
                             </w:r>
@@ -3088,6 +4859,7 @@
                               </w:rPr>
                               <w:t xml:space="preserve"> </w:t>
                             </w:r>
+                            <w:proofErr w:type="gramStart"/>
                             <w:r>
                               <w:t xml:space="preserve">{{ </w:t>
                             </w:r>
@@ -3097,6 +4869,7 @@
                               </w:rPr>
                               <w:t>convention</w:t>
                             </w:r>
+                            <w:proofErr w:type="gramEnd"/>
                             <w:r>
                               <w:t>.</w:t>
                             </w:r>
@@ -3168,15 +4941,18 @@
                               </w:rPr>
                               <w:t xml:space="preserve"> </w:t>
                             </w:r>
+                            <w:proofErr w:type="gramStart"/>
                             <w:r>
                               <w:t xml:space="preserve">{{ </w:t>
                             </w:r>
+                            <w:proofErr w:type="spellStart"/>
                             <w:r>
                               <w:rPr>
                                 <w:rFonts w:ascii="TimesNewRomanPSMT" w:hAnsi="TimesNewRomanPSMT" w:cs="TimesNewRomanPSMT"/>
                               </w:rPr>
                               <w:t>administration</w:t>
                             </w:r>
+                            <w:proofErr w:type="gramEnd"/>
                             <w:r>
                               <w:t>.signat</w:t>
                             </w:r>
@@ -3192,6 +4968,7 @@
                             <w:r>
                               <w:t>|default_empty_if_none</w:t>
                             </w:r>
+                            <w:proofErr w:type="spellEnd"/>
                             <w:r>
                               <w:t xml:space="preserve"> }}</w:t>
                             </w:r>
@@ -3233,7 +5010,7 @@
                 <v:stroke joinstyle="miter"/>
                 <v:path gradientshapeok="t" o:connecttype="rect"/>
               </v:shapetype>
-              <v:shape id="Text Box 25" o:spid="_x0000_s1026" type="#_x0000_t202" style="width:411.95pt;height:308.65pt;visibility:visible;mso-wrap-style:square;mso-left-percent:-10001;mso-top-percent:-10001;mso-position-horizontal:absolute;mso-position-horizontal-relative:char;mso-position-vertical:absolute;mso-position-vertical-relative:line;mso-left-percent:-10001;mso-top-percent:-10001;v-text-anchor:top" o:gfxdata="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" fillcolor="white [3201]" stroked="f" strokeweight=".5pt">
+              <v:shape id="Text Box 25" o:spid="_x0000_s1026" type="#_x0000_t202" style="width:411.95pt;height:308.65pt;visibility:visible;mso-wrap-style:square;mso-left-percent:-10001;mso-top-percent:-10001;mso-position-horizontal:absolute;mso-position-horizontal-relative:char;mso-position-vertical:absolute;mso-position-vertical-relative:line;mso-left-percent:-10001;mso-top-percent:-10001;v-text-anchor:top" o:gfxdata="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" fillcolor="white [3201]" stroked="f" strokeweight=".5pt">
                 <v:textbox inset="0,0,0,0">
                   <w:txbxContent>
                     <w:p>
@@ -3244,7 +5021,35 @@
                         <w:rPr>
                           <w:rFonts w:ascii="TimesNewRomanPSMT" w:hAnsi="TimesNewRomanPSMT" w:cs="TimesNewRomanPSMT"/>
                         </w:rPr>
-                        <w:t>Fait à {{administration.get_ville_signature_or_empty() }}, le</w:t>
+                        <w:t>Fait à {{</w:t>
+                      </w:r>
+                      <w:proofErr w:type="spellStart"/>
+                      <w:r>
+                        <w:rPr>
+                          <w:rFonts w:ascii="TimesNewRomanPSMT" w:hAnsi="TimesNewRomanPSMT" w:cs="TimesNewRomanPSMT"/>
+                        </w:rPr>
+                        <w:t>administration.get_ville_signature_or_</w:t>
+                      </w:r>
+                      <w:proofErr w:type="gramStart"/>
+                      <w:r>
+                        <w:rPr>
+                          <w:rFonts w:ascii="TimesNewRomanPSMT" w:hAnsi="TimesNewRomanPSMT" w:cs="TimesNewRomanPSMT"/>
+                        </w:rPr>
+                        <w:t>empty</w:t>
+                      </w:r>
+                      <w:proofErr w:type="spellEnd"/>
+                      <w:r>
+                        <w:rPr>
+                          <w:rFonts w:ascii="TimesNewRomanPSMT" w:hAnsi="TimesNewRomanPSMT" w:cs="TimesNewRomanPSMT"/>
+                        </w:rPr>
+                        <w:t>(</w:t>
+                      </w:r>
+                      <w:proofErr w:type="gramEnd"/>
+                      <w:r>
+                        <w:rPr>
+                          <w:rFonts w:ascii="TimesNewRomanPSMT" w:hAnsi="TimesNewRomanPSMT" w:cs="TimesNewRomanPSMT"/>
+                        </w:rPr>
+                        <w:t>) }}, le</w:t>
                       </w:r>
                     </w:p>
                     <w:p>
@@ -3271,15 +5076,18 @@
                         </w:rPr>
                         <w:t xml:space="preserve"> </w:t>
                       </w:r>
+                      <w:proofErr w:type="gramStart"/>
                       <w:r>
                         <w:t xml:space="preserve">{{ </w:t>
                       </w:r>
+                      <w:proofErr w:type="spellStart"/>
                       <w:r>
                         <w:rPr>
                           <w:rFonts w:ascii="TimesNewRomanPSMT" w:hAnsi="TimesNewRomanPSMT" w:cs="TimesNewRomanPSMT"/>
                         </w:rPr>
                         <w:t>convention</w:t>
                       </w:r>
+                      <w:proofErr w:type="gramEnd"/>
                       <w:r>
                         <w:t>.signa</w:t>
                       </w:r>
@@ -3295,6 +5103,7 @@
                       <w:r>
                         <w:t>|default_empty_if_none</w:t>
                       </w:r>
+                      <w:proofErr w:type="spellEnd"/>
                       <w:r>
                         <w:t xml:space="preserve"> }}</w:t>
                       </w:r>
@@ -3340,6 +5149,7 @@
                         </w:rPr>
                         <w:t xml:space="preserve"> </w:t>
                       </w:r>
+                      <w:proofErr w:type="gramStart"/>
                       <w:r>
                         <w:t xml:space="preserve">{{ </w:t>
                       </w:r>
@@ -3349,6 +5159,7 @@
                         </w:rPr>
                         <w:t>convention</w:t>
                       </w:r>
+                      <w:proofErr w:type="gramEnd"/>
                       <w:r>
                         <w:t>.</w:t>
                       </w:r>
@@ -3420,15 +5231,18 @@
                         </w:rPr>
                         <w:t xml:space="preserve"> </w:t>
                       </w:r>
+                      <w:proofErr w:type="gramStart"/>
                       <w:r>
                         <w:t xml:space="preserve">{{ </w:t>
                       </w:r>
+                      <w:proofErr w:type="spellStart"/>
                       <w:r>
                         <w:rPr>
                           <w:rFonts w:ascii="TimesNewRomanPSMT" w:hAnsi="TimesNewRomanPSMT" w:cs="TimesNewRomanPSMT"/>
                         </w:rPr>
                         <w:t>administration</w:t>
                       </w:r>
+                      <w:proofErr w:type="gramEnd"/>
                       <w:r>
                         <w:t>.signat</w:t>
                       </w:r>
@@ -3444,6 +5258,7 @@
                       <w:r>
                         <w:t>|default_empty_if_none</w:t>
                       </w:r>
+                      <w:proofErr w:type="spellEnd"/>
                       <w:r>
                         <w:t xml:space="preserve"> }}</w:t>
                       </w:r>
@@ -3520,7 +5335,7 @@
 <w:ftr xmlns:wpc="http://schemas.microsoft.com/office/word/2010/wordprocessingCanvas" xmlns:cx="http://schemas.microsoft.com/office/drawing/2014/chartex" xmlns:cx1="http://schemas.microsoft.com/office/drawing/2015/9/8/chartex" xmlns:cx2="http://schemas.microsoft.com/office/drawing/2015/10/21/chartex" xmlns:cx3="http://schemas.microsoft.com/office/drawing/2016/5/9/chartex" xmlns:cx4="http://schemas.microsoft.com/office/drawing/2016/5/10/chartex" xmlns:cx5="http://schemas.microsoft.com/office/drawing/2016/5/11/chartex" xmlns:cx6="http://schemas.microsoft.com/office/drawing/2016/5/12/chartex" xmlns:cx7="http://schemas.microsoft.com/office/drawing/2016/5/13/chartex" xmlns:cx8="http://schemas.microsoft.com/office/drawing/2016/5/14/chartex" xmlns:mc="http://schemas.openxmlformats.org/markup-compatibility/2006" xmlns:aink="http://schemas.microsoft.com/office/drawing/2016/ink" xmlns:am3d="http://schemas.microsoft.com/office/drawing/2017/model3d" xmlns:o="urn:schemas-microsoft-com:office:office" xmlns:oel="http://schemas.microsoft.com/office/2019/extlst" xmlns:r="http://schemas.openxmlformats.org/officeDocument/2006/relationships" xmlns:m="http://schemas.openxmlformats.org/officeDocument/2006/math" xmlns:v="urn:schemas-microsoft-com:vml" xmlns:wp14="http://schemas.microsoft.com/office/word/2010/wordprocessingDrawing" xmlns:wp="http://schemas.openxmlformats.org/drawingml/2006/wordprocessingDrawing" xmlns:w10="urn:schemas-microsoft-com:office:word" xmlns:w="http://schemas.openxmlformats.org/wordprocessingml/2006/main" xmlns:w14="http://schemas.microsoft.com/office/word/2010/wordml" xmlns:w15="http://schemas.microsoft.com/office/word/2012/wordml" xmlns:w16cex="http://schemas.microsoft.com/office/word/2018/wordml/cex" xmlns:w16cid="http://schemas.microsoft.com/office/word/2016/wordml/cid" xmlns:w16="http://schemas.microsoft.com/office/word/2018/wordml" xmlns:w16sdtdh="http://schemas.microsoft.com/office/word/2020/wordml/sdtdatahash" xmlns:w16se="http://schemas.microsoft.com/office/word/2015/wordml/symex" xmlns:wpg="http://schemas.microsoft.com/office/word/2010/wordprocessingGroup" xmlns:wpi="http://schemas.microsoft.com/office/word/2010/wordprocessingInk" xmlns:wne="http://schemas.microsoft.com/office/word/2006/wordml" xmlns:wps="http://schemas.microsoft.com/office/word/2010/wordprocessingShape" mc:Ignorable="w14 w15 w16se w16cid w16 w16cex w16sdtdh wp14">
   <w:p>
     <w:pPr>
-      <w:pStyle w:val="Footer"/>
+      <w:pStyle w:val="Pieddepage"/>
     </w:pPr>
     <w:r>
       <w:t xml:space="preserve"> </w:t>
@@ -3533,7 +5348,7 @@
 <w:ftr xmlns:wpc="http://schemas.microsoft.com/office/word/2010/wordprocessingCanvas" xmlns:cx="http://schemas.microsoft.com/office/drawing/2014/chartex" xmlns:cx1="http://schemas.microsoft.com/office/drawing/2015/9/8/chartex" xmlns:cx2="http://schemas.microsoft.com/office/drawing/2015/10/21/chartex" xmlns:cx3="http://schemas.microsoft.com/office/drawing/2016/5/9/chartex" xmlns:cx4="http://schemas.microsoft.com/office/drawing/2016/5/10/chartex" xmlns:cx5="http://schemas.microsoft.com/office/drawing/2016/5/11/chartex" xmlns:cx6="http://schemas.microsoft.com/office/drawing/2016/5/12/chartex" xmlns:cx7="http://schemas.microsoft.com/office/drawing/2016/5/13/chartex" xmlns:cx8="http://schemas.microsoft.com/office/drawing/2016/5/14/chartex" xmlns:mc="http://schemas.openxmlformats.org/markup-compatibility/2006" xmlns:aink="http://schemas.microsoft.com/office/drawing/2016/ink" xmlns:am3d="http://schemas.microsoft.com/office/drawing/2017/model3d" xmlns:o="urn:schemas-microsoft-com:office:office" xmlns:oel="http://schemas.microsoft.com/office/2019/extlst" xmlns:r="http://schemas.openxmlformats.org/officeDocument/2006/relationships" xmlns:m="http://schemas.openxmlformats.org/officeDocument/2006/math" xmlns:v="urn:schemas-microsoft-com:vml" xmlns:wp14="http://schemas.microsoft.com/office/word/2010/wordprocessingDrawing" xmlns:wp="http://schemas.openxmlformats.org/drawingml/2006/wordprocessingDrawing" xmlns:w10="urn:schemas-microsoft-com:office:word" xmlns:w="http://schemas.openxmlformats.org/wordprocessingml/2006/main" xmlns:w14="http://schemas.microsoft.com/office/word/2010/wordml" xmlns:w15="http://schemas.microsoft.com/office/word/2012/wordml" xmlns:w16cex="http://schemas.microsoft.com/office/word/2018/wordml/cex" xmlns:w16cid="http://schemas.microsoft.com/office/word/2016/wordml/cid" xmlns:w16="http://schemas.microsoft.com/office/word/2018/wordml" xmlns:w16sdtdh="http://schemas.microsoft.com/office/word/2020/wordml/sdtdatahash" xmlns:w16se="http://schemas.microsoft.com/office/word/2015/wordml/symex" xmlns:wpg="http://schemas.microsoft.com/office/word/2010/wordprocessingGroup" xmlns:wpi="http://schemas.microsoft.com/office/word/2010/wordprocessingInk" xmlns:wne="http://schemas.microsoft.com/office/word/2006/wordml" xmlns:wps="http://schemas.microsoft.com/office/word/2010/wordprocessingShape" mc:Ignorable="w14 w15 w16se w16cid w16 w16cex w16sdtdh wp14">
   <w:p>
     <w:pPr>
-      <w:pStyle w:val="Footer"/>
+      <w:pStyle w:val="Pieddepage"/>
     </w:pPr>
     <w:r>
       <w:t xml:space="preserve"> </w:t>
@@ -3546,7 +5361,7 @@
 <w:ftr xmlns:wpc="http://schemas.microsoft.com/office/word/2010/wordprocessingCanvas" xmlns:cx="http://schemas.microsoft.com/office/drawing/2014/chartex" xmlns:cx1="http://schemas.microsoft.com/office/drawing/2015/9/8/chartex" xmlns:cx2="http://schemas.microsoft.com/office/drawing/2015/10/21/chartex" xmlns:cx3="http://schemas.microsoft.com/office/drawing/2016/5/9/chartex" xmlns:cx4="http://schemas.microsoft.com/office/drawing/2016/5/10/chartex" xmlns:cx5="http://schemas.microsoft.com/office/drawing/2016/5/11/chartex" xmlns:cx6="http://schemas.microsoft.com/office/drawing/2016/5/12/chartex" xmlns:cx7="http://schemas.microsoft.com/office/drawing/2016/5/13/chartex" xmlns:cx8="http://schemas.microsoft.com/office/drawing/2016/5/14/chartex" xmlns:mc="http://schemas.openxmlformats.org/markup-compatibility/2006" xmlns:aink="http://schemas.microsoft.com/office/drawing/2016/ink" xmlns:am3d="http://schemas.microsoft.com/office/drawing/2017/model3d" xmlns:o="urn:schemas-microsoft-com:office:office" xmlns:oel="http://schemas.microsoft.com/office/2019/extlst" xmlns:r="http://schemas.openxmlformats.org/officeDocument/2006/relationships" xmlns:m="http://schemas.openxmlformats.org/officeDocument/2006/math" xmlns:v="urn:schemas-microsoft-com:vml" xmlns:wp14="http://schemas.microsoft.com/office/word/2010/wordprocessingDrawing" xmlns:wp="http://schemas.openxmlformats.org/drawingml/2006/wordprocessingDrawing" xmlns:w10="urn:schemas-microsoft-com:office:word" xmlns:w="http://schemas.openxmlformats.org/wordprocessingml/2006/main" xmlns:w14="http://schemas.microsoft.com/office/word/2010/wordml" xmlns:w15="http://schemas.microsoft.com/office/word/2012/wordml" xmlns:w16cex="http://schemas.microsoft.com/office/word/2018/wordml/cex" xmlns:w16cid="http://schemas.microsoft.com/office/word/2016/wordml/cid" xmlns:w16="http://schemas.microsoft.com/office/word/2018/wordml" xmlns:w16sdtdh="http://schemas.microsoft.com/office/word/2020/wordml/sdtdatahash" xmlns:w16se="http://schemas.microsoft.com/office/word/2015/wordml/symex" xmlns:wpg="http://schemas.microsoft.com/office/word/2010/wordprocessingGroup" xmlns:wpi="http://schemas.microsoft.com/office/word/2010/wordprocessingInk" xmlns:wne="http://schemas.microsoft.com/office/word/2006/wordml" xmlns:wps="http://schemas.microsoft.com/office/word/2010/wordprocessingShape" mc:Ignorable="w14 w15 w16se w16cid w16 w16cex w16sdtdh wp14">
   <w:p>
     <w:pPr>
-      <w:pStyle w:val="Footer"/>
+      <w:pStyle w:val="Pieddepage"/>
     </w:pPr>
     <w:r>
       <w:t xml:space="preserve"> </w:t>
@@ -3578,7 +5393,7 @@
 <w:hdr xmlns:wpc="http://schemas.microsoft.com/office/word/2010/wordprocessingCanvas" xmlns:cx="http://schemas.microsoft.com/office/drawing/2014/chartex" xmlns:cx1="http://schemas.microsoft.com/office/drawing/2015/9/8/chartex" xmlns:cx2="http://schemas.microsoft.com/office/drawing/2015/10/21/chartex" xmlns:cx3="http://schemas.microsoft.com/office/drawing/2016/5/9/chartex" xmlns:cx4="http://schemas.microsoft.com/office/drawing/2016/5/10/chartex" xmlns:cx5="http://schemas.microsoft.com/office/drawing/2016/5/11/chartex" xmlns:cx6="http://schemas.microsoft.com/office/drawing/2016/5/12/chartex" xmlns:cx7="http://schemas.microsoft.com/office/drawing/2016/5/13/chartex" xmlns:cx8="http://schemas.microsoft.com/office/drawing/2016/5/14/chartex" xmlns:mc="http://schemas.openxmlformats.org/markup-compatibility/2006" xmlns:aink="http://schemas.microsoft.com/office/drawing/2016/ink" xmlns:am3d="http://schemas.microsoft.com/office/drawing/2017/model3d" xmlns:o="urn:schemas-microsoft-com:office:office" xmlns:oel="http://schemas.microsoft.com/office/2019/extlst" xmlns:r="http://schemas.openxmlformats.org/officeDocument/2006/relationships" xmlns:m="http://schemas.openxmlformats.org/officeDocument/2006/math" xmlns:v="urn:schemas-microsoft-com:vml" xmlns:wp14="http://schemas.microsoft.com/office/word/2010/wordprocessingDrawing" xmlns:wp="http://schemas.openxmlformats.org/drawingml/2006/wordprocessingDrawing" xmlns:w10="urn:schemas-microsoft-com:office:word" xmlns:w="http://schemas.openxmlformats.org/wordprocessingml/2006/main" xmlns:w14="http://schemas.microsoft.com/office/word/2010/wordml" xmlns:w15="http://schemas.microsoft.com/office/word/2012/wordml" xmlns:w16cex="http://schemas.microsoft.com/office/word/2018/wordml/cex" xmlns:w16cid="http://schemas.microsoft.com/office/word/2016/wordml/cid" xmlns:w16="http://schemas.microsoft.com/office/word/2018/wordml" xmlns:w16sdtdh="http://schemas.microsoft.com/office/word/2020/wordml/sdtdatahash" xmlns:w16se="http://schemas.microsoft.com/office/word/2015/wordml/symex" xmlns:wpg="http://schemas.microsoft.com/office/word/2010/wordprocessingGroup" xmlns:wpi="http://schemas.microsoft.com/office/word/2010/wordprocessingInk" xmlns:wne="http://schemas.microsoft.com/office/word/2006/wordml" xmlns:wps="http://schemas.microsoft.com/office/word/2010/wordprocessingShape" mc:Ignorable="w14 w15 w16se w16cid w16 w16cex w16sdtdh wp14">
   <w:p>
     <w:pPr>
-      <w:pStyle w:val="Header"/>
+      <w:pStyle w:val="En-tte"/>
     </w:pPr>
     <w:r>
       <w:rPr>
@@ -3642,7 +5457,7 @@
                         <w:p>
                           <w:r>
                             <w:rPr>
-                              <w:rStyle w:val="PageNumber"/>
+                              <w:rStyle w:val="Numrodepage"/>
                               <w:sz w:val="22"/>
                               <w:szCs w:val="22"/>
                             </w:rPr>
@@ -3650,7 +5465,7 @@
                           </w:r>
                           <w:r>
                             <w:rPr>
-                              <w:rStyle w:val="PageNumber"/>
+                              <w:rStyle w:val="Numrodepage"/>
                               <w:sz w:val="22"/>
                               <w:szCs w:val="22"/>
                             </w:rPr>
@@ -3658,7 +5473,7 @@
                           </w:r>
                           <w:r>
                             <w:rPr>
-                              <w:rStyle w:val="PageNumber"/>
+                              <w:rStyle w:val="Numrodepage"/>
                               <w:sz w:val="22"/>
                               <w:szCs w:val="22"/>
                             </w:rPr>
@@ -3666,7 +5481,7 @@
                           </w:r>
                           <w:r>
                             <w:rPr>
-                              <w:rStyle w:val="PageNumber"/>
+                              <w:rStyle w:val="Numrodepage"/>
                               <w:sz w:val="22"/>
                               <w:szCs w:val="22"/>
                             </w:rPr>
@@ -3674,7 +5489,7 @@
                           </w:r>
                           <w:r>
                             <w:rPr>
-                              <w:rStyle w:val="PageNumber"/>
+                              <w:rStyle w:val="Numrodepage"/>
                               <w:noProof/>
                               <w:sz w:val="22"/>
                               <w:szCs w:val="22"/>
@@ -3683,7 +5498,7 @@
                           </w:r>
                           <w:r>
                             <w:rPr>
-                              <w:rStyle w:val="PageNumber"/>
+                              <w:rStyle w:val="Numrodepage"/>
                               <w:sz w:val="22"/>
                               <w:szCs w:val="22"/>
                             </w:rPr>
@@ -3691,45 +5506,45 @@
                           </w:r>
                           <w:r>
                             <w:rPr>
-                              <w:rStyle w:val="PageNumber"/>
+                              <w:rStyle w:val="Numrodepage"/>
                             </w:rPr>
                             <w:tab/>
                             <w:t xml:space="preserve">- </w:t>
                           </w:r>
                           <w:r>
                             <w:rPr>
-                              <w:rStyle w:val="PageNumber"/>
+                              <w:rStyle w:val="Numrodepage"/>
                             </w:rPr>
                             <w:fldChar w:fldCharType="begin"/>
                           </w:r>
                           <w:r>
                             <w:rPr>
-                              <w:rStyle w:val="PageNumber"/>
+                              <w:rStyle w:val="Numrodepage"/>
                             </w:rPr>
                             <w:instrText xml:space="preserve"> PAGE </w:instrText>
                           </w:r>
                           <w:r>
                             <w:rPr>
-                              <w:rStyle w:val="PageNumber"/>
+                              <w:rStyle w:val="Numrodepage"/>
                             </w:rPr>
                             <w:fldChar w:fldCharType="separate"/>
                           </w:r>
                           <w:r>
                             <w:rPr>
-                              <w:rStyle w:val="PageNumber"/>
+                              <w:rStyle w:val="Numrodepage"/>
                               <w:noProof/>
                             </w:rPr>
                             <w:t>16</w:t>
                           </w:r>
                           <w:r>
                             <w:rPr>
-                              <w:rStyle w:val="PageNumber"/>
+                              <w:rStyle w:val="Numrodepage"/>
                             </w:rPr>
                             <w:fldChar w:fldCharType="end"/>
                           </w:r>
                           <w:r>
                             <w:rPr>
-                              <w:rStyle w:val="PageNumber"/>
+                              <w:rStyle w:val="Numrodepage"/>
                             </w:rPr>
                             <w:t xml:space="preserve"> -101010 878</w:t>
                           </w:r>
@@ -3908,7 +5723,7 @@
 <w:hdr xmlns:wpc="http://schemas.microsoft.com/office/word/2010/wordprocessingCanvas" xmlns:cx="http://schemas.microsoft.com/office/drawing/2014/chartex" xmlns:cx1="http://schemas.microsoft.com/office/drawing/2015/9/8/chartex" xmlns:cx2="http://schemas.microsoft.com/office/drawing/2015/10/21/chartex" xmlns:cx3="http://schemas.microsoft.com/office/drawing/2016/5/9/chartex" xmlns:cx4="http://schemas.microsoft.com/office/drawing/2016/5/10/chartex" xmlns:cx5="http://schemas.microsoft.com/office/drawing/2016/5/11/chartex" xmlns:cx6="http://schemas.microsoft.com/office/drawing/2016/5/12/chartex" xmlns:cx7="http://schemas.microsoft.com/office/drawing/2016/5/13/chartex" xmlns:cx8="http://schemas.microsoft.com/office/drawing/2016/5/14/chartex" xmlns:mc="http://schemas.openxmlformats.org/markup-compatibility/2006" xmlns:aink="http://schemas.microsoft.com/office/drawing/2016/ink" xmlns:am3d="http://schemas.microsoft.com/office/drawing/2017/model3d" xmlns:o="urn:schemas-microsoft-com:office:office" xmlns:oel="http://schemas.microsoft.com/office/2019/extlst" xmlns:r="http://schemas.openxmlformats.org/officeDocument/2006/relationships" xmlns:m="http://schemas.openxmlformats.org/officeDocument/2006/math" xmlns:v="urn:schemas-microsoft-com:vml" xmlns:wp14="http://schemas.microsoft.com/office/word/2010/wordprocessingDrawing" xmlns:wp="http://schemas.openxmlformats.org/drawingml/2006/wordprocessingDrawing" xmlns:w10="urn:schemas-microsoft-com:office:word" xmlns:w="http://schemas.openxmlformats.org/wordprocessingml/2006/main" xmlns:w14="http://schemas.microsoft.com/office/word/2010/wordml" xmlns:w15="http://schemas.microsoft.com/office/word/2012/wordml" xmlns:w16cex="http://schemas.microsoft.com/office/word/2018/wordml/cex" xmlns:w16cid="http://schemas.microsoft.com/office/word/2016/wordml/cid" xmlns:w16="http://schemas.microsoft.com/office/word/2018/wordml" xmlns:w16sdtdh="http://schemas.microsoft.com/office/word/2020/wordml/sdtdatahash" xmlns:w16se="http://schemas.microsoft.com/office/word/2015/wordml/symex" xmlns:wpg="http://schemas.microsoft.com/office/word/2010/wordprocessingGroup" xmlns:wpi="http://schemas.microsoft.com/office/word/2010/wordprocessingInk" xmlns:wne="http://schemas.microsoft.com/office/word/2006/wordml" xmlns:wps="http://schemas.microsoft.com/office/word/2010/wordprocessingShape" mc:Ignorable="w14 w15 w16se w16cid w16 w16cex w16sdtdh wp14">
   <w:p>
     <w:pPr>
-      <w:pStyle w:val="Header"/>
+      <w:pStyle w:val="En-tte"/>
       <w:ind w:right="360"/>
     </w:pPr>
     <w:r>
@@ -4008,7 +5823,7 @@
                         <w:p>
                           <w:r>
                             <w:rPr>
-                              <w:rStyle w:val="PageNumber"/>
+                              <w:rStyle w:val="Numrodepage"/>
                               <w:sz w:val="22"/>
                               <w:szCs w:val="22"/>
                             </w:rPr>
@@ -4016,7 +5831,7 @@
                           </w:r>
                           <w:r>
                             <w:rPr>
-                              <w:rStyle w:val="PageNumber"/>
+                              <w:rStyle w:val="Numrodepage"/>
                               <w:sz w:val="22"/>
                               <w:szCs w:val="22"/>
                             </w:rPr>
@@ -4024,7 +5839,7 @@
                           </w:r>
                           <w:r>
                             <w:rPr>
-                              <w:rStyle w:val="PageNumber"/>
+                              <w:rStyle w:val="Numrodepage"/>
                               <w:sz w:val="22"/>
                               <w:szCs w:val="22"/>
                             </w:rPr>
@@ -4032,7 +5847,7 @@
                           </w:r>
                           <w:r>
                             <w:rPr>
-                              <w:rStyle w:val="PageNumber"/>
+                              <w:rStyle w:val="Numrodepage"/>
                               <w:sz w:val="22"/>
                               <w:szCs w:val="22"/>
                             </w:rPr>
@@ -4040,7 +5855,7 @@
                           </w:r>
                           <w:r>
                             <w:rPr>
-                              <w:rStyle w:val="PageNumber"/>
+                              <w:rStyle w:val="Numrodepage"/>
                               <w:noProof/>
                               <w:sz w:val="22"/>
                               <w:szCs w:val="22"/>
@@ -4049,7 +5864,7 @@
                           </w:r>
                           <w:r>
                             <w:rPr>
-                              <w:rStyle w:val="PageNumber"/>
+                              <w:rStyle w:val="Numrodepage"/>
                               <w:sz w:val="22"/>
                               <w:szCs w:val="22"/>
                             </w:rPr>
@@ -4057,45 +5872,45 @@
                           </w:r>
                           <w:r>
                             <w:rPr>
-                              <w:rStyle w:val="PageNumber"/>
+                              <w:rStyle w:val="Numrodepage"/>
                             </w:rPr>
                             <w:tab/>
                             <w:t xml:space="preserve">- </w:t>
                           </w:r>
                           <w:r>
                             <w:rPr>
-                              <w:rStyle w:val="PageNumber"/>
+                              <w:rStyle w:val="Numrodepage"/>
                             </w:rPr>
                             <w:fldChar w:fldCharType="begin"/>
                           </w:r>
                           <w:r>
                             <w:rPr>
-                              <w:rStyle w:val="PageNumber"/>
+                              <w:rStyle w:val="Numrodepage"/>
                             </w:rPr>
                             <w:instrText xml:space="preserve"> PAGE </w:instrText>
                           </w:r>
                           <w:r>
                             <w:rPr>
-                              <w:rStyle w:val="PageNumber"/>
+                              <w:rStyle w:val="Numrodepage"/>
                             </w:rPr>
                             <w:fldChar w:fldCharType="separate"/>
                           </w:r>
                           <w:r>
                             <w:rPr>
-                              <w:rStyle w:val="PageNumber"/>
+                              <w:rStyle w:val="Numrodepage"/>
                               <w:noProof/>
                             </w:rPr>
                             <w:t>16</w:t>
                           </w:r>
                           <w:r>
                             <w:rPr>
-                              <w:rStyle w:val="PageNumber"/>
+                              <w:rStyle w:val="Numrodepage"/>
                             </w:rPr>
                             <w:fldChar w:fldCharType="end"/>
                           </w:r>
                           <w:r>
                             <w:rPr>
-                              <w:rStyle w:val="PageNumber"/>
+                              <w:rStyle w:val="Numrodepage"/>
                             </w:rPr>
                             <w:t xml:space="preserve"> -101010 878</w:t>
                           </w:r>
@@ -4168,16 +5983,7 @@
                         <w:sz w:val="22"/>
                         <w:szCs w:val="22"/>
                       </w:rPr>
-                      <w:t>1</w:t>
-                    </w:r>
-                    <w:r>
-                      <w:rPr>
-                        <w:rStyle w:val="Numrodepage"/>
-                        <w:noProof/>
-                        <w:sz w:val="22"/>
-                        <w:szCs w:val="22"/>
-                      </w:rPr>
-                      <w:t>6</w:t>
+                      <w:t>16</w:t>
                     </w:r>
                     <w:r>
                       <w:rPr>
@@ -4242,25 +6048,25 @@
     </w:r>
     <w:r>
       <w:rPr>
-        <w:rStyle w:val="PageNumber"/>
+        <w:rStyle w:val="Numrodepage"/>
       </w:rPr>
       <w:t xml:space="preserve"> </w:t>
     </w:r>
     <w:r>
       <w:rPr>
-        <w:rStyle w:val="PageNumber"/>
+        <w:rStyle w:val="Numrodepage"/>
       </w:rPr>
       <w:tab/>
     </w:r>
     <w:r>
       <w:rPr>
-        <w:rStyle w:val="PageNumber"/>
+        <w:rStyle w:val="Numrodepage"/>
       </w:rPr>
       <w:tab/>
     </w:r>
     <w:r>
       <w:rPr>
-        <w:rStyle w:val="PageNumber"/>
+        <w:rStyle w:val="Numrodepage"/>
       </w:rPr>
       <w:tab/>
     </w:r>
@@ -4272,7 +6078,7 @@
 <w:hdr xmlns:wpc="http://schemas.microsoft.com/office/word/2010/wordprocessingCanvas" xmlns:cx="http://schemas.microsoft.com/office/drawing/2014/chartex" xmlns:cx1="http://schemas.microsoft.com/office/drawing/2015/9/8/chartex" xmlns:cx2="http://schemas.microsoft.com/office/drawing/2015/10/21/chartex" xmlns:cx3="http://schemas.microsoft.com/office/drawing/2016/5/9/chartex" xmlns:cx4="http://schemas.microsoft.com/office/drawing/2016/5/10/chartex" xmlns:cx5="http://schemas.microsoft.com/office/drawing/2016/5/11/chartex" xmlns:cx6="http://schemas.microsoft.com/office/drawing/2016/5/12/chartex" xmlns:cx7="http://schemas.microsoft.com/office/drawing/2016/5/13/chartex" xmlns:cx8="http://schemas.microsoft.com/office/drawing/2016/5/14/chartex" xmlns:mc="http://schemas.openxmlformats.org/markup-compatibility/2006" xmlns:aink="http://schemas.microsoft.com/office/drawing/2016/ink" xmlns:am3d="http://schemas.microsoft.com/office/drawing/2017/model3d" xmlns:o="urn:schemas-microsoft-com:office:office" xmlns:oel="http://schemas.microsoft.com/office/2019/extlst" xmlns:r="http://schemas.openxmlformats.org/officeDocument/2006/relationships" xmlns:m="http://schemas.openxmlformats.org/officeDocument/2006/math" xmlns:v="urn:schemas-microsoft-com:vml" xmlns:wp14="http://schemas.microsoft.com/office/word/2010/wordprocessingDrawing" xmlns:wp="http://schemas.openxmlformats.org/drawingml/2006/wordprocessingDrawing" xmlns:w10="urn:schemas-microsoft-com:office:word" xmlns:w="http://schemas.openxmlformats.org/wordprocessingml/2006/main" xmlns:w14="http://schemas.microsoft.com/office/word/2010/wordml" xmlns:w15="http://schemas.microsoft.com/office/word/2012/wordml" xmlns:w16cex="http://schemas.microsoft.com/office/word/2018/wordml/cex" xmlns:w16cid="http://schemas.microsoft.com/office/word/2016/wordml/cid" xmlns:w16="http://schemas.microsoft.com/office/word/2018/wordml" xmlns:w16sdtdh="http://schemas.microsoft.com/office/word/2020/wordml/sdtdatahash" xmlns:w16se="http://schemas.microsoft.com/office/word/2015/wordml/symex" xmlns:wpg="http://schemas.microsoft.com/office/word/2010/wordprocessingGroup" xmlns:wpi="http://schemas.microsoft.com/office/word/2010/wordprocessingInk" xmlns:wne="http://schemas.microsoft.com/office/word/2006/wordml" xmlns:wps="http://schemas.microsoft.com/office/word/2010/wordprocessingShape" mc:Ignorable="w14 w15 w16se w16cid w16 w16cex w16sdtdh wp14">
   <w:tbl>
     <w:tblPr>
-      <w:tblStyle w:val="TableGrid"/>
+      <w:tblStyle w:val="Grilledutableau"/>
       <w:tblW w:w="8460" w:type="dxa"/>
       <w:jc w:val="center"/>
       <w:tblBorders>
@@ -4512,7 +6318,15 @@
             <w:pStyle w:val="Form9"/>
           </w:pPr>
           <w:r>
-            <w:t>(pour l'établissement d'expéditions, copies, extraits d'actes ou décisions judiciaires à publier)</w:t>
+            <w:t>(</w:t>
+          </w:r>
+          <w:proofErr w:type="gramStart"/>
+          <w:r>
+            <w:t>pour</w:t>
+          </w:r>
+          <w:proofErr w:type="gramEnd"/>
+          <w:r>
+            <w:t xml:space="preserve"> l'établissement d'expéditions, copies, extraits d'actes ou décisions judiciaires à publier)</w:t>
           </w:r>
         </w:p>
         <w:p/>
@@ -4694,9 +6508,11 @@
             </w:rPr>
             <w:t xml:space="preserve"> </w:t>
           </w:r>
+          <w:proofErr w:type="gramStart"/>
           <w:r>
             <w:t>TAXES:</w:t>
           </w:r>
+          <w:proofErr w:type="gramEnd"/>
         </w:p>
         <w:p>
           <w:pPr>
@@ -4715,9 +6531,11 @@
           <w:pPr>
             <w:pStyle w:val="Form10J"/>
           </w:pPr>
+          <w:proofErr w:type="gramStart"/>
           <w:r>
             <w:t>CSI:</w:t>
           </w:r>
+          <w:proofErr w:type="gramEnd"/>
         </w:p>
         <w:p>
           <w:pPr>
@@ -4777,7 +6595,7 @@
   </w:tbl>
   <w:p>
     <w:pPr>
-      <w:pStyle w:val="Header"/>
+      <w:pStyle w:val="En-tte"/>
       <w:tabs>
         <w:tab w:val="clear" w:pos="4536"/>
         <w:tab w:val="clear" w:pos="9072"/>
@@ -4917,11 +6735,11 @@
                                 <v:path o:extrusionok="f" gradientshapeok="t" o:connecttype="rect"/>
                                 <o:lock v:ext="edit" aspectratio="t"/>
                               </v:shapetype>
-                              <v:shape id="_x0000_i1025" type="#_x0000_t75" alt="" style="width:38pt;height:26pt;mso-width-percent:0;mso-height-percent:0;mso-width-percent:0;mso-height-percent:0" filled="t">
+                              <v:shape id="_x0000_i1026" type="#_x0000_t75" alt="" style="width:38.25pt;height:26.25pt;mso-width-percent:0;mso-height-percent:0;mso-width-percent:0;mso-height-percent:0" filled="t">
                                 <v:fill color2="black"/>
                                 <v:imagedata r:id="rId2" o:title="" croptop="-22f" cropbottom="-22f" cropleft="-25f" cropright="-25f"/>
                               </v:shape>
-                              <o:OLEObject Type="Embed" ProgID="Word.Picture.8" ShapeID="_x0000_i1025" DrawAspect="Content" ObjectID="_1737612873" r:id="rId3"/>
+                              <o:OLEObject Type="Embed" ProgID="Word.Picture.8" ShapeID="_x0000_i1026" DrawAspect="Content" ObjectID="_1762074095" r:id="rId3"/>
                             </w:object>
                           </w:r>
                         </w:p>
@@ -4967,11 +6785,7 @@
         </mc:Choice>
         <mc:Fallback>
           <w:pict>
-            <v:shapetype w14:anchorId="20DB70F0" id="_x0000_t202" coordsize="21600,21600" o:spt="202" path="m,l,21600r21600,l21600,xe">
-              <v:stroke joinstyle="miter"/>
-              <v:path gradientshapeok="t" o:connecttype="rect"/>
-            </v:shapetype>
-            <v:shape id="Text Box 17" o:spid="_x0000_s1030" type="#_x0000_t202" style="position:absolute;left:0;text-align:left;margin-left:37.35pt;margin-top:21.2pt;width:78.5pt;height:49.7pt;z-index:251663360;visibility:visible;mso-wrap-style:square;mso-width-percent:0;mso-height-percent:0;mso-wrap-distance-left:9.05pt;mso-wrap-distance-top:0;mso-wrap-distance-right:9.05pt;mso-wrap-distance-bottom:0;mso-position-horizontal:absolute;mso-position-horizontal-relative:page;mso-position-vertical:absolute;mso-position-vertical-relative:page;mso-width-percent:0;mso-height-percent:0;mso-width-relative:page;mso-height-relative:page;v-text-anchor:top" o:gfxdata="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" stroked="f">
+            <v:shape w14:anchorId="20DB70F0" id="Text Box 17" o:spid="_x0000_s1030" type="#_x0000_t202" style="position:absolute;left:0;text-align:left;margin-left:37.35pt;margin-top:21.2pt;width:78.5pt;height:49.7pt;z-index:251663360;visibility:visible;mso-wrap-style:square;mso-width-percent:0;mso-height-percent:0;mso-wrap-distance-left:9.05pt;mso-wrap-distance-top:0;mso-wrap-distance-right:9.05pt;mso-wrap-distance-bottom:0;mso-position-horizontal:absolute;mso-position-horizontal-relative:page;mso-position-vertical:absolute;mso-position-vertical-relative:page;mso-width-percent:0;mso-height-percent:0;mso-width-relative:page;mso-height-relative:page;v-text-anchor:top" o:gfxdata="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" stroked="f">
               <v:fill opacity="0"/>
               <v:path arrowok="t"/>
               <v:textbox inset=".45pt,.45pt,.45pt,.45pt">
@@ -4997,11 +6811,11 @@
                         <w:noProof/>
                       </w:rPr>
                       <w:object w:dxaOrig="760" w:dyaOrig="520" w14:anchorId="2094FED2">
-                        <v:shape id="_x0000_i1025" type="#_x0000_t75" alt="" style="width:38pt;height:26pt;mso-width-percent:0;mso-height-percent:0;mso-width-percent:0;mso-height-percent:0" filled="t">
+                        <v:shape id="_x0000_i1026" type="#_x0000_t75" alt="" style="width:38.25pt;height:26.25pt;mso-width-percent:0;mso-height-percent:0;mso-width-percent:0;mso-height-percent:0" filled="t">
                           <v:fill color2="black"/>
                           <v:imagedata r:id="rId2" o:title="" croptop="-22f" cropbottom="-22f" cropleft="-25f" cropright="-25f"/>
                         </v:shape>
-                        <o:OLEObject Type="Embed" ProgID="Word.Picture.8" ShapeID="_x0000_i1025" DrawAspect="Content" ObjectID="_1737612873" r:id="rId4"/>
+                        <o:OLEObject Type="Embed" ProgID="Word.Picture.8" ShapeID="_x0000_i1026" DrawAspect="Content" ObjectID="_1762074095" r:id="rId4"/>
                       </w:object>
                     </w:r>
                   </w:p>
@@ -5231,15 +7045,7 @@
                           <w:sz w:val="22"/>
                           <w:szCs w:val="22"/>
                         </w:rPr>
-                        <w:t xml:space="preserve">  </w:t>
-                      </w:r>
-                      <w:r>
-                        <w:rPr>
-                          <w:kern w:val="1"/>
-                          <w:sz w:val="22"/>
-                          <w:szCs w:val="22"/>
-                        </w:rPr>
-                        <w:t>1</w:t>
+                        <w:t xml:space="preserve">  1</w:t>
                       </w:r>
                       <w:r>
                         <w:rPr>
@@ -5358,7 +7164,7 @@
     <w:lvl w:ilvl="0">
       <w:start w:val="1"/>
       <w:numFmt w:val="none"/>
-      <w:pStyle w:val="Heading1"/>
+      <w:pStyle w:val="Titre1"/>
       <w:suff w:val="nothing"/>
       <w:lvlText w:val=""/>
       <w:lvlJc w:val="left"/>
@@ -5372,7 +7178,7 @@
     <w:lvl w:ilvl="1">
       <w:start w:val="1"/>
       <w:numFmt w:val="none"/>
-      <w:pStyle w:val="Heading2"/>
+      <w:pStyle w:val="Titre2"/>
       <w:suff w:val="nothing"/>
       <w:lvlText w:val=""/>
       <w:lvlJc w:val="left"/>
@@ -5386,7 +7192,7 @@
     <w:lvl w:ilvl="2">
       <w:start w:val="1"/>
       <w:numFmt w:val="none"/>
-      <w:pStyle w:val="Heading3"/>
+      <w:pStyle w:val="Titre3"/>
       <w:suff w:val="nothing"/>
       <w:lvlText w:val=""/>
       <w:lvlJc w:val="left"/>
@@ -5400,7 +7206,7 @@
     <w:lvl w:ilvl="3">
       <w:start w:val="1"/>
       <w:numFmt w:val="none"/>
-      <w:pStyle w:val="Heading4"/>
+      <w:pStyle w:val="Titre4"/>
       <w:suff w:val="nothing"/>
       <w:lvlText w:val=""/>
       <w:lvlJc w:val="left"/>
@@ -5414,7 +7220,7 @@
     <w:lvl w:ilvl="4">
       <w:start w:val="1"/>
       <w:numFmt w:val="none"/>
-      <w:pStyle w:val="Heading5"/>
+      <w:pStyle w:val="Titre5"/>
       <w:suff w:val="nothing"/>
       <w:lvlText w:val=""/>
       <w:lvlJc w:val="left"/>
@@ -5428,7 +7234,7 @@
     <w:lvl w:ilvl="5">
       <w:start w:val="1"/>
       <w:numFmt w:val="none"/>
-      <w:pStyle w:val="Heading6"/>
+      <w:pStyle w:val="Titre6"/>
       <w:suff w:val="nothing"/>
       <w:lvlText w:val=""/>
       <w:lvlJc w:val="left"/>
@@ -5442,7 +7248,7 @@
     <w:lvl w:ilvl="6">
       <w:start w:val="1"/>
       <w:numFmt w:val="none"/>
-      <w:pStyle w:val="Heading7"/>
+      <w:pStyle w:val="Titre7"/>
       <w:suff w:val="nothing"/>
       <w:lvlText w:val=""/>
       <w:lvlJc w:val="left"/>
@@ -6273,7 +8079,7 @@
       <w:szCs w:val="24"/>
     </w:rPr>
   </w:style>
-  <w:style w:type="paragraph" w:styleId="Heading1">
+  <w:style w:type="paragraph" w:styleId="Titre1">
     <w:name w:val="heading 1"/>
     <w:basedOn w:val="Normal"/>
     <w:next w:val="Normal"/>
@@ -6306,7 +8112,7 @@
       <w:lang w:eastAsia="zh-CN"/>
     </w:rPr>
   </w:style>
-  <w:style w:type="paragraph" w:styleId="Heading2">
+  <w:style w:type="paragraph" w:styleId="Titre2">
     <w:name w:val="heading 2"/>
     <w:basedOn w:val="Normal"/>
     <w:next w:val="Normal"/>
@@ -6333,9 +8139,9 @@
       <w:lang w:eastAsia="zh-CN"/>
     </w:rPr>
   </w:style>
-  <w:style w:type="paragraph" w:styleId="Heading3">
+  <w:style w:type="paragraph" w:styleId="Titre3">
     <w:name w:val="heading 3"/>
-    <w:basedOn w:val="Heading2"/>
+    <w:basedOn w:val="Titre2"/>
     <w:next w:val="Normal"/>
     <w:qFormat/>
     <w:pPr>
@@ -6348,7 +8154,7 @@
       <w:color w:val="800080"/>
     </w:rPr>
   </w:style>
-  <w:style w:type="paragraph" w:styleId="Heading4">
+  <w:style w:type="paragraph" w:styleId="Titre4">
     <w:name w:val="heading 4"/>
     <w:basedOn w:val="Normal"/>
     <w:next w:val="Normal"/>
@@ -6372,7 +8178,7 @@
       <w:lang w:eastAsia="zh-CN"/>
     </w:rPr>
   </w:style>
-  <w:style w:type="paragraph" w:styleId="Heading5">
+  <w:style w:type="paragraph" w:styleId="Titre5">
     <w:name w:val="heading 5"/>
     <w:basedOn w:val="Normal"/>
     <w:next w:val="Normal"/>
@@ -6396,7 +8202,7 @@
       <w:lang w:eastAsia="zh-CN"/>
     </w:rPr>
   </w:style>
-  <w:style w:type="paragraph" w:styleId="Heading6">
+  <w:style w:type="paragraph" w:styleId="Titre6">
     <w:name w:val="heading 6"/>
     <w:basedOn w:val="Normal"/>
     <w:next w:val="Normal"/>
@@ -6421,7 +8227,7 @@
       <w:lang w:eastAsia="zh-CN"/>
     </w:rPr>
   </w:style>
-  <w:style w:type="paragraph" w:styleId="Heading7">
+  <w:style w:type="paragraph" w:styleId="Titre7">
     <w:name w:val="heading 7"/>
     <w:basedOn w:val="Normal"/>
     <w:next w:val="Normal"/>
@@ -6447,13 +8253,13 @@
       <w:lang w:eastAsia="zh-CN"/>
     </w:rPr>
   </w:style>
-  <w:style w:type="character" w:default="1" w:styleId="DefaultParagraphFont">
+  <w:style w:type="character" w:default="1" w:styleId="Policepardfaut">
     <w:name w:val="Default Paragraph Font"/>
     <w:uiPriority w:val="1"/>
     <w:semiHidden/>
     <w:unhideWhenUsed/>
   </w:style>
-  <w:style w:type="table" w:default="1" w:styleId="TableNormal">
+  <w:style w:type="table" w:default="1" w:styleId="TableauNormal">
     <w:name w:val="Normal Table"/>
     <w:uiPriority w:val="99"/>
     <w:semiHidden/>
@@ -6468,7 +8274,7 @@
       </w:tblCellMar>
     </w:tblPr>
   </w:style>
-  <w:style w:type="numbering" w:default="1" w:styleId="NoList">
+  <w:style w:type="numbering" w:default="1" w:styleId="Aucuneliste">
     <w:name w:val="No List"/>
     <w:uiPriority w:val="99"/>
     <w:semiHidden/>
@@ -6684,7 +8490,7 @@
   <w:style w:type="character" w:customStyle="1" w:styleId="WW-Policepardfaut">
     <w:name w:val="WW-Police par défaut"/>
   </w:style>
-  <w:style w:type="character" w:styleId="PageNumber">
+  <w:style w:type="character" w:styleId="Numrodepage">
     <w:name w:val="page number"/>
     <w:basedOn w:val="WW-Policepardfaut"/>
   </w:style>
@@ -6746,10 +8552,10 @@
   <w:style w:type="character" w:customStyle="1" w:styleId="Policepardfaut1">
     <w:name w:val="Police par défaut1"/>
   </w:style>
-  <w:style w:type="paragraph" w:customStyle="1" w:styleId="Titre2">
+  <w:style w:type="paragraph" w:customStyle="1" w:styleId="Titre20">
     <w:name w:val="Titre2"/>
     <w:basedOn w:val="Normal"/>
-    <w:next w:val="BodyText"/>
+    <w:next w:val="Corpsdetexte"/>
     <w:pPr>
       <w:keepNext/>
       <w:suppressAutoHyphens/>
@@ -6766,7 +8572,7 @@
       <w:lang w:eastAsia="zh-CN"/>
     </w:rPr>
   </w:style>
-  <w:style w:type="paragraph" w:styleId="BodyText">
+  <w:style w:type="paragraph" w:styleId="Corpsdetexte">
     <w:name w:val="Body Text"/>
     <w:basedOn w:val="Normal"/>
     <w:pPr>
@@ -6782,14 +8588,14 @@
       <w:lang w:eastAsia="zh-CN"/>
     </w:rPr>
   </w:style>
-  <w:style w:type="paragraph" w:styleId="List">
+  <w:style w:type="paragraph" w:styleId="Liste">
     <w:name w:val="List"/>
-    <w:basedOn w:val="BodyText"/>
+    <w:basedOn w:val="Corpsdetexte"/>
     <w:rPr>
       <w:rFonts w:cs="Tahoma"/>
     </w:rPr>
   </w:style>
-  <w:style w:type="paragraph" w:styleId="Caption">
+  <w:style w:type="paragraph" w:styleId="Lgende">
     <w:name w:val="caption"/>
     <w:basedOn w:val="Normal"/>
     <w:qFormat/>
@@ -6843,7 +8649,7 @@
   <w:style w:type="paragraph" w:customStyle="1" w:styleId="WW-Titre">
     <w:name w:val="WW-Titre"/>
     <w:basedOn w:val="Normal"/>
-    <w:next w:val="BodyText"/>
+    <w:next w:val="Corpsdetexte"/>
     <w:pPr>
       <w:keepNext/>
       <w:suppressAutoHyphens/>
@@ -6860,10 +8666,10 @@
       <w:lang w:eastAsia="zh-CN"/>
     </w:rPr>
   </w:style>
-  <w:style w:type="paragraph" w:styleId="Subtitle">
+  <w:style w:type="paragraph" w:styleId="Sous-titre">
     <w:name w:val="Subtitle"/>
-    <w:basedOn w:val="Titre2"/>
-    <w:next w:val="BodyText"/>
+    <w:basedOn w:val="Titre20"/>
+    <w:next w:val="Corpsdetexte"/>
     <w:qFormat/>
     <w:pPr>
       <w:jc w:val="center"/>
@@ -6890,7 +8696,7 @@
       <w:lang w:eastAsia="zh-CN"/>
     </w:rPr>
   </w:style>
-  <w:style w:type="paragraph" w:styleId="Header">
+  <w:style w:type="paragraph" w:styleId="En-tte">
     <w:name w:val="header"/>
     <w:basedOn w:val="Normal"/>
     <w:pPr>
@@ -6909,7 +8715,7 @@
       <w:lang w:eastAsia="zh-CN"/>
     </w:rPr>
   </w:style>
-  <w:style w:type="paragraph" w:styleId="Footer">
+  <w:style w:type="paragraph" w:styleId="Pieddepage">
     <w:name w:val="footer"/>
     <w:basedOn w:val="Normal"/>
     <w:pPr>
@@ -7024,7 +8830,7 @@
       <w:lang w:eastAsia="zh-CN"/>
     </w:rPr>
   </w:style>
-  <w:style w:type="paragraph" w:styleId="FootnoteText">
+  <w:style w:type="paragraph" w:styleId="Notedebasdepage">
     <w:name w:val="footnote text"/>
     <w:basedOn w:val="Normal"/>
     <w:pPr>
@@ -7194,7 +9000,7 @@
   </w:style>
   <w:style w:type="paragraph" w:customStyle="1" w:styleId="Contenudetableau">
     <w:name w:val="Contenu de tableau"/>
-    <w:basedOn w:val="BodyText"/>
+    <w:basedOn w:val="Corpsdetexte"/>
     <w:pPr>
       <w:suppressLineNumbers/>
     </w:pPr>
@@ -7277,7 +9083,7 @@
       <w:iCs/>
     </w:rPr>
   </w:style>
-  <w:style w:type="paragraph" w:customStyle="1" w:styleId="TITRE4">
+  <w:style w:type="paragraph" w:customStyle="1" w:styleId="TITRE40">
     <w:name w:val="TITRE4"/>
     <w:basedOn w:val="Normal"/>
     <w:pPr>
@@ -7294,7 +9100,7 @@
       <w:lang w:eastAsia="zh-CN"/>
     </w:rPr>
   </w:style>
-  <w:style w:type="paragraph" w:customStyle="1" w:styleId="TITRE5">
+  <w:style w:type="paragraph" w:customStyle="1" w:styleId="TITRE50">
     <w:name w:val="TITRE5"/>
     <w:basedOn w:val="Normal"/>
     <w:pPr>
@@ -7346,12 +9152,12 @@
   </w:style>
   <w:style w:type="paragraph" w:customStyle="1" w:styleId="Contenuducadre">
     <w:name w:val="Contenu du cadre"/>
-    <w:basedOn w:val="BodyText"/>
-  </w:style>
-  <w:style w:type="paragraph" w:customStyle="1" w:styleId="Titre1">
+    <w:basedOn w:val="Corpsdetexte"/>
+  </w:style>
+  <w:style w:type="paragraph" w:customStyle="1" w:styleId="Titre10">
     <w:name w:val="Titre1"/>
     <w:basedOn w:val="Normal"/>
-    <w:next w:val="BodyText"/>
+    <w:next w:val="Corpsdetexte"/>
     <w:pPr>
       <w:keepNext/>
       <w:suppressAutoHyphens/>
@@ -7434,9 +9240,9 @@
       <w:lang w:eastAsia="zh-CN"/>
     </w:rPr>
   </w:style>
-  <w:style w:type="table" w:styleId="TableGrid">
+  <w:style w:type="table" w:styleId="Grilledutableau">
     <w:name w:val="Table Grid"/>
-    <w:basedOn w:val="TableNormal"/>
+    <w:basedOn w:val="TableauNormal"/>
     <w:uiPriority w:val="59"/>
     <w:rsid w:val="00ED0284"/>
     <w:tblPr>
@@ -7450,7 +9256,7 @@
       </w:tblBorders>
     </w:tblPr>
   </w:style>
-  <w:style w:type="paragraph" w:styleId="ListParagraph">
+  <w:style w:type="paragraph" w:styleId="Paragraphedeliste">
     <w:name w:val="List Paragraph"/>
     <w:basedOn w:val="Normal"/>
     <w:uiPriority w:val="34"/>

</xml_diff>

<commit_message>
ajout du paragraphe "informations complémentaires" manquant dans les avenants foyer/résidence (#1039)
</commit_message>
<xml_diff>
--- a/documents/FoyerResidence-Avenant-template.docx
+++ b/documents/FoyerResidence-Avenant-template.docx
@@ -32,6 +32,8 @@
         </w:rPr>
         <w:t xml:space="preserve">{% if </w:t>
       </w:r>
+      <w:proofErr w:type="spellStart"/>
+      <w:proofErr w:type="gramStart"/>
       <w:r>
         <w:rPr>
           <w:rFonts w:ascii="TimesNewRomanPS-BoldMT" w:hAnsi="TimesNewRomanPS-BoldMT" w:cs="TimesNewRomanPS-BoldMT"/>
@@ -39,6 +41,8 @@
         </w:rPr>
         <w:t>convention.numero</w:t>
       </w:r>
+      <w:proofErr w:type="spellEnd"/>
+      <w:proofErr w:type="gramEnd"/>
       <w:r>
         <w:rPr>
           <w:rFonts w:ascii="TimesNewRomanPSMT" w:hAnsi="TimesNewRomanPSMT" w:cs="TimesNewRomanPSMT"/>
@@ -51,14 +55,39 @@
           <w:rFonts w:ascii="TimesNewRomanPS-BoldMT" w:hAnsi="TimesNewRomanPS-BoldMT" w:cs="TimesNewRomanPS-BoldMT"/>
           <w:b/>
         </w:rPr>
-        <w:t>{{convention.numero</w:t>
-      </w:r>
+        <w:t>{{</w:t>
+      </w:r>
+      <w:proofErr w:type="spellStart"/>
       <w:r>
         <w:rPr>
           <w:rFonts w:ascii="TimesNewRomanPS-BoldMT" w:hAnsi="TimesNewRomanPS-BoldMT" w:cs="TimesNewRomanPS-BoldMT"/>
           <w:b/>
         </w:rPr>
-        <w:t>}}{% else %}</w:t>
+        <w:t>convention.numero</w:t>
+      </w:r>
+      <w:proofErr w:type="spellEnd"/>
+      <w:r>
+        <w:rPr>
+          <w:rFonts w:ascii="TimesNewRomanPS-BoldMT" w:hAnsi="TimesNewRomanPS-BoldMT" w:cs="TimesNewRomanPS-BoldMT"/>
+          <w:b/>
+        </w:rPr>
+        <w:t xml:space="preserve">}}{% </w:t>
+      </w:r>
+      <w:proofErr w:type="spellStart"/>
+      <w:r>
+        <w:rPr>
+          <w:rFonts w:ascii="TimesNewRomanPS-BoldMT" w:hAnsi="TimesNewRomanPS-BoldMT" w:cs="TimesNewRomanPS-BoldMT"/>
+          <w:b/>
+        </w:rPr>
+        <w:t>else</w:t>
+      </w:r>
+      <w:proofErr w:type="spellEnd"/>
+      <w:r>
+        <w:rPr>
+          <w:rFonts w:ascii="TimesNewRomanPS-BoldMT" w:hAnsi="TimesNewRomanPS-BoldMT" w:cs="TimesNewRomanPS-BoldMT"/>
+          <w:b/>
+        </w:rPr>
+        <w:t xml:space="preserve"> %}</w:t>
       </w:r>
       <w:r>
         <w:rPr>
@@ -120,99 +149,117 @@
           <w:rFonts w:ascii="TimesNewRomanPS-BoldMT" w:hAnsi="TimesNewRomanPS-BoldMT" w:cs="TimesNewRomanPS-BoldMT"/>
           <w:b/>
         </w:rPr>
-        <w:t>{% endif %}</w:t>
-      </w:r>
+        <w:t xml:space="preserve">{% </w:t>
+      </w:r>
+      <w:proofErr w:type="spellStart"/>
       <w:r>
         <w:rPr>
           <w:rFonts w:ascii="TimesNewRomanPS-BoldMT" w:hAnsi="TimesNewRomanPS-BoldMT" w:cs="TimesNewRomanPS-BoldMT"/>
           <w:b/>
         </w:rPr>
-        <w:t xml:space="preserve"> </w:t>
-      </w:r>
+        <w:t>endif</w:t>
+      </w:r>
+      <w:proofErr w:type="spellEnd"/>
       <w:r>
         <w:rPr>
           <w:rFonts w:ascii="TimesNewRomanPS-BoldMT" w:hAnsi="TimesNewRomanPS-BoldMT" w:cs="TimesNewRomanPS-BoldMT"/>
           <w:b/>
         </w:rPr>
-        <w:t>à</w:t>
+        <w:t xml:space="preserve"> %}</w:t>
       </w:r>
       <w:r>
         <w:rPr>
           <w:rFonts w:ascii="TimesNewRomanPS-BoldMT" w:hAnsi="TimesNewRomanPS-BoldMT" w:cs="TimesNewRomanPS-BoldMT"/>
           <w:b/>
         </w:rPr>
-        <w:t xml:space="preserve"> la convention n</w:t>
+        <w:t xml:space="preserve"> </w:t>
       </w:r>
       <w:r>
         <w:rPr>
           <w:rFonts w:ascii="TimesNewRomanPS-BoldMT" w:hAnsi="TimesNewRomanPS-BoldMT" w:cs="TimesNewRomanPS-BoldMT"/>
           <w:b/>
         </w:rPr>
-        <w:t xml:space="preserve">° </w:t>
-      </w:r>
-      <w:r>
-        <w:rPr>
-          <w:rFonts w:ascii="TimesNewRomanPSMT" w:hAnsi="TimesNewRomanPSMT" w:cs="TimesNewRomanPSMT"/>
-          <w:b/>
-        </w:rPr>
-        <w:t>{</w:t>
-      </w:r>
-      <w:r>
-        <w:rPr>
-          <w:rFonts w:ascii="TimesNewRomanPSMT" w:hAnsi="TimesNewRomanPSMT" w:cs="TimesNewRomanPSMT"/>
-          <w:b/>
-        </w:rPr>
-        <w:t xml:space="preserve">{ </w:t>
+        <w:t>à</w:t>
       </w:r>
       <w:r>
         <w:rPr>
           <w:rFonts w:ascii="TimesNewRomanPS-BoldMT" w:hAnsi="TimesNewRomanPS-BoldMT" w:cs="TimesNewRomanPS-BoldMT"/>
           <w:b/>
         </w:rPr>
-        <w:t>convention.</w:t>
+        <w:t xml:space="preserve"> la convention n</w:t>
       </w:r>
       <w:r>
         <w:rPr>
           <w:rFonts w:ascii="TimesNewRomanPS-BoldMT" w:hAnsi="TimesNewRomanPS-BoldMT" w:cs="TimesNewRomanPS-BoldMT"/>
           <w:b/>
         </w:rPr>
-        <w:t>parent.</w:t>
-      </w:r>
+        <w:t xml:space="preserve">° </w:t>
+      </w:r>
+      <w:r>
+        <w:rPr>
+          <w:rFonts w:ascii="TimesNewRomanPSMT" w:hAnsi="TimesNewRomanPSMT" w:cs="TimesNewRomanPSMT"/>
+          <w:b/>
+        </w:rPr>
+        <w:t>{</w:t>
+      </w:r>
+      <w:r>
+        <w:rPr>
+          <w:rFonts w:ascii="TimesNewRomanPSMT" w:hAnsi="TimesNewRomanPSMT" w:cs="TimesNewRomanPSMT"/>
+          <w:b/>
+        </w:rPr>
+        <w:t xml:space="preserve">{ </w:t>
+      </w:r>
+      <w:proofErr w:type="spellStart"/>
       <w:r>
         <w:rPr>
           <w:rFonts w:ascii="TimesNewRomanPS-BoldMT" w:hAnsi="TimesNewRomanPS-BoldMT" w:cs="TimesNewRomanPS-BoldMT"/>
           <w:b/>
         </w:rPr>
-        <w:t>numero</w:t>
-      </w:r>
-      <w:r>
-        <w:rPr>
-          <w:rFonts w:ascii="TimesNewRomanPSMT" w:hAnsi="TimesNewRomanPSMT" w:cs="TimesNewRomanPSMT"/>
-          <w:b/>
-        </w:rPr>
-        <w:t xml:space="preserve"> </w:t>
-      </w:r>
-      <w:r>
-        <w:rPr>
-          <w:rFonts w:ascii="TimesNewRomanPSMT" w:hAnsi="TimesNewRomanPSMT" w:cs="TimesNewRomanPSMT"/>
-          <w:b/>
-        </w:rPr>
-        <w:t>}</w:t>
-      </w:r>
-      <w:r>
-        <w:rPr>
-          <w:rFonts w:ascii="TimesNewRomanPSMT" w:hAnsi="TimesNewRomanPSMT" w:cs="TimesNewRomanPSMT"/>
-          <w:b/>
-        </w:rPr>
-        <w:t>}</w:t>
-      </w:r>
-    </w:p>
-    <w:p>
-      <w:pPr>
+        <w:t>convention.</w:t>
+      </w:r>
+      <w:r>
         <w:rPr>
           <w:rFonts w:ascii="TimesNewRomanPS-BoldMT" w:hAnsi="TimesNewRomanPS-BoldMT" w:cs="TimesNewRomanPS-BoldMT"/>
           <w:b/>
         </w:rPr>
+        <w:t>parent.</w:t>
+      </w:r>
+      <w:r>
+        <w:rPr>
+          <w:rFonts w:ascii="TimesNewRomanPS-BoldMT" w:hAnsi="TimesNewRomanPS-BoldMT" w:cs="TimesNewRomanPS-BoldMT"/>
+          <w:b/>
+        </w:rPr>
+        <w:t>numero</w:t>
+      </w:r>
+      <w:proofErr w:type="spellEnd"/>
+      <w:r>
+        <w:rPr>
+          <w:rFonts w:ascii="TimesNewRomanPSMT" w:hAnsi="TimesNewRomanPSMT" w:cs="TimesNewRomanPSMT"/>
+          <w:b/>
+        </w:rPr>
+        <w:t xml:space="preserve"> </w:t>
+      </w:r>
+      <w:r>
+        <w:rPr>
+          <w:rFonts w:ascii="TimesNewRomanPSMT" w:hAnsi="TimesNewRomanPSMT" w:cs="TimesNewRomanPSMT"/>
+          <w:b/>
+        </w:rPr>
+        <w:t>}</w:t>
+      </w:r>
+      <w:r>
+        <w:rPr>
+          <w:rFonts w:ascii="TimesNewRomanPSMT" w:hAnsi="TimesNewRomanPSMT" w:cs="TimesNewRomanPSMT"/>
+          <w:b/>
+        </w:rPr>
+        <w:t>}</w:t>
+      </w:r>
+    </w:p>
+    <w:p>
+      <w:pPr>
+        <w:rPr>
+          <w:rFonts w:ascii="TimesNewRomanPS-BoldMT" w:hAnsi="TimesNewRomanPS-BoldMT" w:cs="TimesNewRomanPS-BoldMT"/>
+          <w:b/>
+        </w:rPr>
       </w:pPr>
     </w:p>
     <w:p>
@@ -241,8 +288,21 @@
       <w:pPr>
         <w:jc w:val="both"/>
       </w:pPr>
-      <w:r>
-        <w:t>{{ bailleur.nom|upper }}  [Organisme d'habitations à loyer modéré, société d'économie mixte ou collectivité territoriale ou autre personne morale propriétaire du logement-foyer</w:t>
+      <w:proofErr w:type="gramStart"/>
+      <w:r>
+        <w:t xml:space="preserve">{{ </w:t>
+      </w:r>
+      <w:proofErr w:type="spellStart"/>
+      <w:r>
+        <w:t>bailleur.nom</w:t>
+      </w:r>
+      <w:proofErr w:type="gramEnd"/>
+      <w:r>
+        <w:t>|upper</w:t>
+      </w:r>
+      <w:proofErr w:type="spellEnd"/>
+      <w:r>
+        <w:t xml:space="preserve"> }}  [Organisme d'habitations à loyer modéré, société d'économie mixte ou collectivité territoriale ou autre personne morale propriétaire du logement-foyer</w:t>
       </w:r>
       <w:r>
         <w:rPr>
@@ -251,7 +311,31 @@
         <w:t>1</w:t>
       </w:r>
       <w:r>
-        <w:t>], représenté (e) par {{ convention.signataire_nom }}, {{ convention.signataire_fonction }} agissant en vertu de la délibération du Conseil d’Administration en date du {{ convention.signataire_date_deliberation|d }}</w:t>
+        <w:t xml:space="preserve">], représenté (e) par {{ </w:t>
+      </w:r>
+      <w:proofErr w:type="spellStart"/>
+      <w:r>
+        <w:t>convention.signataire_nom</w:t>
+      </w:r>
+      <w:proofErr w:type="spellEnd"/>
+      <w:r>
+        <w:t xml:space="preserve"> }}, {{ </w:t>
+      </w:r>
+      <w:proofErr w:type="spellStart"/>
+      <w:r>
+        <w:t>convention.signataire_fonction</w:t>
+      </w:r>
+      <w:proofErr w:type="spellEnd"/>
+      <w:r>
+        <w:t xml:space="preserve"> }} agissant en vertu de la délibération du Conseil d’Administration en date du {{ </w:t>
+      </w:r>
+      <w:proofErr w:type="spellStart"/>
+      <w:r>
+        <w:t>convention.signataire_date_deliberation|d</w:t>
+      </w:r>
+      <w:proofErr w:type="spellEnd"/>
+      <w:r>
+        <w:t xml:space="preserve"> }}</w:t>
       </w:r>
       <w:r>
         <w:rPr>
@@ -287,6 +371,7 @@
         </w:rPr>
         <w:t xml:space="preserve">{{ </w:t>
       </w:r>
+      <w:proofErr w:type="spellStart"/>
       <w:r>
         <w:rPr>
           <w:rFonts w:eastAsia="Arial Unicode MS"/>
@@ -315,19 +400,79 @@
         <w:rPr>
           <w:rFonts w:eastAsia="Arial Unicode MS"/>
         </w:rPr>
-        <w:t>|upper }} [Organisme agréé gestionnaire du logement-foyer, sauf dans le cas où le propriétaire est gestionnaire direct] représenté (e) par {{ convention.</w:t>
-      </w:r>
+        <w:t>|upper</w:t>
+      </w:r>
+      <w:proofErr w:type="spellEnd"/>
       <w:r>
         <w:rPr>
           <w:rFonts w:eastAsia="Arial Unicode MS"/>
         </w:rPr>
+        <w:t xml:space="preserve"> }} [Organisme agréé gestionnaire du logement-foyer, sauf dans le cas où le propriétaire est gestionnaire direct] représenté (e) par {{ </w:t>
+      </w:r>
+      <w:proofErr w:type="spellStart"/>
+      <w:proofErr w:type="gramStart"/>
+      <w:r>
+        <w:rPr>
+          <w:rFonts w:eastAsia="Arial Unicode MS"/>
+        </w:rPr>
+        <w:t>convention.</w:t>
+      </w:r>
+      <w:r>
+        <w:rPr>
+          <w:rFonts w:eastAsia="Arial Unicode MS"/>
+        </w:rPr>
+        <w:t>gestionnaire</w:t>
+      </w:r>
+      <w:proofErr w:type="gramEnd"/>
+      <w:r>
+        <w:rPr>
+          <w:rFonts w:eastAsia="Arial Unicode MS"/>
+        </w:rPr>
+        <w:t>_</w:t>
+      </w:r>
+      <w:r>
+        <w:rPr>
+          <w:rFonts w:eastAsia="Arial Unicode MS"/>
+        </w:rPr>
+        <w:t>signataire_nom</w:t>
+      </w:r>
+      <w:r>
+        <w:rPr>
+          <w:rFonts w:eastAsia="Arial Unicode MS"/>
+        </w:rPr>
+        <w:t>|</w:t>
+      </w:r>
+      <w:r>
+        <w:rPr>
+          <w:rFonts w:eastAsia="Arial Unicode MS"/>
+        </w:rPr>
+        <w:t>default_str_if_none</w:t>
+      </w:r>
+      <w:proofErr w:type="spellEnd"/>
+      <w:r>
+        <w:rPr>
+          <w:rFonts w:eastAsia="Arial Unicode MS"/>
+        </w:rPr>
+        <w:t xml:space="preserve"> }}, {{ </w:t>
+      </w:r>
+      <w:proofErr w:type="spellStart"/>
+      <w:r>
+        <w:rPr>
+          <w:rFonts w:eastAsia="Arial Unicode MS"/>
+        </w:rPr>
+        <w:t>convention.</w:t>
+      </w:r>
+      <w:r>
+        <w:rPr>
+          <w:rFonts w:eastAsia="Arial Unicode MS"/>
+        </w:rPr>
         <w:t>gestionnaire_</w:t>
       </w:r>
       <w:r>
         <w:rPr>
           <w:rFonts w:eastAsia="Arial Unicode MS"/>
         </w:rPr>
-        <w:t>signataire_nom</w:t>
+        <w:t>signataire_fonction</w:t>
       </w:r>
       <w:r>
         <w:rPr>
@@ -341,76 +486,55 @@
         </w:rPr>
         <w:t>default_str_if_none</w:t>
       </w:r>
+      <w:proofErr w:type="spellEnd"/>
       <w:r>
         <w:rPr>
           <w:rFonts w:eastAsia="Arial Unicode MS"/>
         </w:rPr>
-        <w:t xml:space="preserve"> }}, {{ convention.</w:t>
-      </w:r>
+        <w:t xml:space="preserve"> }} agissant en vertu de la délibération du Conseil d’Administration en date du {{ </w:t>
+      </w:r>
+      <w:proofErr w:type="spellStart"/>
       <w:r>
         <w:rPr>
           <w:rFonts w:eastAsia="Arial Unicode MS"/>
         </w:rPr>
+        <w:t>convention.</w:t>
+      </w:r>
+      <w:r>
+        <w:rPr>
+          <w:rFonts w:eastAsia="Arial Unicode MS"/>
+        </w:rPr>
         <w:t>gestionnaire_</w:t>
       </w:r>
       <w:r>
         <w:rPr>
           <w:rFonts w:eastAsia="Arial Unicode MS"/>
         </w:rPr>
-        <w:t>signataire_fonction</w:t>
+        <w:t>signataire_date_deliberation|</w:t>
       </w:r>
       <w:r>
         <w:rPr>
           <w:rFonts w:eastAsia="Arial Unicode MS"/>
         </w:rPr>
-        <w:t>|</w:t>
-      </w:r>
+        <w:t>dd</w:t>
+      </w:r>
+      <w:proofErr w:type="spellEnd"/>
       <w:r>
         <w:rPr>
           <w:rFonts w:eastAsia="Arial Unicode MS"/>
         </w:rPr>
-        <w:t>default_str_if_none</w:t>
+        <w:t xml:space="preserve"> }}, dénommé ci-après le gestionnaire, et agissant à ce titre en application de la convention de location conclue avec le propriétaire</w:t>
       </w:r>
       <w:r>
         <w:rPr>
           <w:rFonts w:eastAsia="Arial Unicode MS"/>
         </w:rPr>
-        <w:t xml:space="preserve"> }} agissant en vertu de la délibération du Conseil d’Administration en date du {{ convention.</w:t>
+        <w:t> </w:t>
       </w:r>
       <w:r>
         <w:rPr>
           <w:rFonts w:eastAsia="Arial Unicode MS"/>
         </w:rPr>
-        <w:t>gestionnaire_</w:t>
-      </w:r>
-      <w:r>
-        <w:rPr>
-          <w:rFonts w:eastAsia="Arial Unicode MS"/>
-        </w:rPr>
-        <w:t>signataire_date_deliberation|</w:t>
-      </w:r>
-      <w:r>
-        <w:rPr>
-          <w:rFonts w:eastAsia="Arial Unicode MS"/>
-        </w:rPr>
-        <w:t>dd</w:t>
-      </w:r>
-      <w:r>
-        <w:rPr>
-          <w:rFonts w:eastAsia="Arial Unicode MS"/>
-        </w:rPr>
-        <w:t xml:space="preserve"> }}, dénommé ci-après le gestionnaire, et agissant à ce titre en application de la convention de location conclue avec le propriétaire</w:t>
-      </w:r>
-      <w:r>
-        <w:rPr>
-          <w:rFonts w:eastAsia="Arial Unicode MS"/>
-        </w:rPr>
-        <w:t> </w:t>
-      </w:r>
-      <w:r>
-        <w:rPr>
-          <w:rFonts w:eastAsia="Arial Unicode MS"/>
-        </w:rPr>
         <w:t>;</w:t>
       </w:r>
     </w:p>
@@ -437,11 +561,19 @@
           <w:rFonts w:ascii="TimesNewRomanPSMT" w:hAnsi="TimesNewRomanPSMT" w:cs="TimesNewRomanPSMT"/>
         </w:rPr>
       </w:pPr>
-      <w:r>
-        <w:rPr>
-          <w:rFonts w:ascii="TimesNewRomanPSMT" w:hAnsi="TimesNewRomanPSMT" w:cs="TimesNewRomanPSMT"/>
-        </w:rPr>
-        <w:t>sont convenus de ce qui suit :</w:t>
+      <w:proofErr w:type="gramStart"/>
+      <w:r>
+        <w:rPr>
+          <w:rFonts w:ascii="TimesNewRomanPSMT" w:hAnsi="TimesNewRomanPSMT" w:cs="TimesNewRomanPSMT"/>
+        </w:rPr>
+        <w:t>sont</w:t>
+      </w:r>
+      <w:proofErr w:type="gramEnd"/>
+      <w:r>
+        <w:rPr>
+          <w:rFonts w:ascii="TimesNewRomanPSMT" w:hAnsi="TimesNewRomanPSMT" w:cs="TimesNewRomanPSMT"/>
+        </w:rPr>
+        <w:t xml:space="preserve"> convenus de ce qui suit :</w:t>
       </w:r>
       <w:r>
         <w:rPr>
@@ -502,13 +634,41 @@
         <w:rPr>
           <w:rFonts w:ascii="TimesNewRomanPSMT" w:hAnsi="TimesNewRomanPSMT" w:cs="TimesNewRomanPSMT"/>
         </w:rPr>
-        <w:t>{% if avenant_type_bailleur %}</w:t>
-      </w:r>
-      <w:r>
-        <w:rPr>
-          <w:rFonts w:ascii="TimesNewRomanPSMT" w:hAnsi="TimesNewRomanPSMT" w:cs="TimesNewRomanPSMT"/>
-        </w:rPr>
-        <w:t xml:space="preserve">Modification du </w:t>
+        <w:t xml:space="preserve">{% if </w:t>
+      </w:r>
+      <w:proofErr w:type="spellStart"/>
+      <w:r>
+        <w:rPr>
+          <w:rFonts w:ascii="TimesNewRomanPSMT" w:hAnsi="TimesNewRomanPSMT" w:cs="TimesNewRomanPSMT"/>
+        </w:rPr>
+        <w:t>avenant_type_bailleur</w:t>
+      </w:r>
+      <w:proofErr w:type="spellEnd"/>
+      <w:r>
+        <w:rPr>
+          <w:rFonts w:ascii="TimesNewRomanPSMT" w:hAnsi="TimesNewRomanPSMT" w:cs="TimesNewRomanPSMT"/>
+        </w:rPr>
+        <w:t xml:space="preserve"> </w:t>
+      </w:r>
+      <w:proofErr w:type="gramStart"/>
+      <w:r>
+        <w:rPr>
+          <w:rFonts w:ascii="TimesNewRomanPSMT" w:hAnsi="TimesNewRomanPSMT" w:cs="TimesNewRomanPSMT"/>
+        </w:rPr>
+        <w:t>%}</w:t>
+      </w:r>
+      <w:r>
+        <w:rPr>
+          <w:rFonts w:ascii="TimesNewRomanPSMT" w:hAnsi="TimesNewRomanPSMT" w:cs="TimesNewRomanPSMT"/>
+        </w:rPr>
+        <w:t>Modification</w:t>
+      </w:r>
+      <w:proofErr w:type="gramEnd"/>
+      <w:r>
+        <w:rPr>
+          <w:rFonts w:ascii="TimesNewRomanPSMT" w:hAnsi="TimesNewRomanPSMT" w:cs="TimesNewRomanPSMT"/>
+        </w:rPr>
+        <w:t xml:space="preserve"> du </w:t>
       </w:r>
       <w:r>
         <w:rPr>
@@ -527,7 +687,49 @@
         <w:rPr>
           <w:rFonts w:ascii="TimesNewRomanPSMT" w:hAnsi="TimesNewRomanPSMT" w:cs="TimesNewRomanPSMT"/>
         </w:rPr>
-        <w:t>{% endif %}{% if avenant_type_logements %}</w:t>
+        <w:t xml:space="preserve">{% </w:t>
+      </w:r>
+      <w:proofErr w:type="spellStart"/>
+      <w:r>
+        <w:rPr>
+          <w:rFonts w:ascii="TimesNewRomanPSMT" w:hAnsi="TimesNewRomanPSMT" w:cs="TimesNewRomanPSMT"/>
+        </w:rPr>
+        <w:t>endif</w:t>
+      </w:r>
+      <w:proofErr w:type="spellEnd"/>
+      <w:r>
+        <w:rPr>
+          <w:rFonts w:ascii="TimesNewRomanPSMT" w:hAnsi="TimesNewRomanPSMT" w:cs="TimesNewRomanPSMT"/>
+        </w:rPr>
+        <w:t xml:space="preserve"> </w:t>
+      </w:r>
+      <w:proofErr w:type="gramStart"/>
+      <w:r>
+        <w:rPr>
+          <w:rFonts w:ascii="TimesNewRomanPSMT" w:hAnsi="TimesNewRomanPSMT" w:cs="TimesNewRomanPSMT"/>
+        </w:rPr>
+        <w:t>%}{</w:t>
+      </w:r>
+      <w:proofErr w:type="gramEnd"/>
+      <w:r>
+        <w:rPr>
+          <w:rFonts w:ascii="TimesNewRomanPSMT" w:hAnsi="TimesNewRomanPSMT" w:cs="TimesNewRomanPSMT"/>
+        </w:rPr>
+        <w:t xml:space="preserve">% if </w:t>
+      </w:r>
+      <w:proofErr w:type="spellStart"/>
+      <w:r>
+        <w:rPr>
+          <w:rFonts w:ascii="TimesNewRomanPSMT" w:hAnsi="TimesNewRomanPSMT" w:cs="TimesNewRomanPSMT"/>
+        </w:rPr>
+        <w:t>avenant_type_logements</w:t>
+      </w:r>
+      <w:proofErr w:type="spellEnd"/>
+      <w:r>
+        <w:rPr>
+          <w:rFonts w:ascii="TimesNewRomanPSMT" w:hAnsi="TimesNewRomanPSMT" w:cs="TimesNewRomanPSMT"/>
+        </w:rPr>
+        <w:t xml:space="preserve"> %}</w:t>
       </w:r>
       <w:r>
         <w:rPr>
@@ -546,7 +748,49 @@
         <w:rPr>
           <w:rFonts w:ascii="TimesNewRomanPSMT" w:hAnsi="TimesNewRomanPSMT" w:cs="TimesNewRomanPSMT"/>
         </w:rPr>
-        <w:t>{% endif %}{% if avenant_type_duree %}Modification de la durée de la convention et du financement</w:t>
+        <w:t xml:space="preserve">{% </w:t>
+      </w:r>
+      <w:proofErr w:type="spellStart"/>
+      <w:r>
+        <w:rPr>
+          <w:rFonts w:ascii="TimesNewRomanPSMT" w:hAnsi="TimesNewRomanPSMT" w:cs="TimesNewRomanPSMT"/>
+        </w:rPr>
+        <w:t>endif</w:t>
+      </w:r>
+      <w:proofErr w:type="spellEnd"/>
+      <w:r>
+        <w:rPr>
+          <w:rFonts w:ascii="TimesNewRomanPSMT" w:hAnsi="TimesNewRomanPSMT" w:cs="TimesNewRomanPSMT"/>
+        </w:rPr>
+        <w:t xml:space="preserve"> </w:t>
+      </w:r>
+      <w:proofErr w:type="gramStart"/>
+      <w:r>
+        <w:rPr>
+          <w:rFonts w:ascii="TimesNewRomanPSMT" w:hAnsi="TimesNewRomanPSMT" w:cs="TimesNewRomanPSMT"/>
+        </w:rPr>
+        <w:t>%}{</w:t>
+      </w:r>
+      <w:proofErr w:type="gramEnd"/>
+      <w:r>
+        <w:rPr>
+          <w:rFonts w:ascii="TimesNewRomanPSMT" w:hAnsi="TimesNewRomanPSMT" w:cs="TimesNewRomanPSMT"/>
+        </w:rPr>
+        <w:t xml:space="preserve">% if </w:t>
+      </w:r>
+      <w:proofErr w:type="spellStart"/>
+      <w:r>
+        <w:rPr>
+          <w:rFonts w:ascii="TimesNewRomanPSMT" w:hAnsi="TimesNewRomanPSMT" w:cs="TimesNewRomanPSMT"/>
+        </w:rPr>
+        <w:t>avenant_type_duree</w:t>
+      </w:r>
+      <w:proofErr w:type="spellEnd"/>
+      <w:r>
+        <w:rPr>
+          <w:rFonts w:ascii="TimesNewRomanPSMT" w:hAnsi="TimesNewRomanPSMT" w:cs="TimesNewRomanPSMT"/>
+        </w:rPr>
+        <w:t xml:space="preserve"> %}Modification de la durée de la convention et du financement</w:t>
       </w:r>
     </w:p>
     <w:p>
@@ -560,7 +804,21 @@
         <w:rPr>
           <w:rFonts w:ascii="TimesNewRomanPSMT" w:hAnsi="TimesNewRomanPSMT" w:cs="TimesNewRomanPSMT"/>
         </w:rPr>
-        <w:t>{% endif %}</w:t>
+        <w:t xml:space="preserve">{% </w:t>
+      </w:r>
+      <w:proofErr w:type="spellStart"/>
+      <w:r>
+        <w:rPr>
+          <w:rFonts w:ascii="TimesNewRomanPSMT" w:hAnsi="TimesNewRomanPSMT" w:cs="TimesNewRomanPSMT"/>
+        </w:rPr>
+        <w:t>endif</w:t>
+      </w:r>
+      <w:proofErr w:type="spellEnd"/>
+      <w:r>
+        <w:rPr>
+          <w:rFonts w:ascii="TimesNewRomanPSMT" w:hAnsi="TimesNewRomanPSMT" w:cs="TimesNewRomanPSMT"/>
+        </w:rPr>
+        <w:t xml:space="preserve"> %}</w:t>
       </w:r>
     </w:p>
     <w:p>
@@ -608,7 +866,14 @@
         <w:rPr>
           <w:rFonts w:ascii="TimesNewRomanPSMT" w:hAnsi="TimesNewRomanPSMT" w:cs="TimesNewRomanPSMT"/>
         </w:rPr>
-        <w:t>{% if avenant_type_</w:t>
+        <w:t xml:space="preserve">{% if </w:t>
+      </w:r>
+      <w:proofErr w:type="spellStart"/>
+      <w:r>
+        <w:rPr>
+          <w:rFonts w:ascii="TimesNewRomanPSMT" w:hAnsi="TimesNewRomanPSMT" w:cs="TimesNewRomanPSMT"/>
+        </w:rPr>
+        <w:t>avenant_type_</w:t>
       </w:r>
       <w:r>
         <w:rPr>
@@ -616,6 +881,7 @@
         </w:rPr>
         <w:t>bailleur</w:t>
       </w:r>
+      <w:proofErr w:type="spellEnd"/>
       <w:r>
         <w:rPr>
           <w:rFonts w:ascii="TimesNewRomanPSMT" w:hAnsi="TimesNewRomanPSMT" w:cs="TimesNewRomanPSMT"/>
@@ -651,8 +917,21 @@
       <w:pPr>
         <w:jc w:val="both"/>
       </w:pPr>
-      <w:r>
-        <w:t>{{ bailleur.nom|upper }}  [Organisme d'habitations à loyer modéré, société d'économie mixte ou collectivité territoriale ou autre personne morale propriétaire du logement-foyer</w:t>
+      <w:proofErr w:type="gramStart"/>
+      <w:r>
+        <w:t xml:space="preserve">{{ </w:t>
+      </w:r>
+      <w:proofErr w:type="spellStart"/>
+      <w:r>
+        <w:t>bailleur.nom</w:t>
+      </w:r>
+      <w:proofErr w:type="gramEnd"/>
+      <w:r>
+        <w:t>|upper</w:t>
+      </w:r>
+      <w:proofErr w:type="spellEnd"/>
+      <w:r>
+        <w:t xml:space="preserve"> }}  [Organisme d'habitations à loyer modéré, société d'économie mixte ou collectivité territoriale ou autre personne morale propriétaire du logement-foyer</w:t>
       </w:r>
       <w:r>
         <w:rPr>
@@ -661,7 +940,31 @@
         <w:t>1</w:t>
       </w:r>
       <w:r>
-        <w:t>], représenté (e) par {{ convention.signataire_nom }}, {{ convention.signataire_fonction }} agissant en vertu de la délibération du Conseil d’Administration en date du {{ convention.signataire_date_deliberation|d }}</w:t>
+        <w:t xml:space="preserve">], représenté (e) par {{ </w:t>
+      </w:r>
+      <w:proofErr w:type="spellStart"/>
+      <w:r>
+        <w:t>convention.signataire_nom</w:t>
+      </w:r>
+      <w:proofErr w:type="spellEnd"/>
+      <w:r>
+        <w:t xml:space="preserve"> }}, {{ </w:t>
+      </w:r>
+      <w:proofErr w:type="spellStart"/>
+      <w:r>
+        <w:t>convention.signataire_fonction</w:t>
+      </w:r>
+      <w:proofErr w:type="spellEnd"/>
+      <w:r>
+        <w:t xml:space="preserve"> }} agissant en vertu de la délibération du Conseil d’Administration en date du {{ </w:t>
+      </w:r>
+      <w:proofErr w:type="spellStart"/>
+      <w:r>
+        <w:t>convention.signataire_date_deliberation|d</w:t>
+      </w:r>
+      <w:proofErr w:type="spellEnd"/>
+      <w:r>
+        <w:t xml:space="preserve"> }}</w:t>
       </w:r>
       <w:r>
         <w:rPr>
@@ -697,6 +1000,7 @@
         </w:rPr>
         <w:t xml:space="preserve">{{ </w:t>
       </w:r>
+      <w:proofErr w:type="spellStart"/>
       <w:r>
         <w:rPr>
           <w:rFonts w:eastAsia="Arial Unicode MS"/>
@@ -725,12 +1029,26 @@
         <w:rPr>
           <w:rFonts w:eastAsia="Arial Unicode MS"/>
         </w:rPr>
-        <w:t>|upper }} [Organisme agréé gestionnaire du logement-foyer, sauf dans le cas où le propriétaire est gestionnaire direct] représenté (e) par {{ convention.</w:t>
-      </w:r>
+        <w:t>|upper</w:t>
+      </w:r>
+      <w:proofErr w:type="spellEnd"/>
       <w:r>
         <w:rPr>
           <w:rFonts w:eastAsia="Arial Unicode MS"/>
         </w:rPr>
+        <w:t xml:space="preserve"> }} [Organisme agréé gestionnaire du logement-foyer, sauf dans le cas où le propriétaire est gestionnaire direct] représenté (e) par {{ </w:t>
+      </w:r>
+      <w:proofErr w:type="spellStart"/>
+      <w:r>
+        <w:rPr>
+          <w:rFonts w:eastAsia="Arial Unicode MS"/>
+        </w:rPr>
+        <w:t>convention.</w:t>
+      </w:r>
+      <w:r>
+        <w:rPr>
+          <w:rFonts w:eastAsia="Arial Unicode MS"/>
+        </w:rPr>
         <w:t>gestionnaire_</w:t>
       </w:r>
       <w:r>
@@ -751,16 +1069,24 @@
         </w:rPr>
         <w:t>default_str_if_none</w:t>
       </w:r>
+      <w:proofErr w:type="spellEnd"/>
       <w:r>
         <w:rPr>
           <w:rFonts w:eastAsia="Arial Unicode MS"/>
         </w:rPr>
-        <w:t xml:space="preserve"> }}, {{ convention.</w:t>
-      </w:r>
+        <w:t xml:space="preserve"> }}, {{ </w:t>
+      </w:r>
+      <w:proofErr w:type="spellStart"/>
       <w:r>
         <w:rPr>
           <w:rFonts w:eastAsia="Arial Unicode MS"/>
         </w:rPr>
+        <w:t>convention.</w:t>
+      </w:r>
+      <w:r>
+        <w:rPr>
+          <w:rFonts w:eastAsia="Arial Unicode MS"/>
+        </w:rPr>
         <w:t>gestionnaire_</w:t>
       </w:r>
       <w:r>
@@ -781,16 +1107,24 @@
         </w:rPr>
         <w:t>default_str_if_none</w:t>
       </w:r>
+      <w:proofErr w:type="spellEnd"/>
       <w:r>
         <w:rPr>
           <w:rFonts w:eastAsia="Arial Unicode MS"/>
         </w:rPr>
-        <w:t xml:space="preserve"> }} agissant en vertu de la délibération du Conseil d’Administration en date du {{ convention.</w:t>
-      </w:r>
+        <w:t xml:space="preserve"> }} agissant en vertu de la délibération du Conseil d’Administration en date du {{ </w:t>
+      </w:r>
+      <w:proofErr w:type="spellStart"/>
       <w:r>
         <w:rPr>
           <w:rFonts w:eastAsia="Arial Unicode MS"/>
         </w:rPr>
+        <w:t>convention.</w:t>
+      </w:r>
+      <w:r>
+        <w:rPr>
+          <w:rFonts w:eastAsia="Arial Unicode MS"/>
+        </w:rPr>
         <w:t>gestionnaire_</w:t>
       </w:r>
       <w:r>
@@ -805,6 +1139,7 @@
         </w:rPr>
         <w:t>dd</w:t>
       </w:r>
+      <w:proofErr w:type="spellEnd"/>
       <w:r>
         <w:rPr>
           <w:rFonts w:eastAsia="Arial Unicode MS"/>
@@ -834,7 +1169,49 @@
         <w:rPr>
           <w:rFonts w:ascii="TimesNewRomanPSMT" w:hAnsi="TimesNewRomanPSMT" w:cs="TimesNewRomanPSMT"/>
         </w:rPr>
-        <w:t>{% endif %}{% if avenant_type_logements %}</w:t>
+        <w:t xml:space="preserve">{% </w:t>
+      </w:r>
+      <w:proofErr w:type="spellStart"/>
+      <w:r>
+        <w:rPr>
+          <w:rFonts w:ascii="TimesNewRomanPSMT" w:hAnsi="TimesNewRomanPSMT" w:cs="TimesNewRomanPSMT"/>
+        </w:rPr>
+        <w:t>endif</w:t>
+      </w:r>
+      <w:proofErr w:type="spellEnd"/>
+      <w:r>
+        <w:rPr>
+          <w:rFonts w:ascii="TimesNewRomanPSMT" w:hAnsi="TimesNewRomanPSMT" w:cs="TimesNewRomanPSMT"/>
+        </w:rPr>
+        <w:t xml:space="preserve"> </w:t>
+      </w:r>
+      <w:proofErr w:type="gramStart"/>
+      <w:r>
+        <w:rPr>
+          <w:rFonts w:ascii="TimesNewRomanPSMT" w:hAnsi="TimesNewRomanPSMT" w:cs="TimesNewRomanPSMT"/>
+        </w:rPr>
+        <w:t>%}{</w:t>
+      </w:r>
+      <w:proofErr w:type="gramEnd"/>
+      <w:r>
+        <w:rPr>
+          <w:rFonts w:ascii="TimesNewRomanPSMT" w:hAnsi="TimesNewRomanPSMT" w:cs="TimesNewRomanPSMT"/>
+        </w:rPr>
+        <w:t xml:space="preserve">% if </w:t>
+      </w:r>
+      <w:proofErr w:type="spellStart"/>
+      <w:r>
+        <w:rPr>
+          <w:rFonts w:ascii="TimesNewRomanPSMT" w:hAnsi="TimesNewRomanPSMT" w:cs="TimesNewRomanPSMT"/>
+        </w:rPr>
+        <w:t>avenant_type_logements</w:t>
+      </w:r>
+      <w:proofErr w:type="spellEnd"/>
+      <w:r>
+        <w:rPr>
+          <w:rFonts w:ascii="TimesNewRomanPSMT" w:hAnsi="TimesNewRomanPSMT" w:cs="TimesNewRomanPSMT"/>
+        </w:rPr>
+        <w:t xml:space="preserve"> %}</w:t>
       </w:r>
     </w:p>
     <w:p>
@@ -962,13 +1339,34 @@
         <w:rPr>
           <w:color w:val="000000"/>
         </w:rPr>
-        <w:t xml:space="preserve">Surface habitable totale :  </w:t>
-      </w:r>
-      <w:r>
-        <w:rPr>
-          <w:color w:val="000000"/>
-        </w:rPr>
-        <w:t>{{ lot.surface_habitable_totale</w:t>
+        <w:t xml:space="preserve">Surface habitable totale </w:t>
+      </w:r>
+      <w:proofErr w:type="gramStart"/>
+      <w:r>
+        <w:rPr>
+          <w:color w:val="000000"/>
+        </w:rPr>
+        <w:t xml:space="preserve">:  </w:t>
+      </w:r>
+      <w:r>
+        <w:rPr>
+          <w:color w:val="000000"/>
+        </w:rPr>
+        <w:t>{</w:t>
+      </w:r>
+      <w:proofErr w:type="gramEnd"/>
+      <w:r>
+        <w:rPr>
+          <w:color w:val="000000"/>
+        </w:rPr>
+        <w:t xml:space="preserve">{ </w:t>
+      </w:r>
+      <w:proofErr w:type="spellStart"/>
+      <w:r>
+        <w:rPr>
+          <w:color w:val="000000"/>
+        </w:rPr>
+        <w:t>lot.surface_habitable_totale</w:t>
       </w:r>
       <w:r>
         <w:rPr>
@@ -976,6 +1374,7 @@
         </w:rPr>
         <w:t>|f</w:t>
       </w:r>
+      <w:proofErr w:type="spellEnd"/>
       <w:r>
         <w:rPr>
           <w:color w:val="000000"/>
@@ -1008,11 +1407,33 @@
         </w:rPr>
         <w:t xml:space="preserve">* Surface habitable totale des parties privatives : </w:t>
       </w:r>
-      <w:r>
-        <w:rPr>
-          <w:rFonts w:ascii="TimesNewRomanPSMT" w:hAnsi="TimesNewRomanPSMT" w:cs="TimesNewRomanPSMT"/>
-        </w:rPr>
-        <w:t xml:space="preserve">{{ sh_totale|f }} </w:t>
+      <w:proofErr w:type="gramStart"/>
+      <w:r>
+        <w:rPr>
+          <w:rFonts w:ascii="TimesNewRomanPSMT" w:hAnsi="TimesNewRomanPSMT" w:cs="TimesNewRomanPSMT"/>
+        </w:rPr>
+        <w:t xml:space="preserve">{{ </w:t>
+      </w:r>
+      <w:proofErr w:type="spellStart"/>
+      <w:r>
+        <w:rPr>
+          <w:rFonts w:ascii="TimesNewRomanPSMT" w:hAnsi="TimesNewRomanPSMT" w:cs="TimesNewRomanPSMT"/>
+        </w:rPr>
+        <w:t>sh</w:t>
+      </w:r>
+      <w:proofErr w:type="gramEnd"/>
+      <w:r>
+        <w:rPr>
+          <w:rFonts w:ascii="TimesNewRomanPSMT" w:hAnsi="TimesNewRomanPSMT" w:cs="TimesNewRomanPSMT"/>
+        </w:rPr>
+        <w:t>_totale|f</w:t>
+      </w:r>
+      <w:proofErr w:type="spellEnd"/>
+      <w:r>
+        <w:rPr>
+          <w:rFonts w:ascii="TimesNewRomanPSMT" w:hAnsi="TimesNewRomanPSMT" w:cs="TimesNewRomanPSMT"/>
+        </w:rPr>
+        <w:t xml:space="preserve"> }} </w:t>
       </w:r>
       <w:r>
         <w:rPr>
@@ -1053,11 +1474,33 @@
         </w:rPr>
         <w:t xml:space="preserve">Nombre total de logements : </w:t>
       </w:r>
-      <w:r>
-        <w:rPr>
-          <w:color w:val="000000"/>
-        </w:rPr>
-        <w:t>{{ lot.nb_logements }}</w:t>
+      <w:proofErr w:type="gramStart"/>
+      <w:r>
+        <w:rPr>
+          <w:color w:val="000000"/>
+        </w:rPr>
+        <w:t xml:space="preserve">{{ </w:t>
+      </w:r>
+      <w:proofErr w:type="spellStart"/>
+      <w:r>
+        <w:rPr>
+          <w:color w:val="000000"/>
+        </w:rPr>
+        <w:t>lot</w:t>
+      </w:r>
+      <w:proofErr w:type="gramEnd"/>
+      <w:r>
+        <w:rPr>
+          <w:color w:val="000000"/>
+        </w:rPr>
+        <w:t>.nb_logements</w:t>
+      </w:r>
+      <w:proofErr w:type="spellEnd"/>
+      <w:r>
+        <w:rPr>
+          <w:color w:val="000000"/>
+        </w:rPr>
+        <w:t xml:space="preserve"> }}</w:t>
       </w:r>
     </w:p>
     <w:p>
@@ -1137,7 +1580,25 @@
                 <w:sz w:val="16"/>
                 <w:szCs w:val="16"/>
               </w:rPr>
-              <w:t>(une ligne par logement)</w:t>
+              <w:t>(</w:t>
+            </w:r>
+            <w:proofErr w:type="gramStart"/>
+            <w:r>
+              <w:rPr>
+                <w:color w:val="000000"/>
+                <w:sz w:val="16"/>
+                <w:szCs w:val="16"/>
+              </w:rPr>
+              <w:t>une</w:t>
+            </w:r>
+            <w:proofErr w:type="gramEnd"/>
+            <w:r>
+              <w:rPr>
+                <w:color w:val="000000"/>
+                <w:sz w:val="16"/>
+                <w:szCs w:val="16"/>
+              </w:rPr>
+              <w:t xml:space="preserve"> ligne par logement)</w:t>
             </w:r>
           </w:p>
         </w:tc>
@@ -1183,13 +1644,23 @@
                 <w:color w:val="000000"/>
               </w:rPr>
             </w:pPr>
+            <w:proofErr w:type="gramStart"/>
             <w:r>
               <w:rPr>
                 <w:color w:val="000000"/>
                 <w:sz w:val="16"/>
                 <w:szCs w:val="16"/>
               </w:rPr>
-              <w:t>par local</w:t>
+              <w:t>par</w:t>
+            </w:r>
+            <w:proofErr w:type="gramEnd"/>
+            <w:r>
+              <w:rPr>
+                <w:color w:val="000000"/>
+                <w:sz w:val="16"/>
+                <w:szCs w:val="16"/>
+              </w:rPr>
+              <w:t xml:space="preserve"> local</w:t>
             </w:r>
           </w:p>
         </w:tc>
@@ -1235,13 +1706,23 @@
                 <w:color w:val="000000"/>
               </w:rPr>
             </w:pPr>
+            <w:proofErr w:type="gramStart"/>
             <w:r>
               <w:rPr>
                 <w:color w:val="000000"/>
                 <w:sz w:val="16"/>
                 <w:szCs w:val="16"/>
               </w:rPr>
-              <w:t>du logement</w:t>
+              <w:t>du</w:t>
+            </w:r>
+            <w:proofErr w:type="gramEnd"/>
+            <w:r>
+              <w:rPr>
+                <w:color w:val="000000"/>
+                <w:sz w:val="16"/>
+                <w:szCs w:val="16"/>
+              </w:rPr>
+              <w:t xml:space="preserve"> logement</w:t>
             </w:r>
           </w:p>
         </w:tc>
@@ -1287,13 +1768,23 @@
                 <w:color w:val="000000"/>
               </w:rPr>
             </w:pPr>
+            <w:proofErr w:type="gramStart"/>
             <w:r>
               <w:rPr>
                 <w:color w:val="000000"/>
                 <w:sz w:val="16"/>
                 <w:szCs w:val="16"/>
               </w:rPr>
-              <w:t>par logement prise en compte pour le calcul de l'APL</w:t>
+              <w:t>par</w:t>
+            </w:r>
+            <w:proofErr w:type="gramEnd"/>
+            <w:r>
+              <w:rPr>
+                <w:color w:val="000000"/>
+                <w:sz w:val="16"/>
+                <w:szCs w:val="16"/>
+              </w:rPr>
+              <w:t xml:space="preserve"> logement prise en compte pour le calcul de l'APL</w:t>
             </w:r>
           </w:p>
         </w:tc>
@@ -1335,7 +1826,27 @@
                 <w:lang w:val="en-US"/>
               </w:rPr>
               <w:lastRenderedPageBreak/>
-              <w:t>{%tr for l in logements %}</w:t>
+              <w:t xml:space="preserve">{%tr for l in </w:t>
+            </w:r>
+            <w:proofErr w:type="spellStart"/>
+            <w:r>
+              <w:rPr>
+                <w:rFonts w:ascii="TimesNewRomanPSMT" w:hAnsi="TimesNewRomanPSMT" w:cs="TimesNewRomanPSMT"/>
+                <w:sz w:val="16"/>
+                <w:szCs w:val="16"/>
+                <w:lang w:val="en-US"/>
+              </w:rPr>
+              <w:t>logements</w:t>
+            </w:r>
+            <w:proofErr w:type="spellEnd"/>
+            <w:r>
+              <w:rPr>
+                <w:rFonts w:ascii="TimesNewRomanPSMT" w:hAnsi="TimesNewRomanPSMT" w:cs="TimesNewRomanPSMT"/>
+                <w:sz w:val="16"/>
+                <w:szCs w:val="16"/>
+                <w:lang w:val="en-US"/>
+              </w:rPr>
+              <w:t xml:space="preserve"> %}</w:t>
             </w:r>
           </w:p>
         </w:tc>
@@ -1375,50 +1886,28 @@
                 <w:sz w:val="20"/>
                 <w:szCs w:val="20"/>
               </w:rPr>
-              <w:t>{{l.typologie|tl}}</w:t>
+              <w:t>{{</w:t>
             </w:r>
-          </w:p>
-        </w:tc>
-        <w:tc>
-          <w:tcPr>
-            <w:tcW w:w="0" w:type="auto"/>
-            <w:tcBorders>
-              <w:top w:val="single" w:sz="8" w:space="0" w:color="808080"/>
-              <w:left w:val="single" w:sz="8" w:space="0" w:color="808080"/>
-              <w:bottom w:val="single" w:sz="8" w:space="0" w:color="808080"/>
-              <w:right w:val="single" w:sz="8" w:space="0" w:color="808080"/>
-            </w:tcBorders>
-            <w:tcMar>
-              <w:top w:w="108" w:type="dxa"/>
-              <w:left w:w="108" w:type="dxa"/>
-              <w:bottom w:w="108" w:type="dxa"/>
-              <w:right w:w="108" w:type="dxa"/>
-            </w:tcMar>
-          </w:tcPr>
-          <w:p>
-            <w:pPr>
-              <w:rPr>
-                <w:color w:val="000000"/>
-                <w:sz w:val="20"/>
-                <w:szCs w:val="20"/>
-              </w:rPr>
-            </w:pPr>
+            <w:proofErr w:type="spellStart"/>
+            <w:proofErr w:type="gramStart"/>
             <w:r>
               <w:rPr>
                 <w:color w:val="000000"/>
                 <w:sz w:val="20"/>
                 <w:szCs w:val="20"/>
               </w:rPr>
-              <w:t>{{l.surface_habitable</w:t>
+              <w:t>l.typologie</w:t>
             </w:r>
+            <w:proofErr w:type="gramEnd"/>
             <w:r>
               <w:rPr>
                 <w:color w:val="000000"/>
                 <w:sz w:val="20"/>
                 <w:szCs w:val="20"/>
               </w:rPr>
-              <w:t>|f</w:t>
+              <w:t>|tl</w:t>
             </w:r>
+            <w:proofErr w:type="spellEnd"/>
             <w:r>
               <w:rPr>
                 <w:color w:val="000000"/>
@@ -1459,7 +1948,26 @@
                 <w:sz w:val="20"/>
                 <w:szCs w:val="20"/>
               </w:rPr>
-              <w:t>{{l.</w:t>
+              <w:t>{{</w:t>
+            </w:r>
+            <w:proofErr w:type="spellStart"/>
+            <w:proofErr w:type="gramStart"/>
+            <w:r>
+              <w:rPr>
+                <w:color w:val="000000"/>
+                <w:sz w:val="20"/>
+                <w:szCs w:val="20"/>
+              </w:rPr>
+              <w:t>l.surface</w:t>
+            </w:r>
+            <w:proofErr w:type="gramEnd"/>
+            <w:r>
+              <w:rPr>
+                <w:color w:val="000000"/>
+                <w:sz w:val="20"/>
+                <w:szCs w:val="20"/>
+              </w:rPr>
+              <w:t>_habitable</w:t>
             </w:r>
             <w:r>
               <w:rPr>
@@ -1467,8 +1975,9 @@
                 <w:sz w:val="20"/>
                 <w:szCs w:val="20"/>
               </w:rPr>
-              <w:t>designation</w:t>
+              <w:t>|f</w:t>
             </w:r>
+            <w:proofErr w:type="spellEnd"/>
             <w:r>
               <w:rPr>
                 <w:color w:val="000000"/>
@@ -1509,7 +2018,17 @@
                 <w:sz w:val="20"/>
                 <w:szCs w:val="20"/>
               </w:rPr>
-              <w:t>{{l.</w:t>
+              <w:t>{{</w:t>
+            </w:r>
+            <w:proofErr w:type="spellStart"/>
+            <w:proofErr w:type="gramStart"/>
+            <w:r>
+              <w:rPr>
+                <w:color w:val="000000"/>
+                <w:sz w:val="20"/>
+                <w:szCs w:val="20"/>
+              </w:rPr>
+              <w:t>l.</w:t>
             </w:r>
             <w:r>
               <w:rPr>
@@ -1517,8 +2036,80 @@
                 <w:sz w:val="20"/>
                 <w:szCs w:val="20"/>
               </w:rPr>
-              <w:t>loyer|f</w:t>
+              <w:t>designation</w:t>
             </w:r>
+            <w:proofErr w:type="spellEnd"/>
+            <w:proofErr w:type="gramEnd"/>
+            <w:r>
+              <w:rPr>
+                <w:color w:val="000000"/>
+                <w:sz w:val="20"/>
+                <w:szCs w:val="20"/>
+              </w:rPr>
+              <w:t>}}</w:t>
+            </w:r>
+          </w:p>
+        </w:tc>
+        <w:tc>
+          <w:tcPr>
+            <w:tcW w:w="0" w:type="auto"/>
+            <w:tcBorders>
+              <w:top w:val="single" w:sz="8" w:space="0" w:color="808080"/>
+              <w:left w:val="single" w:sz="8" w:space="0" w:color="808080"/>
+              <w:bottom w:val="single" w:sz="8" w:space="0" w:color="808080"/>
+              <w:right w:val="single" w:sz="8" w:space="0" w:color="808080"/>
+            </w:tcBorders>
+            <w:tcMar>
+              <w:top w:w="108" w:type="dxa"/>
+              <w:left w:w="108" w:type="dxa"/>
+              <w:bottom w:w="108" w:type="dxa"/>
+              <w:right w:w="108" w:type="dxa"/>
+            </w:tcMar>
+          </w:tcPr>
+          <w:p>
+            <w:pPr>
+              <w:rPr>
+                <w:color w:val="000000"/>
+                <w:sz w:val="20"/>
+                <w:szCs w:val="20"/>
+              </w:rPr>
+            </w:pPr>
+            <w:r>
+              <w:rPr>
+                <w:color w:val="000000"/>
+                <w:sz w:val="20"/>
+                <w:szCs w:val="20"/>
+              </w:rPr>
+              <w:t>{{</w:t>
+            </w:r>
+            <w:proofErr w:type="spellStart"/>
+            <w:proofErr w:type="gramStart"/>
+            <w:r>
+              <w:rPr>
+                <w:color w:val="000000"/>
+                <w:sz w:val="20"/>
+                <w:szCs w:val="20"/>
+              </w:rPr>
+              <w:t>l.</w:t>
+            </w:r>
+            <w:r>
+              <w:rPr>
+                <w:color w:val="000000"/>
+                <w:sz w:val="20"/>
+                <w:szCs w:val="20"/>
+              </w:rPr>
+              <w:t>loyer</w:t>
+            </w:r>
+            <w:proofErr w:type="gramEnd"/>
+            <w:r>
+              <w:rPr>
+                <w:color w:val="000000"/>
+                <w:sz w:val="20"/>
+                <w:szCs w:val="20"/>
+              </w:rPr>
+              <w:t>|f</w:t>
+            </w:r>
+            <w:proofErr w:type="spellEnd"/>
             <w:r>
               <w:rPr>
                 <w:color w:val="000000"/>
@@ -1566,7 +2157,25 @@
                 <w:sz w:val="16"/>
                 <w:szCs w:val="16"/>
               </w:rPr>
-              <w:t>{%tr endfor %}</w:t>
+              <w:t xml:space="preserve">{%tr </w:t>
+            </w:r>
+            <w:proofErr w:type="spellStart"/>
+            <w:r>
+              <w:rPr>
+                <w:color w:val="000000"/>
+                <w:sz w:val="16"/>
+                <w:szCs w:val="16"/>
+              </w:rPr>
+              <w:t>endfor</w:t>
+            </w:r>
+            <w:proofErr w:type="spellEnd"/>
+            <w:r>
+              <w:rPr>
+                <w:color w:val="000000"/>
+                <w:sz w:val="16"/>
+                <w:szCs w:val="16"/>
+              </w:rPr>
+              <w:t xml:space="preserve"> %}</w:t>
             </w:r>
           </w:p>
         </w:tc>
@@ -1629,11 +2238,33 @@
         </w:rPr>
         <w:t xml:space="preserve">* Surface totale des locaux à usage collectif : </w:t>
       </w:r>
-      <w:r>
-        <w:rPr>
-          <w:color w:val="000000"/>
-        </w:rPr>
-        <w:t xml:space="preserve">{{ lc_sh_totale|f }} </w:t>
+      <w:proofErr w:type="gramStart"/>
+      <w:r>
+        <w:rPr>
+          <w:color w:val="000000"/>
+        </w:rPr>
+        <w:t xml:space="preserve">{{ </w:t>
+      </w:r>
+      <w:proofErr w:type="spellStart"/>
+      <w:r>
+        <w:rPr>
+          <w:color w:val="000000"/>
+        </w:rPr>
+        <w:t>lc</w:t>
+      </w:r>
+      <w:proofErr w:type="gramEnd"/>
+      <w:r>
+        <w:rPr>
+          <w:color w:val="000000"/>
+        </w:rPr>
+        <w:t>_sh_totale|f</w:t>
+      </w:r>
+      <w:proofErr w:type="spellEnd"/>
+      <w:r>
+        <w:rPr>
+          <w:color w:val="000000"/>
+        </w:rPr>
+        <w:t xml:space="preserve"> }} </w:t>
       </w:r>
       <w:r>
         <w:rPr>
@@ -1817,7 +2448,43 @@
                 <w:sz w:val="16"/>
                 <w:szCs w:val="16"/>
               </w:rPr>
-              <w:t>{%tr for lc in locaux_collectifs %}</w:t>
+              <w:t xml:space="preserve">{%tr for </w:t>
+            </w:r>
+            <w:proofErr w:type="spellStart"/>
+            <w:r>
+              <w:rPr>
+                <w:rFonts w:ascii="TimesNewRomanPSMT" w:hAnsi="TimesNewRomanPSMT" w:cs="TimesNewRomanPSMT"/>
+                <w:sz w:val="16"/>
+                <w:szCs w:val="16"/>
+              </w:rPr>
+              <w:t>lc</w:t>
+            </w:r>
+            <w:proofErr w:type="spellEnd"/>
+            <w:r>
+              <w:rPr>
+                <w:rFonts w:ascii="TimesNewRomanPSMT" w:hAnsi="TimesNewRomanPSMT" w:cs="TimesNewRomanPSMT"/>
+                <w:sz w:val="16"/>
+                <w:szCs w:val="16"/>
+              </w:rPr>
+              <w:t xml:space="preserve"> in </w:t>
+            </w:r>
+            <w:proofErr w:type="spellStart"/>
+            <w:r>
+              <w:rPr>
+                <w:rFonts w:ascii="TimesNewRomanPSMT" w:hAnsi="TimesNewRomanPSMT" w:cs="TimesNewRomanPSMT"/>
+                <w:sz w:val="16"/>
+                <w:szCs w:val="16"/>
+              </w:rPr>
+              <w:t>locaux_collectifs</w:t>
+            </w:r>
+            <w:proofErr w:type="spellEnd"/>
+            <w:r>
+              <w:rPr>
+                <w:rFonts w:ascii="TimesNewRomanPSMT" w:hAnsi="TimesNewRomanPSMT" w:cs="TimesNewRomanPSMT"/>
+                <w:sz w:val="16"/>
+                <w:szCs w:val="16"/>
+              </w:rPr>
+              <w:t xml:space="preserve"> %}</w:t>
             </w:r>
           </w:p>
         </w:tc>
@@ -1852,13 +2519,41 @@
                 <w:szCs w:val="20"/>
               </w:rPr>
             </w:pPr>
+            <w:proofErr w:type="gramStart"/>
             <w:r>
               <w:rPr>
                 <w:color w:val="000000"/>
                 <w:sz w:val="20"/>
                 <w:szCs w:val="20"/>
               </w:rPr>
-              <w:t>{{ lc.type_local }}</w:t>
+              <w:t xml:space="preserve">{{ </w:t>
+            </w:r>
+            <w:proofErr w:type="spellStart"/>
+            <w:r>
+              <w:rPr>
+                <w:color w:val="000000"/>
+                <w:sz w:val="20"/>
+                <w:szCs w:val="20"/>
+              </w:rPr>
+              <w:t>lc</w:t>
+            </w:r>
+            <w:proofErr w:type="gramEnd"/>
+            <w:r>
+              <w:rPr>
+                <w:color w:val="000000"/>
+                <w:sz w:val="20"/>
+                <w:szCs w:val="20"/>
+              </w:rPr>
+              <w:t>.type_local</w:t>
+            </w:r>
+            <w:proofErr w:type="spellEnd"/>
+            <w:r>
+              <w:rPr>
+                <w:color w:val="000000"/>
+                <w:sz w:val="20"/>
+                <w:szCs w:val="20"/>
+              </w:rPr>
+              <w:t xml:space="preserve"> }}</w:t>
             </w:r>
           </w:p>
         </w:tc>
@@ -1887,13 +2582,41 @@
                 <w:szCs w:val="20"/>
               </w:rPr>
             </w:pPr>
+            <w:proofErr w:type="gramStart"/>
             <w:r>
               <w:rPr>
                 <w:color w:val="000000"/>
                 <w:sz w:val="20"/>
                 <w:szCs w:val="20"/>
               </w:rPr>
-              <w:t>{{ lc.surface_habitable }}</w:t>
+              <w:t xml:space="preserve">{{ </w:t>
+            </w:r>
+            <w:proofErr w:type="spellStart"/>
+            <w:r>
+              <w:rPr>
+                <w:color w:val="000000"/>
+                <w:sz w:val="20"/>
+                <w:szCs w:val="20"/>
+              </w:rPr>
+              <w:t>lc</w:t>
+            </w:r>
+            <w:proofErr w:type="gramEnd"/>
+            <w:r>
+              <w:rPr>
+                <w:color w:val="000000"/>
+                <w:sz w:val="20"/>
+                <w:szCs w:val="20"/>
+              </w:rPr>
+              <w:t>.surface_habitable</w:t>
+            </w:r>
+            <w:proofErr w:type="spellEnd"/>
+            <w:r>
+              <w:rPr>
+                <w:color w:val="000000"/>
+                <w:sz w:val="20"/>
+                <w:szCs w:val="20"/>
+              </w:rPr>
+              <w:t xml:space="preserve"> }}</w:t>
             </w:r>
           </w:p>
         </w:tc>
@@ -1922,13 +2645,41 @@
                 <w:szCs w:val="20"/>
               </w:rPr>
             </w:pPr>
+            <w:proofErr w:type="gramStart"/>
             <w:r>
               <w:rPr>
                 <w:color w:val="000000"/>
                 <w:sz w:val="20"/>
                 <w:szCs w:val="20"/>
               </w:rPr>
-              <w:t>{{ lc.nombre }}</w:t>
+              <w:t xml:space="preserve">{{ </w:t>
+            </w:r>
+            <w:proofErr w:type="spellStart"/>
+            <w:r>
+              <w:rPr>
+                <w:color w:val="000000"/>
+                <w:sz w:val="20"/>
+                <w:szCs w:val="20"/>
+              </w:rPr>
+              <w:t>lc</w:t>
+            </w:r>
+            <w:proofErr w:type="gramEnd"/>
+            <w:r>
+              <w:rPr>
+                <w:color w:val="000000"/>
+                <w:sz w:val="20"/>
+                <w:szCs w:val="20"/>
+              </w:rPr>
+              <w:t>.nombre</w:t>
+            </w:r>
+            <w:proofErr w:type="spellEnd"/>
+            <w:r>
+              <w:rPr>
+                <w:color w:val="000000"/>
+                <w:sz w:val="20"/>
+                <w:szCs w:val="20"/>
+              </w:rPr>
+              <w:t xml:space="preserve"> }}</w:t>
             </w:r>
           </w:p>
         </w:tc>
@@ -1969,7 +2720,25 @@
                 <w:sz w:val="16"/>
                 <w:szCs w:val="16"/>
               </w:rPr>
-              <w:t>{%tr endfor %}</w:t>
+              <w:t xml:space="preserve">{%tr </w:t>
+            </w:r>
+            <w:proofErr w:type="spellStart"/>
+            <w:r>
+              <w:rPr>
+                <w:color w:val="000000"/>
+                <w:sz w:val="16"/>
+                <w:szCs w:val="16"/>
+              </w:rPr>
+              <w:t>endfor</w:t>
+            </w:r>
+            <w:proofErr w:type="spellEnd"/>
+            <w:r>
+              <w:rPr>
+                <w:color w:val="000000"/>
+                <w:sz w:val="16"/>
+                <w:szCs w:val="16"/>
+              </w:rPr>
+              <w:t xml:space="preserve"> %}</w:t>
             </w:r>
           </w:p>
         </w:tc>
@@ -2004,7 +2773,70 @@
         <w:rPr>
           <w:color w:val="000000"/>
         </w:rPr>
-        <w:t>{% if lot.</w:t>
+        <w:t xml:space="preserve">{% if </w:t>
+      </w:r>
+      <w:proofErr w:type="spellStart"/>
+      <w:proofErr w:type="gramStart"/>
+      <w:r>
+        <w:rPr>
+          <w:color w:val="000000"/>
+        </w:rPr>
+        <w:t>lot.</w:t>
+      </w:r>
+      <w:r>
+        <w:rPr>
+          <w:color w:val="000000"/>
+        </w:rPr>
+        <w:t>foyer</w:t>
+      </w:r>
+      <w:proofErr w:type="gramEnd"/>
+      <w:r>
+        <w:rPr>
+          <w:color w:val="000000"/>
+        </w:rPr>
+        <w:t>_residence_dependance</w:t>
+      </w:r>
+      <w:proofErr w:type="spellEnd"/>
+      <w:r>
+        <w:rPr>
+          <w:color w:val="000000"/>
+        </w:rPr>
+        <w:t xml:space="preserve"> %}</w:t>
+      </w:r>
+    </w:p>
+    <w:p>
+      <w:pPr>
+        <w:rPr>
+          <w:color w:val="000000"/>
+        </w:rPr>
+      </w:pPr>
+    </w:p>
+    <w:p>
+      <w:pPr>
+        <w:rPr>
+          <w:color w:val="000000"/>
+        </w:rPr>
+      </w:pPr>
+      <w:proofErr w:type="gramStart"/>
+      <w:r>
+        <w:rPr>
+          <w:color w:val="000000"/>
+        </w:rPr>
+        <w:t xml:space="preserve">{{ </w:t>
+      </w:r>
+      <w:proofErr w:type="spellStart"/>
+      <w:r>
+        <w:rPr>
+          <w:color w:val="000000"/>
+        </w:rPr>
+        <w:t>lot</w:t>
+      </w:r>
+      <w:proofErr w:type="gramEnd"/>
+      <w:r>
+        <w:rPr>
+          <w:color w:val="000000"/>
+        </w:rPr>
+        <w:t>.</w:t>
       </w:r>
       <w:r>
         <w:rPr>
@@ -2012,6 +2844,21 @@
         </w:rPr>
         <w:t>foyer_residence_dependance</w:t>
       </w:r>
+      <w:proofErr w:type="spellEnd"/>
+      <w:r>
+        <w:rPr>
+          <w:color w:val="000000"/>
+        </w:rPr>
+        <w:t xml:space="preserve"> }}{% </w:t>
+      </w:r>
+      <w:proofErr w:type="spellStart"/>
+      <w:r>
+        <w:rPr>
+          <w:color w:val="000000"/>
+        </w:rPr>
+        <w:t>endif</w:t>
+      </w:r>
+      <w:proofErr w:type="spellEnd"/>
       <w:r>
         <w:rPr>
           <w:color w:val="000000"/>
@@ -2036,45 +2883,28 @@
         <w:rPr>
           <w:color w:val="000000"/>
         </w:rPr>
-        <w:t>{{ lot.</w:t>
-      </w:r>
-      <w:r>
-        <w:rPr>
-          <w:color w:val="000000"/>
-        </w:rPr>
-        <w:t>foyer_residence_dependance</w:t>
-      </w:r>
-      <w:r>
-        <w:rPr>
-          <w:color w:val="000000"/>
-        </w:rPr>
-        <w:t xml:space="preserve"> }}{% endif %}</w:t>
-      </w:r>
-    </w:p>
-    <w:p>
-      <w:pPr>
-        <w:rPr>
-          <w:color w:val="000000"/>
-        </w:rPr>
-      </w:pPr>
-    </w:p>
-    <w:p>
-      <w:pPr>
-        <w:rPr>
-          <w:color w:val="000000"/>
-        </w:rPr>
-      </w:pPr>
-      <w:r>
-        <w:rPr>
-          <w:color w:val="000000"/>
-        </w:rPr>
         <w:t xml:space="preserve">Garages et/ ou parking (nombre) : </w:t>
       </w:r>
-      <w:r>
-        <w:rPr>
-          <w:color w:val="000000"/>
-        </w:rPr>
-        <w:t>{{ lot.</w:t>
+      <w:proofErr w:type="gramStart"/>
+      <w:r>
+        <w:rPr>
+          <w:color w:val="000000"/>
+        </w:rPr>
+        <w:t xml:space="preserve">{{ </w:t>
+      </w:r>
+      <w:proofErr w:type="spellStart"/>
+      <w:r>
+        <w:rPr>
+          <w:color w:val="000000"/>
+        </w:rPr>
+        <w:t>lot</w:t>
+      </w:r>
+      <w:proofErr w:type="gramEnd"/>
+      <w:r>
+        <w:rPr>
+          <w:color w:val="000000"/>
+        </w:rPr>
+        <w:t>.</w:t>
       </w:r>
       <w:r>
         <w:rPr>
@@ -2082,6 +2912,7 @@
         </w:rPr>
         <w:t>foyer_residence_nb_garage_parking</w:t>
       </w:r>
+      <w:proofErr w:type="spellEnd"/>
       <w:r>
         <w:rPr>
           <w:color w:val="000000"/>
@@ -2122,12 +2953,30 @@
         </w:rPr>
         <w:t xml:space="preserve">{% for line in </w:t>
       </w:r>
+      <w:proofErr w:type="spellStart"/>
+      <w:proofErr w:type="gramStart"/>
       <w:r>
         <w:rPr>
           <w:color w:val="000000"/>
           <w:lang w:val="en-US"/>
         </w:rPr>
-        <w:t xml:space="preserve">lot.foyer_residence_locaux_hors_convention|get_text_as_list </w:t>
+        <w:t>lot.foyer</w:t>
+      </w:r>
+      <w:proofErr w:type="gramEnd"/>
+      <w:r>
+        <w:rPr>
+          <w:color w:val="000000"/>
+          <w:lang w:val="en-US"/>
+        </w:rPr>
+        <w:t>_residence_locaux_hors_convention|get_text_as_list</w:t>
+      </w:r>
+      <w:proofErr w:type="spellEnd"/>
+      <w:r>
+        <w:rPr>
+          <w:color w:val="000000"/>
+          <w:lang w:val="en-US"/>
+        </w:rPr>
+        <w:t xml:space="preserve"> </w:t>
       </w:r>
       <w:r>
         <w:rPr>
@@ -2156,7 +3005,23 @@
           <w:color w:val="000000" w:themeColor="text1"/>
           <w:lang w:val="en-US"/>
         </w:rPr>
-        <w:t xml:space="preserve"> {{ line }}</w:t>
+        <w:t xml:space="preserve"> </w:t>
+      </w:r>
+      <w:proofErr w:type="gramStart"/>
+      <w:r>
+        <w:rPr>
+          <w:color w:val="000000" w:themeColor="text1"/>
+          <w:lang w:val="en-US"/>
+        </w:rPr>
+        <w:t>{{ line</w:t>
+      </w:r>
+      <w:proofErr w:type="gramEnd"/>
+      <w:r>
+        <w:rPr>
+          <w:color w:val="000000" w:themeColor="text1"/>
+          <w:lang w:val="en-US"/>
+        </w:rPr>
+        <w:t xml:space="preserve"> }}</w:t>
       </w:r>
     </w:p>
     <w:p>
@@ -2172,22 +3037,70 @@
           <w:color w:val="000000"/>
           <w:lang w:val="en-US"/>
         </w:rPr>
-        <w:t>{%- endfor %}</w:t>
-      </w:r>
-    </w:p>
-    <w:p>
-      <w:pPr>
-        <w:rPr>
-          <w:rFonts w:ascii="TimesNewRomanPSMT" w:hAnsi="TimesNewRomanPSMT" w:cs="TimesNewRomanPSMT"/>
+        <w:t xml:space="preserve">{%- </w:t>
+      </w:r>
+      <w:proofErr w:type="spellStart"/>
+      <w:r>
+        <w:rPr>
+          <w:color w:val="000000"/>
           <w:lang w:val="en-US"/>
         </w:rPr>
-      </w:pPr>
-      <w:r>
-        <w:rPr>
-          <w:rFonts w:ascii="TimesNewRomanPSMT" w:hAnsi="TimesNewRomanPSMT" w:cs="TimesNewRomanPSMT"/>
+        <w:t>endfor</w:t>
+      </w:r>
+      <w:proofErr w:type="spellEnd"/>
+      <w:r>
+        <w:rPr>
+          <w:color w:val="000000"/>
           <w:lang w:val="en-US"/>
         </w:rPr>
-        <w:t>{% endif %}{% if avenant_type_duree %}</w:t>
+        <w:t xml:space="preserve"> %}</w:t>
+      </w:r>
+    </w:p>
+    <w:p>
+      <w:pPr>
+        <w:rPr>
+          <w:rFonts w:ascii="TimesNewRomanPSMT" w:hAnsi="TimesNewRomanPSMT" w:cs="TimesNewRomanPSMT"/>
+          <w:lang w:val="en-US"/>
+        </w:rPr>
+      </w:pPr>
+      <w:r>
+        <w:rPr>
+          <w:rFonts w:ascii="TimesNewRomanPSMT" w:hAnsi="TimesNewRomanPSMT" w:cs="TimesNewRomanPSMT"/>
+          <w:lang w:val="en-US"/>
+        </w:rPr>
+        <w:t xml:space="preserve">{% endif </w:t>
+      </w:r>
+      <w:proofErr w:type="gramStart"/>
+      <w:r>
+        <w:rPr>
+          <w:rFonts w:ascii="TimesNewRomanPSMT" w:hAnsi="TimesNewRomanPSMT" w:cs="TimesNewRomanPSMT"/>
+          <w:lang w:val="en-US"/>
+        </w:rPr>
+        <w:t>%}{</w:t>
+      </w:r>
+      <w:proofErr w:type="gramEnd"/>
+      <w:r>
+        <w:rPr>
+          <w:rFonts w:ascii="TimesNewRomanPSMT" w:hAnsi="TimesNewRomanPSMT" w:cs="TimesNewRomanPSMT"/>
+          <w:lang w:val="en-US"/>
+        </w:rPr>
+        <w:t xml:space="preserve">% if </w:t>
+      </w:r>
+      <w:proofErr w:type="spellStart"/>
+      <w:r>
+        <w:rPr>
+          <w:rFonts w:ascii="TimesNewRomanPSMT" w:hAnsi="TimesNewRomanPSMT" w:cs="TimesNewRomanPSMT"/>
+          <w:lang w:val="en-US"/>
+        </w:rPr>
+        <w:t>avenant_type_duree</w:t>
+      </w:r>
+      <w:proofErr w:type="spellEnd"/>
+      <w:r>
+        <w:rPr>
+          <w:rFonts w:ascii="TimesNewRomanPSMT" w:hAnsi="TimesNewRomanPSMT" w:cs="TimesNewRomanPSMT"/>
+          <w:lang w:val="en-US"/>
+        </w:rPr>
+        <w:t xml:space="preserve"> %}</w:t>
       </w:r>
     </w:p>
     <w:p>
@@ -2276,11 +3189,33 @@
       </w:r>
       <w:bookmarkStart w:id="0" w:name="DateExpir1"/>
       <w:bookmarkEnd w:id="0"/>
-      <w:r>
-        <w:rPr>
-          <w:rFonts w:ascii="TimesNewRomanPSMT" w:hAnsi="TimesNewRomanPSMT" w:cs="TimesNewRomanPSMT"/>
-        </w:rPr>
-        <w:t>{{ convention.date_fin_conventionnement|d }}</w:t>
+      <w:proofErr w:type="gramStart"/>
+      <w:r>
+        <w:rPr>
+          <w:rFonts w:ascii="TimesNewRomanPSMT" w:hAnsi="TimesNewRomanPSMT" w:cs="TimesNewRomanPSMT"/>
+        </w:rPr>
+        <w:t xml:space="preserve">{{ </w:t>
+      </w:r>
+      <w:proofErr w:type="spellStart"/>
+      <w:r>
+        <w:rPr>
+          <w:rFonts w:ascii="TimesNewRomanPSMT" w:hAnsi="TimesNewRomanPSMT" w:cs="TimesNewRomanPSMT"/>
+        </w:rPr>
+        <w:t>convention</w:t>
+      </w:r>
+      <w:proofErr w:type="gramEnd"/>
+      <w:r>
+        <w:rPr>
+          <w:rFonts w:ascii="TimesNewRomanPSMT" w:hAnsi="TimesNewRomanPSMT" w:cs="TimesNewRomanPSMT"/>
+        </w:rPr>
+        <w:t>.date_fin_conventionnement|d</w:t>
+      </w:r>
+      <w:proofErr w:type="spellEnd"/>
+      <w:r>
+        <w:rPr>
+          <w:rFonts w:ascii="TimesNewRomanPSMT" w:hAnsi="TimesNewRomanPSMT" w:cs="TimesNewRomanPSMT"/>
+        </w:rPr>
+        <w:t xml:space="preserve"> }}</w:t>
       </w:r>
       <w:r>
         <w:rPr>
@@ -2347,12 +3282,53 @@
           <w:rFonts w:ascii="TimesNewRomanPSMT" w:hAnsi="TimesNewRomanPSMT" w:cs="TimesNewRomanPSMT"/>
           <w:lang w:val="en-US"/>
         </w:rPr>
-        <w:t>{% if prets_cdc.count() %}{% for p in prets_cdc %}</w:t>
-      </w:r>
-    </w:p>
-    <w:p>
-      <w:pPr>
-        <w:pStyle w:val="ListParagraph"/>
+        <w:t xml:space="preserve">{% if </w:t>
+      </w:r>
+      <w:proofErr w:type="spellStart"/>
+      <w:r>
+        <w:rPr>
+          <w:rFonts w:ascii="TimesNewRomanPSMT" w:hAnsi="TimesNewRomanPSMT" w:cs="TimesNewRomanPSMT"/>
+          <w:lang w:val="en-US"/>
+        </w:rPr>
+        <w:t>prets_</w:t>
+      </w:r>
+      <w:proofErr w:type="gramStart"/>
+      <w:r>
+        <w:rPr>
+          <w:rFonts w:ascii="TimesNewRomanPSMT" w:hAnsi="TimesNewRomanPSMT" w:cs="TimesNewRomanPSMT"/>
+          <w:lang w:val="en-US"/>
+        </w:rPr>
+        <w:t>cdc.count</w:t>
+      </w:r>
+      <w:proofErr w:type="spellEnd"/>
+      <w:proofErr w:type="gramEnd"/>
+      <w:r>
+        <w:rPr>
+          <w:rFonts w:ascii="TimesNewRomanPSMT" w:hAnsi="TimesNewRomanPSMT" w:cs="TimesNewRomanPSMT"/>
+          <w:lang w:val="en-US"/>
+        </w:rPr>
+        <w:t xml:space="preserve">() %}{% for p in </w:t>
+      </w:r>
+      <w:proofErr w:type="spellStart"/>
+      <w:r>
+        <w:rPr>
+          <w:rFonts w:ascii="TimesNewRomanPSMT" w:hAnsi="TimesNewRomanPSMT" w:cs="TimesNewRomanPSMT"/>
+          <w:lang w:val="en-US"/>
+        </w:rPr>
+        <w:t>prets_cdc</w:t>
+      </w:r>
+      <w:proofErr w:type="spellEnd"/>
+      <w:r>
+        <w:rPr>
+          <w:rFonts w:ascii="TimesNewRomanPSMT" w:hAnsi="TimesNewRomanPSMT" w:cs="TimesNewRomanPSMT"/>
+          <w:lang w:val="en-US"/>
+        </w:rPr>
+        <w:t xml:space="preserve"> %}</w:t>
+      </w:r>
+    </w:p>
+    <w:p>
+      <w:pPr>
+        <w:pStyle w:val="Paragraphedeliste"/>
         <w:numPr>
           <w:ilvl w:val="0"/>
           <w:numId w:val="3"/>
@@ -2366,12 +3342,34 @@
         <w:rPr>
           <w:rFonts w:ascii="TimesNewRomanPSMT" w:hAnsi="TimesNewRomanPSMT" w:cs="TimesNewRomanPSMT"/>
         </w:rPr>
-        <w:t>Numéro : {{ p.n }}</w:t>
-      </w:r>
-    </w:p>
-    <w:p>
-      <w:pPr>
-        <w:pStyle w:val="ListParagraph"/>
+        <w:t xml:space="preserve">Numéro : </w:t>
+      </w:r>
+      <w:proofErr w:type="gramStart"/>
+      <w:r>
+        <w:rPr>
+          <w:rFonts w:ascii="TimesNewRomanPSMT" w:hAnsi="TimesNewRomanPSMT" w:cs="TimesNewRomanPSMT"/>
+        </w:rPr>
+        <w:t xml:space="preserve">{{ </w:t>
+      </w:r>
+      <w:proofErr w:type="spellStart"/>
+      <w:r>
+        <w:rPr>
+          <w:rFonts w:ascii="TimesNewRomanPSMT" w:hAnsi="TimesNewRomanPSMT" w:cs="TimesNewRomanPSMT"/>
+        </w:rPr>
+        <w:t>p.n</w:t>
+      </w:r>
+      <w:proofErr w:type="spellEnd"/>
+      <w:proofErr w:type="gramEnd"/>
+      <w:r>
+        <w:rPr>
+          <w:rFonts w:ascii="TimesNewRomanPSMT" w:hAnsi="TimesNewRomanPSMT" w:cs="TimesNewRomanPSMT"/>
+        </w:rPr>
+        <w:t xml:space="preserve"> }}</w:t>
+      </w:r>
+    </w:p>
+    <w:p>
+      <w:pPr>
+        <w:pStyle w:val="Paragraphedeliste"/>
         <w:numPr>
           <w:ilvl w:val="0"/>
           <w:numId w:val="3"/>
@@ -2385,12 +3383,40 @@
         <w:rPr>
           <w:rFonts w:ascii="TimesNewRomanPSMT" w:hAnsi="TimesNewRomanPSMT" w:cs="TimesNewRomanPSMT"/>
         </w:rPr>
-        <w:t>Date d’octroi : {{ p.do|sd }}</w:t>
-      </w:r>
-    </w:p>
-    <w:p>
-      <w:pPr>
-        <w:pStyle w:val="ListParagraph"/>
+        <w:t xml:space="preserve">Date d’octroi : </w:t>
+      </w:r>
+      <w:proofErr w:type="gramStart"/>
+      <w:r>
+        <w:rPr>
+          <w:rFonts w:ascii="TimesNewRomanPSMT" w:hAnsi="TimesNewRomanPSMT" w:cs="TimesNewRomanPSMT"/>
+        </w:rPr>
+        <w:t xml:space="preserve">{{ </w:t>
+      </w:r>
+      <w:proofErr w:type="spellStart"/>
+      <w:r>
+        <w:rPr>
+          <w:rFonts w:ascii="TimesNewRomanPSMT" w:hAnsi="TimesNewRomanPSMT" w:cs="TimesNewRomanPSMT"/>
+        </w:rPr>
+        <w:t>p</w:t>
+      </w:r>
+      <w:proofErr w:type="gramEnd"/>
+      <w:r>
+        <w:rPr>
+          <w:rFonts w:ascii="TimesNewRomanPSMT" w:hAnsi="TimesNewRomanPSMT" w:cs="TimesNewRomanPSMT"/>
+        </w:rPr>
+        <w:t>.do|sd</w:t>
+      </w:r>
+      <w:proofErr w:type="spellEnd"/>
+      <w:r>
+        <w:rPr>
+          <w:rFonts w:ascii="TimesNewRomanPSMT" w:hAnsi="TimesNewRomanPSMT" w:cs="TimesNewRomanPSMT"/>
+        </w:rPr>
+        <w:t xml:space="preserve"> }}</w:t>
+      </w:r>
+    </w:p>
+    <w:p>
+      <w:pPr>
+        <w:pStyle w:val="Paragraphedeliste"/>
         <w:numPr>
           <w:ilvl w:val="0"/>
           <w:numId w:val="3"/>
@@ -2400,16 +3426,52 @@
           <w:rFonts w:ascii="TimesNewRomanPSMT" w:hAnsi="TimesNewRomanPSMT" w:cs="TimesNewRomanPSMT"/>
         </w:rPr>
       </w:pPr>
-      <w:r>
-        <w:rPr>
-          <w:rFonts w:ascii="TimesNewRomanPSMT" w:hAnsi="TimesNewRomanPSMT" w:cs="TimesNewRomanPSMT"/>
-        </w:rPr>
-        <w:t>Durée: {{ p.d }} an{{ p.d|pl }}</w:t>
-      </w:r>
-    </w:p>
-    <w:p>
-      <w:pPr>
-        <w:pStyle w:val="ListParagraph"/>
+      <w:proofErr w:type="gramStart"/>
+      <w:r>
+        <w:rPr>
+          <w:rFonts w:ascii="TimesNewRomanPSMT" w:hAnsi="TimesNewRomanPSMT" w:cs="TimesNewRomanPSMT"/>
+        </w:rPr>
+        <w:t>Durée:</w:t>
+      </w:r>
+      <w:proofErr w:type="gramEnd"/>
+      <w:r>
+        <w:rPr>
+          <w:rFonts w:ascii="TimesNewRomanPSMT" w:hAnsi="TimesNewRomanPSMT" w:cs="TimesNewRomanPSMT"/>
+        </w:rPr>
+        <w:t xml:space="preserve"> {{ </w:t>
+      </w:r>
+      <w:proofErr w:type="spellStart"/>
+      <w:r>
+        <w:rPr>
+          <w:rFonts w:ascii="TimesNewRomanPSMT" w:hAnsi="TimesNewRomanPSMT" w:cs="TimesNewRomanPSMT"/>
+        </w:rPr>
+        <w:t>p.d</w:t>
+      </w:r>
+      <w:proofErr w:type="spellEnd"/>
+      <w:r>
+        <w:rPr>
+          <w:rFonts w:ascii="TimesNewRomanPSMT" w:hAnsi="TimesNewRomanPSMT" w:cs="TimesNewRomanPSMT"/>
+        </w:rPr>
+        <w:t xml:space="preserve"> }} an{{ </w:t>
+      </w:r>
+      <w:proofErr w:type="spellStart"/>
+      <w:r>
+        <w:rPr>
+          <w:rFonts w:ascii="TimesNewRomanPSMT" w:hAnsi="TimesNewRomanPSMT" w:cs="TimesNewRomanPSMT"/>
+        </w:rPr>
+        <w:t>p.d|pl</w:t>
+      </w:r>
+      <w:proofErr w:type="spellEnd"/>
+      <w:r>
+        <w:rPr>
+          <w:rFonts w:ascii="TimesNewRomanPSMT" w:hAnsi="TimesNewRomanPSMT" w:cs="TimesNewRomanPSMT"/>
+        </w:rPr>
+        <w:t xml:space="preserve"> }}</w:t>
+      </w:r>
+    </w:p>
+    <w:p>
+      <w:pPr>
+        <w:pStyle w:val="Paragraphedeliste"/>
         <w:numPr>
           <w:ilvl w:val="0"/>
           <w:numId w:val="3"/>
@@ -2424,12 +3486,40 @@
           <w:rFonts w:ascii="TimesNewRomanPSMT" w:hAnsi="TimesNewRomanPSMT" w:cs="TimesNewRomanPSMT"/>
         </w:rPr>
         <w:lastRenderedPageBreak/>
-        <w:t>Montant : {{ p.m|f }} €</w:t>
-      </w:r>
-    </w:p>
-    <w:p>
-      <w:pPr>
-        <w:pStyle w:val="ListParagraph"/>
+        <w:t xml:space="preserve">Montant : </w:t>
+      </w:r>
+      <w:proofErr w:type="gramStart"/>
+      <w:r>
+        <w:rPr>
+          <w:rFonts w:ascii="TimesNewRomanPSMT" w:hAnsi="TimesNewRomanPSMT" w:cs="TimesNewRomanPSMT"/>
+        </w:rPr>
+        <w:t xml:space="preserve">{{ </w:t>
+      </w:r>
+      <w:proofErr w:type="spellStart"/>
+      <w:r>
+        <w:rPr>
+          <w:rFonts w:ascii="TimesNewRomanPSMT" w:hAnsi="TimesNewRomanPSMT" w:cs="TimesNewRomanPSMT"/>
+        </w:rPr>
+        <w:t>p</w:t>
+      </w:r>
+      <w:proofErr w:type="gramEnd"/>
+      <w:r>
+        <w:rPr>
+          <w:rFonts w:ascii="TimesNewRomanPSMT" w:hAnsi="TimesNewRomanPSMT" w:cs="TimesNewRomanPSMT"/>
+        </w:rPr>
+        <w:t>.m|f</w:t>
+      </w:r>
+      <w:proofErr w:type="spellEnd"/>
+      <w:r>
+        <w:rPr>
+          <w:rFonts w:ascii="TimesNewRomanPSMT" w:hAnsi="TimesNewRomanPSMT" w:cs="TimesNewRomanPSMT"/>
+        </w:rPr>
+        <w:t xml:space="preserve"> }} €</w:t>
+      </w:r>
+    </w:p>
+    <w:p>
+      <w:pPr>
+        <w:pStyle w:val="Paragraphedeliste"/>
         <w:numPr>
           <w:ilvl w:val="0"/>
           <w:numId w:val="3"/>
@@ -2443,7 +3533,35 @@
         <w:rPr>
           <w:rFonts w:ascii="TimesNewRomanPSMT" w:hAnsi="TimesNewRomanPSMT" w:cs="TimesNewRomanPSMT"/>
         </w:rPr>
-        <w:t>Prêteur : {{ p.p_full() }}</w:t>
+        <w:t xml:space="preserve">Prêteur : </w:t>
+      </w:r>
+      <w:proofErr w:type="gramStart"/>
+      <w:r>
+        <w:rPr>
+          <w:rFonts w:ascii="TimesNewRomanPSMT" w:hAnsi="TimesNewRomanPSMT" w:cs="TimesNewRomanPSMT"/>
+        </w:rPr>
+        <w:t xml:space="preserve">{{ </w:t>
+      </w:r>
+      <w:proofErr w:type="spellStart"/>
+      <w:r>
+        <w:rPr>
+          <w:rFonts w:ascii="TimesNewRomanPSMT" w:hAnsi="TimesNewRomanPSMT" w:cs="TimesNewRomanPSMT"/>
+        </w:rPr>
+        <w:t>p.p</w:t>
+      </w:r>
+      <w:proofErr w:type="gramEnd"/>
+      <w:r>
+        <w:rPr>
+          <w:rFonts w:ascii="TimesNewRomanPSMT" w:hAnsi="TimesNewRomanPSMT" w:cs="TimesNewRomanPSMT"/>
+        </w:rPr>
+        <w:t>_full</w:t>
+      </w:r>
+      <w:proofErr w:type="spellEnd"/>
+      <w:r>
+        <w:rPr>
+          <w:rFonts w:ascii="TimesNewRomanPSMT" w:hAnsi="TimesNewRomanPSMT" w:cs="TimesNewRomanPSMT"/>
+        </w:rPr>
+        <w:t>() }}</w:t>
       </w:r>
     </w:p>
     <w:p>
@@ -2459,10 +3577,46 @@
           <w:rFonts w:ascii="TimesNewRomanPSMT" w:hAnsi="TimesNewRomanPSMT" w:cs="TimesNewRomanPSMT"/>
           <w:lang w:val="en-US"/>
         </w:rPr>
-        <w:t>{% endfor %}</w:t>
-      </w:r>
-      <w:r>
-        <w:t>{% endif %}</w:t>
+        <w:t xml:space="preserve">{% </w:t>
+      </w:r>
+      <w:proofErr w:type="spellStart"/>
+      <w:r>
+        <w:rPr>
+          <w:rFonts w:ascii="TimesNewRomanPSMT" w:hAnsi="TimesNewRomanPSMT" w:cs="TimesNewRomanPSMT"/>
+          <w:lang w:val="en-US"/>
+        </w:rPr>
+        <w:t>endfor</w:t>
+      </w:r>
+      <w:proofErr w:type="spellEnd"/>
+      <w:r>
+        <w:rPr>
+          <w:rFonts w:ascii="TimesNewRomanPSMT" w:hAnsi="TimesNewRomanPSMT" w:cs="TimesNewRomanPSMT"/>
+          <w:lang w:val="en-US"/>
+        </w:rPr>
+        <w:t xml:space="preserve"> </w:t>
+      </w:r>
+      <w:proofErr w:type="gramStart"/>
+      <w:r>
+        <w:rPr>
+          <w:rFonts w:ascii="TimesNewRomanPSMT" w:hAnsi="TimesNewRomanPSMT" w:cs="TimesNewRomanPSMT"/>
+          <w:lang w:val="en-US"/>
+        </w:rPr>
+        <w:t>%}</w:t>
+      </w:r>
+      <w:r>
+        <w:t>{</w:t>
+      </w:r>
+      <w:proofErr w:type="gramEnd"/>
+      <w:r>
+        <w:t xml:space="preserve">% </w:t>
+      </w:r>
+      <w:proofErr w:type="spellStart"/>
+      <w:r>
+        <w:t>endif</w:t>
+      </w:r>
+      <w:proofErr w:type="spellEnd"/>
+      <w:r>
+        <w:t xml:space="preserve"> %}</w:t>
       </w:r>
     </w:p>
     <w:p>
@@ -2475,7 +3629,29 @@
         <w:rPr>
           <w:rFonts w:ascii="TimesNewRomanPSMT" w:hAnsi="TimesNewRomanPSMT" w:cs="TimesNewRomanPSMT"/>
         </w:rPr>
-        <w:t>{% if autres_prets.count() %}</w:t>
+        <w:t xml:space="preserve">{% if </w:t>
+      </w:r>
+      <w:proofErr w:type="spellStart"/>
+      <w:r>
+        <w:rPr>
+          <w:rFonts w:ascii="TimesNewRomanPSMT" w:hAnsi="TimesNewRomanPSMT" w:cs="TimesNewRomanPSMT"/>
+        </w:rPr>
+        <w:t>autres_</w:t>
+      </w:r>
+      <w:proofErr w:type="gramStart"/>
+      <w:r>
+        <w:rPr>
+          <w:rFonts w:ascii="TimesNewRomanPSMT" w:hAnsi="TimesNewRomanPSMT" w:cs="TimesNewRomanPSMT"/>
+        </w:rPr>
+        <w:t>prets.count</w:t>
+      </w:r>
+      <w:proofErr w:type="spellEnd"/>
+      <w:proofErr w:type="gramEnd"/>
+      <w:r>
+        <w:rPr>
+          <w:rFonts w:ascii="TimesNewRomanPSMT" w:hAnsi="TimesNewRomanPSMT" w:cs="TimesNewRomanPSMT"/>
+        </w:rPr>
+        <w:t>() %}</w:t>
       </w:r>
       <w:r>
         <w:rPr>
@@ -2505,6 +3681,7 @@
         </w:rPr>
         <w:t xml:space="preserve">{% for p in </w:t>
       </w:r>
+      <w:proofErr w:type="spellStart"/>
       <w:r>
         <w:rPr>
           <w:rFonts w:ascii="TimesNewRomanPSMT" w:hAnsi="TimesNewRomanPSMT" w:cs="TimesNewRomanPSMT"/>
@@ -2524,19 +3701,59 @@
           <w:rFonts w:ascii="TimesNewRomanPSMT" w:hAnsi="TimesNewRomanPSMT" w:cs="TimesNewRomanPSMT"/>
           <w:lang w:val="en-US"/>
         </w:rPr>
-        <w:t>prets %}</w:t>
-      </w:r>
+        <w:t>prets</w:t>
+      </w:r>
+      <w:proofErr w:type="spellEnd"/>
       <w:r>
         <w:rPr>
           <w:rFonts w:ascii="TimesNewRomanPSMT" w:hAnsi="TimesNewRomanPSMT" w:cs="TimesNewRomanPSMT"/>
           <w:lang w:val="en-US"/>
         </w:rPr>
-        <w:t>{% if p.n %}</w:t>
-      </w:r>
-    </w:p>
-    <w:p>
-      <w:pPr>
-        <w:pStyle w:val="ListParagraph"/>
+        <w:t xml:space="preserve"> </w:t>
+      </w:r>
+      <w:proofErr w:type="gramStart"/>
+      <w:r>
+        <w:rPr>
+          <w:rFonts w:ascii="TimesNewRomanPSMT" w:hAnsi="TimesNewRomanPSMT" w:cs="TimesNewRomanPSMT"/>
+          <w:lang w:val="en-US"/>
+        </w:rPr>
+        <w:t>%}</w:t>
+      </w:r>
+      <w:r>
+        <w:rPr>
+          <w:rFonts w:ascii="TimesNewRomanPSMT" w:hAnsi="TimesNewRomanPSMT" w:cs="TimesNewRomanPSMT"/>
+          <w:lang w:val="en-US"/>
+        </w:rPr>
+        <w:t>{</w:t>
+      </w:r>
+      <w:proofErr w:type="gramEnd"/>
+      <w:r>
+        <w:rPr>
+          <w:rFonts w:ascii="TimesNewRomanPSMT" w:hAnsi="TimesNewRomanPSMT" w:cs="TimesNewRomanPSMT"/>
+          <w:lang w:val="en-US"/>
+        </w:rPr>
+        <w:t xml:space="preserve">% if </w:t>
+      </w:r>
+      <w:proofErr w:type="spellStart"/>
+      <w:r>
+        <w:rPr>
+          <w:rFonts w:ascii="TimesNewRomanPSMT" w:hAnsi="TimesNewRomanPSMT" w:cs="TimesNewRomanPSMT"/>
+          <w:lang w:val="en-US"/>
+        </w:rPr>
+        <w:t>p.n</w:t>
+      </w:r>
+      <w:proofErr w:type="spellEnd"/>
+      <w:r>
+        <w:rPr>
+          <w:rFonts w:ascii="TimesNewRomanPSMT" w:hAnsi="TimesNewRomanPSMT" w:cs="TimesNewRomanPSMT"/>
+          <w:lang w:val="en-US"/>
+        </w:rPr>
+        <w:t xml:space="preserve"> %}</w:t>
+      </w:r>
+    </w:p>
+    <w:p>
+      <w:pPr>
+        <w:pStyle w:val="Paragraphedeliste"/>
         <w:numPr>
           <w:ilvl w:val="0"/>
           <w:numId w:val="3"/>
@@ -2547,17 +3764,51 @@
           <w:lang w:val="en-US"/>
         </w:rPr>
       </w:pPr>
+      <w:proofErr w:type="spellStart"/>
+      <w:proofErr w:type="gramStart"/>
       <w:r>
         <w:rPr>
           <w:rFonts w:ascii="TimesNewRomanPSMT" w:hAnsi="TimesNewRomanPSMT" w:cs="TimesNewRomanPSMT"/>
           <w:lang w:val="en-US"/>
         </w:rPr>
-        <w:t>Numéro : {{ p.n }}</w:t>
-      </w:r>
-      <w:r>
-        <w:rPr>
+        <w:t>Numéro</w:t>
+      </w:r>
+      <w:proofErr w:type="spellEnd"/>
+      <w:r>
+        <w:rPr>
+          <w:rFonts w:ascii="TimesNewRomanPSMT" w:hAnsi="TimesNewRomanPSMT" w:cs="TimesNewRomanPSMT"/>
           <w:lang w:val="en-US"/>
         </w:rPr>
+        <w:t> :</w:t>
+      </w:r>
+      <w:proofErr w:type="gramEnd"/>
+      <w:r>
+        <w:rPr>
+          <w:rFonts w:ascii="TimesNewRomanPSMT" w:hAnsi="TimesNewRomanPSMT" w:cs="TimesNewRomanPSMT"/>
+          <w:lang w:val="en-US"/>
+        </w:rPr>
+        <w:t xml:space="preserve"> {{ </w:t>
+      </w:r>
+      <w:proofErr w:type="spellStart"/>
+      <w:r>
+        <w:rPr>
+          <w:rFonts w:ascii="TimesNewRomanPSMT" w:hAnsi="TimesNewRomanPSMT" w:cs="TimesNewRomanPSMT"/>
+          <w:lang w:val="en-US"/>
+        </w:rPr>
+        <w:t>p.n</w:t>
+      </w:r>
+      <w:proofErr w:type="spellEnd"/>
+      <w:r>
+        <w:rPr>
+          <w:rFonts w:ascii="TimesNewRomanPSMT" w:hAnsi="TimesNewRomanPSMT" w:cs="TimesNewRomanPSMT"/>
+          <w:lang w:val="en-US"/>
+        </w:rPr>
+        <w:t xml:space="preserve"> }}</w:t>
+      </w:r>
+      <w:r>
+        <w:rPr>
+          <w:lang w:val="en-US"/>
+        </w:rPr>
         <w:t>{% endif %}</w:t>
       </w:r>
       <w:r>
@@ -2584,7 +3835,7 @@
     </w:p>
     <w:p>
       <w:pPr>
-        <w:pStyle w:val="ListParagraph"/>
+        <w:pStyle w:val="Paragraphedeliste"/>
         <w:numPr>
           <w:ilvl w:val="0"/>
           <w:numId w:val="3"/>
@@ -2600,12 +3851,53 @@
           <w:rFonts w:ascii="TimesNewRomanPSMT" w:hAnsi="TimesNewRomanPSMT" w:cs="TimesNewRomanPSMT"/>
           <w:lang w:val="en-US"/>
         </w:rPr>
-        <w:t>Date d’octroi : {{ p.do|sd }}</w:t>
-      </w:r>
-      <w:r>
-        <w:rPr>
+        <w:t xml:space="preserve">Date </w:t>
+      </w:r>
+      <w:proofErr w:type="spellStart"/>
+      <w:proofErr w:type="gramStart"/>
+      <w:r>
+        <w:rPr>
+          <w:rFonts w:ascii="TimesNewRomanPSMT" w:hAnsi="TimesNewRomanPSMT" w:cs="TimesNewRomanPSMT"/>
           <w:lang w:val="en-US"/>
         </w:rPr>
+        <w:t>d’octroi</w:t>
+      </w:r>
+      <w:proofErr w:type="spellEnd"/>
+      <w:r>
+        <w:rPr>
+          <w:rFonts w:ascii="TimesNewRomanPSMT" w:hAnsi="TimesNewRomanPSMT" w:cs="TimesNewRomanPSMT"/>
+          <w:lang w:val="en-US"/>
+        </w:rPr>
+        <w:t> :</w:t>
+      </w:r>
+      <w:proofErr w:type="gramEnd"/>
+      <w:r>
+        <w:rPr>
+          <w:rFonts w:ascii="TimesNewRomanPSMT" w:hAnsi="TimesNewRomanPSMT" w:cs="TimesNewRomanPSMT"/>
+          <w:lang w:val="en-US"/>
+        </w:rPr>
+        <w:t xml:space="preserve"> {{ </w:t>
+      </w:r>
+      <w:proofErr w:type="spellStart"/>
+      <w:r>
+        <w:rPr>
+          <w:rFonts w:ascii="TimesNewRomanPSMT" w:hAnsi="TimesNewRomanPSMT" w:cs="TimesNewRomanPSMT"/>
+          <w:lang w:val="en-US"/>
+        </w:rPr>
+        <w:t>p.do|sd</w:t>
+      </w:r>
+      <w:proofErr w:type="spellEnd"/>
+      <w:r>
+        <w:rPr>
+          <w:rFonts w:ascii="TimesNewRomanPSMT" w:hAnsi="TimesNewRomanPSMT" w:cs="TimesNewRomanPSMT"/>
+          <w:lang w:val="en-US"/>
+        </w:rPr>
+        <w:t xml:space="preserve"> }}</w:t>
+      </w:r>
+      <w:r>
+        <w:rPr>
+          <w:lang w:val="en-US"/>
+        </w:rPr>
         <w:t>{% endif %}</w:t>
       </w:r>
       <w:r>
@@ -2613,15 +3905,24 @@
           <w:rFonts w:ascii="TimesNewRomanPSMT" w:hAnsi="TimesNewRomanPSMT" w:cs="TimesNewRomanPSMT"/>
           <w:lang w:val="en-US"/>
         </w:rPr>
-        <w:t>{% if p.</w:t>
-      </w:r>
+        <w:t xml:space="preserve">{% if </w:t>
+      </w:r>
+      <w:proofErr w:type="spellStart"/>
       <w:r>
         <w:rPr>
           <w:rFonts w:ascii="TimesNewRomanPSMT" w:hAnsi="TimesNewRomanPSMT" w:cs="TimesNewRomanPSMT"/>
           <w:lang w:val="en-US"/>
         </w:rPr>
+        <w:t>p.</w:t>
+      </w:r>
+      <w:r>
+        <w:rPr>
+          <w:rFonts w:ascii="TimesNewRomanPSMT" w:hAnsi="TimesNewRomanPSMT" w:cs="TimesNewRomanPSMT"/>
+          <w:lang w:val="en-US"/>
+        </w:rPr>
         <w:t>d</w:t>
       </w:r>
+      <w:proofErr w:type="spellEnd"/>
       <w:r>
         <w:rPr>
           <w:rFonts w:ascii="TimesNewRomanPSMT" w:hAnsi="TimesNewRomanPSMT" w:cs="TimesNewRomanPSMT"/>
@@ -2632,7 +3933,7 @@
     </w:p>
     <w:p>
       <w:pPr>
-        <w:pStyle w:val="ListParagraph"/>
+        <w:pStyle w:val="Paragraphedeliste"/>
         <w:numPr>
           <w:ilvl w:val="0"/>
           <w:numId w:val="3"/>
@@ -2643,18 +3944,43 @@
           <w:lang w:val="en-US"/>
         </w:rPr>
       </w:pPr>
+      <w:proofErr w:type="gramStart"/>
       <w:r>
         <w:rPr>
           <w:rFonts w:ascii="TimesNewRomanPSMT" w:hAnsi="TimesNewRomanPSMT" w:cs="TimesNewRomanPSMT"/>
           <w:lang w:val="en-US"/>
         </w:rPr>
-        <w:t xml:space="preserve">Durée : {{ p.d }} </w:t>
-      </w:r>
+        <w:t>Durée :</w:t>
+      </w:r>
+      <w:proofErr w:type="gramEnd"/>
       <w:r>
         <w:rPr>
           <w:rFonts w:ascii="TimesNewRomanPSMT" w:hAnsi="TimesNewRomanPSMT" w:cs="TimesNewRomanPSMT"/>
           <w:lang w:val="en-US"/>
         </w:rPr>
+        <w:t xml:space="preserve"> {{ </w:t>
+      </w:r>
+      <w:proofErr w:type="spellStart"/>
+      <w:r>
+        <w:rPr>
+          <w:rFonts w:ascii="TimesNewRomanPSMT" w:hAnsi="TimesNewRomanPSMT" w:cs="TimesNewRomanPSMT"/>
+          <w:lang w:val="en-US"/>
+        </w:rPr>
+        <w:t>p.d</w:t>
+      </w:r>
+      <w:proofErr w:type="spellEnd"/>
+      <w:r>
+        <w:rPr>
+          <w:rFonts w:ascii="TimesNewRomanPSMT" w:hAnsi="TimesNewRomanPSMT" w:cs="TimesNewRomanPSMT"/>
+          <w:lang w:val="en-US"/>
+        </w:rPr>
+        <w:t xml:space="preserve"> }} </w:t>
+      </w:r>
+      <w:r>
+        <w:rPr>
+          <w:rFonts w:ascii="TimesNewRomanPSMT" w:hAnsi="TimesNewRomanPSMT" w:cs="TimesNewRomanPSMT"/>
+          <w:lang w:val="en-US"/>
+        </w:rPr>
         <w:t>an</w:t>
       </w:r>
       <w:r>
@@ -2662,12 +3988,28 @@
           <w:rFonts w:ascii="TimesNewRomanPSMT" w:hAnsi="TimesNewRomanPSMT" w:cs="TimesNewRomanPSMT"/>
           <w:lang w:val="en-US"/>
         </w:rPr>
-        <w:t>{{ p.d|pl }}</w:t>
-      </w:r>
-      <w:r>
-        <w:rPr>
+        <w:t xml:space="preserve">{{ </w:t>
+      </w:r>
+      <w:proofErr w:type="spellStart"/>
+      <w:r>
+        <w:rPr>
+          <w:rFonts w:ascii="TimesNewRomanPSMT" w:hAnsi="TimesNewRomanPSMT" w:cs="TimesNewRomanPSMT"/>
           <w:lang w:val="en-US"/>
         </w:rPr>
+        <w:t>p.d|pl</w:t>
+      </w:r>
+      <w:proofErr w:type="spellEnd"/>
+      <w:r>
+        <w:rPr>
+          <w:rFonts w:ascii="TimesNewRomanPSMT" w:hAnsi="TimesNewRomanPSMT" w:cs="TimesNewRomanPSMT"/>
+          <w:lang w:val="en-US"/>
+        </w:rPr>
+        <w:t xml:space="preserve"> }}</w:t>
+      </w:r>
+      <w:r>
+        <w:rPr>
+          <w:lang w:val="en-US"/>
+        </w:rPr>
         <w:t>{% endif %}</w:t>
       </w:r>
       <w:r>
@@ -2675,12 +4017,28 @@
           <w:rFonts w:ascii="TimesNewRomanPSMT" w:hAnsi="TimesNewRomanPSMT" w:cs="TimesNewRomanPSMT"/>
           <w:lang w:val="en-US"/>
         </w:rPr>
-        <w:t>{% if p.m %}</w:t>
-      </w:r>
-    </w:p>
-    <w:p>
-      <w:pPr>
-        <w:pStyle w:val="ListParagraph"/>
+        <w:t xml:space="preserve">{% if </w:t>
+      </w:r>
+      <w:proofErr w:type="spellStart"/>
+      <w:r>
+        <w:rPr>
+          <w:rFonts w:ascii="TimesNewRomanPSMT" w:hAnsi="TimesNewRomanPSMT" w:cs="TimesNewRomanPSMT"/>
+          <w:lang w:val="en-US"/>
+        </w:rPr>
+        <w:t>p.m</w:t>
+      </w:r>
+      <w:proofErr w:type="spellEnd"/>
+      <w:r>
+        <w:rPr>
+          <w:rFonts w:ascii="TimesNewRomanPSMT" w:hAnsi="TimesNewRomanPSMT" w:cs="TimesNewRomanPSMT"/>
+          <w:lang w:val="en-US"/>
+        </w:rPr>
+        <w:t xml:space="preserve"> %}</w:t>
+      </w:r>
+    </w:p>
+    <w:p>
+      <w:pPr>
+        <w:pStyle w:val="Paragraphedeliste"/>
         <w:numPr>
           <w:ilvl w:val="0"/>
           <w:numId w:val="3"/>
@@ -2691,18 +4049,52 @@
           <w:lang w:val="en-US"/>
         </w:rPr>
       </w:pPr>
+      <w:proofErr w:type="spellStart"/>
+      <w:proofErr w:type="gramStart"/>
       <w:r>
         <w:rPr>
           <w:rFonts w:ascii="TimesNewRomanPSMT" w:hAnsi="TimesNewRomanPSMT" w:cs="TimesNewRomanPSMT"/>
           <w:lang w:val="en-US"/>
         </w:rPr>
-        <w:t>Montant : {{ p.m|f }}</w:t>
-      </w:r>
+        <w:t>Montant</w:t>
+      </w:r>
+      <w:proofErr w:type="spellEnd"/>
       <w:r>
         <w:rPr>
           <w:rFonts w:ascii="TimesNewRomanPSMT" w:hAnsi="TimesNewRomanPSMT" w:cs="TimesNewRomanPSMT"/>
           <w:lang w:val="en-US"/>
         </w:rPr>
+        <w:t xml:space="preserve"> :</w:t>
+      </w:r>
+      <w:proofErr w:type="gramEnd"/>
+      <w:r>
+        <w:rPr>
+          <w:rFonts w:ascii="TimesNewRomanPSMT" w:hAnsi="TimesNewRomanPSMT" w:cs="TimesNewRomanPSMT"/>
+          <w:lang w:val="en-US"/>
+        </w:rPr>
+        <w:t xml:space="preserve"> {{ </w:t>
+      </w:r>
+      <w:proofErr w:type="spellStart"/>
+      <w:r>
+        <w:rPr>
+          <w:rFonts w:ascii="TimesNewRomanPSMT" w:hAnsi="TimesNewRomanPSMT" w:cs="TimesNewRomanPSMT"/>
+          <w:lang w:val="en-US"/>
+        </w:rPr>
+        <w:t>p.m|f</w:t>
+      </w:r>
+      <w:proofErr w:type="spellEnd"/>
+      <w:r>
+        <w:rPr>
+          <w:rFonts w:ascii="TimesNewRomanPSMT" w:hAnsi="TimesNewRomanPSMT" w:cs="TimesNewRomanPSMT"/>
+          <w:lang w:val="en-US"/>
+        </w:rPr>
+        <w:t xml:space="preserve"> }}</w:t>
+      </w:r>
+      <w:r>
+        <w:rPr>
+          <w:rFonts w:ascii="TimesNewRomanPSMT" w:hAnsi="TimesNewRomanPSMT" w:cs="TimesNewRomanPSMT"/>
+          <w:lang w:val="en-US"/>
+        </w:rPr>
         <w:t xml:space="preserve"> €</w:t>
       </w:r>
       <w:r>
@@ -2716,26 +4108,42 @@
           <w:rFonts w:ascii="TimesNewRomanPSMT" w:hAnsi="TimesNewRomanPSMT" w:cs="TimesNewRomanPSMT"/>
           <w:lang w:val="en-US"/>
         </w:rPr>
-        <w:t>{% if p.</w:t>
-      </w:r>
+        <w:t xml:space="preserve">{% if </w:t>
+      </w:r>
+      <w:proofErr w:type="spellStart"/>
       <w:r>
         <w:rPr>
           <w:rFonts w:ascii="TimesNewRomanPSMT" w:hAnsi="TimesNewRomanPSMT" w:cs="TimesNewRomanPSMT"/>
           <w:lang w:val="en-US"/>
         </w:rPr>
-        <w:t>preteur_display()</w:t>
+        <w:t>p.</w:t>
       </w:r>
       <w:r>
         <w:rPr>
           <w:rFonts w:ascii="TimesNewRomanPSMT" w:hAnsi="TimesNewRomanPSMT" w:cs="TimesNewRomanPSMT"/>
           <w:lang w:val="en-US"/>
         </w:rPr>
+        <w:t>preteur_display</w:t>
+      </w:r>
+      <w:proofErr w:type="spellEnd"/>
+      <w:r>
+        <w:rPr>
+          <w:rFonts w:ascii="TimesNewRomanPSMT" w:hAnsi="TimesNewRomanPSMT" w:cs="TimesNewRomanPSMT"/>
+          <w:lang w:val="en-US"/>
+        </w:rPr>
+        <w:t>()</w:t>
+      </w:r>
+      <w:r>
+        <w:rPr>
+          <w:rFonts w:ascii="TimesNewRomanPSMT" w:hAnsi="TimesNewRomanPSMT" w:cs="TimesNewRomanPSMT"/>
+          <w:lang w:val="en-US"/>
+        </w:rPr>
         <w:t xml:space="preserve"> %}</w:t>
       </w:r>
     </w:p>
     <w:p>
       <w:pPr>
-        <w:pStyle w:val="ListParagraph"/>
+        <w:pStyle w:val="Paragraphedeliste"/>
         <w:numPr>
           <w:ilvl w:val="0"/>
           <w:numId w:val="3"/>
@@ -2749,10 +4157,46 @@
         <w:rPr>
           <w:rFonts w:ascii="TimesNewRomanPSMT" w:hAnsi="TimesNewRomanPSMT" w:cs="TimesNewRomanPSMT"/>
         </w:rPr>
-        <w:t>Prêteur : {{ p.preteur_display() }}</w:t>
-      </w:r>
-      <w:r>
-        <w:t>{% endif %}</w:t>
+        <w:t xml:space="preserve">Prêteur : </w:t>
+      </w:r>
+      <w:proofErr w:type="gramStart"/>
+      <w:r>
+        <w:rPr>
+          <w:rFonts w:ascii="TimesNewRomanPSMT" w:hAnsi="TimesNewRomanPSMT" w:cs="TimesNewRomanPSMT"/>
+        </w:rPr>
+        <w:t xml:space="preserve">{{ </w:t>
+      </w:r>
+      <w:proofErr w:type="spellStart"/>
+      <w:r>
+        <w:rPr>
+          <w:rFonts w:ascii="TimesNewRomanPSMT" w:hAnsi="TimesNewRomanPSMT" w:cs="TimesNewRomanPSMT"/>
+        </w:rPr>
+        <w:t>p</w:t>
+      </w:r>
+      <w:proofErr w:type="gramEnd"/>
+      <w:r>
+        <w:rPr>
+          <w:rFonts w:ascii="TimesNewRomanPSMT" w:hAnsi="TimesNewRomanPSMT" w:cs="TimesNewRomanPSMT"/>
+        </w:rPr>
+        <w:t>.preteur_display</w:t>
+      </w:r>
+      <w:proofErr w:type="spellEnd"/>
+      <w:r>
+        <w:rPr>
+          <w:rFonts w:ascii="TimesNewRomanPSMT" w:hAnsi="TimesNewRomanPSMT" w:cs="TimesNewRomanPSMT"/>
+        </w:rPr>
+        <w:t>() }}</w:t>
+      </w:r>
+      <w:r>
+        <w:t xml:space="preserve">{% </w:t>
+      </w:r>
+      <w:proofErr w:type="spellStart"/>
+      <w:r>
+        <w:t>endif</w:t>
+      </w:r>
+      <w:proofErr w:type="spellEnd"/>
+      <w:r>
+        <w:t xml:space="preserve"> %}</w:t>
       </w:r>
     </w:p>
     <w:p>
@@ -2766,10 +4210,43 @@
         <w:rPr>
           <w:rFonts w:ascii="TimesNewRomanPSMT" w:hAnsi="TimesNewRomanPSMT" w:cs="TimesNewRomanPSMT"/>
         </w:rPr>
-        <w:t>{% endfor %}</w:t>
-      </w:r>
-      <w:r>
-        <w:t>{% endif %}</w:t>
+        <w:t xml:space="preserve">{% </w:t>
+      </w:r>
+      <w:proofErr w:type="spellStart"/>
+      <w:r>
+        <w:rPr>
+          <w:rFonts w:ascii="TimesNewRomanPSMT" w:hAnsi="TimesNewRomanPSMT" w:cs="TimesNewRomanPSMT"/>
+        </w:rPr>
+        <w:t>endfor</w:t>
+      </w:r>
+      <w:proofErr w:type="spellEnd"/>
+      <w:r>
+        <w:rPr>
+          <w:rFonts w:ascii="TimesNewRomanPSMT" w:hAnsi="TimesNewRomanPSMT" w:cs="TimesNewRomanPSMT"/>
+        </w:rPr>
+        <w:t xml:space="preserve"> </w:t>
+      </w:r>
+      <w:proofErr w:type="gramStart"/>
+      <w:r>
+        <w:rPr>
+          <w:rFonts w:ascii="TimesNewRomanPSMT" w:hAnsi="TimesNewRomanPSMT" w:cs="TimesNewRomanPSMT"/>
+        </w:rPr>
+        <w:t>%}</w:t>
+      </w:r>
+      <w:r>
+        <w:t>{</w:t>
+      </w:r>
+      <w:proofErr w:type="gramEnd"/>
+      <w:r>
+        <w:t xml:space="preserve">% </w:t>
+      </w:r>
+      <w:proofErr w:type="spellStart"/>
+      <w:r>
+        <w:t>endif</w:t>
+      </w:r>
+      <w:proofErr w:type="spellEnd"/>
+      <w:r>
+        <w:t xml:space="preserve"> %}</w:t>
       </w:r>
     </w:p>
     <w:p>
@@ -2785,7 +4262,43 @@
         <w:rPr>
           <w:rFonts w:ascii="TimesNewRomanPSMT" w:hAnsi="TimesNewRomanPSMT" w:cs="TimesNewRomanPSMT"/>
         </w:rPr>
-        <w:t>{% if convention.fond_propre %}Fond propre : {{ convention.fond_propre|f }} €</w:t>
+        <w:t xml:space="preserve">{% if </w:t>
+      </w:r>
+      <w:proofErr w:type="spellStart"/>
+      <w:proofErr w:type="gramStart"/>
+      <w:r>
+        <w:rPr>
+          <w:rFonts w:ascii="TimesNewRomanPSMT" w:hAnsi="TimesNewRomanPSMT" w:cs="TimesNewRomanPSMT"/>
+        </w:rPr>
+        <w:t>convention.fond</w:t>
+      </w:r>
+      <w:proofErr w:type="gramEnd"/>
+      <w:r>
+        <w:rPr>
+          <w:rFonts w:ascii="TimesNewRomanPSMT" w:hAnsi="TimesNewRomanPSMT" w:cs="TimesNewRomanPSMT"/>
+        </w:rPr>
+        <w:t>_propre</w:t>
+      </w:r>
+      <w:proofErr w:type="spellEnd"/>
+      <w:r>
+        <w:rPr>
+          <w:rFonts w:ascii="TimesNewRomanPSMT" w:hAnsi="TimesNewRomanPSMT" w:cs="TimesNewRomanPSMT"/>
+        </w:rPr>
+        <w:t xml:space="preserve"> %}Fond propre : {{ </w:t>
+      </w:r>
+      <w:proofErr w:type="spellStart"/>
+      <w:r>
+        <w:rPr>
+          <w:rFonts w:ascii="TimesNewRomanPSMT" w:hAnsi="TimesNewRomanPSMT" w:cs="TimesNewRomanPSMT"/>
+        </w:rPr>
+        <w:t>convention.fond_propre|f</w:t>
+      </w:r>
+      <w:proofErr w:type="spellEnd"/>
+      <w:r>
+        <w:rPr>
+          <w:rFonts w:ascii="TimesNewRomanPSMT" w:hAnsi="TimesNewRomanPSMT" w:cs="TimesNewRomanPSMT"/>
+        </w:rPr>
+        <w:t xml:space="preserve"> }} €</w:t>
       </w:r>
     </w:p>
     <w:p>
@@ -2804,7 +4317,35 @@
         <w:rPr>
           <w:rFonts w:ascii="TimesNewRomanPSMT" w:hAnsi="TimesNewRomanPSMT" w:cs="TimesNewRomanPSMT"/>
         </w:rPr>
-        <w:t xml:space="preserve">{% endif %}Date d'achèvement de la construction ou certificat de conformité : </w:t>
+        <w:t xml:space="preserve">{% </w:t>
+      </w:r>
+      <w:proofErr w:type="spellStart"/>
+      <w:r>
+        <w:rPr>
+          <w:rFonts w:ascii="TimesNewRomanPSMT" w:hAnsi="TimesNewRomanPSMT" w:cs="TimesNewRomanPSMT"/>
+        </w:rPr>
+        <w:t>endif</w:t>
+      </w:r>
+      <w:proofErr w:type="spellEnd"/>
+      <w:r>
+        <w:rPr>
+          <w:rFonts w:ascii="TimesNewRomanPSMT" w:hAnsi="TimesNewRomanPSMT" w:cs="TimesNewRomanPSMT"/>
+        </w:rPr>
+        <w:t xml:space="preserve"> </w:t>
+      </w:r>
+      <w:proofErr w:type="gramStart"/>
+      <w:r>
+        <w:rPr>
+          <w:rFonts w:ascii="TimesNewRomanPSMT" w:hAnsi="TimesNewRomanPSMT" w:cs="TimesNewRomanPSMT"/>
+        </w:rPr>
+        <w:t>%}Date</w:t>
+      </w:r>
+      <w:proofErr w:type="gramEnd"/>
+      <w:r>
+        <w:rPr>
+          <w:rFonts w:ascii="TimesNewRomanPSMT" w:hAnsi="TimesNewRomanPSMT" w:cs="TimesNewRomanPSMT"/>
+        </w:rPr>
+        <w:t xml:space="preserve"> d'achèvement de la construction ou certificat de conformité : </w:t>
       </w:r>
       <w:bookmarkStart w:id="3" w:name="Construc"/>
       <w:bookmarkEnd w:id="3"/>
@@ -2812,7 +4353,21 @@
         <w:rPr>
           <w:rFonts w:ascii="TimesNewRomanPSMT" w:hAnsi="TimesNewRomanPSMT" w:cs="TimesNewRomanPSMT"/>
         </w:rPr>
-        <w:t>{{ programme.date_achevement|d }}</w:t>
+        <w:t xml:space="preserve">{{ </w:t>
+      </w:r>
+      <w:proofErr w:type="spellStart"/>
+      <w:r>
+        <w:rPr>
+          <w:rFonts w:ascii="TimesNewRomanPSMT" w:hAnsi="TimesNewRomanPSMT" w:cs="TimesNewRomanPSMT"/>
+        </w:rPr>
+        <w:t>programme.date_achevement|d</w:t>
+      </w:r>
+      <w:proofErr w:type="spellEnd"/>
+      <w:r>
+        <w:rPr>
+          <w:rFonts w:ascii="TimesNewRomanPSMT" w:hAnsi="TimesNewRomanPSMT" w:cs="TimesNewRomanPSMT"/>
+        </w:rPr>
+        <w:t xml:space="preserve"> }}</w:t>
       </w:r>
     </w:p>
     <w:p>
@@ -2838,7 +4393,70 @@
         <w:rPr>
           <w:color w:val="000000"/>
         </w:rPr>
-        <w:t>{% if convention.</w:t>
+        <w:t xml:space="preserve">{% if </w:t>
+      </w:r>
+      <w:proofErr w:type="spellStart"/>
+      <w:proofErr w:type="gramStart"/>
+      <w:r>
+        <w:rPr>
+          <w:color w:val="000000"/>
+        </w:rPr>
+        <w:t>convention.</w:t>
+      </w:r>
+      <w:r>
+        <w:rPr>
+          <w:color w:val="000000"/>
+        </w:rPr>
+        <w:t>historique</w:t>
+      </w:r>
+      <w:proofErr w:type="gramEnd"/>
+      <w:r>
+        <w:rPr>
+          <w:color w:val="000000"/>
+        </w:rPr>
+        <w:t>_financement_public</w:t>
+      </w:r>
+      <w:proofErr w:type="spellEnd"/>
+      <w:r>
+        <w:rPr>
+          <w:color w:val="000000"/>
+        </w:rPr>
+        <w:t xml:space="preserve"> %}</w:t>
+      </w:r>
+    </w:p>
+    <w:p>
+      <w:pPr>
+        <w:rPr>
+          <w:color w:val="000000"/>
+        </w:rPr>
+      </w:pPr>
+    </w:p>
+    <w:p>
+      <w:pPr>
+        <w:rPr>
+          <w:color w:val="000000"/>
+        </w:rPr>
+      </w:pPr>
+      <w:proofErr w:type="gramStart"/>
+      <w:r>
+        <w:rPr>
+          <w:color w:val="000000"/>
+        </w:rPr>
+        <w:t>{{ </w:t>
+      </w:r>
+      <w:proofErr w:type="spellStart"/>
+      <w:r>
+        <w:rPr>
+          <w:color w:val="000000"/>
+        </w:rPr>
+        <w:t>convention</w:t>
+      </w:r>
+      <w:proofErr w:type="gramEnd"/>
+      <w:r>
+        <w:rPr>
+          <w:color w:val="000000"/>
+        </w:rPr>
+        <w:t>.</w:t>
       </w:r>
       <w:r>
         <w:rPr>
@@ -2846,6 +4464,21 @@
         </w:rPr>
         <w:t>historique_financement_public</w:t>
       </w:r>
+      <w:proofErr w:type="spellEnd"/>
+      <w:r>
+        <w:rPr>
+          <w:color w:val="000000"/>
+        </w:rPr>
+        <w:t xml:space="preserve"> }}{% </w:t>
+      </w:r>
+      <w:proofErr w:type="spellStart"/>
+      <w:r>
+        <w:rPr>
+          <w:color w:val="000000"/>
+        </w:rPr>
+        <w:t>endif</w:t>
+      </w:r>
+      <w:proofErr w:type="spellEnd"/>
       <w:r>
         <w:rPr>
           <w:color w:val="000000"/>
@@ -2856,49 +4489,154 @@
     <w:p>
       <w:pPr>
         <w:rPr>
-          <w:color w:val="000000"/>
-        </w:rPr>
-      </w:pPr>
-    </w:p>
-    <w:p>
-      <w:pPr>
-        <w:rPr>
-          <w:color w:val="000000"/>
-        </w:rPr>
-      </w:pPr>
-      <w:r>
-        <w:rPr>
-          <w:color w:val="000000"/>
-        </w:rPr>
-        <w:t>{{ convention.</w:t>
-      </w:r>
-      <w:r>
-        <w:rPr>
-          <w:color w:val="000000"/>
-        </w:rPr>
-        <w:t>historique_financement_public</w:t>
-      </w:r>
-      <w:r>
-        <w:rPr>
-          <w:color w:val="000000"/>
-        </w:rPr>
-        <w:t xml:space="preserve"> }}{% endif %}</w:t>
-      </w:r>
-    </w:p>
-    <w:p>
+          <w:rFonts w:ascii="TimesNewRomanPSMT" w:hAnsi="TimesNewRomanPSMT" w:cs="TimesNewRomanPSMT"/>
+        </w:rPr>
+      </w:pPr>
       <w:r>
         <w:rPr>
           <w:color w:val="000000"/>
         </w:rPr>
         <w:t xml:space="preserve">{% </w:t>
       </w:r>
-      <w:r>
-        <w:rPr>
-          <w:rFonts w:ascii="TimesNewRomanPSMT" w:hAnsi="TimesNewRomanPSMT" w:cs="TimesNewRomanPSMT"/>
-        </w:rPr>
-        <w:t>endif %}</w:t>
-      </w:r>
-    </w:p>
+      <w:proofErr w:type="spellStart"/>
+      <w:r>
+        <w:rPr>
+          <w:rFonts w:ascii="TimesNewRomanPSMT" w:hAnsi="TimesNewRomanPSMT" w:cs="TimesNewRomanPSMT"/>
+        </w:rPr>
+        <w:t>endif</w:t>
+      </w:r>
+      <w:proofErr w:type="spellEnd"/>
+      <w:r>
+        <w:rPr>
+          <w:rFonts w:ascii="TimesNewRomanPSMT" w:hAnsi="TimesNewRomanPSMT" w:cs="TimesNewRomanPSMT"/>
+        </w:rPr>
+        <w:t xml:space="preserve"> %}</w:t>
+      </w:r>
+    </w:p>
+    <w:p>
+      <w:pPr>
+        <w:rPr>
+          <w:rFonts w:ascii="TimesNewRomanPSMT" w:hAnsi="TimesNewRomanPSMT" w:cs="TimesNewRomanPSMT"/>
+        </w:rPr>
+      </w:pPr>
+    </w:p>
+    <w:p>
+      <w:pPr>
+        <w:rPr>
+          <w:rFonts w:ascii="TimesNewRomanPSMT" w:hAnsi="TimesNewRomanPSMT" w:cs="TimesNewRomanPSMT"/>
+        </w:rPr>
+      </w:pPr>
+    </w:p>
+    <w:p>
+      <w:pPr>
+        <w:rPr>
+          <w:rFonts w:ascii="TimesNewRomanPSMT" w:hAnsi="TimesNewRomanPSMT" w:cs="TimesNewRomanPSMT"/>
+        </w:rPr>
+      </w:pPr>
+      <w:r>
+        <w:rPr>
+          <w:rFonts w:ascii="TimesNewRomanPSMT" w:hAnsi="TimesNewRomanPSMT" w:cs="TimesNewRomanPSMT"/>
+        </w:rPr>
+        <w:t xml:space="preserve">{% if </w:t>
+      </w:r>
+      <w:proofErr w:type="spellStart"/>
+      <w:r>
+        <w:rPr>
+          <w:rFonts w:ascii="TimesNewRomanPSMT" w:hAnsi="TimesNewRomanPSMT" w:cs="TimesNewRomanPSMT"/>
+        </w:rPr>
+        <w:t>avenant_type_champ_libre</w:t>
+      </w:r>
+      <w:proofErr w:type="spellEnd"/>
+      <w:r>
+        <w:rPr>
+          <w:rFonts w:ascii="TimesNewRomanPSMT" w:hAnsi="TimesNewRomanPSMT" w:cs="TimesNewRomanPSMT"/>
+        </w:rPr>
+        <w:t xml:space="preserve"> %}</w:t>
+      </w:r>
+    </w:p>
+    <w:p>
+      <w:pPr>
+        <w:rPr>
+          <w:rFonts w:ascii="TimesNewRomanPSMT" w:hAnsi="TimesNewRomanPSMT" w:cs="TimesNewRomanPSMT"/>
+          <w:b/>
+          <w:bCs/>
+        </w:rPr>
+      </w:pPr>
+      <w:r>
+        <w:rPr>
+          <w:rFonts w:ascii="TimesNewRomanPSMT" w:hAnsi="TimesNewRomanPSMT" w:cs="TimesNewRomanPSMT"/>
+          <w:b/>
+          <w:bCs/>
+        </w:rPr>
+        <w:t>Informations complémentaires</w:t>
+      </w:r>
+      <w:r>
+        <w:rPr>
+          <w:rFonts w:ascii="TimesNewRomanPSMT" w:hAnsi="TimesNewRomanPSMT" w:cs="TimesNewRomanPSMT"/>
+          <w:b/>
+          <w:bCs/>
+        </w:rPr>
+        <w:t xml:space="preserve"> :</w:t>
+      </w:r>
+    </w:p>
+    <w:p>
+      <w:r>
+        <w:rPr>
+          <w:rFonts w:ascii="TimesNewRomanPSMT" w:hAnsi="TimesNewRomanPSMT" w:cs="TimesNewRomanPSMT"/>
+        </w:rPr>
+        <w:t>{{</w:t>
+      </w:r>
+      <w:proofErr w:type="spellStart"/>
+      <w:proofErr w:type="gramStart"/>
+      <w:r>
+        <w:rPr>
+          <w:rFonts w:ascii="TimesNewRomanPSMT" w:hAnsi="TimesNewRomanPSMT" w:cs="TimesNewRomanPSMT"/>
+        </w:rPr>
+        <w:t>convention.champ</w:t>
+      </w:r>
+      <w:proofErr w:type="gramEnd"/>
+      <w:r>
+        <w:rPr>
+          <w:rFonts w:ascii="TimesNewRomanPSMT" w:hAnsi="TimesNewRomanPSMT" w:cs="TimesNewRomanPSMT"/>
+        </w:rPr>
+        <w:t>_libre_avenant</w:t>
+      </w:r>
+      <w:proofErr w:type="spellEnd"/>
+      <w:r>
+        <w:rPr>
+          <w:rFonts w:ascii="TimesNewRomanPSMT" w:hAnsi="TimesNewRomanPSMT" w:cs="TimesNewRomanPSMT"/>
+        </w:rPr>
+        <w:t>}}</w:t>
+      </w:r>
+    </w:p>
+    <w:p>
+      <w:pPr>
+        <w:rPr>
+          <w:rFonts w:ascii="TimesNewRomanPSMT" w:hAnsi="TimesNewRomanPSMT" w:cs="TimesNewRomanPSMT"/>
+        </w:rPr>
+      </w:pPr>
+      <w:r>
+        <w:rPr>
+          <w:rFonts w:ascii="TimesNewRomanPSMT" w:hAnsi="TimesNewRomanPSMT" w:cs="TimesNewRomanPSMT"/>
+        </w:rPr>
+        <w:t xml:space="preserve">{% </w:t>
+      </w:r>
+      <w:proofErr w:type="spellStart"/>
+      <w:r>
+        <w:rPr>
+          <w:rFonts w:ascii="TimesNewRomanPSMT" w:hAnsi="TimesNewRomanPSMT" w:cs="TimesNewRomanPSMT"/>
+        </w:rPr>
+        <w:t>endif</w:t>
+      </w:r>
+      <w:proofErr w:type="spellEnd"/>
+      <w:r>
+        <w:rPr>
+          <w:rFonts w:ascii="TimesNewRomanPSMT" w:hAnsi="TimesNewRomanPSMT" w:cs="TimesNewRomanPSMT"/>
+        </w:rPr>
+        <w:t xml:space="preserve"> %}</w:t>
+      </w:r>
+    </w:p>
+    <w:p/>
     <w:p>
       <w:pPr>
         <w:jc w:val="center"/>
@@ -2955,6 +4693,7 @@
           <w:rFonts w:ascii="TimesNewRomanPSMT" w:hAnsi="TimesNewRomanPSMT" w:cs="TimesNewRomanPSMT"/>
           <w:noProof/>
         </w:rPr>
+        <w:lastRenderedPageBreak/>
         <mc:AlternateContent>
           <mc:Choice Requires="wps">
             <w:drawing>
@@ -2992,7 +4731,35 @@
                               <w:rPr>
                                 <w:rFonts w:ascii="TimesNewRomanPSMT" w:hAnsi="TimesNewRomanPSMT" w:cs="TimesNewRomanPSMT"/>
                               </w:rPr>
-                              <w:t>Fait à {{administration.get_ville_signature_or_empty() }}, le</w:t>
+                              <w:t>Fait à {{</w:t>
+                            </w:r>
+                            <w:proofErr w:type="spellStart"/>
+                            <w:r>
+                              <w:rPr>
+                                <w:rFonts w:ascii="TimesNewRomanPSMT" w:hAnsi="TimesNewRomanPSMT" w:cs="TimesNewRomanPSMT"/>
+                              </w:rPr>
+                              <w:t>administration.get_ville_signature_or_</w:t>
+                            </w:r>
+                            <w:proofErr w:type="gramStart"/>
+                            <w:r>
+                              <w:rPr>
+                                <w:rFonts w:ascii="TimesNewRomanPSMT" w:hAnsi="TimesNewRomanPSMT" w:cs="TimesNewRomanPSMT"/>
+                              </w:rPr>
+                              <w:t>empty</w:t>
+                            </w:r>
+                            <w:proofErr w:type="spellEnd"/>
+                            <w:r>
+                              <w:rPr>
+                                <w:rFonts w:ascii="TimesNewRomanPSMT" w:hAnsi="TimesNewRomanPSMT" w:cs="TimesNewRomanPSMT"/>
+                              </w:rPr>
+                              <w:t>(</w:t>
+                            </w:r>
+                            <w:proofErr w:type="gramEnd"/>
+                            <w:r>
+                              <w:rPr>
+                                <w:rFonts w:ascii="TimesNewRomanPSMT" w:hAnsi="TimesNewRomanPSMT" w:cs="TimesNewRomanPSMT"/>
+                              </w:rPr>
+                              <w:t>) }}, le</w:t>
                             </w:r>
                           </w:p>
                           <w:p>
@@ -3019,15 +4786,18 @@
                               </w:rPr>
                               <w:t xml:space="preserve"> </w:t>
                             </w:r>
+                            <w:proofErr w:type="gramStart"/>
                             <w:r>
                               <w:t xml:space="preserve">{{ </w:t>
                             </w:r>
+                            <w:proofErr w:type="spellStart"/>
                             <w:r>
                               <w:rPr>
                                 <w:rFonts w:ascii="TimesNewRomanPSMT" w:hAnsi="TimesNewRomanPSMT" w:cs="TimesNewRomanPSMT"/>
                               </w:rPr>
                               <w:t>convention</w:t>
                             </w:r>
+                            <w:proofErr w:type="gramEnd"/>
                             <w:r>
                               <w:t>.signa</w:t>
                             </w:r>
@@ -3043,6 +4813,7 @@
                             <w:r>
                               <w:t>|default_empty_if_none</w:t>
                             </w:r>
+                            <w:proofErr w:type="spellEnd"/>
                             <w:r>
                               <w:t xml:space="preserve"> }}</w:t>
                             </w:r>
@@ -3088,6 +4859,7 @@
                               </w:rPr>
                               <w:t xml:space="preserve"> </w:t>
                             </w:r>
+                            <w:proofErr w:type="gramStart"/>
                             <w:r>
                               <w:t xml:space="preserve">{{ </w:t>
                             </w:r>
@@ -3097,6 +4869,7 @@
                               </w:rPr>
                               <w:t>convention</w:t>
                             </w:r>
+                            <w:proofErr w:type="gramEnd"/>
                             <w:r>
                               <w:t>.</w:t>
                             </w:r>
@@ -3168,15 +4941,18 @@
                               </w:rPr>
                               <w:t xml:space="preserve"> </w:t>
                             </w:r>
+                            <w:proofErr w:type="gramStart"/>
                             <w:r>
                               <w:t xml:space="preserve">{{ </w:t>
                             </w:r>
+                            <w:proofErr w:type="spellStart"/>
                             <w:r>
                               <w:rPr>
                                 <w:rFonts w:ascii="TimesNewRomanPSMT" w:hAnsi="TimesNewRomanPSMT" w:cs="TimesNewRomanPSMT"/>
                               </w:rPr>
                               <w:t>administration</w:t>
                             </w:r>
+                            <w:proofErr w:type="gramEnd"/>
                             <w:r>
                               <w:t>.signat</w:t>
                             </w:r>
@@ -3192,6 +4968,7 @@
                             <w:r>
                               <w:t>|default_empty_if_none</w:t>
                             </w:r>
+                            <w:proofErr w:type="spellEnd"/>
                             <w:r>
                               <w:t xml:space="preserve"> }}</w:t>
                             </w:r>
@@ -3233,7 +5010,7 @@
                 <v:stroke joinstyle="miter"/>
                 <v:path gradientshapeok="t" o:connecttype="rect"/>
               </v:shapetype>
-              <v:shape id="Text Box 25" o:spid="_x0000_s1026" type="#_x0000_t202" style="width:411.95pt;height:308.65pt;visibility:visible;mso-wrap-style:square;mso-left-percent:-10001;mso-top-percent:-10001;mso-position-horizontal:absolute;mso-position-horizontal-relative:char;mso-position-vertical:absolute;mso-position-vertical-relative:line;mso-left-percent:-10001;mso-top-percent:-10001;v-text-anchor:top" o:gfxdata="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" fillcolor="white [3201]" stroked="f" strokeweight=".5pt">
+              <v:shape id="Text Box 25" o:spid="_x0000_s1026" type="#_x0000_t202" style="width:411.95pt;height:308.65pt;visibility:visible;mso-wrap-style:square;mso-left-percent:-10001;mso-top-percent:-10001;mso-position-horizontal:absolute;mso-position-horizontal-relative:char;mso-position-vertical:absolute;mso-position-vertical-relative:line;mso-left-percent:-10001;mso-top-percent:-10001;v-text-anchor:top" o:gfxdata="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" fillcolor="white [3201]" stroked="f" strokeweight=".5pt">
                 <v:textbox inset="0,0,0,0">
                   <w:txbxContent>
                     <w:p>
@@ -3244,7 +5021,35 @@
                         <w:rPr>
                           <w:rFonts w:ascii="TimesNewRomanPSMT" w:hAnsi="TimesNewRomanPSMT" w:cs="TimesNewRomanPSMT"/>
                         </w:rPr>
-                        <w:t>Fait à {{administration.get_ville_signature_or_empty() }}, le</w:t>
+                        <w:t>Fait à {{</w:t>
+                      </w:r>
+                      <w:proofErr w:type="spellStart"/>
+                      <w:r>
+                        <w:rPr>
+                          <w:rFonts w:ascii="TimesNewRomanPSMT" w:hAnsi="TimesNewRomanPSMT" w:cs="TimesNewRomanPSMT"/>
+                        </w:rPr>
+                        <w:t>administration.get_ville_signature_or_</w:t>
+                      </w:r>
+                      <w:proofErr w:type="gramStart"/>
+                      <w:r>
+                        <w:rPr>
+                          <w:rFonts w:ascii="TimesNewRomanPSMT" w:hAnsi="TimesNewRomanPSMT" w:cs="TimesNewRomanPSMT"/>
+                        </w:rPr>
+                        <w:t>empty</w:t>
+                      </w:r>
+                      <w:proofErr w:type="spellEnd"/>
+                      <w:r>
+                        <w:rPr>
+                          <w:rFonts w:ascii="TimesNewRomanPSMT" w:hAnsi="TimesNewRomanPSMT" w:cs="TimesNewRomanPSMT"/>
+                        </w:rPr>
+                        <w:t>(</w:t>
+                      </w:r>
+                      <w:proofErr w:type="gramEnd"/>
+                      <w:r>
+                        <w:rPr>
+                          <w:rFonts w:ascii="TimesNewRomanPSMT" w:hAnsi="TimesNewRomanPSMT" w:cs="TimesNewRomanPSMT"/>
+                        </w:rPr>
+                        <w:t>) }}, le</w:t>
                       </w:r>
                     </w:p>
                     <w:p>
@@ -3271,15 +5076,18 @@
                         </w:rPr>
                         <w:t xml:space="preserve"> </w:t>
                       </w:r>
+                      <w:proofErr w:type="gramStart"/>
                       <w:r>
                         <w:t xml:space="preserve">{{ </w:t>
                       </w:r>
+                      <w:proofErr w:type="spellStart"/>
                       <w:r>
                         <w:rPr>
                           <w:rFonts w:ascii="TimesNewRomanPSMT" w:hAnsi="TimesNewRomanPSMT" w:cs="TimesNewRomanPSMT"/>
                         </w:rPr>
                         <w:t>convention</w:t>
                       </w:r>
+                      <w:proofErr w:type="gramEnd"/>
                       <w:r>
                         <w:t>.signa</w:t>
                       </w:r>
@@ -3295,6 +5103,7 @@
                       <w:r>
                         <w:t>|default_empty_if_none</w:t>
                       </w:r>
+                      <w:proofErr w:type="spellEnd"/>
                       <w:r>
                         <w:t xml:space="preserve"> }}</w:t>
                       </w:r>
@@ -3340,6 +5149,7 @@
                         </w:rPr>
                         <w:t xml:space="preserve"> </w:t>
                       </w:r>
+                      <w:proofErr w:type="gramStart"/>
                       <w:r>
                         <w:t xml:space="preserve">{{ </w:t>
                       </w:r>
@@ -3349,6 +5159,7 @@
                         </w:rPr>
                         <w:t>convention</w:t>
                       </w:r>
+                      <w:proofErr w:type="gramEnd"/>
                       <w:r>
                         <w:t>.</w:t>
                       </w:r>
@@ -3420,15 +5231,18 @@
                         </w:rPr>
                         <w:t xml:space="preserve"> </w:t>
                       </w:r>
+                      <w:proofErr w:type="gramStart"/>
                       <w:r>
                         <w:t xml:space="preserve">{{ </w:t>
                       </w:r>
+                      <w:proofErr w:type="spellStart"/>
                       <w:r>
                         <w:rPr>
                           <w:rFonts w:ascii="TimesNewRomanPSMT" w:hAnsi="TimesNewRomanPSMT" w:cs="TimesNewRomanPSMT"/>
                         </w:rPr>
                         <w:t>administration</w:t>
                       </w:r>
+                      <w:proofErr w:type="gramEnd"/>
                       <w:r>
                         <w:t>.signat</w:t>
                       </w:r>
@@ -3444,6 +5258,7 @@
                       <w:r>
                         <w:t>|default_empty_if_none</w:t>
                       </w:r>
+                      <w:proofErr w:type="spellEnd"/>
                       <w:r>
                         <w:t xml:space="preserve"> }}</w:t>
                       </w:r>
@@ -3520,7 +5335,7 @@
 <w:ftr xmlns:wpc="http://schemas.microsoft.com/office/word/2010/wordprocessingCanvas" xmlns:cx="http://schemas.microsoft.com/office/drawing/2014/chartex" xmlns:cx1="http://schemas.microsoft.com/office/drawing/2015/9/8/chartex" xmlns:cx2="http://schemas.microsoft.com/office/drawing/2015/10/21/chartex" xmlns:cx3="http://schemas.microsoft.com/office/drawing/2016/5/9/chartex" xmlns:cx4="http://schemas.microsoft.com/office/drawing/2016/5/10/chartex" xmlns:cx5="http://schemas.microsoft.com/office/drawing/2016/5/11/chartex" xmlns:cx6="http://schemas.microsoft.com/office/drawing/2016/5/12/chartex" xmlns:cx7="http://schemas.microsoft.com/office/drawing/2016/5/13/chartex" xmlns:cx8="http://schemas.microsoft.com/office/drawing/2016/5/14/chartex" xmlns:mc="http://schemas.openxmlformats.org/markup-compatibility/2006" xmlns:aink="http://schemas.microsoft.com/office/drawing/2016/ink" xmlns:am3d="http://schemas.microsoft.com/office/drawing/2017/model3d" xmlns:o="urn:schemas-microsoft-com:office:office" xmlns:oel="http://schemas.microsoft.com/office/2019/extlst" xmlns:r="http://schemas.openxmlformats.org/officeDocument/2006/relationships" xmlns:m="http://schemas.openxmlformats.org/officeDocument/2006/math" xmlns:v="urn:schemas-microsoft-com:vml" xmlns:wp14="http://schemas.microsoft.com/office/word/2010/wordprocessingDrawing" xmlns:wp="http://schemas.openxmlformats.org/drawingml/2006/wordprocessingDrawing" xmlns:w10="urn:schemas-microsoft-com:office:word" xmlns:w="http://schemas.openxmlformats.org/wordprocessingml/2006/main" xmlns:w14="http://schemas.microsoft.com/office/word/2010/wordml" xmlns:w15="http://schemas.microsoft.com/office/word/2012/wordml" xmlns:w16cex="http://schemas.microsoft.com/office/word/2018/wordml/cex" xmlns:w16cid="http://schemas.microsoft.com/office/word/2016/wordml/cid" xmlns:w16="http://schemas.microsoft.com/office/word/2018/wordml" xmlns:w16sdtdh="http://schemas.microsoft.com/office/word/2020/wordml/sdtdatahash" xmlns:w16se="http://schemas.microsoft.com/office/word/2015/wordml/symex" xmlns:wpg="http://schemas.microsoft.com/office/word/2010/wordprocessingGroup" xmlns:wpi="http://schemas.microsoft.com/office/word/2010/wordprocessingInk" xmlns:wne="http://schemas.microsoft.com/office/word/2006/wordml" xmlns:wps="http://schemas.microsoft.com/office/word/2010/wordprocessingShape" mc:Ignorable="w14 w15 w16se w16cid w16 w16cex w16sdtdh wp14">
   <w:p>
     <w:pPr>
-      <w:pStyle w:val="Footer"/>
+      <w:pStyle w:val="Pieddepage"/>
     </w:pPr>
     <w:r>
       <w:t xml:space="preserve"> </w:t>
@@ -3533,7 +5348,7 @@
 <w:ftr xmlns:wpc="http://schemas.microsoft.com/office/word/2010/wordprocessingCanvas" xmlns:cx="http://schemas.microsoft.com/office/drawing/2014/chartex" xmlns:cx1="http://schemas.microsoft.com/office/drawing/2015/9/8/chartex" xmlns:cx2="http://schemas.microsoft.com/office/drawing/2015/10/21/chartex" xmlns:cx3="http://schemas.microsoft.com/office/drawing/2016/5/9/chartex" xmlns:cx4="http://schemas.microsoft.com/office/drawing/2016/5/10/chartex" xmlns:cx5="http://schemas.microsoft.com/office/drawing/2016/5/11/chartex" xmlns:cx6="http://schemas.microsoft.com/office/drawing/2016/5/12/chartex" xmlns:cx7="http://schemas.microsoft.com/office/drawing/2016/5/13/chartex" xmlns:cx8="http://schemas.microsoft.com/office/drawing/2016/5/14/chartex" xmlns:mc="http://schemas.openxmlformats.org/markup-compatibility/2006" xmlns:aink="http://schemas.microsoft.com/office/drawing/2016/ink" xmlns:am3d="http://schemas.microsoft.com/office/drawing/2017/model3d" xmlns:o="urn:schemas-microsoft-com:office:office" xmlns:oel="http://schemas.microsoft.com/office/2019/extlst" xmlns:r="http://schemas.openxmlformats.org/officeDocument/2006/relationships" xmlns:m="http://schemas.openxmlformats.org/officeDocument/2006/math" xmlns:v="urn:schemas-microsoft-com:vml" xmlns:wp14="http://schemas.microsoft.com/office/word/2010/wordprocessingDrawing" xmlns:wp="http://schemas.openxmlformats.org/drawingml/2006/wordprocessingDrawing" xmlns:w10="urn:schemas-microsoft-com:office:word" xmlns:w="http://schemas.openxmlformats.org/wordprocessingml/2006/main" xmlns:w14="http://schemas.microsoft.com/office/word/2010/wordml" xmlns:w15="http://schemas.microsoft.com/office/word/2012/wordml" xmlns:w16cex="http://schemas.microsoft.com/office/word/2018/wordml/cex" xmlns:w16cid="http://schemas.microsoft.com/office/word/2016/wordml/cid" xmlns:w16="http://schemas.microsoft.com/office/word/2018/wordml" xmlns:w16sdtdh="http://schemas.microsoft.com/office/word/2020/wordml/sdtdatahash" xmlns:w16se="http://schemas.microsoft.com/office/word/2015/wordml/symex" xmlns:wpg="http://schemas.microsoft.com/office/word/2010/wordprocessingGroup" xmlns:wpi="http://schemas.microsoft.com/office/word/2010/wordprocessingInk" xmlns:wne="http://schemas.microsoft.com/office/word/2006/wordml" xmlns:wps="http://schemas.microsoft.com/office/word/2010/wordprocessingShape" mc:Ignorable="w14 w15 w16se w16cid w16 w16cex w16sdtdh wp14">
   <w:p>
     <w:pPr>
-      <w:pStyle w:val="Footer"/>
+      <w:pStyle w:val="Pieddepage"/>
     </w:pPr>
     <w:r>
       <w:t xml:space="preserve"> </w:t>
@@ -3546,7 +5361,7 @@
 <w:ftr xmlns:wpc="http://schemas.microsoft.com/office/word/2010/wordprocessingCanvas" xmlns:cx="http://schemas.microsoft.com/office/drawing/2014/chartex" xmlns:cx1="http://schemas.microsoft.com/office/drawing/2015/9/8/chartex" xmlns:cx2="http://schemas.microsoft.com/office/drawing/2015/10/21/chartex" xmlns:cx3="http://schemas.microsoft.com/office/drawing/2016/5/9/chartex" xmlns:cx4="http://schemas.microsoft.com/office/drawing/2016/5/10/chartex" xmlns:cx5="http://schemas.microsoft.com/office/drawing/2016/5/11/chartex" xmlns:cx6="http://schemas.microsoft.com/office/drawing/2016/5/12/chartex" xmlns:cx7="http://schemas.microsoft.com/office/drawing/2016/5/13/chartex" xmlns:cx8="http://schemas.microsoft.com/office/drawing/2016/5/14/chartex" xmlns:mc="http://schemas.openxmlformats.org/markup-compatibility/2006" xmlns:aink="http://schemas.microsoft.com/office/drawing/2016/ink" xmlns:am3d="http://schemas.microsoft.com/office/drawing/2017/model3d" xmlns:o="urn:schemas-microsoft-com:office:office" xmlns:oel="http://schemas.microsoft.com/office/2019/extlst" xmlns:r="http://schemas.openxmlformats.org/officeDocument/2006/relationships" xmlns:m="http://schemas.openxmlformats.org/officeDocument/2006/math" xmlns:v="urn:schemas-microsoft-com:vml" xmlns:wp14="http://schemas.microsoft.com/office/word/2010/wordprocessingDrawing" xmlns:wp="http://schemas.openxmlformats.org/drawingml/2006/wordprocessingDrawing" xmlns:w10="urn:schemas-microsoft-com:office:word" xmlns:w="http://schemas.openxmlformats.org/wordprocessingml/2006/main" xmlns:w14="http://schemas.microsoft.com/office/word/2010/wordml" xmlns:w15="http://schemas.microsoft.com/office/word/2012/wordml" xmlns:w16cex="http://schemas.microsoft.com/office/word/2018/wordml/cex" xmlns:w16cid="http://schemas.microsoft.com/office/word/2016/wordml/cid" xmlns:w16="http://schemas.microsoft.com/office/word/2018/wordml" xmlns:w16sdtdh="http://schemas.microsoft.com/office/word/2020/wordml/sdtdatahash" xmlns:w16se="http://schemas.microsoft.com/office/word/2015/wordml/symex" xmlns:wpg="http://schemas.microsoft.com/office/word/2010/wordprocessingGroup" xmlns:wpi="http://schemas.microsoft.com/office/word/2010/wordprocessingInk" xmlns:wne="http://schemas.microsoft.com/office/word/2006/wordml" xmlns:wps="http://schemas.microsoft.com/office/word/2010/wordprocessingShape" mc:Ignorable="w14 w15 w16se w16cid w16 w16cex w16sdtdh wp14">
   <w:p>
     <w:pPr>
-      <w:pStyle w:val="Footer"/>
+      <w:pStyle w:val="Pieddepage"/>
     </w:pPr>
     <w:r>
       <w:t xml:space="preserve"> </w:t>
@@ -3578,7 +5393,7 @@
 <w:hdr xmlns:wpc="http://schemas.microsoft.com/office/word/2010/wordprocessingCanvas" xmlns:cx="http://schemas.microsoft.com/office/drawing/2014/chartex" xmlns:cx1="http://schemas.microsoft.com/office/drawing/2015/9/8/chartex" xmlns:cx2="http://schemas.microsoft.com/office/drawing/2015/10/21/chartex" xmlns:cx3="http://schemas.microsoft.com/office/drawing/2016/5/9/chartex" xmlns:cx4="http://schemas.microsoft.com/office/drawing/2016/5/10/chartex" xmlns:cx5="http://schemas.microsoft.com/office/drawing/2016/5/11/chartex" xmlns:cx6="http://schemas.microsoft.com/office/drawing/2016/5/12/chartex" xmlns:cx7="http://schemas.microsoft.com/office/drawing/2016/5/13/chartex" xmlns:cx8="http://schemas.microsoft.com/office/drawing/2016/5/14/chartex" xmlns:mc="http://schemas.openxmlformats.org/markup-compatibility/2006" xmlns:aink="http://schemas.microsoft.com/office/drawing/2016/ink" xmlns:am3d="http://schemas.microsoft.com/office/drawing/2017/model3d" xmlns:o="urn:schemas-microsoft-com:office:office" xmlns:oel="http://schemas.microsoft.com/office/2019/extlst" xmlns:r="http://schemas.openxmlformats.org/officeDocument/2006/relationships" xmlns:m="http://schemas.openxmlformats.org/officeDocument/2006/math" xmlns:v="urn:schemas-microsoft-com:vml" xmlns:wp14="http://schemas.microsoft.com/office/word/2010/wordprocessingDrawing" xmlns:wp="http://schemas.openxmlformats.org/drawingml/2006/wordprocessingDrawing" xmlns:w10="urn:schemas-microsoft-com:office:word" xmlns:w="http://schemas.openxmlformats.org/wordprocessingml/2006/main" xmlns:w14="http://schemas.microsoft.com/office/word/2010/wordml" xmlns:w15="http://schemas.microsoft.com/office/word/2012/wordml" xmlns:w16cex="http://schemas.microsoft.com/office/word/2018/wordml/cex" xmlns:w16cid="http://schemas.microsoft.com/office/word/2016/wordml/cid" xmlns:w16="http://schemas.microsoft.com/office/word/2018/wordml" xmlns:w16sdtdh="http://schemas.microsoft.com/office/word/2020/wordml/sdtdatahash" xmlns:w16se="http://schemas.microsoft.com/office/word/2015/wordml/symex" xmlns:wpg="http://schemas.microsoft.com/office/word/2010/wordprocessingGroup" xmlns:wpi="http://schemas.microsoft.com/office/word/2010/wordprocessingInk" xmlns:wne="http://schemas.microsoft.com/office/word/2006/wordml" xmlns:wps="http://schemas.microsoft.com/office/word/2010/wordprocessingShape" mc:Ignorable="w14 w15 w16se w16cid w16 w16cex w16sdtdh wp14">
   <w:p>
     <w:pPr>
-      <w:pStyle w:val="Header"/>
+      <w:pStyle w:val="En-tte"/>
     </w:pPr>
     <w:r>
       <w:rPr>
@@ -3642,7 +5457,7 @@
                         <w:p>
                           <w:r>
                             <w:rPr>
-                              <w:rStyle w:val="PageNumber"/>
+                              <w:rStyle w:val="Numrodepage"/>
                               <w:sz w:val="22"/>
                               <w:szCs w:val="22"/>
                             </w:rPr>
@@ -3650,7 +5465,7 @@
                           </w:r>
                           <w:r>
                             <w:rPr>
-                              <w:rStyle w:val="PageNumber"/>
+                              <w:rStyle w:val="Numrodepage"/>
                               <w:sz w:val="22"/>
                               <w:szCs w:val="22"/>
                             </w:rPr>
@@ -3658,7 +5473,7 @@
                           </w:r>
                           <w:r>
                             <w:rPr>
-                              <w:rStyle w:val="PageNumber"/>
+                              <w:rStyle w:val="Numrodepage"/>
                               <w:sz w:val="22"/>
                               <w:szCs w:val="22"/>
                             </w:rPr>
@@ -3666,7 +5481,7 @@
                           </w:r>
                           <w:r>
                             <w:rPr>
-                              <w:rStyle w:val="PageNumber"/>
+                              <w:rStyle w:val="Numrodepage"/>
                               <w:sz w:val="22"/>
                               <w:szCs w:val="22"/>
                             </w:rPr>
@@ -3674,7 +5489,7 @@
                           </w:r>
                           <w:r>
                             <w:rPr>
-                              <w:rStyle w:val="PageNumber"/>
+                              <w:rStyle w:val="Numrodepage"/>
                               <w:noProof/>
                               <w:sz w:val="22"/>
                               <w:szCs w:val="22"/>
@@ -3683,7 +5498,7 @@
                           </w:r>
                           <w:r>
                             <w:rPr>
-                              <w:rStyle w:val="PageNumber"/>
+                              <w:rStyle w:val="Numrodepage"/>
                               <w:sz w:val="22"/>
                               <w:szCs w:val="22"/>
                             </w:rPr>
@@ -3691,45 +5506,45 @@
                           </w:r>
                           <w:r>
                             <w:rPr>
-                              <w:rStyle w:val="PageNumber"/>
+                              <w:rStyle w:val="Numrodepage"/>
                             </w:rPr>
                             <w:tab/>
                             <w:t xml:space="preserve">- </w:t>
                           </w:r>
                           <w:r>
                             <w:rPr>
-                              <w:rStyle w:val="PageNumber"/>
+                              <w:rStyle w:val="Numrodepage"/>
                             </w:rPr>
                             <w:fldChar w:fldCharType="begin"/>
                           </w:r>
                           <w:r>
                             <w:rPr>
-                              <w:rStyle w:val="PageNumber"/>
+                              <w:rStyle w:val="Numrodepage"/>
                             </w:rPr>
                             <w:instrText xml:space="preserve"> PAGE </w:instrText>
                           </w:r>
                           <w:r>
                             <w:rPr>
-                              <w:rStyle w:val="PageNumber"/>
+                              <w:rStyle w:val="Numrodepage"/>
                             </w:rPr>
                             <w:fldChar w:fldCharType="separate"/>
                           </w:r>
                           <w:r>
                             <w:rPr>
-                              <w:rStyle w:val="PageNumber"/>
+                              <w:rStyle w:val="Numrodepage"/>
                               <w:noProof/>
                             </w:rPr>
                             <w:t>16</w:t>
                           </w:r>
                           <w:r>
                             <w:rPr>
-                              <w:rStyle w:val="PageNumber"/>
+                              <w:rStyle w:val="Numrodepage"/>
                             </w:rPr>
                             <w:fldChar w:fldCharType="end"/>
                           </w:r>
                           <w:r>
                             <w:rPr>
-                              <w:rStyle w:val="PageNumber"/>
+                              <w:rStyle w:val="Numrodepage"/>
                             </w:rPr>
                             <w:t xml:space="preserve"> -101010 878</w:t>
                           </w:r>
@@ -3908,7 +5723,7 @@
 <w:hdr xmlns:wpc="http://schemas.microsoft.com/office/word/2010/wordprocessingCanvas" xmlns:cx="http://schemas.microsoft.com/office/drawing/2014/chartex" xmlns:cx1="http://schemas.microsoft.com/office/drawing/2015/9/8/chartex" xmlns:cx2="http://schemas.microsoft.com/office/drawing/2015/10/21/chartex" xmlns:cx3="http://schemas.microsoft.com/office/drawing/2016/5/9/chartex" xmlns:cx4="http://schemas.microsoft.com/office/drawing/2016/5/10/chartex" xmlns:cx5="http://schemas.microsoft.com/office/drawing/2016/5/11/chartex" xmlns:cx6="http://schemas.microsoft.com/office/drawing/2016/5/12/chartex" xmlns:cx7="http://schemas.microsoft.com/office/drawing/2016/5/13/chartex" xmlns:cx8="http://schemas.microsoft.com/office/drawing/2016/5/14/chartex" xmlns:mc="http://schemas.openxmlformats.org/markup-compatibility/2006" xmlns:aink="http://schemas.microsoft.com/office/drawing/2016/ink" xmlns:am3d="http://schemas.microsoft.com/office/drawing/2017/model3d" xmlns:o="urn:schemas-microsoft-com:office:office" xmlns:oel="http://schemas.microsoft.com/office/2019/extlst" xmlns:r="http://schemas.openxmlformats.org/officeDocument/2006/relationships" xmlns:m="http://schemas.openxmlformats.org/officeDocument/2006/math" xmlns:v="urn:schemas-microsoft-com:vml" xmlns:wp14="http://schemas.microsoft.com/office/word/2010/wordprocessingDrawing" xmlns:wp="http://schemas.openxmlformats.org/drawingml/2006/wordprocessingDrawing" xmlns:w10="urn:schemas-microsoft-com:office:word" xmlns:w="http://schemas.openxmlformats.org/wordprocessingml/2006/main" xmlns:w14="http://schemas.microsoft.com/office/word/2010/wordml" xmlns:w15="http://schemas.microsoft.com/office/word/2012/wordml" xmlns:w16cex="http://schemas.microsoft.com/office/word/2018/wordml/cex" xmlns:w16cid="http://schemas.microsoft.com/office/word/2016/wordml/cid" xmlns:w16="http://schemas.microsoft.com/office/word/2018/wordml" xmlns:w16sdtdh="http://schemas.microsoft.com/office/word/2020/wordml/sdtdatahash" xmlns:w16se="http://schemas.microsoft.com/office/word/2015/wordml/symex" xmlns:wpg="http://schemas.microsoft.com/office/word/2010/wordprocessingGroup" xmlns:wpi="http://schemas.microsoft.com/office/word/2010/wordprocessingInk" xmlns:wne="http://schemas.microsoft.com/office/word/2006/wordml" xmlns:wps="http://schemas.microsoft.com/office/word/2010/wordprocessingShape" mc:Ignorable="w14 w15 w16se w16cid w16 w16cex w16sdtdh wp14">
   <w:p>
     <w:pPr>
-      <w:pStyle w:val="Header"/>
+      <w:pStyle w:val="En-tte"/>
       <w:ind w:right="360"/>
     </w:pPr>
     <w:r>
@@ -4008,7 +5823,7 @@
                         <w:p>
                           <w:r>
                             <w:rPr>
-                              <w:rStyle w:val="PageNumber"/>
+                              <w:rStyle w:val="Numrodepage"/>
                               <w:sz w:val="22"/>
                               <w:szCs w:val="22"/>
                             </w:rPr>
@@ -4016,7 +5831,7 @@
                           </w:r>
                           <w:r>
                             <w:rPr>
-                              <w:rStyle w:val="PageNumber"/>
+                              <w:rStyle w:val="Numrodepage"/>
                               <w:sz w:val="22"/>
                               <w:szCs w:val="22"/>
                             </w:rPr>
@@ -4024,7 +5839,7 @@
                           </w:r>
                           <w:r>
                             <w:rPr>
-                              <w:rStyle w:val="PageNumber"/>
+                              <w:rStyle w:val="Numrodepage"/>
                               <w:sz w:val="22"/>
                               <w:szCs w:val="22"/>
                             </w:rPr>
@@ -4032,7 +5847,7 @@
                           </w:r>
                           <w:r>
                             <w:rPr>
-                              <w:rStyle w:val="PageNumber"/>
+                              <w:rStyle w:val="Numrodepage"/>
                               <w:sz w:val="22"/>
                               <w:szCs w:val="22"/>
                             </w:rPr>
@@ -4040,7 +5855,7 @@
                           </w:r>
                           <w:r>
                             <w:rPr>
-                              <w:rStyle w:val="PageNumber"/>
+                              <w:rStyle w:val="Numrodepage"/>
                               <w:noProof/>
                               <w:sz w:val="22"/>
                               <w:szCs w:val="22"/>
@@ -4049,7 +5864,7 @@
                           </w:r>
                           <w:r>
                             <w:rPr>
-                              <w:rStyle w:val="PageNumber"/>
+                              <w:rStyle w:val="Numrodepage"/>
                               <w:sz w:val="22"/>
                               <w:szCs w:val="22"/>
                             </w:rPr>
@@ -4057,45 +5872,45 @@
                           </w:r>
                           <w:r>
                             <w:rPr>
-                              <w:rStyle w:val="PageNumber"/>
+                              <w:rStyle w:val="Numrodepage"/>
                             </w:rPr>
                             <w:tab/>
                             <w:t xml:space="preserve">- </w:t>
                           </w:r>
                           <w:r>
                             <w:rPr>
-                              <w:rStyle w:val="PageNumber"/>
+                              <w:rStyle w:val="Numrodepage"/>
                             </w:rPr>
                             <w:fldChar w:fldCharType="begin"/>
                           </w:r>
                           <w:r>
                             <w:rPr>
-                              <w:rStyle w:val="PageNumber"/>
+                              <w:rStyle w:val="Numrodepage"/>
                             </w:rPr>
                             <w:instrText xml:space="preserve"> PAGE </w:instrText>
                           </w:r>
                           <w:r>
                             <w:rPr>
-                              <w:rStyle w:val="PageNumber"/>
+                              <w:rStyle w:val="Numrodepage"/>
                             </w:rPr>
                             <w:fldChar w:fldCharType="separate"/>
                           </w:r>
                           <w:r>
                             <w:rPr>
-                              <w:rStyle w:val="PageNumber"/>
+                              <w:rStyle w:val="Numrodepage"/>
                               <w:noProof/>
                             </w:rPr>
                             <w:t>16</w:t>
                           </w:r>
                           <w:r>
                             <w:rPr>
-                              <w:rStyle w:val="PageNumber"/>
+                              <w:rStyle w:val="Numrodepage"/>
                             </w:rPr>
                             <w:fldChar w:fldCharType="end"/>
                           </w:r>
                           <w:r>
                             <w:rPr>
-                              <w:rStyle w:val="PageNumber"/>
+                              <w:rStyle w:val="Numrodepage"/>
                             </w:rPr>
                             <w:t xml:space="preserve"> -101010 878</w:t>
                           </w:r>
@@ -4168,16 +5983,7 @@
                         <w:sz w:val="22"/>
                         <w:szCs w:val="22"/>
                       </w:rPr>
-                      <w:t>1</w:t>
-                    </w:r>
-                    <w:r>
-                      <w:rPr>
-                        <w:rStyle w:val="Numrodepage"/>
-                        <w:noProof/>
-                        <w:sz w:val="22"/>
-                        <w:szCs w:val="22"/>
-                      </w:rPr>
-                      <w:t>6</w:t>
+                      <w:t>16</w:t>
                     </w:r>
                     <w:r>
                       <w:rPr>
@@ -4242,25 +6048,25 @@
     </w:r>
     <w:r>
       <w:rPr>
-        <w:rStyle w:val="PageNumber"/>
+        <w:rStyle w:val="Numrodepage"/>
       </w:rPr>
       <w:t xml:space="preserve"> </w:t>
     </w:r>
     <w:r>
       <w:rPr>
-        <w:rStyle w:val="PageNumber"/>
+        <w:rStyle w:val="Numrodepage"/>
       </w:rPr>
       <w:tab/>
     </w:r>
     <w:r>
       <w:rPr>
-        <w:rStyle w:val="PageNumber"/>
+        <w:rStyle w:val="Numrodepage"/>
       </w:rPr>
       <w:tab/>
     </w:r>
     <w:r>
       <w:rPr>
-        <w:rStyle w:val="PageNumber"/>
+        <w:rStyle w:val="Numrodepage"/>
       </w:rPr>
       <w:tab/>
     </w:r>
@@ -4272,7 +6078,7 @@
 <w:hdr xmlns:wpc="http://schemas.microsoft.com/office/word/2010/wordprocessingCanvas" xmlns:cx="http://schemas.microsoft.com/office/drawing/2014/chartex" xmlns:cx1="http://schemas.microsoft.com/office/drawing/2015/9/8/chartex" xmlns:cx2="http://schemas.microsoft.com/office/drawing/2015/10/21/chartex" xmlns:cx3="http://schemas.microsoft.com/office/drawing/2016/5/9/chartex" xmlns:cx4="http://schemas.microsoft.com/office/drawing/2016/5/10/chartex" xmlns:cx5="http://schemas.microsoft.com/office/drawing/2016/5/11/chartex" xmlns:cx6="http://schemas.microsoft.com/office/drawing/2016/5/12/chartex" xmlns:cx7="http://schemas.microsoft.com/office/drawing/2016/5/13/chartex" xmlns:cx8="http://schemas.microsoft.com/office/drawing/2016/5/14/chartex" xmlns:mc="http://schemas.openxmlformats.org/markup-compatibility/2006" xmlns:aink="http://schemas.microsoft.com/office/drawing/2016/ink" xmlns:am3d="http://schemas.microsoft.com/office/drawing/2017/model3d" xmlns:o="urn:schemas-microsoft-com:office:office" xmlns:oel="http://schemas.microsoft.com/office/2019/extlst" xmlns:r="http://schemas.openxmlformats.org/officeDocument/2006/relationships" xmlns:m="http://schemas.openxmlformats.org/officeDocument/2006/math" xmlns:v="urn:schemas-microsoft-com:vml" xmlns:wp14="http://schemas.microsoft.com/office/word/2010/wordprocessingDrawing" xmlns:wp="http://schemas.openxmlformats.org/drawingml/2006/wordprocessingDrawing" xmlns:w10="urn:schemas-microsoft-com:office:word" xmlns:w="http://schemas.openxmlformats.org/wordprocessingml/2006/main" xmlns:w14="http://schemas.microsoft.com/office/word/2010/wordml" xmlns:w15="http://schemas.microsoft.com/office/word/2012/wordml" xmlns:w16cex="http://schemas.microsoft.com/office/word/2018/wordml/cex" xmlns:w16cid="http://schemas.microsoft.com/office/word/2016/wordml/cid" xmlns:w16="http://schemas.microsoft.com/office/word/2018/wordml" xmlns:w16sdtdh="http://schemas.microsoft.com/office/word/2020/wordml/sdtdatahash" xmlns:w16se="http://schemas.microsoft.com/office/word/2015/wordml/symex" xmlns:wpg="http://schemas.microsoft.com/office/word/2010/wordprocessingGroup" xmlns:wpi="http://schemas.microsoft.com/office/word/2010/wordprocessingInk" xmlns:wne="http://schemas.microsoft.com/office/word/2006/wordml" xmlns:wps="http://schemas.microsoft.com/office/word/2010/wordprocessingShape" mc:Ignorable="w14 w15 w16se w16cid w16 w16cex w16sdtdh wp14">
   <w:tbl>
     <w:tblPr>
-      <w:tblStyle w:val="TableGrid"/>
+      <w:tblStyle w:val="Grilledutableau"/>
       <w:tblW w:w="8460" w:type="dxa"/>
       <w:jc w:val="center"/>
       <w:tblBorders>
@@ -4512,7 +6318,15 @@
             <w:pStyle w:val="Form9"/>
           </w:pPr>
           <w:r>
-            <w:t>(pour l'établissement d'expéditions, copies, extraits d'actes ou décisions judiciaires à publier)</w:t>
+            <w:t>(</w:t>
+          </w:r>
+          <w:proofErr w:type="gramStart"/>
+          <w:r>
+            <w:t>pour</w:t>
+          </w:r>
+          <w:proofErr w:type="gramEnd"/>
+          <w:r>
+            <w:t xml:space="preserve"> l'établissement d'expéditions, copies, extraits d'actes ou décisions judiciaires à publier)</w:t>
           </w:r>
         </w:p>
         <w:p/>
@@ -4694,9 +6508,11 @@
             </w:rPr>
             <w:t xml:space="preserve"> </w:t>
           </w:r>
+          <w:proofErr w:type="gramStart"/>
           <w:r>
             <w:t>TAXES:</w:t>
           </w:r>
+          <w:proofErr w:type="gramEnd"/>
         </w:p>
         <w:p>
           <w:pPr>
@@ -4715,9 +6531,11 @@
           <w:pPr>
             <w:pStyle w:val="Form10J"/>
           </w:pPr>
+          <w:proofErr w:type="gramStart"/>
           <w:r>
             <w:t>CSI:</w:t>
           </w:r>
+          <w:proofErr w:type="gramEnd"/>
         </w:p>
         <w:p>
           <w:pPr>
@@ -4777,7 +6595,7 @@
   </w:tbl>
   <w:p>
     <w:pPr>
-      <w:pStyle w:val="Header"/>
+      <w:pStyle w:val="En-tte"/>
       <w:tabs>
         <w:tab w:val="clear" w:pos="4536"/>
         <w:tab w:val="clear" w:pos="9072"/>
@@ -4917,11 +6735,11 @@
                                 <v:path o:extrusionok="f" gradientshapeok="t" o:connecttype="rect"/>
                                 <o:lock v:ext="edit" aspectratio="t"/>
                               </v:shapetype>
-                              <v:shape id="_x0000_i1025" type="#_x0000_t75" alt="" style="width:38pt;height:26pt;mso-width-percent:0;mso-height-percent:0;mso-width-percent:0;mso-height-percent:0" filled="t">
+                              <v:shape id="_x0000_i1026" type="#_x0000_t75" alt="" style="width:38.25pt;height:26.25pt;mso-width-percent:0;mso-height-percent:0;mso-width-percent:0;mso-height-percent:0" filled="t">
                                 <v:fill color2="black"/>
                                 <v:imagedata r:id="rId2" o:title="" croptop="-22f" cropbottom="-22f" cropleft="-25f" cropright="-25f"/>
                               </v:shape>
-                              <o:OLEObject Type="Embed" ProgID="Word.Picture.8" ShapeID="_x0000_i1025" DrawAspect="Content" ObjectID="_1737612873" r:id="rId3"/>
+                              <o:OLEObject Type="Embed" ProgID="Word.Picture.8" ShapeID="_x0000_i1026" DrawAspect="Content" ObjectID="_1762074095" r:id="rId3"/>
                             </w:object>
                           </w:r>
                         </w:p>
@@ -4967,11 +6785,7 @@
         </mc:Choice>
         <mc:Fallback>
           <w:pict>
-            <v:shapetype w14:anchorId="20DB70F0" id="_x0000_t202" coordsize="21600,21600" o:spt="202" path="m,l,21600r21600,l21600,xe">
-              <v:stroke joinstyle="miter"/>
-              <v:path gradientshapeok="t" o:connecttype="rect"/>
-            </v:shapetype>
-            <v:shape id="Text Box 17" o:spid="_x0000_s1030" type="#_x0000_t202" style="position:absolute;left:0;text-align:left;margin-left:37.35pt;margin-top:21.2pt;width:78.5pt;height:49.7pt;z-index:251663360;visibility:visible;mso-wrap-style:square;mso-width-percent:0;mso-height-percent:0;mso-wrap-distance-left:9.05pt;mso-wrap-distance-top:0;mso-wrap-distance-right:9.05pt;mso-wrap-distance-bottom:0;mso-position-horizontal:absolute;mso-position-horizontal-relative:page;mso-position-vertical:absolute;mso-position-vertical-relative:page;mso-width-percent:0;mso-height-percent:0;mso-width-relative:page;mso-height-relative:page;v-text-anchor:top" o:gfxdata="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" stroked="f">
+            <v:shape w14:anchorId="20DB70F0" id="Text Box 17" o:spid="_x0000_s1030" type="#_x0000_t202" style="position:absolute;left:0;text-align:left;margin-left:37.35pt;margin-top:21.2pt;width:78.5pt;height:49.7pt;z-index:251663360;visibility:visible;mso-wrap-style:square;mso-width-percent:0;mso-height-percent:0;mso-wrap-distance-left:9.05pt;mso-wrap-distance-top:0;mso-wrap-distance-right:9.05pt;mso-wrap-distance-bottom:0;mso-position-horizontal:absolute;mso-position-horizontal-relative:page;mso-position-vertical:absolute;mso-position-vertical-relative:page;mso-width-percent:0;mso-height-percent:0;mso-width-relative:page;mso-height-relative:page;v-text-anchor:top" o:gfxdata="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" stroked="f">
               <v:fill opacity="0"/>
               <v:path arrowok="t"/>
               <v:textbox inset=".45pt,.45pt,.45pt,.45pt">
@@ -4997,11 +6811,11 @@
                         <w:noProof/>
                       </w:rPr>
                       <w:object w:dxaOrig="760" w:dyaOrig="520" w14:anchorId="2094FED2">
-                        <v:shape id="_x0000_i1025" type="#_x0000_t75" alt="" style="width:38pt;height:26pt;mso-width-percent:0;mso-height-percent:0;mso-width-percent:0;mso-height-percent:0" filled="t">
+                        <v:shape id="_x0000_i1026" type="#_x0000_t75" alt="" style="width:38.25pt;height:26.25pt;mso-width-percent:0;mso-height-percent:0;mso-width-percent:0;mso-height-percent:0" filled="t">
                           <v:fill color2="black"/>
                           <v:imagedata r:id="rId2" o:title="" croptop="-22f" cropbottom="-22f" cropleft="-25f" cropright="-25f"/>
                         </v:shape>
-                        <o:OLEObject Type="Embed" ProgID="Word.Picture.8" ShapeID="_x0000_i1025" DrawAspect="Content" ObjectID="_1737612873" r:id="rId4"/>
+                        <o:OLEObject Type="Embed" ProgID="Word.Picture.8" ShapeID="_x0000_i1026" DrawAspect="Content" ObjectID="_1762074095" r:id="rId4"/>
                       </w:object>
                     </w:r>
                   </w:p>
@@ -5231,15 +7045,7 @@
                           <w:sz w:val="22"/>
                           <w:szCs w:val="22"/>
                         </w:rPr>
-                        <w:t xml:space="preserve">  </w:t>
-                      </w:r>
-                      <w:r>
-                        <w:rPr>
-                          <w:kern w:val="1"/>
-                          <w:sz w:val="22"/>
-                          <w:szCs w:val="22"/>
-                        </w:rPr>
-                        <w:t>1</w:t>
+                        <w:t xml:space="preserve">  1</w:t>
                       </w:r>
                       <w:r>
                         <w:rPr>
@@ -5358,7 +7164,7 @@
     <w:lvl w:ilvl="0">
       <w:start w:val="1"/>
       <w:numFmt w:val="none"/>
-      <w:pStyle w:val="Heading1"/>
+      <w:pStyle w:val="Titre1"/>
       <w:suff w:val="nothing"/>
       <w:lvlText w:val=""/>
       <w:lvlJc w:val="left"/>
@@ -5372,7 +7178,7 @@
     <w:lvl w:ilvl="1">
       <w:start w:val="1"/>
       <w:numFmt w:val="none"/>
-      <w:pStyle w:val="Heading2"/>
+      <w:pStyle w:val="Titre2"/>
       <w:suff w:val="nothing"/>
       <w:lvlText w:val=""/>
       <w:lvlJc w:val="left"/>
@@ -5386,7 +7192,7 @@
     <w:lvl w:ilvl="2">
       <w:start w:val="1"/>
       <w:numFmt w:val="none"/>
-      <w:pStyle w:val="Heading3"/>
+      <w:pStyle w:val="Titre3"/>
       <w:suff w:val="nothing"/>
       <w:lvlText w:val=""/>
       <w:lvlJc w:val="left"/>
@@ -5400,7 +7206,7 @@
     <w:lvl w:ilvl="3">
       <w:start w:val="1"/>
       <w:numFmt w:val="none"/>
-      <w:pStyle w:val="Heading4"/>
+      <w:pStyle w:val="Titre4"/>
       <w:suff w:val="nothing"/>
       <w:lvlText w:val=""/>
       <w:lvlJc w:val="left"/>
@@ -5414,7 +7220,7 @@
     <w:lvl w:ilvl="4">
       <w:start w:val="1"/>
       <w:numFmt w:val="none"/>
-      <w:pStyle w:val="Heading5"/>
+      <w:pStyle w:val="Titre5"/>
       <w:suff w:val="nothing"/>
       <w:lvlText w:val=""/>
       <w:lvlJc w:val="left"/>
@@ -5428,7 +7234,7 @@
     <w:lvl w:ilvl="5">
       <w:start w:val="1"/>
       <w:numFmt w:val="none"/>
-      <w:pStyle w:val="Heading6"/>
+      <w:pStyle w:val="Titre6"/>
       <w:suff w:val="nothing"/>
       <w:lvlText w:val=""/>
       <w:lvlJc w:val="left"/>
@@ -5442,7 +7248,7 @@
     <w:lvl w:ilvl="6">
       <w:start w:val="1"/>
       <w:numFmt w:val="none"/>
-      <w:pStyle w:val="Heading7"/>
+      <w:pStyle w:val="Titre7"/>
       <w:suff w:val="nothing"/>
       <w:lvlText w:val=""/>
       <w:lvlJc w:val="left"/>
@@ -6273,7 +8079,7 @@
       <w:szCs w:val="24"/>
     </w:rPr>
   </w:style>
-  <w:style w:type="paragraph" w:styleId="Heading1">
+  <w:style w:type="paragraph" w:styleId="Titre1">
     <w:name w:val="heading 1"/>
     <w:basedOn w:val="Normal"/>
     <w:next w:val="Normal"/>
@@ -6306,7 +8112,7 @@
       <w:lang w:eastAsia="zh-CN"/>
     </w:rPr>
   </w:style>
-  <w:style w:type="paragraph" w:styleId="Heading2">
+  <w:style w:type="paragraph" w:styleId="Titre2">
     <w:name w:val="heading 2"/>
     <w:basedOn w:val="Normal"/>
     <w:next w:val="Normal"/>
@@ -6333,9 +8139,9 @@
       <w:lang w:eastAsia="zh-CN"/>
     </w:rPr>
   </w:style>
-  <w:style w:type="paragraph" w:styleId="Heading3">
+  <w:style w:type="paragraph" w:styleId="Titre3">
     <w:name w:val="heading 3"/>
-    <w:basedOn w:val="Heading2"/>
+    <w:basedOn w:val="Titre2"/>
     <w:next w:val="Normal"/>
     <w:qFormat/>
     <w:pPr>
@@ -6348,7 +8154,7 @@
       <w:color w:val="800080"/>
     </w:rPr>
   </w:style>
-  <w:style w:type="paragraph" w:styleId="Heading4">
+  <w:style w:type="paragraph" w:styleId="Titre4">
     <w:name w:val="heading 4"/>
     <w:basedOn w:val="Normal"/>
     <w:next w:val="Normal"/>
@@ -6372,7 +8178,7 @@
       <w:lang w:eastAsia="zh-CN"/>
     </w:rPr>
   </w:style>
-  <w:style w:type="paragraph" w:styleId="Heading5">
+  <w:style w:type="paragraph" w:styleId="Titre5">
     <w:name w:val="heading 5"/>
     <w:basedOn w:val="Normal"/>
     <w:next w:val="Normal"/>
@@ -6396,7 +8202,7 @@
       <w:lang w:eastAsia="zh-CN"/>
     </w:rPr>
   </w:style>
-  <w:style w:type="paragraph" w:styleId="Heading6">
+  <w:style w:type="paragraph" w:styleId="Titre6">
     <w:name w:val="heading 6"/>
     <w:basedOn w:val="Normal"/>
     <w:next w:val="Normal"/>
@@ -6421,7 +8227,7 @@
       <w:lang w:eastAsia="zh-CN"/>
     </w:rPr>
   </w:style>
-  <w:style w:type="paragraph" w:styleId="Heading7">
+  <w:style w:type="paragraph" w:styleId="Titre7">
     <w:name w:val="heading 7"/>
     <w:basedOn w:val="Normal"/>
     <w:next w:val="Normal"/>
@@ -6447,13 +8253,13 @@
       <w:lang w:eastAsia="zh-CN"/>
     </w:rPr>
   </w:style>
-  <w:style w:type="character" w:default="1" w:styleId="DefaultParagraphFont">
+  <w:style w:type="character" w:default="1" w:styleId="Policepardfaut">
     <w:name w:val="Default Paragraph Font"/>
     <w:uiPriority w:val="1"/>
     <w:semiHidden/>
     <w:unhideWhenUsed/>
   </w:style>
-  <w:style w:type="table" w:default="1" w:styleId="TableNormal">
+  <w:style w:type="table" w:default="1" w:styleId="TableauNormal">
     <w:name w:val="Normal Table"/>
     <w:uiPriority w:val="99"/>
     <w:semiHidden/>
@@ -6468,7 +8274,7 @@
       </w:tblCellMar>
     </w:tblPr>
   </w:style>
-  <w:style w:type="numbering" w:default="1" w:styleId="NoList">
+  <w:style w:type="numbering" w:default="1" w:styleId="Aucuneliste">
     <w:name w:val="No List"/>
     <w:uiPriority w:val="99"/>
     <w:semiHidden/>
@@ -6684,7 +8490,7 @@
   <w:style w:type="character" w:customStyle="1" w:styleId="WW-Policepardfaut">
     <w:name w:val="WW-Police par défaut"/>
   </w:style>
-  <w:style w:type="character" w:styleId="PageNumber">
+  <w:style w:type="character" w:styleId="Numrodepage">
     <w:name w:val="page number"/>
     <w:basedOn w:val="WW-Policepardfaut"/>
   </w:style>
@@ -6746,10 +8552,10 @@
   <w:style w:type="character" w:customStyle="1" w:styleId="Policepardfaut1">
     <w:name w:val="Police par défaut1"/>
   </w:style>
-  <w:style w:type="paragraph" w:customStyle="1" w:styleId="Titre2">
+  <w:style w:type="paragraph" w:customStyle="1" w:styleId="Titre20">
     <w:name w:val="Titre2"/>
     <w:basedOn w:val="Normal"/>
-    <w:next w:val="BodyText"/>
+    <w:next w:val="Corpsdetexte"/>
     <w:pPr>
       <w:keepNext/>
       <w:suppressAutoHyphens/>
@@ -6766,7 +8572,7 @@
       <w:lang w:eastAsia="zh-CN"/>
     </w:rPr>
   </w:style>
-  <w:style w:type="paragraph" w:styleId="BodyText">
+  <w:style w:type="paragraph" w:styleId="Corpsdetexte">
     <w:name w:val="Body Text"/>
     <w:basedOn w:val="Normal"/>
     <w:pPr>
@@ -6782,14 +8588,14 @@
       <w:lang w:eastAsia="zh-CN"/>
     </w:rPr>
   </w:style>
-  <w:style w:type="paragraph" w:styleId="List">
+  <w:style w:type="paragraph" w:styleId="Liste">
     <w:name w:val="List"/>
-    <w:basedOn w:val="BodyText"/>
+    <w:basedOn w:val="Corpsdetexte"/>
     <w:rPr>
       <w:rFonts w:cs="Tahoma"/>
     </w:rPr>
   </w:style>
-  <w:style w:type="paragraph" w:styleId="Caption">
+  <w:style w:type="paragraph" w:styleId="Lgende">
     <w:name w:val="caption"/>
     <w:basedOn w:val="Normal"/>
     <w:qFormat/>
@@ -6843,7 +8649,7 @@
   <w:style w:type="paragraph" w:customStyle="1" w:styleId="WW-Titre">
     <w:name w:val="WW-Titre"/>
     <w:basedOn w:val="Normal"/>
-    <w:next w:val="BodyText"/>
+    <w:next w:val="Corpsdetexte"/>
     <w:pPr>
       <w:keepNext/>
       <w:suppressAutoHyphens/>
@@ -6860,10 +8666,10 @@
       <w:lang w:eastAsia="zh-CN"/>
     </w:rPr>
   </w:style>
-  <w:style w:type="paragraph" w:styleId="Subtitle">
+  <w:style w:type="paragraph" w:styleId="Sous-titre">
     <w:name w:val="Subtitle"/>
-    <w:basedOn w:val="Titre2"/>
-    <w:next w:val="BodyText"/>
+    <w:basedOn w:val="Titre20"/>
+    <w:next w:val="Corpsdetexte"/>
     <w:qFormat/>
     <w:pPr>
       <w:jc w:val="center"/>
@@ -6890,7 +8696,7 @@
       <w:lang w:eastAsia="zh-CN"/>
     </w:rPr>
   </w:style>
-  <w:style w:type="paragraph" w:styleId="Header">
+  <w:style w:type="paragraph" w:styleId="En-tte">
     <w:name w:val="header"/>
     <w:basedOn w:val="Normal"/>
     <w:pPr>
@@ -6909,7 +8715,7 @@
       <w:lang w:eastAsia="zh-CN"/>
     </w:rPr>
   </w:style>
-  <w:style w:type="paragraph" w:styleId="Footer">
+  <w:style w:type="paragraph" w:styleId="Pieddepage">
     <w:name w:val="footer"/>
     <w:basedOn w:val="Normal"/>
     <w:pPr>
@@ -7024,7 +8830,7 @@
       <w:lang w:eastAsia="zh-CN"/>
     </w:rPr>
   </w:style>
-  <w:style w:type="paragraph" w:styleId="FootnoteText">
+  <w:style w:type="paragraph" w:styleId="Notedebasdepage">
     <w:name w:val="footnote text"/>
     <w:basedOn w:val="Normal"/>
     <w:pPr>
@@ -7194,7 +9000,7 @@
   </w:style>
   <w:style w:type="paragraph" w:customStyle="1" w:styleId="Contenudetableau">
     <w:name w:val="Contenu de tableau"/>
-    <w:basedOn w:val="BodyText"/>
+    <w:basedOn w:val="Corpsdetexte"/>
     <w:pPr>
       <w:suppressLineNumbers/>
     </w:pPr>
@@ -7277,7 +9083,7 @@
       <w:iCs/>
     </w:rPr>
   </w:style>
-  <w:style w:type="paragraph" w:customStyle="1" w:styleId="TITRE4">
+  <w:style w:type="paragraph" w:customStyle="1" w:styleId="TITRE40">
     <w:name w:val="TITRE4"/>
     <w:basedOn w:val="Normal"/>
     <w:pPr>
@@ -7294,7 +9100,7 @@
       <w:lang w:eastAsia="zh-CN"/>
     </w:rPr>
   </w:style>
-  <w:style w:type="paragraph" w:customStyle="1" w:styleId="TITRE5">
+  <w:style w:type="paragraph" w:customStyle="1" w:styleId="TITRE50">
     <w:name w:val="TITRE5"/>
     <w:basedOn w:val="Normal"/>
     <w:pPr>
@@ -7346,12 +9152,12 @@
   </w:style>
   <w:style w:type="paragraph" w:customStyle="1" w:styleId="Contenuducadre">
     <w:name w:val="Contenu du cadre"/>
-    <w:basedOn w:val="BodyText"/>
-  </w:style>
-  <w:style w:type="paragraph" w:customStyle="1" w:styleId="Titre1">
+    <w:basedOn w:val="Corpsdetexte"/>
+  </w:style>
+  <w:style w:type="paragraph" w:customStyle="1" w:styleId="Titre10">
     <w:name w:val="Titre1"/>
     <w:basedOn w:val="Normal"/>
-    <w:next w:val="BodyText"/>
+    <w:next w:val="Corpsdetexte"/>
     <w:pPr>
       <w:keepNext/>
       <w:suppressAutoHyphens/>
@@ -7434,9 +9240,9 @@
       <w:lang w:eastAsia="zh-CN"/>
     </w:rPr>
   </w:style>
-  <w:style w:type="table" w:styleId="TableGrid">
+  <w:style w:type="table" w:styleId="Grilledutableau">
     <w:name w:val="Table Grid"/>
-    <w:basedOn w:val="TableNormal"/>
+    <w:basedOn w:val="TableauNormal"/>
     <w:uiPriority w:val="59"/>
     <w:rsid w:val="00ED0284"/>
     <w:tblPr>
@@ -7450,7 +9256,7 @@
       </w:tblBorders>
     </w:tblPr>
   </w:style>
-  <w:style w:type="paragraph" w:styleId="ListParagraph">
+  <w:style w:type="paragraph" w:styleId="Paragraphedeliste">
     <w:name w:val="List Paragraph"/>
     <w:basedOn w:val="Normal"/>
     <w:uiPriority w:val="34"/>

</xml_diff>